<commit_message>
Add section A1 to report
</commit_message>
<xml_diff>
--- a/Report.docx
+++ b/Report.docx
@@ -4,15 +4,468 @@
   <w:body>
     <w:p>
       <w:pPr>
+        <w:pStyle w:val="Heading1"/>
+      </w:pPr>
+      <w:r>
+        <w:t>A</w:t>
+      </w:r>
+      <w:r>
+        <w:tab/>
+        <w:t>Modeling, Loading, Evolving</w:t>
+      </w:r>
+    </w:p>
+    <w:p>
+      <w:pPr>
+        <w:pStyle w:val="Heading2"/>
+      </w:pPr>
+      <w:r>
+        <w:t>A.1</w:t>
+      </w:r>
+      <w:r>
+        <w:tab/>
+        <w:t>Modeling</w:t>
+      </w:r>
+    </w:p>
+    <w:p>
+      <w:r>
+        <w:t>1. The metadata/schema visual representation of the graph is shown below.</w:t>
+      </w:r>
+    </w:p>
+    <w:p>
+      <w:pPr>
         <w:spacing w:line="276" w:lineRule="auto"/>
+      </w:pPr>
+      <w:r>
         <w:rPr>
-          <w:rFonts w:ascii="LM Roman 10" w:hAnsi="LM Roman 10"/>
+          <w:noProof/>
         </w:rPr>
-      </w:pPr>
+        <w:drawing>
+          <wp:inline distT="0" distB="0" distL="0" distR="0" wp14:anchorId="0258B17E" wp14:editId="5E0BC150">
+            <wp:extent cx="5943600" cy="2627630"/>
+            <wp:effectExtent l="0" t="0" r="0" b="1270"/>
+            <wp:docPr id="1" name="Picture 1" descr="A screenshot of a computer&#10;&#10;Description automatically generated with medium confidence"/>
+            <wp:cNvGraphicFramePr>
+              <a:graphicFrameLocks xmlns:a="http://schemas.openxmlformats.org/drawingml/2006/main" noChangeAspect="1"/>
+            </wp:cNvGraphicFramePr>
+            <a:graphic xmlns:a="http://schemas.openxmlformats.org/drawingml/2006/main">
+              <a:graphicData uri="http://schemas.openxmlformats.org/drawingml/2006/picture">
+                <pic:pic xmlns:pic="http://schemas.openxmlformats.org/drawingml/2006/picture">
+                  <pic:nvPicPr>
+                    <pic:cNvPr id="1" name="Picture 1" descr="A screenshot of a computer&#10;&#10;Description automatically generated with medium confidence"/>
+                    <pic:cNvPicPr>
+                      <a:picLocks noChangeAspect="1" noChangeArrowheads="1"/>
+                    </pic:cNvPicPr>
+                  </pic:nvPicPr>
+                  <pic:blipFill>
+                    <a:blip r:embed="rId8">
+                      <a:extLst>
+                        <a:ext uri="{28A0092B-C50C-407E-A947-70E740481C1C}">
+                          <a14:useLocalDpi xmlns:a14="http://schemas.microsoft.com/office/drawing/2010/main" val="0"/>
+                        </a:ext>
+                      </a:extLst>
+                    </a:blip>
+                    <a:srcRect/>
+                    <a:stretch>
+                      <a:fillRect/>
+                    </a:stretch>
+                  </pic:blipFill>
+                  <pic:spPr bwMode="auto">
+                    <a:xfrm>
+                      <a:off x="0" y="0"/>
+                      <a:ext cx="5943600" cy="2627630"/>
+                    </a:xfrm>
+                    <a:prstGeom prst="rect">
+                      <a:avLst/>
+                    </a:prstGeom>
+                    <a:noFill/>
+                    <a:ln>
+                      <a:noFill/>
+                    </a:ln>
+                  </pic:spPr>
+                </pic:pic>
+              </a:graphicData>
+            </a:graphic>
+          </wp:inline>
+        </w:drawing>
+      </w:r>
+    </w:p>
+    <w:p>
+      <w:pPr>
+        <w:spacing w:line="276" w:lineRule="auto"/>
+      </w:pPr>
+      <w:r>
+        <w:t>2. The design decisions made are explained below.</w:t>
+      </w:r>
+    </w:p>
+    <w:p>
+      <w:pPr>
+        <w:pStyle w:val="ListParagraph"/>
+        <w:numPr>
+          <w:ilvl w:val="0"/>
+          <w:numId w:val="1"/>
+        </w:numPr>
+        <w:spacing w:line="276" w:lineRule="auto"/>
+      </w:pPr>
+      <w:r>
+        <w:t xml:space="preserve">We decided to represent the corresponding author as an edge because </w:t>
+      </w:r>
+      <w:r>
+        <w:t>such person doesn’t have any differences in properties between them and other types of authors.</w:t>
+      </w:r>
+    </w:p>
+    <w:p>
+      <w:pPr>
+        <w:pStyle w:val="ListParagraph"/>
+        <w:numPr>
+          <w:ilvl w:val="0"/>
+          <w:numId w:val="1"/>
+        </w:numPr>
+        <w:spacing w:line="276" w:lineRule="auto"/>
+      </w:pPr>
+      <w:r>
+        <w:t>Because there is a query that distinguishes conference editions, we decided to represent it as a node, while the volume of a journal is being represented</w:t>
+      </w:r>
+      <w:r>
+        <w:t xml:space="preserve"> in a simpler way</w:t>
+      </w:r>
+      <w:r>
+        <w:t xml:space="preserve"> as a property of the edge </w:t>
+      </w:r>
+      <w:proofErr w:type="spellStart"/>
+      <w:r>
+        <w:t>published_in</w:t>
+      </w:r>
+      <w:proofErr w:type="spellEnd"/>
+      <w:r>
+        <w:t>, because we don’t have queries specifying different volumes.</w:t>
+      </w:r>
+    </w:p>
+    <w:p>
+      <w:pPr>
+        <w:pStyle w:val="ListParagraph"/>
+        <w:numPr>
+          <w:ilvl w:val="0"/>
+          <w:numId w:val="1"/>
+        </w:numPr>
+        <w:spacing w:line="276" w:lineRule="auto"/>
+      </w:pPr>
+      <w:r>
+        <w:t xml:space="preserve">Since we will eventually query a community of </w:t>
+      </w:r>
+      <w:proofErr w:type="gramStart"/>
+      <w:r>
+        <w:t>keywords</w:t>
+      </w:r>
+      <w:proofErr w:type="gramEnd"/>
+      <w:r>
+        <w:t xml:space="preserve"> we decided it’s best to represent them as nodes.</w:t>
+      </w:r>
+    </w:p>
+    <w:p>
+      <w:pPr>
+        <w:spacing w:line="276" w:lineRule="auto"/>
+        <w:ind w:left="360"/>
+      </w:pPr>
+      <w:r>
+        <w:t>We have made the following assumption.</w:t>
+      </w:r>
+    </w:p>
+    <w:p>
+      <w:pPr>
+        <w:pStyle w:val="ListParagraph"/>
+        <w:numPr>
+          <w:ilvl w:val="0"/>
+          <w:numId w:val="2"/>
+        </w:numPr>
+        <w:spacing w:line="276" w:lineRule="auto"/>
+      </w:pPr>
+      <w:r>
+        <w:t>Since we are modeling a graph for publications, we assume that rejected articles</w:t>
+      </w:r>
+      <w:r>
+        <w:t xml:space="preserve"> (and therefore not published)</w:t>
+      </w:r>
+      <w:r>
+        <w:t xml:space="preserve"> won't be represented in this </w:t>
+      </w:r>
+      <w:r>
+        <w:t>database.</w:t>
+      </w:r>
+    </w:p>
+    <w:p>
+      <w:pPr>
+        <w:pStyle w:val="Heading2"/>
+      </w:pPr>
+      <w:r>
+        <w:t>A.</w:t>
+      </w:r>
+      <w:r>
+        <w:t>2</w:t>
+      </w:r>
+      <w:r>
+        <w:tab/>
+      </w:r>
+      <w:r>
+        <w:t>Instantiating/Loading</w:t>
+      </w:r>
+    </w:p>
+    <w:p>
+      <w:r>
+        <w:t xml:space="preserve">1. </w:t>
+      </w:r>
+      <w:r>
+        <w:rPr>
+          <w:highlight w:val="yellow"/>
+        </w:rPr>
+        <w:t>Explanations on how we generated the data and any other assumptions about the solution.</w:t>
+      </w:r>
+    </w:p>
+    <w:p>
+      <w:r>
+        <w:t xml:space="preserve">The Cypher expressions to create and instantiate the solution are in a file named </w:t>
+      </w:r>
+      <w:proofErr w:type="spellStart"/>
+      <w:proofErr w:type="gramStart"/>
+      <w:r>
+        <w:t>load.cypher</w:t>
+      </w:r>
+      <w:proofErr w:type="spellEnd"/>
+      <w:proofErr w:type="gramEnd"/>
+      <w:r>
+        <w:t xml:space="preserve">. It is being executed by a Python application attached to the project. </w:t>
+      </w:r>
+    </w:p>
+    <w:p>
+      <w:pPr>
+        <w:spacing w:line="276" w:lineRule="auto"/>
+      </w:pPr>
+      <w:r>
+        <w:lastRenderedPageBreak/>
+        <w:t>We obtained the base for our data from the BYU Engineering Publications in Scopus 2017-21 Kaggle dataset</w:t>
+      </w:r>
+      <w:r>
+        <w:rPr>
+          <w:rStyle w:val="FootnoteReference"/>
+        </w:rPr>
+        <w:footnoteReference w:id="1"/>
+      </w:r>
+      <w:r>
+        <w:t xml:space="preserve"> as a csv file</w:t>
+      </w:r>
+      <w:r>
+        <w:t xml:space="preserve">, which presents data about publications and already provided real data regarding authors, publication title, publication year, volume, DOI, access link, </w:t>
+      </w:r>
+      <w:r>
+        <w:t>author’s affiliations, keywords, document type (if article, conference paper or other), and publication stage. The Python script generate_data.py processes this file with the following steps:</w:t>
+      </w:r>
+    </w:p>
+    <w:p>
+      <w:pPr>
+        <w:pStyle w:val="ListParagraph"/>
+        <w:numPr>
+          <w:ilvl w:val="0"/>
+          <w:numId w:val="3"/>
+        </w:numPr>
+        <w:spacing w:line="276" w:lineRule="auto"/>
+      </w:pPr>
+      <w:r>
+        <w:t xml:space="preserve">Only use articles and conference </w:t>
+      </w:r>
+      <w:proofErr w:type="gramStart"/>
+      <w:r>
+        <w:t>papers</w:t>
+      </w:r>
+      <w:r>
+        <w:t>;</w:t>
+      </w:r>
+      <w:proofErr w:type="gramEnd"/>
+    </w:p>
+    <w:p>
+      <w:pPr>
+        <w:pStyle w:val="ListParagraph"/>
+        <w:numPr>
+          <w:ilvl w:val="0"/>
+          <w:numId w:val="3"/>
+        </w:numPr>
+        <w:spacing w:line="276" w:lineRule="auto"/>
+      </w:pPr>
+      <w:r>
+        <w:t>Discard data that does not have one of the fields needed (such as affiliation, keywords, duplicated rows, etc.</w:t>
+      </w:r>
+      <w:proofErr w:type="gramStart"/>
+      <w:r>
+        <w:t>)</w:t>
+      </w:r>
+      <w:r>
+        <w:t>;</w:t>
+      </w:r>
+      <w:proofErr w:type="gramEnd"/>
+    </w:p>
+    <w:p>
+      <w:pPr>
+        <w:pStyle w:val="ListParagraph"/>
+        <w:numPr>
+          <w:ilvl w:val="0"/>
+          <w:numId w:val="3"/>
+        </w:numPr>
+        <w:spacing w:line="276" w:lineRule="auto"/>
+      </w:pPr>
+      <w:r>
+        <w:t>Remove the edition information such as year and edition number from the conference names</w:t>
+      </w:r>
+    </w:p>
+    <w:p>
+      <w:pPr>
+        <w:pStyle w:val="ListParagraph"/>
+        <w:numPr>
+          <w:ilvl w:val="1"/>
+          <w:numId w:val="3"/>
+        </w:numPr>
+        <w:spacing w:line="276" w:lineRule="auto"/>
+      </w:pPr>
+      <w:r>
+        <w:t>F</w:t>
+      </w:r>
+      <w:r>
+        <w:t xml:space="preserve">or example, </w:t>
+      </w:r>
+    </w:p>
+    <w:p>
+      <w:pPr>
+        <w:pStyle w:val="ListParagraph"/>
+        <w:spacing w:line="276" w:lineRule="auto"/>
+        <w:ind w:left="1440"/>
+      </w:pPr>
+      <w:r>
+        <w:t>“</w:t>
+      </w:r>
+      <w:r>
+        <w:t>Proceedings - 2020 IEEE 21st International Conference on Information Reuse and Integration for Data Science, IRI 2020</w:t>
+      </w:r>
+      <w:r>
+        <w:t xml:space="preserve">” </w:t>
+      </w:r>
+    </w:p>
+    <w:p>
+      <w:pPr>
+        <w:pStyle w:val="ListParagraph"/>
+        <w:spacing w:line="276" w:lineRule="auto"/>
+        <w:ind w:left="1440"/>
+      </w:pPr>
+      <w:r>
+        <w:t xml:space="preserve">became </w:t>
+      </w:r>
+    </w:p>
+    <w:p>
+      <w:pPr>
+        <w:pStyle w:val="ListParagraph"/>
+        <w:spacing w:line="276" w:lineRule="auto"/>
+        <w:ind w:left="1440"/>
+      </w:pPr>
+      <w:r>
+        <w:t>“</w:t>
+      </w:r>
+      <w:r>
+        <w:t xml:space="preserve">Proceedings </w:t>
+      </w:r>
+      <w:r>
+        <w:t>–</w:t>
+      </w:r>
+      <w:r>
+        <w:t xml:space="preserve"> IEEE</w:t>
+      </w:r>
+      <w:r>
+        <w:t xml:space="preserve"> </w:t>
+      </w:r>
+      <w:r>
+        <w:t>International Conference on Information Reuse and Integration for Data Science, IRI</w:t>
+      </w:r>
+      <w:proofErr w:type="gramStart"/>
+      <w:r>
+        <w:t>”</w:t>
+      </w:r>
+      <w:r>
+        <w:t>;</w:t>
+      </w:r>
+      <w:proofErr w:type="gramEnd"/>
+    </w:p>
+    <w:p>
+      <w:pPr>
+        <w:pStyle w:val="ListParagraph"/>
+        <w:numPr>
+          <w:ilvl w:val="0"/>
+          <w:numId w:val="3"/>
+        </w:numPr>
+        <w:spacing w:line="276" w:lineRule="auto"/>
+      </w:pPr>
+      <w:r>
+        <w:t xml:space="preserve">Parse the author’s affiliations and generate a separate csv file with </w:t>
+      </w:r>
+      <w:proofErr w:type="gramStart"/>
+      <w:r>
+        <w:t>them;</w:t>
+      </w:r>
+      <w:proofErr w:type="gramEnd"/>
+    </w:p>
+    <w:p>
+      <w:pPr>
+        <w:pStyle w:val="ListParagraph"/>
+        <w:numPr>
+          <w:ilvl w:val="0"/>
+          <w:numId w:val="3"/>
+        </w:numPr>
+        <w:spacing w:line="276" w:lineRule="auto"/>
+      </w:pPr>
+      <w:r>
+        <w:t xml:space="preserve">Because we lacked sufficient papers in the same conference but in four different years (for one of the queries requested), we also synthetically created extra papers for the previous and/or next </w:t>
+      </w:r>
+      <w:proofErr w:type="gramStart"/>
+      <w:r>
+        <w:t>years</w:t>
+      </w:r>
+      <w:r>
+        <w:t>;</w:t>
+      </w:r>
+      <w:proofErr w:type="gramEnd"/>
+    </w:p>
+    <w:p>
+      <w:pPr>
+        <w:pStyle w:val="ListParagraph"/>
+        <w:numPr>
+          <w:ilvl w:val="0"/>
+          <w:numId w:val="3"/>
+        </w:numPr>
+        <w:spacing w:line="276" w:lineRule="auto"/>
+      </w:pPr>
+      <w:r>
+        <w:t>We synthetically created the citation links between articles and stored them in a separate csv file. For creating such citations, we made sure that the papers being cited were from a previous year and had at least one keyword in common with</w:t>
+      </w:r>
+      <w:r>
+        <w:t xml:space="preserve"> the paper citing them. A paper could have from 0 to 20 citations</w:t>
+      </w:r>
+      <w:r>
+        <w:t>.</w:t>
+      </w:r>
+    </w:p>
+    <w:p>
+      <w:pPr>
+        <w:pStyle w:val="ListParagraph"/>
+        <w:numPr>
+          <w:ilvl w:val="0"/>
+          <w:numId w:val="3"/>
+        </w:numPr>
+        <w:spacing w:line="276" w:lineRule="auto"/>
+      </w:pPr>
+      <w:r>
+        <w:t>Since we didn’t have reviewer data, we chose up to 3 authors that have at least one keyword in common with the paper and assigned them as reviewers, saving this information in a separate csv file. We have also generated some text for the reviews themselves and stored them as a separate csv. Since we assumed all publications would be accepted in the end, there can be up to 1 reviewer re</w:t>
+      </w:r>
+      <w:r>
+        <w:t>jecting each of them.</w:t>
+      </w:r>
     </w:p>
     <w:sectPr>
-      <w:headerReference w:type="default" r:id="rId7"/>
-      <w:footerReference w:type="default" r:id="rId8"/>
+      <w:headerReference w:type="default" r:id="rId9"/>
+      <w:footerReference w:type="default" r:id="rId10"/>
       <w:pgSz w:w="12240" w:h="15840"/>
       <w:pgMar w:top="1440" w:right="1440" w:bottom="1440" w:left="1440" w:header="397" w:footer="708" w:gutter="0"/>
       <w:cols w:space="708"/>
@@ -51,9 +504,6 @@
 <w:ftr xmlns:wpc="http://schemas.microsoft.com/office/word/2010/wordprocessingCanvas" xmlns:cx="http://schemas.microsoft.com/office/drawing/2014/chartex" xmlns:cx1="http://schemas.microsoft.com/office/drawing/2015/9/8/chartex" xmlns:cx2="http://schemas.microsoft.com/office/drawing/2015/10/21/chartex" xmlns:cx3="http://schemas.microsoft.com/office/drawing/2016/5/9/chartex" xmlns:cx4="http://schemas.microsoft.com/office/drawing/2016/5/10/chartex" xmlns:cx5="http://schemas.microsoft.com/office/drawing/2016/5/11/chartex" xmlns:cx6="http://schemas.microsoft.com/office/drawing/2016/5/12/chartex" xmlns:cx7="http://schemas.microsoft.com/office/drawing/2016/5/13/chartex" xmlns:cx8="http://schemas.microsoft.com/office/drawing/2016/5/14/chartex" xmlns:mc="http://schemas.openxmlformats.org/markup-compatibility/2006" xmlns:aink="http://schemas.microsoft.com/office/drawing/2016/ink" xmlns:am3d="http://schemas.microsoft.com/office/drawing/2017/model3d" xmlns:o="urn:schemas-microsoft-com:office:office" xmlns:r="http://schemas.openxmlformats.org/officeDocument/2006/relationships" xmlns:m="http://schemas.openxmlformats.org/officeDocument/2006/math" xmlns:v="urn:schemas-microsoft-com:vml" xmlns:wp14="http://schemas.microsoft.com/office/word/2010/wordprocessingDrawing" xmlns:wp="http://schemas.openxmlformats.org/drawingml/2006/wordprocessingDrawing" xmlns:w10="urn:schemas-microsoft-com:office:word" xmlns:w="http://schemas.openxmlformats.org/wordprocessingml/2006/main" xmlns:w14="http://schemas.microsoft.com/office/word/2010/wordml" xmlns:w15="http://schemas.microsoft.com/office/word/2012/wordml" xmlns:w16cex="http://schemas.microsoft.com/office/word/2018/wordml/cex" xmlns:w16cid="http://schemas.microsoft.com/office/word/2016/wordml/cid" xmlns:w16="http://schemas.microsoft.com/office/word/2018/wordml" xmlns:w16sdtdh="http://schemas.microsoft.com/office/word/2020/wordml/sdtdatahash" xmlns:w16se="http://schemas.microsoft.com/office/word/2015/wordml/symex" xmlns:wpg="http://schemas.microsoft.com/office/word/2010/wordprocessingGroup" xmlns:wpi="http://schemas.microsoft.com/office/word/2010/wordprocessingInk" xmlns:wne="http://schemas.microsoft.com/office/word/2006/wordml" xmlns:wps="http://schemas.microsoft.com/office/word/2010/wordprocessingShape" mc:Ignorable="w14 w15 w16se w16cid w16 w16cex w16sdtdh wp14">
   <w:sdt>
     <w:sdtPr>
-      <w:rPr>
-        <w:rFonts w:ascii="LM Roman 10" w:hAnsi="LM Roman 10"/>
-      </w:rPr>
       <w:id w:val="-46448988"/>
       <w:docPartObj>
         <w:docPartGallery w:val="Page Numbers (Bottom of Page)"/>
@@ -70,38 +520,24 @@
         <w:pPr>
           <w:pStyle w:val="Footer"/>
           <w:jc w:val="right"/>
-          <w:rPr>
-            <w:rFonts w:ascii="LM Roman 10" w:hAnsi="LM Roman 10"/>
-          </w:rPr>
         </w:pPr>
         <w:r>
-          <w:rPr>
-            <w:rFonts w:ascii="LM Roman 10" w:hAnsi="LM Roman 10"/>
-          </w:rPr>
           <w:fldChar w:fldCharType="begin"/>
         </w:r>
         <w:r>
-          <w:rPr>
-            <w:rFonts w:ascii="LM Roman 10" w:hAnsi="LM Roman 10"/>
-          </w:rPr>
           <w:instrText xml:space="preserve"> PAGE   \* MERGEFORMAT </w:instrText>
         </w:r>
         <w:r>
-          <w:rPr>
-            <w:rFonts w:ascii="LM Roman 10" w:hAnsi="LM Roman 10"/>
-          </w:rPr>
           <w:fldChar w:fldCharType="separate"/>
         </w:r>
         <w:r>
           <w:rPr>
-            <w:rFonts w:ascii="LM Roman 10" w:hAnsi="LM Roman 10"/>
             <w:noProof/>
           </w:rPr>
           <w:t>2</w:t>
         </w:r>
         <w:r>
           <w:rPr>
-            <w:rFonts w:ascii="LM Roman 10" w:hAnsi="LM Roman 10"/>
             <w:noProof/>
           </w:rPr>
           <w:fldChar w:fldCharType="end"/>
@@ -112,9 +548,6 @@
   <w:p>
     <w:pPr>
       <w:pStyle w:val="Footer"/>
-      <w:rPr>
-        <w:rFonts w:ascii="LM Roman 10" w:hAnsi="LM Roman 10"/>
-      </w:rPr>
     </w:pPr>
   </w:p>
 </w:ftr>
@@ -139,6 +572,36 @@
       </w:pPr>
       <w:r>
         <w:continuationSeparator/>
+      </w:r>
+    </w:p>
+  </w:footnote>
+  <w:footnote w:id="1">
+    <w:p>
+      <w:pPr>
+        <w:pStyle w:val="FootnoteText"/>
+        <w:rPr>
+          <w:lang w:val="pt-BR"/>
+        </w:rPr>
+      </w:pPr>
+      <w:r>
+        <w:rPr>
+          <w:rStyle w:val="FootnoteReference"/>
+        </w:rPr>
+        <w:footnoteRef/>
+      </w:r>
+      <w:r>
+        <w:t xml:space="preserve"> </w:t>
+      </w:r>
+      <w:hyperlink r:id="rId1" w:history="1">
+        <w:r>
+          <w:rPr>
+            <w:rStyle w:val="Hyperlink"/>
+          </w:rPr>
+          <w:t>https://www.kaggle.com/dpixton/byu-engineering-publications-in-scopus-201721/version/1</w:t>
+        </w:r>
+      </w:hyperlink>
+      <w:r>
+        <w:t xml:space="preserve"> </w:t>
       </w:r>
     </w:p>
   </w:footnote>
@@ -151,27 +614,12 @@
     <w:pPr>
       <w:pStyle w:val="Header"/>
       <w:jc w:val="center"/>
-      <w:rPr>
-        <w:rFonts w:ascii="LM Roman 10" w:hAnsi="LM Roman 10"/>
-      </w:rPr>
     </w:pPr>
     <w:r>
-      <w:rPr>
-        <w:rFonts w:ascii="LM Roman 10" w:hAnsi="LM Roman 10"/>
-      </w:rPr>
-      <w:t xml:space="preserve">Nicole </w:t>
+      <w:t>Nicole Zafalon</w:t>
     </w:r>
-    <w:proofErr w:type="spellStart"/>
     <w:r>
       <w:rPr>
-        <w:rFonts w:ascii="LM Roman 10" w:hAnsi="LM Roman 10"/>
-      </w:rPr>
-      <w:t>Zafalon</w:t>
-    </w:r>
-    <w:proofErr w:type="spellEnd"/>
-    <w:r>
-      <w:rPr>
-        <w:rFonts w:ascii="LM Roman 10" w:hAnsi="LM Roman 10"/>
         <w:b/>
         <w:bCs/>
       </w:rPr>
@@ -179,16 +627,12 @@
     </w:r>
     <w:r>
       <w:rPr>
-        <w:rFonts w:ascii="LM Roman 10" w:hAnsi="LM Roman 10"/>
         <w:b/>
         <w:bCs/>
       </w:rPr>
       <w:ptab w:relativeTo="margin" w:alignment="right" w:leader="none"/>
     </w:r>
     <w:r>
-      <w:rPr>
-        <w:rFonts w:ascii="LM Roman 10" w:hAnsi="LM Roman 10"/>
-      </w:rPr>
       <w:t>Session 1</w:t>
     </w:r>
   </w:p>
@@ -196,13 +640,9 @@
     <w:pPr>
       <w:pStyle w:val="Header"/>
       <w:jc w:val="center"/>
-      <w:rPr>
-        <w:rFonts w:ascii="LM Roman 10" w:hAnsi="LM Roman 10"/>
-      </w:rPr>
     </w:pPr>
     <w:r>
       <w:rPr>
-        <w:rFonts w:ascii="LM Roman 10" w:hAnsi="LM Roman 10"/>
         <w:noProof/>
       </w:rPr>
       <mc:AlternateContent>
@@ -272,14 +712,10 @@
       </mc:AlternateContent>
     </w:r>
     <w:r>
-      <w:rPr>
-        <w:rFonts w:ascii="LM Roman 10" w:hAnsi="LM Roman 10"/>
-      </w:rPr>
       <w:t>Víctor Diví</w:t>
     </w:r>
     <w:r>
       <w:rPr>
-        <w:rFonts w:ascii="LM Roman 10" w:hAnsi="LM Roman 10"/>
         <w:b/>
         <w:bCs/>
         <w:sz w:val="28"/>
@@ -289,7 +725,6 @@
     </w:r>
     <w:r>
       <w:rPr>
-        <w:rFonts w:ascii="LM Roman 10" w:hAnsi="LM Roman 10"/>
         <w:b/>
         <w:bCs/>
         <w:sz w:val="32"/>
@@ -299,7 +734,6 @@
     </w:r>
     <w:r>
       <w:rPr>
-        <w:rFonts w:ascii="LM Roman 10" w:hAnsi="LM Roman 10"/>
         <w:b/>
         <w:bCs/>
         <w:sz w:val="28"/>
@@ -308,13 +742,336 @@
       <w:ptab w:relativeTo="margin" w:alignment="right" w:leader="none"/>
     </w:r>
     <w:r>
-      <w:rPr>
-        <w:rFonts w:ascii="LM Roman 10" w:hAnsi="LM Roman 10"/>
-      </w:rPr>
       <w:t>Property Graphs</w:t>
     </w:r>
   </w:p>
 </w:hdr>
+</file>
+
+<file path=word/numbering.xml><?xml version="1.0" encoding="utf-8"?>
+<w:numbering xmlns:wpc="http://schemas.microsoft.com/office/word/2010/wordprocessingCanvas" xmlns:cx="http://schemas.microsoft.com/office/drawing/2014/chartex" xmlns:cx1="http://schemas.microsoft.com/office/drawing/2015/9/8/chartex" xmlns:cx2="http://schemas.microsoft.com/office/drawing/2015/10/21/chartex" xmlns:cx3="http://schemas.microsoft.com/office/drawing/2016/5/9/chartex" xmlns:cx4="http://schemas.microsoft.com/office/drawing/2016/5/10/chartex" xmlns:cx5="http://schemas.microsoft.com/office/drawing/2016/5/11/chartex" xmlns:cx6="http://schemas.microsoft.com/office/drawing/2016/5/12/chartex" xmlns:cx7="http://schemas.microsoft.com/office/drawing/2016/5/13/chartex" xmlns:cx8="http://schemas.microsoft.com/office/drawing/2016/5/14/chartex" xmlns:mc="http://schemas.openxmlformats.org/markup-compatibility/2006" xmlns:aink="http://schemas.microsoft.com/office/drawing/2016/ink" xmlns:am3d="http://schemas.microsoft.com/office/drawing/2017/model3d" xmlns:o="urn:schemas-microsoft-com:office:office" xmlns:r="http://schemas.openxmlformats.org/officeDocument/2006/relationships" xmlns:m="http://schemas.openxmlformats.org/officeDocument/2006/math" xmlns:v="urn:schemas-microsoft-com:vml" xmlns:wp14="http://schemas.microsoft.com/office/word/2010/wordprocessingDrawing" xmlns:wp="http://schemas.openxmlformats.org/drawingml/2006/wordprocessingDrawing" xmlns:w10="urn:schemas-microsoft-com:office:word" xmlns:w="http://schemas.openxmlformats.org/wordprocessingml/2006/main" xmlns:w14="http://schemas.microsoft.com/office/word/2010/wordml" xmlns:w15="http://schemas.microsoft.com/office/word/2012/wordml" xmlns:w16cex="http://schemas.microsoft.com/office/word/2018/wordml/cex" xmlns:w16cid="http://schemas.microsoft.com/office/word/2016/wordml/cid" xmlns:w16="http://schemas.microsoft.com/office/word/2018/wordml" xmlns:w16sdtdh="http://schemas.microsoft.com/office/word/2020/wordml/sdtdatahash" xmlns:w16se="http://schemas.microsoft.com/office/word/2015/wordml/symex" xmlns:wpg="http://schemas.microsoft.com/office/word/2010/wordprocessingGroup" xmlns:wpi="http://schemas.microsoft.com/office/word/2010/wordprocessingInk" xmlns:wne="http://schemas.microsoft.com/office/word/2006/wordml" xmlns:wps="http://schemas.microsoft.com/office/word/2010/wordprocessingShape" mc:Ignorable="w14 w15 w16se w16cid w16 w16cex w16sdtdh wp14">
+  <w:abstractNum w:abstractNumId="0" w15:restartNumberingAfterBreak="0">
+    <w:nsid w:val="03F16146"/>
+    <w:multiLevelType w:val="hybridMultilevel"/>
+    <w:tmpl w:val="FC0E6242"/>
+    <w:lvl w:ilvl="0" w:tplc="0416000F">
+      <w:start w:val="1"/>
+      <w:numFmt w:val="decimal"/>
+      <w:lvlText w:val="%1."/>
+      <w:lvlJc w:val="left"/>
+      <w:pPr>
+        <w:ind w:left="720" w:hanging="360"/>
+      </w:pPr>
+    </w:lvl>
+    <w:lvl w:ilvl="1" w:tplc="04160019">
+      <w:start w:val="1"/>
+      <w:numFmt w:val="lowerLetter"/>
+      <w:lvlText w:val="%2."/>
+      <w:lvlJc w:val="left"/>
+      <w:pPr>
+        <w:ind w:left="1440" w:hanging="360"/>
+      </w:pPr>
+    </w:lvl>
+    <w:lvl w:ilvl="2" w:tplc="0416001B" w:tentative="1">
+      <w:start w:val="1"/>
+      <w:numFmt w:val="lowerRoman"/>
+      <w:lvlText w:val="%3."/>
+      <w:lvlJc w:val="right"/>
+      <w:pPr>
+        <w:ind w:left="2160" w:hanging="180"/>
+      </w:pPr>
+    </w:lvl>
+    <w:lvl w:ilvl="3" w:tplc="0416000F" w:tentative="1">
+      <w:start w:val="1"/>
+      <w:numFmt w:val="decimal"/>
+      <w:lvlText w:val="%4."/>
+      <w:lvlJc w:val="left"/>
+      <w:pPr>
+        <w:ind w:left="2880" w:hanging="360"/>
+      </w:pPr>
+    </w:lvl>
+    <w:lvl w:ilvl="4" w:tplc="04160019" w:tentative="1">
+      <w:start w:val="1"/>
+      <w:numFmt w:val="lowerLetter"/>
+      <w:lvlText w:val="%5."/>
+      <w:lvlJc w:val="left"/>
+      <w:pPr>
+        <w:ind w:left="3600" w:hanging="360"/>
+      </w:pPr>
+    </w:lvl>
+    <w:lvl w:ilvl="5" w:tplc="0416001B" w:tentative="1">
+      <w:start w:val="1"/>
+      <w:numFmt w:val="lowerRoman"/>
+      <w:lvlText w:val="%6."/>
+      <w:lvlJc w:val="right"/>
+      <w:pPr>
+        <w:ind w:left="4320" w:hanging="180"/>
+      </w:pPr>
+    </w:lvl>
+    <w:lvl w:ilvl="6" w:tplc="0416000F" w:tentative="1">
+      <w:start w:val="1"/>
+      <w:numFmt w:val="decimal"/>
+      <w:lvlText w:val="%7."/>
+      <w:lvlJc w:val="left"/>
+      <w:pPr>
+        <w:ind w:left="5040" w:hanging="360"/>
+      </w:pPr>
+    </w:lvl>
+    <w:lvl w:ilvl="7" w:tplc="04160019" w:tentative="1">
+      <w:start w:val="1"/>
+      <w:numFmt w:val="lowerLetter"/>
+      <w:lvlText w:val="%8."/>
+      <w:lvlJc w:val="left"/>
+      <w:pPr>
+        <w:ind w:left="5760" w:hanging="360"/>
+      </w:pPr>
+    </w:lvl>
+    <w:lvl w:ilvl="8" w:tplc="0416001B" w:tentative="1">
+      <w:start w:val="1"/>
+      <w:numFmt w:val="lowerRoman"/>
+      <w:lvlText w:val="%9."/>
+      <w:lvlJc w:val="right"/>
+      <w:pPr>
+        <w:ind w:left="6480" w:hanging="180"/>
+      </w:pPr>
+    </w:lvl>
+  </w:abstractNum>
+  <w:abstractNum w:abstractNumId="1" w15:restartNumberingAfterBreak="0">
+    <w:nsid w:val="0F8762B3"/>
+    <w:multiLevelType w:val="hybridMultilevel"/>
+    <w:tmpl w:val="E696BF16"/>
+    <w:lvl w:ilvl="0" w:tplc="04160005">
+      <w:start w:val="1"/>
+      <w:numFmt w:val="bullet"/>
+      <w:lvlText w:val=""/>
+      <w:lvlJc w:val="left"/>
+      <w:pPr>
+        <w:ind w:left="720" w:hanging="360"/>
+      </w:pPr>
+      <w:rPr>
+        <w:rFonts w:ascii="Wingdings" w:hAnsi="Wingdings" w:hint="default"/>
+      </w:rPr>
+    </w:lvl>
+    <w:lvl w:ilvl="1" w:tplc="04160003" w:tentative="1">
+      <w:start w:val="1"/>
+      <w:numFmt w:val="bullet"/>
+      <w:lvlText w:val="o"/>
+      <w:lvlJc w:val="left"/>
+      <w:pPr>
+        <w:ind w:left="1440" w:hanging="360"/>
+      </w:pPr>
+      <w:rPr>
+        <w:rFonts w:ascii="Courier New" w:hAnsi="Courier New" w:cs="Courier New" w:hint="default"/>
+      </w:rPr>
+    </w:lvl>
+    <w:lvl w:ilvl="2" w:tplc="04160005" w:tentative="1">
+      <w:start w:val="1"/>
+      <w:numFmt w:val="bullet"/>
+      <w:lvlText w:val=""/>
+      <w:lvlJc w:val="left"/>
+      <w:pPr>
+        <w:ind w:left="2160" w:hanging="360"/>
+      </w:pPr>
+      <w:rPr>
+        <w:rFonts w:ascii="Wingdings" w:hAnsi="Wingdings" w:hint="default"/>
+      </w:rPr>
+    </w:lvl>
+    <w:lvl w:ilvl="3" w:tplc="04160001" w:tentative="1">
+      <w:start w:val="1"/>
+      <w:numFmt w:val="bullet"/>
+      <w:lvlText w:val=""/>
+      <w:lvlJc w:val="left"/>
+      <w:pPr>
+        <w:ind w:left="2880" w:hanging="360"/>
+      </w:pPr>
+      <w:rPr>
+        <w:rFonts w:ascii="Symbol" w:hAnsi="Symbol" w:hint="default"/>
+      </w:rPr>
+    </w:lvl>
+    <w:lvl w:ilvl="4" w:tplc="04160003" w:tentative="1">
+      <w:start w:val="1"/>
+      <w:numFmt w:val="bullet"/>
+      <w:lvlText w:val="o"/>
+      <w:lvlJc w:val="left"/>
+      <w:pPr>
+        <w:ind w:left="3600" w:hanging="360"/>
+      </w:pPr>
+      <w:rPr>
+        <w:rFonts w:ascii="Courier New" w:hAnsi="Courier New" w:cs="Courier New" w:hint="default"/>
+      </w:rPr>
+    </w:lvl>
+    <w:lvl w:ilvl="5" w:tplc="04160005" w:tentative="1">
+      <w:start w:val="1"/>
+      <w:numFmt w:val="bullet"/>
+      <w:lvlText w:val=""/>
+      <w:lvlJc w:val="left"/>
+      <w:pPr>
+        <w:ind w:left="4320" w:hanging="360"/>
+      </w:pPr>
+      <w:rPr>
+        <w:rFonts w:ascii="Wingdings" w:hAnsi="Wingdings" w:hint="default"/>
+      </w:rPr>
+    </w:lvl>
+    <w:lvl w:ilvl="6" w:tplc="04160001" w:tentative="1">
+      <w:start w:val="1"/>
+      <w:numFmt w:val="bullet"/>
+      <w:lvlText w:val=""/>
+      <w:lvlJc w:val="left"/>
+      <w:pPr>
+        <w:ind w:left="5040" w:hanging="360"/>
+      </w:pPr>
+      <w:rPr>
+        <w:rFonts w:ascii="Symbol" w:hAnsi="Symbol" w:hint="default"/>
+      </w:rPr>
+    </w:lvl>
+    <w:lvl w:ilvl="7" w:tplc="04160003" w:tentative="1">
+      <w:start w:val="1"/>
+      <w:numFmt w:val="bullet"/>
+      <w:lvlText w:val="o"/>
+      <w:lvlJc w:val="left"/>
+      <w:pPr>
+        <w:ind w:left="5760" w:hanging="360"/>
+      </w:pPr>
+      <w:rPr>
+        <w:rFonts w:ascii="Courier New" w:hAnsi="Courier New" w:cs="Courier New" w:hint="default"/>
+      </w:rPr>
+    </w:lvl>
+    <w:lvl w:ilvl="8" w:tplc="04160005" w:tentative="1">
+      <w:start w:val="1"/>
+      <w:numFmt w:val="bullet"/>
+      <w:lvlText w:val=""/>
+      <w:lvlJc w:val="left"/>
+      <w:pPr>
+        <w:ind w:left="6480" w:hanging="360"/>
+      </w:pPr>
+      <w:rPr>
+        <w:rFonts w:ascii="Wingdings" w:hAnsi="Wingdings" w:hint="default"/>
+      </w:rPr>
+    </w:lvl>
+  </w:abstractNum>
+  <w:abstractNum w:abstractNumId="2" w15:restartNumberingAfterBreak="0">
+    <w:nsid w:val="24A0399D"/>
+    <w:multiLevelType w:val="hybridMultilevel"/>
+    <w:tmpl w:val="12B288A0"/>
+    <w:lvl w:ilvl="0" w:tplc="04160005">
+      <w:start w:val="1"/>
+      <w:numFmt w:val="bullet"/>
+      <w:lvlText w:val=""/>
+      <w:lvlJc w:val="left"/>
+      <w:pPr>
+        <w:ind w:left="720" w:hanging="360"/>
+      </w:pPr>
+      <w:rPr>
+        <w:rFonts w:ascii="Wingdings" w:hAnsi="Wingdings" w:hint="default"/>
+      </w:rPr>
+    </w:lvl>
+    <w:lvl w:ilvl="1" w:tplc="04160003" w:tentative="1">
+      <w:start w:val="1"/>
+      <w:numFmt w:val="bullet"/>
+      <w:lvlText w:val="o"/>
+      <w:lvlJc w:val="left"/>
+      <w:pPr>
+        <w:ind w:left="1440" w:hanging="360"/>
+      </w:pPr>
+      <w:rPr>
+        <w:rFonts w:ascii="Courier New" w:hAnsi="Courier New" w:cs="Courier New" w:hint="default"/>
+      </w:rPr>
+    </w:lvl>
+    <w:lvl w:ilvl="2" w:tplc="04160005" w:tentative="1">
+      <w:start w:val="1"/>
+      <w:numFmt w:val="bullet"/>
+      <w:lvlText w:val=""/>
+      <w:lvlJc w:val="left"/>
+      <w:pPr>
+        <w:ind w:left="2160" w:hanging="360"/>
+      </w:pPr>
+      <w:rPr>
+        <w:rFonts w:ascii="Wingdings" w:hAnsi="Wingdings" w:hint="default"/>
+      </w:rPr>
+    </w:lvl>
+    <w:lvl w:ilvl="3" w:tplc="04160001" w:tentative="1">
+      <w:start w:val="1"/>
+      <w:numFmt w:val="bullet"/>
+      <w:lvlText w:val=""/>
+      <w:lvlJc w:val="left"/>
+      <w:pPr>
+        <w:ind w:left="2880" w:hanging="360"/>
+      </w:pPr>
+      <w:rPr>
+        <w:rFonts w:ascii="Symbol" w:hAnsi="Symbol" w:hint="default"/>
+      </w:rPr>
+    </w:lvl>
+    <w:lvl w:ilvl="4" w:tplc="04160003" w:tentative="1">
+      <w:start w:val="1"/>
+      <w:numFmt w:val="bullet"/>
+      <w:lvlText w:val="o"/>
+      <w:lvlJc w:val="left"/>
+      <w:pPr>
+        <w:ind w:left="3600" w:hanging="360"/>
+      </w:pPr>
+      <w:rPr>
+        <w:rFonts w:ascii="Courier New" w:hAnsi="Courier New" w:cs="Courier New" w:hint="default"/>
+      </w:rPr>
+    </w:lvl>
+    <w:lvl w:ilvl="5" w:tplc="04160005" w:tentative="1">
+      <w:start w:val="1"/>
+      <w:numFmt w:val="bullet"/>
+      <w:lvlText w:val=""/>
+      <w:lvlJc w:val="left"/>
+      <w:pPr>
+        <w:ind w:left="4320" w:hanging="360"/>
+      </w:pPr>
+      <w:rPr>
+        <w:rFonts w:ascii="Wingdings" w:hAnsi="Wingdings" w:hint="default"/>
+      </w:rPr>
+    </w:lvl>
+    <w:lvl w:ilvl="6" w:tplc="04160001" w:tentative="1">
+      <w:start w:val="1"/>
+      <w:numFmt w:val="bullet"/>
+      <w:lvlText w:val=""/>
+      <w:lvlJc w:val="left"/>
+      <w:pPr>
+        <w:ind w:left="5040" w:hanging="360"/>
+      </w:pPr>
+      <w:rPr>
+        <w:rFonts w:ascii="Symbol" w:hAnsi="Symbol" w:hint="default"/>
+      </w:rPr>
+    </w:lvl>
+    <w:lvl w:ilvl="7" w:tplc="04160003" w:tentative="1">
+      <w:start w:val="1"/>
+      <w:numFmt w:val="bullet"/>
+      <w:lvlText w:val="o"/>
+      <w:lvlJc w:val="left"/>
+      <w:pPr>
+        <w:ind w:left="5760" w:hanging="360"/>
+      </w:pPr>
+      <w:rPr>
+        <w:rFonts w:ascii="Courier New" w:hAnsi="Courier New" w:cs="Courier New" w:hint="default"/>
+      </w:rPr>
+    </w:lvl>
+    <w:lvl w:ilvl="8" w:tplc="04160005" w:tentative="1">
+      <w:start w:val="1"/>
+      <w:numFmt w:val="bullet"/>
+      <w:lvlText w:val=""/>
+      <w:lvlJc w:val="left"/>
+      <w:pPr>
+        <w:ind w:left="6480" w:hanging="360"/>
+      </w:pPr>
+      <w:rPr>
+        <w:rFonts w:ascii="Wingdings" w:hAnsi="Wingdings" w:hint="default"/>
+      </w:rPr>
+    </w:lvl>
+  </w:abstractNum>
+  <w:num w:numId="1">
+    <w:abstractNumId w:val="1"/>
+  </w:num>
+  <w:num w:numId="2">
+    <w:abstractNumId w:val="2"/>
+  </w:num>
+  <w:num w:numId="3">
+    <w:abstractNumId w:val="0"/>
+  </w:num>
+</w:numbering>
 </file>
 
 <file path=word/styles.xml><?xml version="1.0" encoding="utf-8"?>
@@ -715,6 +1472,53 @@
   <w:style w:type="paragraph" w:default="1" w:styleId="Normal">
     <w:name w:val="Normal"/>
     <w:qFormat/>
+    <w:rsid w:val="00BE39B1"/>
+    <w:rPr>
+      <w:rFonts w:ascii="LM Roman 10" w:hAnsi="LM Roman 10"/>
+    </w:rPr>
+  </w:style>
+  <w:style w:type="paragraph" w:styleId="Heading1">
+    <w:name w:val="heading 1"/>
+    <w:basedOn w:val="Normal"/>
+    <w:next w:val="Normal"/>
+    <w:link w:val="Heading1Char"/>
+    <w:uiPriority w:val="9"/>
+    <w:qFormat/>
+    <w:rsid w:val="00BE39B1"/>
+    <w:pPr>
+      <w:keepNext/>
+      <w:keepLines/>
+      <w:spacing w:before="240" w:after="0"/>
+      <w:outlineLvl w:val="0"/>
+    </w:pPr>
+    <w:rPr>
+      <w:rFonts w:eastAsiaTheme="majorEastAsia" w:cstheme="majorBidi"/>
+      <w:color w:val="2F5496" w:themeColor="accent1" w:themeShade="BF"/>
+      <w:sz w:val="32"/>
+      <w:szCs w:val="32"/>
+    </w:rPr>
+  </w:style>
+  <w:style w:type="paragraph" w:styleId="Heading2">
+    <w:name w:val="heading 2"/>
+    <w:basedOn w:val="Normal"/>
+    <w:next w:val="Normal"/>
+    <w:link w:val="Heading2Char"/>
+    <w:uiPriority w:val="9"/>
+    <w:unhideWhenUsed/>
+    <w:qFormat/>
+    <w:rsid w:val="00BE39B1"/>
+    <w:pPr>
+      <w:keepNext/>
+      <w:keepLines/>
+      <w:spacing w:before="40" w:after="0"/>
+      <w:outlineLvl w:val="1"/>
+    </w:pPr>
+    <w:rPr>
+      <w:rFonts w:eastAsiaTheme="majorEastAsia" w:cstheme="majorBidi"/>
+      <w:color w:val="2F5496" w:themeColor="accent1" w:themeShade="BF"/>
+      <w:sz w:val="26"/>
+      <w:szCs w:val="26"/>
+    </w:rPr>
   </w:style>
   <w:style w:type="character" w:default="1" w:styleId="DefaultParagraphFont">
     <w:name w:val="Default Paragraph Font"/>
@@ -795,6 +1599,198 @@
     <w:rsid w:val="00D15312"/>
     <w:rPr>
       <w:color w:val="808080"/>
+    </w:rPr>
+  </w:style>
+  <w:style w:type="character" w:customStyle="1" w:styleId="Heading1Char">
+    <w:name w:val="Heading 1 Char"/>
+    <w:basedOn w:val="DefaultParagraphFont"/>
+    <w:link w:val="Heading1"/>
+    <w:uiPriority w:val="9"/>
+    <w:rsid w:val="00BE39B1"/>
+    <w:rPr>
+      <w:rFonts w:ascii="LM Roman 10" w:eastAsiaTheme="majorEastAsia" w:hAnsi="LM Roman 10" w:cstheme="majorBidi"/>
+      <w:color w:val="2F5496" w:themeColor="accent1" w:themeShade="BF"/>
+      <w:sz w:val="32"/>
+      <w:szCs w:val="32"/>
+    </w:rPr>
+  </w:style>
+  <w:style w:type="character" w:customStyle="1" w:styleId="Heading2Char">
+    <w:name w:val="Heading 2 Char"/>
+    <w:basedOn w:val="DefaultParagraphFont"/>
+    <w:link w:val="Heading2"/>
+    <w:uiPriority w:val="9"/>
+    <w:rsid w:val="00BE39B1"/>
+    <w:rPr>
+      <w:rFonts w:ascii="LM Roman 10" w:eastAsiaTheme="majorEastAsia" w:hAnsi="LM Roman 10" w:cstheme="majorBidi"/>
+      <w:color w:val="2F5496" w:themeColor="accent1" w:themeShade="BF"/>
+      <w:sz w:val="26"/>
+      <w:szCs w:val="26"/>
+    </w:rPr>
+  </w:style>
+  <w:style w:type="paragraph" w:styleId="Title">
+    <w:name w:val="Title"/>
+    <w:basedOn w:val="Normal"/>
+    <w:next w:val="Normal"/>
+    <w:link w:val="TitleChar"/>
+    <w:uiPriority w:val="10"/>
+    <w:qFormat/>
+    <w:rsid w:val="00BE39B1"/>
+    <w:pPr>
+      <w:spacing w:after="0" w:line="240" w:lineRule="auto"/>
+      <w:contextualSpacing/>
+    </w:pPr>
+    <w:rPr>
+      <w:rFonts w:eastAsiaTheme="majorEastAsia" w:cstheme="majorBidi"/>
+      <w:b/>
+      <w:spacing w:val="-10"/>
+      <w:kern w:val="28"/>
+      <w:sz w:val="56"/>
+      <w:szCs w:val="56"/>
+    </w:rPr>
+  </w:style>
+  <w:style w:type="character" w:customStyle="1" w:styleId="TitleChar">
+    <w:name w:val="Title Char"/>
+    <w:basedOn w:val="DefaultParagraphFont"/>
+    <w:link w:val="Title"/>
+    <w:uiPriority w:val="10"/>
+    <w:rsid w:val="00BE39B1"/>
+    <w:rPr>
+      <w:rFonts w:ascii="LM Roman 10" w:eastAsiaTheme="majorEastAsia" w:hAnsi="LM Roman 10" w:cstheme="majorBidi"/>
+      <w:b/>
+      <w:spacing w:val="-10"/>
+      <w:kern w:val="28"/>
+      <w:sz w:val="56"/>
+      <w:szCs w:val="56"/>
+    </w:rPr>
+  </w:style>
+  <w:style w:type="paragraph" w:styleId="Subtitle">
+    <w:name w:val="Subtitle"/>
+    <w:basedOn w:val="Normal"/>
+    <w:next w:val="Normal"/>
+    <w:link w:val="SubtitleChar"/>
+    <w:uiPriority w:val="11"/>
+    <w:qFormat/>
+    <w:rsid w:val="00BE39B1"/>
+    <w:pPr>
+      <w:numPr>
+        <w:ilvl w:val="1"/>
+      </w:numPr>
+    </w:pPr>
+    <w:rPr>
+      <w:rFonts w:eastAsiaTheme="minorEastAsia"/>
+      <w:color w:val="5A5A5A" w:themeColor="text1" w:themeTint="A5"/>
+      <w:spacing w:val="15"/>
+    </w:rPr>
+  </w:style>
+  <w:style w:type="character" w:customStyle="1" w:styleId="SubtitleChar">
+    <w:name w:val="Subtitle Char"/>
+    <w:basedOn w:val="DefaultParagraphFont"/>
+    <w:link w:val="Subtitle"/>
+    <w:uiPriority w:val="11"/>
+    <w:rsid w:val="00BE39B1"/>
+    <w:rPr>
+      <w:rFonts w:ascii="LM Roman 10" w:eastAsiaTheme="minorEastAsia" w:hAnsi="LM Roman 10"/>
+      <w:color w:val="5A5A5A" w:themeColor="text1" w:themeTint="A5"/>
+      <w:spacing w:val="15"/>
+    </w:rPr>
+  </w:style>
+  <w:style w:type="character" w:styleId="SubtleEmphasis">
+    <w:name w:val="Subtle Emphasis"/>
+    <w:basedOn w:val="DefaultParagraphFont"/>
+    <w:uiPriority w:val="19"/>
+    <w:qFormat/>
+    <w:rsid w:val="00BE39B1"/>
+    <w:rPr>
+      <w:rFonts w:ascii="LM Roman 10" w:hAnsi="LM Roman 10"/>
+      <w:i/>
+      <w:iCs/>
+      <w:color w:val="404040" w:themeColor="text1" w:themeTint="BF"/>
+    </w:rPr>
+  </w:style>
+  <w:style w:type="character" w:styleId="Emphasis">
+    <w:name w:val="Emphasis"/>
+    <w:basedOn w:val="DefaultParagraphFont"/>
+    <w:uiPriority w:val="20"/>
+    <w:qFormat/>
+    <w:rsid w:val="00BE39B1"/>
+    <w:rPr>
+      <w:rFonts w:ascii="LM Roman 10" w:hAnsi="LM Roman 10"/>
+      <w:i/>
+      <w:iCs/>
+    </w:rPr>
+  </w:style>
+  <w:style w:type="paragraph" w:styleId="ListParagraph">
+    <w:name w:val="List Paragraph"/>
+    <w:basedOn w:val="Normal"/>
+    <w:uiPriority w:val="34"/>
+    <w:qFormat/>
+    <w:rsid w:val="00DF7CE5"/>
+    <w:pPr>
+      <w:ind w:left="720"/>
+      <w:contextualSpacing/>
+    </w:pPr>
+  </w:style>
+  <w:style w:type="paragraph" w:styleId="FootnoteText">
+    <w:name w:val="footnote text"/>
+    <w:basedOn w:val="Normal"/>
+    <w:link w:val="FootnoteTextChar"/>
+    <w:uiPriority w:val="99"/>
+    <w:semiHidden/>
+    <w:unhideWhenUsed/>
+    <w:rsid w:val="00AF60C6"/>
+    <w:pPr>
+      <w:spacing w:after="0" w:line="240" w:lineRule="auto"/>
+    </w:pPr>
+    <w:rPr>
+      <w:sz w:val="20"/>
+      <w:szCs w:val="20"/>
+    </w:rPr>
+  </w:style>
+  <w:style w:type="character" w:customStyle="1" w:styleId="FootnoteTextChar">
+    <w:name w:val="Footnote Text Char"/>
+    <w:basedOn w:val="DefaultParagraphFont"/>
+    <w:link w:val="FootnoteText"/>
+    <w:uiPriority w:val="99"/>
+    <w:semiHidden/>
+    <w:rsid w:val="00AF60C6"/>
+    <w:rPr>
+      <w:rFonts w:ascii="LM Roman 10" w:hAnsi="LM Roman 10"/>
+      <w:sz w:val="20"/>
+      <w:szCs w:val="20"/>
+    </w:rPr>
+  </w:style>
+  <w:style w:type="character" w:styleId="FootnoteReference">
+    <w:name w:val="footnote reference"/>
+    <w:basedOn w:val="DefaultParagraphFont"/>
+    <w:uiPriority w:val="99"/>
+    <w:semiHidden/>
+    <w:unhideWhenUsed/>
+    <w:rsid w:val="00AF60C6"/>
+    <w:rPr>
+      <w:vertAlign w:val="superscript"/>
+    </w:rPr>
+  </w:style>
+  <w:style w:type="character" w:styleId="Hyperlink">
+    <w:name w:val="Hyperlink"/>
+    <w:basedOn w:val="DefaultParagraphFont"/>
+    <w:uiPriority w:val="99"/>
+    <w:unhideWhenUsed/>
+    <w:rsid w:val="00AF60C6"/>
+    <w:rPr>
+      <w:color w:val="0563C1" w:themeColor="hyperlink"/>
+      <w:u w:val="single"/>
+    </w:rPr>
+  </w:style>
+  <w:style w:type="character" w:styleId="UnresolvedMention">
+    <w:name w:val="Unresolved Mention"/>
+    <w:basedOn w:val="DefaultParagraphFont"/>
+    <w:uiPriority w:val="99"/>
+    <w:semiHidden/>
+    <w:unhideWhenUsed/>
+    <w:rsid w:val="00AF60C6"/>
+    <w:rPr>
+      <w:color w:val="605E5C"/>
+      <w:shd w:val="clear" w:color="auto" w:fill="E1DFDD"/>
     </w:rPr>
   </w:style>
 </w:styles>

</xml_diff>

<commit_message>
Add sections A2 and A3 (task 1) to report
</commit_message>
<xml_diff>
--- a/Report.docx
+++ b/Report.docx
@@ -129,13 +129,8 @@
         <w:t xml:space="preserve"> in a simpler way</w:t>
       </w:r>
       <w:r>
-        <w:t xml:space="preserve"> as a property of the edge </w:t>
-      </w:r>
-      <w:proofErr w:type="spellStart"/>
-      <w:r>
-        <w:t>published_in</w:t>
-      </w:r>
-      <w:proofErr w:type="spellEnd"/>
+        <w:t xml:space="preserve"> as a property of the edge published_in</w:t>
+      </w:r>
       <w:r>
         <w:t>, because we don’t have queries specifying different volumes.</w:t>
       </w:r>
@@ -150,15 +145,7 @@
         <w:spacing w:line="276" w:lineRule="auto"/>
       </w:pPr>
       <w:r>
-        <w:t xml:space="preserve">Since we will eventually query a community of </w:t>
-      </w:r>
-      <w:proofErr w:type="gramStart"/>
-      <w:r>
-        <w:t>keywords</w:t>
-      </w:r>
-      <w:proofErr w:type="gramEnd"/>
-      <w:r>
-        <w:t xml:space="preserve"> we decided it’s best to represent them as nodes.</w:t>
+        <w:t>Since we will eventually query a community of keywords we decided it’s best to represent them as nodes.</w:t>
       </w:r>
     </w:p>
     <w:p>
@@ -197,40 +184,20 @@
         <w:pStyle w:val="Heading2"/>
       </w:pPr>
       <w:r>
-        <w:t>A.</w:t>
-      </w:r>
-      <w:r>
-        <w:t>2</w:t>
+        <w:t>A.2</w:t>
       </w:r>
       <w:r>
         <w:tab/>
-      </w:r>
-      <w:r>
         <w:t>Instantiating/Loading</w:t>
       </w:r>
     </w:p>
     <w:p>
       <w:r>
-        <w:t xml:space="preserve">1. </w:t>
-      </w:r>
-      <w:r>
-        <w:rPr>
-          <w:highlight w:val="yellow"/>
-        </w:rPr>
-        <w:t>Explanations on how we generated the data and any other assumptions about the solution.</w:t>
-      </w:r>
-    </w:p>
-    <w:p>
-      <w:r>
-        <w:t xml:space="preserve">The Cypher expressions to create and instantiate the solution are in a file named </w:t>
-      </w:r>
-      <w:proofErr w:type="spellStart"/>
-      <w:proofErr w:type="gramStart"/>
+        <w:t xml:space="preserve">1. The Cypher expressions to create and instantiate the solution are in a file named </w:t>
+      </w:r>
       <w:r>
         <w:t>load.cypher</w:t>
       </w:r>
-      <w:proofErr w:type="spellEnd"/>
-      <w:proofErr w:type="gramEnd"/>
       <w:r>
         <w:t xml:space="preserve">. It is being executed by a Python application attached to the project. </w:t>
       </w:r>
@@ -269,16 +236,20 @@
         <w:spacing w:line="276" w:lineRule="auto"/>
       </w:pPr>
       <w:r>
-        <w:t xml:space="preserve">Only use articles and conference </w:t>
-      </w:r>
-      <w:proofErr w:type="gramStart"/>
-      <w:r>
-        <w:t>papers</w:t>
-      </w:r>
-      <w:r>
-        <w:t>;</w:t>
-      </w:r>
-      <w:proofErr w:type="gramEnd"/>
+        <w:t>We o</w:t>
+      </w:r>
+      <w:r>
+        <w:t>nly use</w:t>
+      </w:r>
+      <w:r>
+        <w:t>d</w:t>
+      </w:r>
+      <w:r>
+        <w:t xml:space="preserve"> articles and conference </w:t>
+      </w:r>
+      <w:r>
+        <w:t>papers.</w:t>
+      </w:r>
     </w:p>
     <w:p>
       <w:pPr>
@@ -290,16 +261,14 @@
         <w:spacing w:line="276" w:lineRule="auto"/>
       </w:pPr>
       <w:r>
-        <w:t>Discard data that does not have one of the fields needed (such as affiliation, keywords, duplicated rows, etc.</w:t>
-      </w:r>
-      <w:proofErr w:type="gramStart"/>
-      <w:r>
-        <w:t>)</w:t>
-      </w:r>
-      <w:r>
-        <w:t>;</w:t>
-      </w:r>
-      <w:proofErr w:type="gramEnd"/>
+        <w:t>We discarded</w:t>
+      </w:r>
+      <w:r>
+        <w:t xml:space="preserve"> data that does not have one of the fields </w:t>
+      </w:r>
+      <w:r>
+        <w:t>needed.</w:t>
+      </w:r>
     </w:p>
     <w:p>
       <w:pPr>
@@ -311,7 +280,16 @@
         <w:spacing w:line="276" w:lineRule="auto"/>
       </w:pPr>
       <w:r>
-        <w:t>Remove the edition information such as year and edition number from the conference names</w:t>
+        <w:t>We r</w:t>
+      </w:r>
+      <w:r>
+        <w:t>emove</w:t>
+      </w:r>
+      <w:r>
+        <w:t>d</w:t>
+      </w:r>
+      <w:r>
+        <w:t xml:space="preserve"> the edition information such as year and edition number from the conference names</w:t>
       </w:r>
     </w:p>
     <w:p>
@@ -380,14 +358,9 @@
       <w:r>
         <w:t>International Conference on Information Reuse and Integration for Data Science, IRI</w:t>
       </w:r>
-      <w:proofErr w:type="gramStart"/>
-      <w:r>
-        <w:t>”</w:t>
-      </w:r>
-      <w:r>
-        <w:t>;</w:t>
-      </w:r>
-      <w:proofErr w:type="gramEnd"/>
+      <w:r>
+        <w:t>”.</w:t>
+      </w:r>
     </w:p>
     <w:p>
       <w:pPr>
@@ -399,13 +372,26 @@
         <w:spacing w:line="276" w:lineRule="auto"/>
       </w:pPr>
       <w:r>
-        <w:t xml:space="preserve">Parse the author’s affiliations and generate a separate csv file with </w:t>
-      </w:r>
-      <w:proofErr w:type="gramStart"/>
-      <w:r>
-        <w:t>them;</w:t>
-      </w:r>
-      <w:proofErr w:type="gramEnd"/>
+        <w:t>We p</w:t>
+      </w:r>
+      <w:r>
+        <w:t>arse</w:t>
+      </w:r>
+      <w:r>
+        <w:t>d</w:t>
+      </w:r>
+      <w:r>
+        <w:t xml:space="preserve"> the author’s affiliations and </w:t>
+      </w:r>
+      <w:r>
+        <w:t>generated</w:t>
+      </w:r>
+      <w:r>
+        <w:t xml:space="preserve"> a separate csv file with </w:t>
+      </w:r>
+      <w:r>
+        <w:t>them.</w:t>
+      </w:r>
     </w:p>
     <w:p>
       <w:pPr>
@@ -419,14 +405,9 @@
       <w:r>
         <w:t xml:space="preserve">Because we lacked sufficient papers in the same conference but in four different years (for one of the queries requested), we also synthetically created extra papers for the previous and/or next </w:t>
       </w:r>
-      <w:proofErr w:type="gramStart"/>
-      <w:r>
-        <w:t>years</w:t>
-      </w:r>
-      <w:r>
-        <w:t>;</w:t>
-      </w:r>
-      <w:proofErr w:type="gramEnd"/>
+      <w:r>
+        <w:t>years.</w:t>
+      </w:r>
     </w:p>
     <w:p>
       <w:pPr>
@@ -463,9 +444,179 @@
         <w:t>jecting each of them.</w:t>
       </w:r>
     </w:p>
+    <w:p>
+      <w:pPr>
+        <w:spacing w:line="276" w:lineRule="auto"/>
+        <w:rPr>
+          <w:rFonts w:eastAsiaTheme="majorEastAsia" w:cstheme="majorBidi"/>
+          <w:color w:val="2F5496" w:themeColor="accent1" w:themeShade="BF"/>
+          <w:sz w:val="26"/>
+          <w:szCs w:val="26"/>
+        </w:rPr>
+      </w:pPr>
+      <w:r>
+        <w:rPr>
+          <w:rFonts w:eastAsiaTheme="majorEastAsia" w:cstheme="majorBidi"/>
+          <w:color w:val="2F5496" w:themeColor="accent1" w:themeShade="BF"/>
+          <w:sz w:val="26"/>
+          <w:szCs w:val="26"/>
+        </w:rPr>
+        <w:t>A.3 Evolving the graph</w:t>
+      </w:r>
+    </w:p>
+    <w:p>
+      <w:r>
+        <w:t>1. The modifications made on the graph model are shown below and highlighted in purple.</w:t>
+      </w:r>
+    </w:p>
+    <w:p>
+      <w:r>
+        <w:rPr>
+          <w:noProof/>
+        </w:rPr>
+        <w:lastRenderedPageBreak/>
+        <mc:AlternateContent>
+          <mc:Choice Requires="wps">
+            <w:drawing>
+              <wp:anchor distT="0" distB="0" distL="114300" distR="114300" simplePos="0" relativeHeight="251659264" behindDoc="0" locked="0" layoutInCell="1" allowOverlap="1" wp14:anchorId="158FD530" wp14:editId="72B70FF0">
+                <wp:simplePos x="0" y="0"/>
+                <wp:positionH relativeFrom="column">
+                  <wp:posOffset>1762125</wp:posOffset>
+                </wp:positionH>
+                <wp:positionV relativeFrom="paragraph">
+                  <wp:posOffset>289877</wp:posOffset>
+                </wp:positionV>
+                <wp:extent cx="752475" cy="171450"/>
+                <wp:effectExtent l="0" t="0" r="9525" b="0"/>
+                <wp:wrapNone/>
+                <wp:docPr id="4" name="Rectangle: Rounded Corners 4"/>
+                <wp:cNvGraphicFramePr/>
+                <a:graphic xmlns:a="http://schemas.openxmlformats.org/drawingml/2006/main">
+                  <a:graphicData uri="http://schemas.microsoft.com/office/word/2010/wordprocessingShape">
+                    <wps:wsp>
+                      <wps:cNvSpPr/>
+                      <wps:spPr>
+                        <a:xfrm>
+                          <a:off x="0" y="0"/>
+                          <a:ext cx="752475" cy="171450"/>
+                        </a:xfrm>
+                        <a:prstGeom prst="roundRect">
+                          <a:avLst/>
+                        </a:prstGeom>
+                        <a:solidFill>
+                          <a:srgbClr val="7030A0">
+                            <a:alpha val="14902"/>
+                          </a:srgbClr>
+                        </a:solidFill>
+                        <a:ln>
+                          <a:noFill/>
+                        </a:ln>
+                      </wps:spPr>
+                      <wps:style>
+                        <a:lnRef idx="2">
+                          <a:schemeClr val="accent1">
+                            <a:shade val="50000"/>
+                          </a:schemeClr>
+                        </a:lnRef>
+                        <a:fillRef idx="1">
+                          <a:schemeClr val="accent1"/>
+                        </a:fillRef>
+                        <a:effectRef idx="0">
+                          <a:schemeClr val="accent1"/>
+                        </a:effectRef>
+                        <a:fontRef idx="minor">
+                          <a:schemeClr val="lt1"/>
+                        </a:fontRef>
+                      </wps:style>
+                      <wps:bodyPr rot="0" spcFirstLastPara="0" vertOverflow="overflow" horzOverflow="overflow" vert="horz" wrap="square" lIns="91440" tIns="45720" rIns="91440" bIns="45720" numCol="1" spcCol="0" rtlCol="0" fromWordArt="0" anchor="ctr" anchorCtr="0" forceAA="0" compatLnSpc="1">
+                        <a:prstTxWarp prst="textNoShape">
+                          <a:avLst/>
+                        </a:prstTxWarp>
+                        <a:noAutofit/>
+                      </wps:bodyPr>
+                    </wps:wsp>
+                  </a:graphicData>
+                </a:graphic>
+              </wp:anchor>
+            </w:drawing>
+          </mc:Choice>
+          <mc:Fallback>
+            <w:pict>
+              <v:roundrect w14:anchorId="5EF9429F" id="Rectangle: Rounded Corners 4" o:spid="_x0000_s1026" style="position:absolute;margin-left:138.75pt;margin-top:22.8pt;width:59.25pt;height:13.5pt;z-index:251659264;visibility:visible;mso-wrap-style:square;mso-wrap-distance-left:9pt;mso-wrap-distance-top:0;mso-wrap-distance-right:9pt;mso-wrap-distance-bottom:0;mso-position-horizontal:absolute;mso-position-horizontal-relative:text;mso-position-vertical:absolute;mso-position-vertical-relative:text;v-text-anchor:middle" arcsize="10923f" o:gfxdata="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" fillcolor="#7030a0" stroked="f" strokeweight="1pt">
+                <v:fill opacity="9766f"/>
+                <v:stroke joinstyle="miter"/>
+              </v:roundrect>
+            </w:pict>
+          </mc:Fallback>
+        </mc:AlternateContent>
+      </w:r>
+      <w:r>
+        <w:rPr>
+          <w:noProof/>
+        </w:rPr>
+        <w:drawing>
+          <wp:inline distT="0" distB="0" distL="0" distR="0" wp14:anchorId="37A9EFF4" wp14:editId="05BE4456">
+            <wp:extent cx="5943600" cy="2098675"/>
+            <wp:effectExtent l="0" t="0" r="0" b="0"/>
+            <wp:docPr id="3" name="Picture 3" descr="Timeline&#10;&#10;Description automatically generated with medium confidence"/>
+            <wp:cNvGraphicFramePr>
+              <a:graphicFrameLocks xmlns:a="http://schemas.openxmlformats.org/drawingml/2006/main" noChangeAspect="1"/>
+            </wp:cNvGraphicFramePr>
+            <a:graphic xmlns:a="http://schemas.openxmlformats.org/drawingml/2006/main">
+              <a:graphicData uri="http://schemas.openxmlformats.org/drawingml/2006/picture">
+                <pic:pic xmlns:pic="http://schemas.openxmlformats.org/drawingml/2006/picture">
+                  <pic:nvPicPr>
+                    <pic:cNvPr id="3" name="Picture 3" descr="Timeline&#10;&#10;Description automatically generated with medium confidence"/>
+                    <pic:cNvPicPr>
+                      <a:picLocks noChangeAspect="1" noChangeArrowheads="1"/>
+                    </pic:cNvPicPr>
+                  </pic:nvPicPr>
+                  <pic:blipFill>
+                    <a:blip r:embed="rId9">
+                      <a:extLst>
+                        <a:ext uri="{28A0092B-C50C-407E-A947-70E740481C1C}">
+                          <a14:useLocalDpi xmlns:a14="http://schemas.microsoft.com/office/drawing/2010/main" val="0"/>
+                        </a:ext>
+                      </a:extLst>
+                    </a:blip>
+                    <a:srcRect/>
+                    <a:stretch>
+                      <a:fillRect/>
+                    </a:stretch>
+                  </pic:blipFill>
+                  <pic:spPr bwMode="auto">
+                    <a:xfrm>
+                      <a:off x="0" y="0"/>
+                      <a:ext cx="5943600" cy="2098675"/>
+                    </a:xfrm>
+                    <a:prstGeom prst="rect">
+                      <a:avLst/>
+                    </a:prstGeom>
+                    <a:noFill/>
+                    <a:ln>
+                      <a:noFill/>
+                    </a:ln>
+                  </pic:spPr>
+                </pic:pic>
+              </a:graphicData>
+            </a:graphic>
+          </wp:inline>
+        </w:drawing>
+      </w:r>
+    </w:p>
+    <w:p>
+      <w:r>
+        <w:t>We decided to represent the university and company that an author is affiliated to by only one node called Organization and having it differentiated between university and company by its “type” property.</w:t>
+      </w:r>
+    </w:p>
+    <w:p>
+      <w:r>
+        <w:t>We also decided to represent the review and suggested decision of a reviewer as properties of the relationship “reviews” since we thought it wouldn’t make sense to create a separate node just for a reviewer (since they are authors as well).</w:t>
+      </w:r>
+    </w:p>
     <w:sectPr>
-      <w:headerReference w:type="default" r:id="rId9"/>
-      <w:footerReference w:type="default" r:id="rId10"/>
+      <w:headerReference w:type="default" r:id="rId10"/>
+      <w:footerReference w:type="default" r:id="rId11"/>
       <w:pgSz w:w="12240" w:h="15840"/>
       <w:pgMar w:top="1440" w:right="1440" w:bottom="1440" w:left="1440" w:header="397" w:footer="708" w:gutter="0"/>
       <w:cols w:space="708"/>
@@ -1062,13 +1213,13 @@
       </w:rPr>
     </w:lvl>
   </w:abstractNum>
-  <w:num w:numId="1">
+  <w:num w:numId="1" w16cid:durableId="487020866">
     <w:abstractNumId w:val="1"/>
   </w:num>
-  <w:num w:numId="2">
+  <w:num w:numId="2" w16cid:durableId="1985307194">
     <w:abstractNumId w:val="2"/>
   </w:num>
-  <w:num w:numId="3">
+  <w:num w:numId="3" w16cid:durableId="497841722">
     <w:abstractNumId w:val="0"/>
   </w:num>
 </w:numbering>

</xml_diff>

<commit_message>
Fix type introduced in previous commit
</commit_message>
<xml_diff>
--- a/Report.docx
+++ b/Report.docx
@@ -129,8 +129,13 @@
         <w:t xml:space="preserve"> in a simpler way</w:t>
       </w:r>
       <w:r>
-        <w:t xml:space="preserve"> as a property of the edge published_in</w:t>
-      </w:r>
+        <w:t xml:space="preserve"> as a property of the edge </w:t>
+      </w:r>
+      <w:proofErr w:type="spellStart"/>
+      <w:r>
+        <w:t>published_in</w:t>
+      </w:r>
+      <w:proofErr w:type="spellEnd"/>
       <w:r>
         <w:t>, because we don’t have queries specifying different volumes.</w:t>
       </w:r>
@@ -195,9 +200,11 @@
       <w:r>
         <w:t xml:space="preserve">1. The Cypher expressions to create and instantiate the solution are in a file named </w:t>
       </w:r>
+      <w:proofErr w:type="spellStart"/>
       <w:r>
         <w:t>load.cypher</w:t>
       </w:r>
+      <w:proofErr w:type="spellEnd"/>
       <w:r>
         <w:t xml:space="preserve">. It is being executed by a Python application attached to the project. </w:t>
       </w:r>
@@ -419,7 +426,13 @@
         <w:spacing w:line="276" w:lineRule="auto"/>
       </w:pPr>
       <w:r>
-        <w:t>To have conferences/journals belonging to the database community (for section D), we selected the 15 conferences/journals with more publications, and added on of the community keywords to each of them.</w:t>
+        <w:t>To have conferences/journals belonging to the database community (for section D), we selected the 15 conferences/journals with more publications, and added on</w:t>
+      </w:r>
+      <w:r>
+        <w:t>e</w:t>
+      </w:r>
+      <w:r>
+        <w:t xml:space="preserve"> of the community keywords to each of them.</w:t>
       </w:r>
     </w:p>
     <w:p>
@@ -780,8 +793,13 @@
       <w:jc w:val="center"/>
     </w:pPr>
     <w:r>
-      <w:t>Nicole Zafalon</w:t>
+      <w:t xml:space="preserve">Nicole </w:t>
     </w:r>
+    <w:proofErr w:type="spellStart"/>
+    <w:r>
+      <w:t>Zafalon</w:t>
+    </w:r>
+    <w:proofErr w:type="spellEnd"/>
     <w:r>
       <w:rPr>
         <w:b/>

</xml_diff>

<commit_message>
Add section B to report
</commit_message>
<xml_diff>
--- a/Report.docx
+++ b/Report.docx
@@ -150,7 +150,15 @@
         <w:spacing w:line="276" w:lineRule="auto"/>
       </w:pPr>
       <w:r>
-        <w:t>Since we will eventually query a community of keywords we decided it’s best to represent them as nodes.</w:t>
+        <w:t xml:space="preserve">Since we will eventually query a community of </w:t>
+      </w:r>
+      <w:proofErr w:type="gramStart"/>
+      <w:r>
+        <w:t>keywords</w:t>
+      </w:r>
+      <w:proofErr w:type="gramEnd"/>
+      <w:r>
+        <w:t xml:space="preserve"> we decided it’s best to represent them as nodes.</w:t>
       </w:r>
     </w:p>
     <w:p>
@@ -201,10 +209,12 @@
         <w:t xml:space="preserve">1. The Cypher expressions to create and instantiate the solution are in a file named </w:t>
       </w:r>
       <w:proofErr w:type="spellStart"/>
+      <w:proofErr w:type="gramStart"/>
       <w:r>
         <w:t>load.cypher</w:t>
       </w:r>
       <w:proofErr w:type="spellEnd"/>
+      <w:proofErr w:type="gramEnd"/>
       <w:r>
         <w:t xml:space="preserve">. It is being executed by a Python application attached to the project. </w:t>
       </w:r>
@@ -639,6 +649,2722 @@
       <w:r>
         <w:t>We also decided to represent the review and suggested decision of a reviewer as properties of the relationship “reviews” since we thought it wouldn’t make sense to create a separate node just for a reviewer (since they are authors as well).</w:t>
       </w:r>
+    </w:p>
+    <w:p/>
+    <w:p>
+      <w:pPr>
+        <w:pStyle w:val="Heading1"/>
+      </w:pPr>
+      <w:r>
+        <w:t>B</w:t>
+      </w:r>
+      <w:r>
+        <w:tab/>
+        <w:t>Querying</w:t>
+      </w:r>
+    </w:p>
+    <w:p/>
+    <w:p>
+      <w:pPr>
+        <w:pStyle w:val="ListParagraph"/>
+        <w:numPr>
+          <w:ilvl w:val="0"/>
+          <w:numId w:val="5"/>
+        </w:numPr>
+        <w:autoSpaceDE w:val="0"/>
+        <w:autoSpaceDN w:val="0"/>
+        <w:adjustRightInd w:val="0"/>
+        <w:spacing w:after="0" w:line="240" w:lineRule="auto"/>
+      </w:pPr>
+      <w:r>
+        <w:t>Find the top 3 most cited papers of each conference.</w:t>
+      </w:r>
+    </w:p>
+    <w:p>
+      <w:pPr>
+        <w:pStyle w:val="ListParagraph"/>
+        <w:shd w:val="clear" w:color="auto" w:fill="FFFFFF"/>
+        <w:tabs>
+          <w:tab w:val="left" w:pos="916"/>
+          <w:tab w:val="left" w:pos="1832"/>
+          <w:tab w:val="left" w:pos="2748"/>
+          <w:tab w:val="left" w:pos="3664"/>
+          <w:tab w:val="left" w:pos="4580"/>
+          <w:tab w:val="left" w:pos="5496"/>
+          <w:tab w:val="left" w:pos="6412"/>
+          <w:tab w:val="left" w:pos="7328"/>
+          <w:tab w:val="left" w:pos="8244"/>
+          <w:tab w:val="left" w:pos="9160"/>
+          <w:tab w:val="left" w:pos="10076"/>
+          <w:tab w:val="left" w:pos="10992"/>
+          <w:tab w:val="left" w:pos="11908"/>
+          <w:tab w:val="left" w:pos="12824"/>
+          <w:tab w:val="left" w:pos="13740"/>
+          <w:tab w:val="left" w:pos="14656"/>
+        </w:tabs>
+        <w:spacing w:after="0" w:line="240" w:lineRule="auto"/>
+        <w:rPr>
+          <w:rFonts w:ascii="Courier New" w:eastAsia="Times New Roman" w:hAnsi="Courier New" w:cs="Courier New"/>
+          <w:color w:val="0033B3"/>
+          <w:sz w:val="20"/>
+          <w:szCs w:val="20"/>
+        </w:rPr>
+      </w:pPr>
+    </w:p>
+    <w:p>
+      <w:pPr>
+        <w:pStyle w:val="ListParagraph"/>
+        <w:shd w:val="clear" w:color="auto" w:fill="FFFFFF"/>
+        <w:tabs>
+          <w:tab w:val="left" w:pos="916"/>
+          <w:tab w:val="left" w:pos="1832"/>
+          <w:tab w:val="left" w:pos="2748"/>
+          <w:tab w:val="left" w:pos="3664"/>
+          <w:tab w:val="left" w:pos="4580"/>
+          <w:tab w:val="left" w:pos="5496"/>
+          <w:tab w:val="left" w:pos="6412"/>
+          <w:tab w:val="left" w:pos="7328"/>
+          <w:tab w:val="left" w:pos="8244"/>
+          <w:tab w:val="left" w:pos="9160"/>
+          <w:tab w:val="left" w:pos="10076"/>
+          <w:tab w:val="left" w:pos="10992"/>
+          <w:tab w:val="left" w:pos="11908"/>
+          <w:tab w:val="left" w:pos="12824"/>
+          <w:tab w:val="left" w:pos="13740"/>
+          <w:tab w:val="left" w:pos="14656"/>
+        </w:tabs>
+        <w:spacing w:after="0" w:line="240" w:lineRule="auto"/>
+        <w:rPr>
+          <w:rFonts w:ascii="JetBrainsMono NF" w:eastAsia="Times New Roman" w:hAnsi="JetBrainsMono NF" w:cs="Courier New"/>
+          <w:color w:val="080808"/>
+          <w:sz w:val="20"/>
+          <w:szCs w:val="20"/>
+        </w:rPr>
+      </w:pPr>
+      <w:r>
+        <w:rPr>
+          <w:rFonts w:ascii="JetBrainsMono NF" w:eastAsia="Times New Roman" w:hAnsi="JetBrainsMono NF" w:cs="Courier New"/>
+          <w:color w:val="0033B3"/>
+          <w:sz w:val="20"/>
+          <w:szCs w:val="20"/>
+        </w:rPr>
+        <w:t xml:space="preserve">MATCH </w:t>
+      </w:r>
+      <w:r>
+        <w:rPr>
+          <w:rFonts w:ascii="JetBrainsMono NF" w:eastAsia="Times New Roman" w:hAnsi="JetBrainsMono NF" w:cs="Courier New"/>
+          <w:color w:val="080808"/>
+          <w:sz w:val="20"/>
+          <w:szCs w:val="20"/>
+        </w:rPr>
+        <w:t>(:</w:t>
+      </w:r>
+      <w:r>
+        <w:rPr>
+          <w:rFonts w:ascii="JetBrainsMono NF" w:eastAsia="Times New Roman" w:hAnsi="JetBrainsMono NF" w:cs="Courier New"/>
+          <w:color w:val="000000"/>
+          <w:sz w:val="20"/>
+          <w:szCs w:val="20"/>
+        </w:rPr>
+        <w:t>Publication</w:t>
+      </w:r>
+      <w:r>
+        <w:rPr>
+          <w:rFonts w:ascii="JetBrainsMono NF" w:eastAsia="Times New Roman" w:hAnsi="JetBrainsMono NF" w:cs="Courier New"/>
+          <w:color w:val="080808"/>
+          <w:sz w:val="20"/>
+          <w:szCs w:val="20"/>
+        </w:rPr>
+        <w:t>)-[</w:t>
+      </w:r>
+      <w:r>
+        <w:rPr>
+          <w:rFonts w:ascii="JetBrainsMono NF" w:eastAsia="Times New Roman" w:hAnsi="JetBrainsMono NF" w:cs="Courier New"/>
+          <w:color w:val="000000"/>
+          <w:sz w:val="20"/>
+          <w:szCs w:val="20"/>
+        </w:rPr>
+        <w:t>r</w:t>
+      </w:r>
+      <w:r>
+        <w:rPr>
+          <w:rFonts w:ascii="JetBrainsMono NF" w:eastAsia="Times New Roman" w:hAnsi="JetBrainsMono NF" w:cs="Courier New"/>
+          <w:color w:val="080808"/>
+          <w:sz w:val="20"/>
+          <w:szCs w:val="20"/>
+        </w:rPr>
+        <w:t>:</w:t>
+      </w:r>
+      <w:r>
+        <w:rPr>
+          <w:rFonts w:ascii="JetBrainsMono NF" w:eastAsia="Times New Roman" w:hAnsi="JetBrainsMono NF" w:cs="Courier New"/>
+          <w:color w:val="000000"/>
+          <w:sz w:val="20"/>
+          <w:szCs w:val="20"/>
+        </w:rPr>
+        <w:t>cites</w:t>
+      </w:r>
+      <w:r>
+        <w:rPr>
+          <w:rFonts w:ascii="JetBrainsMono NF" w:eastAsia="Times New Roman" w:hAnsi="JetBrainsMono NF" w:cs="Courier New"/>
+          <w:color w:val="080808"/>
+          <w:sz w:val="20"/>
+          <w:szCs w:val="20"/>
+        </w:rPr>
+        <w:t>]-&gt;(</w:t>
+      </w:r>
+      <w:r>
+        <w:rPr>
+          <w:rFonts w:ascii="JetBrainsMono NF" w:eastAsia="Times New Roman" w:hAnsi="JetBrainsMono NF" w:cs="Courier New"/>
+          <w:color w:val="000000"/>
+          <w:sz w:val="20"/>
+          <w:szCs w:val="20"/>
+        </w:rPr>
+        <w:t>cited_paper</w:t>
+      </w:r>
+      <w:r>
+        <w:rPr>
+          <w:rFonts w:ascii="JetBrainsMono NF" w:eastAsia="Times New Roman" w:hAnsi="JetBrainsMono NF" w:cs="Courier New"/>
+          <w:color w:val="080808"/>
+          <w:sz w:val="20"/>
+          <w:szCs w:val="20"/>
+        </w:rPr>
+        <w:t>:</w:t>
+      </w:r>
+      <w:r>
+        <w:rPr>
+          <w:rFonts w:ascii="JetBrainsMono NF" w:eastAsia="Times New Roman" w:hAnsi="JetBrainsMono NF" w:cs="Courier New"/>
+          <w:color w:val="000000"/>
+          <w:sz w:val="20"/>
+          <w:szCs w:val="20"/>
+        </w:rPr>
+        <w:t>Publication</w:t>
+      </w:r>
+      <w:r>
+        <w:rPr>
+          <w:rFonts w:ascii="JetBrainsMono NF" w:eastAsia="Times New Roman" w:hAnsi="JetBrainsMono NF" w:cs="Courier New"/>
+          <w:color w:val="080808"/>
+          <w:sz w:val="20"/>
+          <w:szCs w:val="20"/>
+        </w:rPr>
+        <w:t>)-[:</w:t>
+      </w:r>
+      <w:r>
+        <w:rPr>
+          <w:rFonts w:ascii="JetBrainsMono NF" w:eastAsia="Times New Roman" w:hAnsi="JetBrainsMono NF" w:cs="Courier New"/>
+          <w:color w:val="000000"/>
+          <w:sz w:val="20"/>
+          <w:szCs w:val="20"/>
+        </w:rPr>
+        <w:t>published_in</w:t>
+      </w:r>
+      <w:r>
+        <w:rPr>
+          <w:rFonts w:ascii="JetBrainsMono NF" w:eastAsia="Times New Roman" w:hAnsi="JetBrainsMono NF" w:cs="Courier New"/>
+          <w:color w:val="080808"/>
+          <w:sz w:val="20"/>
+          <w:szCs w:val="20"/>
+        </w:rPr>
+        <w:t>]-&gt;(:</w:t>
+      </w:r>
+      <w:r>
+        <w:rPr>
+          <w:rFonts w:ascii="JetBrainsMono NF" w:eastAsia="Times New Roman" w:hAnsi="JetBrainsMono NF" w:cs="Courier New"/>
+          <w:color w:val="000000"/>
+          <w:sz w:val="20"/>
+          <w:szCs w:val="20"/>
+        </w:rPr>
+        <w:t>ConferenceEdition</w:t>
+      </w:r>
+      <w:r>
+        <w:rPr>
+          <w:rFonts w:ascii="JetBrainsMono NF" w:eastAsia="Times New Roman" w:hAnsi="JetBrainsMono NF" w:cs="Courier New"/>
+          <w:color w:val="080808"/>
+          <w:sz w:val="20"/>
+          <w:szCs w:val="20"/>
+        </w:rPr>
+        <w:t>)-[:</w:t>
+      </w:r>
+      <w:r>
+        <w:rPr>
+          <w:rFonts w:ascii="JetBrainsMono NF" w:eastAsia="Times New Roman" w:hAnsi="JetBrainsMono NF" w:cs="Courier New"/>
+          <w:color w:val="000000"/>
+          <w:sz w:val="20"/>
+          <w:szCs w:val="20"/>
+        </w:rPr>
+        <w:t>belongs_to</w:t>
+      </w:r>
+      <w:r>
+        <w:rPr>
+          <w:rFonts w:ascii="JetBrainsMono NF" w:eastAsia="Times New Roman" w:hAnsi="JetBrainsMono NF" w:cs="Courier New"/>
+          <w:color w:val="080808"/>
+          <w:sz w:val="20"/>
+          <w:szCs w:val="20"/>
+        </w:rPr>
+        <w:t>]-&gt;(</w:t>
+      </w:r>
+      <w:r>
+        <w:rPr>
+          <w:rFonts w:ascii="JetBrainsMono NF" w:eastAsia="Times New Roman" w:hAnsi="JetBrainsMono NF" w:cs="Courier New"/>
+          <w:color w:val="000000"/>
+          <w:sz w:val="20"/>
+          <w:szCs w:val="20"/>
+        </w:rPr>
+        <w:t>conf</w:t>
+      </w:r>
+      <w:r>
+        <w:rPr>
+          <w:rFonts w:ascii="JetBrainsMono NF" w:eastAsia="Times New Roman" w:hAnsi="JetBrainsMono NF" w:cs="Courier New"/>
+          <w:color w:val="080808"/>
+          <w:sz w:val="20"/>
+          <w:szCs w:val="20"/>
+        </w:rPr>
+        <w:t>:</w:t>
+      </w:r>
+      <w:r>
+        <w:rPr>
+          <w:rFonts w:ascii="JetBrainsMono NF" w:eastAsia="Times New Roman" w:hAnsi="JetBrainsMono NF" w:cs="Courier New"/>
+          <w:color w:val="000000"/>
+          <w:sz w:val="20"/>
+          <w:szCs w:val="20"/>
+        </w:rPr>
+        <w:t>Conference</w:t>
+      </w:r>
+      <w:r>
+        <w:rPr>
+          <w:rFonts w:ascii="JetBrainsMono NF" w:eastAsia="Times New Roman" w:hAnsi="JetBrainsMono NF" w:cs="Courier New"/>
+          <w:color w:val="080808"/>
+          <w:sz w:val="20"/>
+          <w:szCs w:val="20"/>
+        </w:rPr>
+        <w:t>)</w:t>
+      </w:r>
+      <w:r>
+        <w:rPr>
+          <w:rFonts w:ascii="JetBrainsMono NF" w:eastAsia="Times New Roman" w:hAnsi="JetBrainsMono NF" w:cs="Courier New"/>
+          <w:color w:val="080808"/>
+          <w:sz w:val="20"/>
+          <w:szCs w:val="20"/>
+        </w:rPr>
+        <w:br/>
+      </w:r>
+      <w:r>
+        <w:rPr>
+          <w:rFonts w:ascii="JetBrainsMono NF" w:eastAsia="Times New Roman" w:hAnsi="JetBrainsMono NF" w:cs="Courier New"/>
+          <w:color w:val="0033B3"/>
+          <w:sz w:val="20"/>
+          <w:szCs w:val="20"/>
+        </w:rPr>
+        <w:t xml:space="preserve">WITH </w:t>
+      </w:r>
+      <w:r>
+        <w:rPr>
+          <w:rFonts w:ascii="JetBrainsMono NF" w:eastAsia="Times New Roman" w:hAnsi="JetBrainsMono NF" w:cs="Courier New"/>
+          <w:color w:val="000000"/>
+          <w:sz w:val="20"/>
+          <w:szCs w:val="20"/>
+        </w:rPr>
+        <w:t>conf</w:t>
+      </w:r>
+      <w:r>
+        <w:rPr>
+          <w:rFonts w:ascii="JetBrainsMono NF" w:eastAsia="Times New Roman" w:hAnsi="JetBrainsMono NF" w:cs="Courier New"/>
+          <w:color w:val="080808"/>
+          <w:sz w:val="20"/>
+          <w:szCs w:val="20"/>
+        </w:rPr>
+        <w:t xml:space="preserve">, </w:t>
+      </w:r>
+      <w:proofErr w:type="spellStart"/>
+      <w:r>
+        <w:rPr>
+          <w:rFonts w:ascii="JetBrainsMono NF" w:eastAsia="Times New Roman" w:hAnsi="JetBrainsMono NF" w:cs="Courier New"/>
+          <w:color w:val="000000"/>
+          <w:sz w:val="20"/>
+          <w:szCs w:val="20"/>
+        </w:rPr>
+        <w:t>cited_paper</w:t>
+      </w:r>
+      <w:proofErr w:type="spellEnd"/>
+      <w:r>
+        <w:rPr>
+          <w:rFonts w:ascii="JetBrainsMono NF" w:eastAsia="Times New Roman" w:hAnsi="JetBrainsMono NF" w:cs="Courier New"/>
+          <w:color w:val="080808"/>
+          <w:sz w:val="20"/>
+          <w:szCs w:val="20"/>
+        </w:rPr>
+        <w:t xml:space="preserve">, </w:t>
+      </w:r>
+      <w:r>
+        <w:rPr>
+          <w:rFonts w:ascii="JetBrainsMono NF" w:eastAsia="Times New Roman" w:hAnsi="JetBrainsMono NF" w:cs="Courier New"/>
+          <w:color w:val="00627A"/>
+          <w:sz w:val="20"/>
+          <w:szCs w:val="20"/>
+        </w:rPr>
+        <w:t>COUNT</w:t>
+      </w:r>
+      <w:r>
+        <w:rPr>
+          <w:rFonts w:ascii="JetBrainsMono NF" w:eastAsia="Times New Roman" w:hAnsi="JetBrainsMono NF" w:cs="Courier New"/>
+          <w:color w:val="080808"/>
+          <w:sz w:val="20"/>
+          <w:szCs w:val="20"/>
+        </w:rPr>
+        <w:t>(</w:t>
+      </w:r>
+      <w:r>
+        <w:rPr>
+          <w:rFonts w:ascii="JetBrainsMono NF" w:eastAsia="Times New Roman" w:hAnsi="JetBrainsMono NF" w:cs="Courier New"/>
+          <w:color w:val="000000"/>
+          <w:sz w:val="20"/>
+          <w:szCs w:val="20"/>
+        </w:rPr>
+        <w:t>r</w:t>
+      </w:r>
+      <w:r>
+        <w:rPr>
+          <w:rFonts w:ascii="JetBrainsMono NF" w:eastAsia="Times New Roman" w:hAnsi="JetBrainsMono NF" w:cs="Courier New"/>
+          <w:color w:val="080808"/>
+          <w:sz w:val="20"/>
+          <w:szCs w:val="20"/>
+        </w:rPr>
+        <w:t xml:space="preserve">) </w:t>
+      </w:r>
+      <w:r>
+        <w:rPr>
+          <w:rFonts w:ascii="JetBrainsMono NF" w:eastAsia="Times New Roman" w:hAnsi="JetBrainsMono NF" w:cs="Courier New"/>
+          <w:color w:val="0033B3"/>
+          <w:sz w:val="20"/>
+          <w:szCs w:val="20"/>
+        </w:rPr>
+        <w:t xml:space="preserve">AS </w:t>
+      </w:r>
+      <w:proofErr w:type="spellStart"/>
+      <w:r>
+        <w:rPr>
+          <w:rFonts w:ascii="JetBrainsMono NF" w:eastAsia="Times New Roman" w:hAnsi="JetBrainsMono NF" w:cs="Courier New"/>
+          <w:color w:val="000000"/>
+          <w:sz w:val="20"/>
+          <w:szCs w:val="20"/>
+        </w:rPr>
+        <w:t>num_citations</w:t>
+      </w:r>
+      <w:proofErr w:type="spellEnd"/>
+      <w:r>
+        <w:rPr>
+          <w:rFonts w:ascii="JetBrainsMono NF" w:eastAsia="Times New Roman" w:hAnsi="JetBrainsMono NF" w:cs="Courier New"/>
+          <w:color w:val="000000"/>
+          <w:sz w:val="20"/>
+          <w:szCs w:val="20"/>
+        </w:rPr>
+        <w:br/>
+      </w:r>
+      <w:r>
+        <w:rPr>
+          <w:rFonts w:ascii="JetBrainsMono NF" w:eastAsia="Times New Roman" w:hAnsi="JetBrainsMono NF" w:cs="Courier New"/>
+          <w:color w:val="0033B3"/>
+          <w:sz w:val="20"/>
+          <w:szCs w:val="20"/>
+        </w:rPr>
+        <w:t xml:space="preserve">ORDER BY </w:t>
+      </w:r>
+      <w:r>
+        <w:rPr>
+          <w:rFonts w:ascii="JetBrainsMono NF" w:eastAsia="Times New Roman" w:hAnsi="JetBrainsMono NF" w:cs="Courier New"/>
+          <w:color w:val="000000"/>
+          <w:sz w:val="20"/>
+          <w:szCs w:val="20"/>
+        </w:rPr>
+        <w:t>conf</w:t>
+      </w:r>
+      <w:r>
+        <w:rPr>
+          <w:rFonts w:ascii="JetBrainsMono NF" w:eastAsia="Times New Roman" w:hAnsi="JetBrainsMono NF" w:cs="Courier New"/>
+          <w:color w:val="080808"/>
+          <w:sz w:val="20"/>
+          <w:szCs w:val="20"/>
+        </w:rPr>
+        <w:t xml:space="preserve">, </w:t>
+      </w:r>
+      <w:proofErr w:type="spellStart"/>
+      <w:r>
+        <w:rPr>
+          <w:rFonts w:ascii="JetBrainsMono NF" w:eastAsia="Times New Roman" w:hAnsi="JetBrainsMono NF" w:cs="Courier New"/>
+          <w:color w:val="000000"/>
+          <w:sz w:val="20"/>
+          <w:szCs w:val="20"/>
+        </w:rPr>
+        <w:t>num_citations</w:t>
+      </w:r>
+      <w:proofErr w:type="spellEnd"/>
+      <w:r>
+        <w:rPr>
+          <w:rFonts w:ascii="JetBrainsMono NF" w:eastAsia="Times New Roman" w:hAnsi="JetBrainsMono NF" w:cs="Courier New"/>
+          <w:color w:val="000000"/>
+          <w:sz w:val="20"/>
+          <w:szCs w:val="20"/>
+        </w:rPr>
+        <w:t xml:space="preserve"> </w:t>
+      </w:r>
+      <w:r>
+        <w:rPr>
+          <w:rFonts w:ascii="JetBrainsMono NF" w:eastAsia="Times New Roman" w:hAnsi="JetBrainsMono NF" w:cs="Courier New"/>
+          <w:color w:val="0033B3"/>
+          <w:sz w:val="20"/>
+          <w:szCs w:val="20"/>
+        </w:rPr>
+        <w:t>DESC</w:t>
+      </w:r>
+      <w:r>
+        <w:rPr>
+          <w:rFonts w:ascii="JetBrainsMono NF" w:eastAsia="Times New Roman" w:hAnsi="JetBrainsMono NF" w:cs="Courier New"/>
+          <w:color w:val="0033B3"/>
+          <w:sz w:val="20"/>
+          <w:szCs w:val="20"/>
+        </w:rPr>
+        <w:br/>
+        <w:t xml:space="preserve">WITH </w:t>
+      </w:r>
+      <w:r>
+        <w:rPr>
+          <w:rFonts w:ascii="JetBrainsMono NF" w:eastAsia="Times New Roman" w:hAnsi="JetBrainsMono NF" w:cs="Courier New"/>
+          <w:color w:val="000000"/>
+          <w:sz w:val="20"/>
+          <w:szCs w:val="20"/>
+        </w:rPr>
+        <w:t>conf</w:t>
+      </w:r>
+      <w:r>
+        <w:rPr>
+          <w:rFonts w:ascii="JetBrainsMono NF" w:eastAsia="Times New Roman" w:hAnsi="JetBrainsMono NF" w:cs="Courier New"/>
+          <w:color w:val="080808"/>
+          <w:sz w:val="20"/>
+          <w:szCs w:val="20"/>
+        </w:rPr>
+        <w:t xml:space="preserve">, </w:t>
+      </w:r>
+      <w:r>
+        <w:rPr>
+          <w:rFonts w:ascii="JetBrainsMono NF" w:eastAsia="Times New Roman" w:hAnsi="JetBrainsMono NF" w:cs="Courier New"/>
+          <w:color w:val="00627A"/>
+          <w:sz w:val="20"/>
+          <w:szCs w:val="20"/>
+        </w:rPr>
+        <w:t>collect</w:t>
+      </w:r>
+      <w:r>
+        <w:rPr>
+          <w:rFonts w:ascii="JetBrainsMono NF" w:eastAsia="Times New Roman" w:hAnsi="JetBrainsMono NF" w:cs="Courier New"/>
+          <w:color w:val="080808"/>
+          <w:sz w:val="20"/>
+          <w:szCs w:val="20"/>
+        </w:rPr>
+        <w:t>(</w:t>
+      </w:r>
+      <w:proofErr w:type="spellStart"/>
+      <w:r>
+        <w:rPr>
+          <w:rFonts w:ascii="JetBrainsMono NF" w:eastAsia="Times New Roman" w:hAnsi="JetBrainsMono NF" w:cs="Courier New"/>
+          <w:color w:val="000000"/>
+          <w:sz w:val="20"/>
+          <w:szCs w:val="20"/>
+        </w:rPr>
+        <w:t>cited_paper</w:t>
+      </w:r>
+      <w:proofErr w:type="spellEnd"/>
+      <w:r>
+        <w:rPr>
+          <w:rFonts w:ascii="JetBrainsMono NF" w:eastAsia="Times New Roman" w:hAnsi="JetBrainsMono NF" w:cs="Courier New"/>
+          <w:color w:val="080808"/>
+          <w:sz w:val="20"/>
+          <w:szCs w:val="20"/>
+        </w:rPr>
+        <w:t>)[..</w:t>
+      </w:r>
+      <w:r>
+        <w:rPr>
+          <w:rFonts w:ascii="JetBrainsMono NF" w:eastAsia="Times New Roman" w:hAnsi="JetBrainsMono NF" w:cs="Courier New"/>
+          <w:color w:val="1750EB"/>
+          <w:sz w:val="20"/>
+          <w:szCs w:val="20"/>
+        </w:rPr>
+        <w:t>3</w:t>
+      </w:r>
+      <w:r>
+        <w:rPr>
+          <w:rFonts w:ascii="JetBrainsMono NF" w:eastAsia="Times New Roman" w:hAnsi="JetBrainsMono NF" w:cs="Courier New"/>
+          <w:color w:val="080808"/>
+          <w:sz w:val="20"/>
+          <w:szCs w:val="20"/>
+        </w:rPr>
+        <w:t xml:space="preserve">] </w:t>
+      </w:r>
+      <w:r>
+        <w:rPr>
+          <w:rFonts w:ascii="JetBrainsMono NF" w:eastAsia="Times New Roman" w:hAnsi="JetBrainsMono NF" w:cs="Courier New"/>
+          <w:color w:val="0033B3"/>
+          <w:sz w:val="20"/>
+          <w:szCs w:val="20"/>
+        </w:rPr>
+        <w:t xml:space="preserve">AS </w:t>
+      </w:r>
+      <w:r>
+        <w:rPr>
+          <w:rFonts w:ascii="JetBrainsMono NF" w:eastAsia="Times New Roman" w:hAnsi="JetBrainsMono NF" w:cs="Courier New"/>
+          <w:color w:val="000000"/>
+          <w:sz w:val="20"/>
+          <w:szCs w:val="20"/>
+        </w:rPr>
+        <w:t>top3_most_cited_papers</w:t>
+      </w:r>
+      <w:r>
+        <w:rPr>
+          <w:rFonts w:ascii="JetBrainsMono NF" w:eastAsia="Times New Roman" w:hAnsi="JetBrainsMono NF" w:cs="Courier New"/>
+          <w:color w:val="000000"/>
+          <w:sz w:val="20"/>
+          <w:szCs w:val="20"/>
+        </w:rPr>
+        <w:br/>
+      </w:r>
+      <w:r>
+        <w:rPr>
+          <w:rFonts w:ascii="JetBrainsMono NF" w:eastAsia="Times New Roman" w:hAnsi="JetBrainsMono NF" w:cs="Courier New"/>
+          <w:color w:val="0033B3"/>
+          <w:sz w:val="20"/>
+          <w:szCs w:val="20"/>
+        </w:rPr>
+        <w:t xml:space="preserve">RETURN </w:t>
+      </w:r>
+      <w:r>
+        <w:rPr>
+          <w:rFonts w:ascii="JetBrainsMono NF" w:eastAsia="Times New Roman" w:hAnsi="JetBrainsMono NF" w:cs="Courier New"/>
+          <w:color w:val="000000"/>
+          <w:sz w:val="20"/>
+          <w:szCs w:val="20"/>
+        </w:rPr>
+        <w:t>conf</w:t>
+      </w:r>
+      <w:r>
+        <w:rPr>
+          <w:rFonts w:ascii="JetBrainsMono NF" w:eastAsia="Times New Roman" w:hAnsi="JetBrainsMono NF" w:cs="Courier New"/>
+          <w:color w:val="080808"/>
+          <w:sz w:val="20"/>
+          <w:szCs w:val="20"/>
+        </w:rPr>
+        <w:t>,</w:t>
+      </w:r>
+      <w:r>
+        <w:rPr>
+          <w:rFonts w:ascii="JetBrainsMono NF" w:eastAsia="Times New Roman" w:hAnsi="JetBrainsMono NF" w:cs="Courier New"/>
+          <w:color w:val="080808"/>
+          <w:sz w:val="20"/>
+          <w:szCs w:val="20"/>
+        </w:rPr>
+        <w:br/>
+        <w:t xml:space="preserve">       </w:t>
+      </w:r>
+      <w:r>
+        <w:rPr>
+          <w:rFonts w:ascii="JetBrainsMono NF" w:eastAsia="Times New Roman" w:hAnsi="JetBrainsMono NF" w:cs="Courier New"/>
+          <w:color w:val="000000"/>
+          <w:sz w:val="20"/>
+          <w:szCs w:val="20"/>
+        </w:rPr>
+        <w:t>top3_most_cited_papers</w:t>
+      </w:r>
+      <w:r>
+        <w:rPr>
+          <w:rFonts w:ascii="JetBrainsMono NF" w:eastAsia="Times New Roman" w:hAnsi="JetBrainsMono NF" w:cs="Courier New"/>
+          <w:color w:val="080808"/>
+          <w:sz w:val="20"/>
+          <w:szCs w:val="20"/>
+        </w:rPr>
+        <w:t>[</w:t>
+      </w:r>
+      <w:r>
+        <w:rPr>
+          <w:rFonts w:ascii="JetBrainsMono NF" w:eastAsia="Times New Roman" w:hAnsi="JetBrainsMono NF" w:cs="Courier New"/>
+          <w:color w:val="1750EB"/>
+          <w:sz w:val="20"/>
+          <w:szCs w:val="20"/>
+        </w:rPr>
+        <w:t>0</w:t>
+      </w:r>
+      <w:r>
+        <w:rPr>
+          <w:rFonts w:ascii="JetBrainsMono NF" w:eastAsia="Times New Roman" w:hAnsi="JetBrainsMono NF" w:cs="Courier New"/>
+          <w:color w:val="080808"/>
+          <w:sz w:val="20"/>
+          <w:szCs w:val="20"/>
+        </w:rPr>
+        <w:t xml:space="preserve">] </w:t>
+      </w:r>
+      <w:r>
+        <w:rPr>
+          <w:rFonts w:ascii="JetBrainsMono NF" w:eastAsia="Times New Roman" w:hAnsi="JetBrainsMono NF" w:cs="Courier New"/>
+          <w:color w:val="0033B3"/>
+          <w:sz w:val="20"/>
+          <w:szCs w:val="20"/>
+        </w:rPr>
+        <w:t xml:space="preserve">AS </w:t>
+      </w:r>
+      <w:r>
+        <w:rPr>
+          <w:rFonts w:ascii="JetBrainsMono NF" w:eastAsia="Times New Roman" w:hAnsi="JetBrainsMono NF" w:cs="Courier New"/>
+          <w:color w:val="000000"/>
+          <w:sz w:val="20"/>
+          <w:szCs w:val="20"/>
+        </w:rPr>
+        <w:t>top1_paper</w:t>
+      </w:r>
+      <w:r>
+        <w:rPr>
+          <w:rFonts w:ascii="JetBrainsMono NF" w:eastAsia="Times New Roman" w:hAnsi="JetBrainsMono NF" w:cs="Courier New"/>
+          <w:color w:val="080808"/>
+          <w:sz w:val="20"/>
+          <w:szCs w:val="20"/>
+        </w:rPr>
+        <w:t>,</w:t>
+      </w:r>
+      <w:r>
+        <w:rPr>
+          <w:rFonts w:ascii="JetBrainsMono NF" w:eastAsia="Times New Roman" w:hAnsi="JetBrainsMono NF" w:cs="Courier New"/>
+          <w:color w:val="080808"/>
+          <w:sz w:val="20"/>
+          <w:szCs w:val="20"/>
+        </w:rPr>
+        <w:br/>
+        <w:t xml:space="preserve">       </w:t>
+      </w:r>
+      <w:r>
+        <w:rPr>
+          <w:rFonts w:ascii="JetBrainsMono NF" w:eastAsia="Times New Roman" w:hAnsi="JetBrainsMono NF" w:cs="Courier New"/>
+          <w:color w:val="000000"/>
+          <w:sz w:val="20"/>
+          <w:szCs w:val="20"/>
+        </w:rPr>
+        <w:t>top3_most_cited_papers</w:t>
+      </w:r>
+      <w:r>
+        <w:rPr>
+          <w:rFonts w:ascii="JetBrainsMono NF" w:eastAsia="Times New Roman" w:hAnsi="JetBrainsMono NF" w:cs="Courier New"/>
+          <w:color w:val="080808"/>
+          <w:sz w:val="20"/>
+          <w:szCs w:val="20"/>
+        </w:rPr>
+        <w:t>[</w:t>
+      </w:r>
+      <w:r>
+        <w:rPr>
+          <w:rFonts w:ascii="JetBrainsMono NF" w:eastAsia="Times New Roman" w:hAnsi="JetBrainsMono NF" w:cs="Courier New"/>
+          <w:color w:val="1750EB"/>
+          <w:sz w:val="20"/>
+          <w:szCs w:val="20"/>
+        </w:rPr>
+        <w:t>1</w:t>
+      </w:r>
+      <w:r>
+        <w:rPr>
+          <w:rFonts w:ascii="JetBrainsMono NF" w:eastAsia="Times New Roman" w:hAnsi="JetBrainsMono NF" w:cs="Courier New"/>
+          <w:color w:val="080808"/>
+          <w:sz w:val="20"/>
+          <w:szCs w:val="20"/>
+        </w:rPr>
+        <w:t xml:space="preserve">] </w:t>
+      </w:r>
+      <w:r>
+        <w:rPr>
+          <w:rFonts w:ascii="JetBrainsMono NF" w:eastAsia="Times New Roman" w:hAnsi="JetBrainsMono NF" w:cs="Courier New"/>
+          <w:color w:val="0033B3"/>
+          <w:sz w:val="20"/>
+          <w:szCs w:val="20"/>
+        </w:rPr>
+        <w:t xml:space="preserve">AS </w:t>
+      </w:r>
+      <w:r>
+        <w:rPr>
+          <w:rFonts w:ascii="JetBrainsMono NF" w:eastAsia="Times New Roman" w:hAnsi="JetBrainsMono NF" w:cs="Courier New"/>
+          <w:color w:val="000000"/>
+          <w:sz w:val="20"/>
+          <w:szCs w:val="20"/>
+        </w:rPr>
+        <w:t>top2_paper</w:t>
+      </w:r>
+      <w:r>
+        <w:rPr>
+          <w:rFonts w:ascii="JetBrainsMono NF" w:eastAsia="Times New Roman" w:hAnsi="JetBrainsMono NF" w:cs="Courier New"/>
+          <w:color w:val="080808"/>
+          <w:sz w:val="20"/>
+          <w:szCs w:val="20"/>
+        </w:rPr>
+        <w:t>,</w:t>
+      </w:r>
+      <w:r>
+        <w:rPr>
+          <w:rFonts w:ascii="JetBrainsMono NF" w:eastAsia="Times New Roman" w:hAnsi="JetBrainsMono NF" w:cs="Courier New"/>
+          <w:color w:val="080808"/>
+          <w:sz w:val="20"/>
+          <w:szCs w:val="20"/>
+        </w:rPr>
+        <w:br/>
+        <w:t xml:space="preserve">       </w:t>
+      </w:r>
+      <w:r>
+        <w:rPr>
+          <w:rFonts w:ascii="JetBrainsMono NF" w:eastAsia="Times New Roman" w:hAnsi="JetBrainsMono NF" w:cs="Courier New"/>
+          <w:color w:val="000000"/>
+          <w:sz w:val="20"/>
+          <w:szCs w:val="20"/>
+        </w:rPr>
+        <w:t>top3_most_cited_papers</w:t>
+      </w:r>
+      <w:r>
+        <w:rPr>
+          <w:rFonts w:ascii="JetBrainsMono NF" w:eastAsia="Times New Roman" w:hAnsi="JetBrainsMono NF" w:cs="Courier New"/>
+          <w:color w:val="080808"/>
+          <w:sz w:val="20"/>
+          <w:szCs w:val="20"/>
+        </w:rPr>
+        <w:t>[</w:t>
+      </w:r>
+      <w:r>
+        <w:rPr>
+          <w:rFonts w:ascii="JetBrainsMono NF" w:eastAsia="Times New Roman" w:hAnsi="JetBrainsMono NF" w:cs="Courier New"/>
+          <w:color w:val="1750EB"/>
+          <w:sz w:val="20"/>
+          <w:szCs w:val="20"/>
+        </w:rPr>
+        <w:t>2</w:t>
+      </w:r>
+      <w:r>
+        <w:rPr>
+          <w:rFonts w:ascii="JetBrainsMono NF" w:eastAsia="Times New Roman" w:hAnsi="JetBrainsMono NF" w:cs="Courier New"/>
+          <w:color w:val="080808"/>
+          <w:sz w:val="20"/>
+          <w:szCs w:val="20"/>
+        </w:rPr>
+        <w:t xml:space="preserve">] </w:t>
+      </w:r>
+      <w:r>
+        <w:rPr>
+          <w:rFonts w:ascii="JetBrainsMono NF" w:eastAsia="Times New Roman" w:hAnsi="JetBrainsMono NF" w:cs="Courier New"/>
+          <w:color w:val="0033B3"/>
+          <w:sz w:val="20"/>
+          <w:szCs w:val="20"/>
+        </w:rPr>
+        <w:t xml:space="preserve">AS </w:t>
+      </w:r>
+      <w:r>
+        <w:rPr>
+          <w:rFonts w:ascii="JetBrainsMono NF" w:eastAsia="Times New Roman" w:hAnsi="JetBrainsMono NF" w:cs="Courier New"/>
+          <w:color w:val="000000"/>
+          <w:sz w:val="20"/>
+          <w:szCs w:val="20"/>
+        </w:rPr>
+        <w:t>top3_paper</w:t>
+      </w:r>
+      <w:r>
+        <w:rPr>
+          <w:rFonts w:ascii="JetBrainsMono NF" w:eastAsia="Times New Roman" w:hAnsi="JetBrainsMono NF" w:cs="Courier New"/>
+          <w:color w:val="000000"/>
+          <w:sz w:val="20"/>
+          <w:szCs w:val="20"/>
+        </w:rPr>
+        <w:br/>
+      </w:r>
+      <w:r>
+        <w:rPr>
+          <w:rFonts w:ascii="JetBrainsMono NF" w:eastAsia="Times New Roman" w:hAnsi="JetBrainsMono NF" w:cs="Courier New"/>
+          <w:color w:val="080808"/>
+          <w:sz w:val="20"/>
+          <w:szCs w:val="20"/>
+        </w:rPr>
+        <w:t>;</w:t>
+      </w:r>
+    </w:p>
+    <w:p>
+      <w:pPr>
+        <w:pStyle w:val="ListParagraph"/>
+        <w:autoSpaceDE w:val="0"/>
+        <w:autoSpaceDN w:val="0"/>
+        <w:adjustRightInd w:val="0"/>
+        <w:spacing w:after="0" w:line="240" w:lineRule="auto"/>
+      </w:pPr>
+    </w:p>
+    <w:p>
+      <w:pPr>
+        <w:pStyle w:val="ListParagraph"/>
+        <w:numPr>
+          <w:ilvl w:val="0"/>
+          <w:numId w:val="5"/>
+        </w:numPr>
+        <w:autoSpaceDE w:val="0"/>
+        <w:autoSpaceDN w:val="0"/>
+        <w:adjustRightInd w:val="0"/>
+        <w:spacing w:after="0" w:line="240" w:lineRule="auto"/>
+      </w:pPr>
+      <w:r>
+        <w:t xml:space="preserve">For each conference </w:t>
+      </w:r>
+      <w:r>
+        <w:t>a</w:t>
+      </w:r>
+      <w:r>
+        <w:t>nd its community: i.e., those authors that have published papers</w:t>
+      </w:r>
+      <w:r>
+        <w:t xml:space="preserve"> </w:t>
+      </w:r>
+      <w:r>
+        <w:t>on that conference in, at least, 4 di</w:t>
+      </w:r>
+      <w:r>
+        <w:t>ff</w:t>
+      </w:r>
+      <w:r>
+        <w:t>erent editions.</w:t>
+      </w:r>
+    </w:p>
+    <w:p>
+      <w:pPr>
+        <w:pStyle w:val="ListParagraph"/>
+        <w:autoSpaceDE w:val="0"/>
+        <w:autoSpaceDN w:val="0"/>
+        <w:adjustRightInd w:val="0"/>
+        <w:spacing w:after="0" w:line="240" w:lineRule="auto"/>
+      </w:pPr>
+    </w:p>
+    <w:p>
+      <w:pPr>
+        <w:pStyle w:val="HTMLPreformatted"/>
+        <w:shd w:val="clear" w:color="auto" w:fill="FFFFFF"/>
+        <w:ind w:left="720"/>
+        <w:rPr>
+          <w:rFonts w:ascii="JetBrainsMono NF" w:hAnsi="JetBrainsMono NF"/>
+          <w:color w:val="080808"/>
+        </w:rPr>
+      </w:pPr>
+      <w:r>
+        <w:rPr>
+          <w:rFonts w:ascii="JetBrainsMono NF" w:hAnsi="JetBrainsMono NF"/>
+          <w:color w:val="0033B3"/>
+        </w:rPr>
+        <w:t xml:space="preserve">MATCH </w:t>
+      </w:r>
+      <w:r>
+        <w:rPr>
+          <w:rFonts w:ascii="JetBrainsMono NF" w:hAnsi="JetBrainsMono NF"/>
+          <w:color w:val="080808"/>
+        </w:rPr>
+        <w:t>(</w:t>
+      </w:r>
+      <w:proofErr w:type="gramStart"/>
+      <w:r>
+        <w:rPr>
+          <w:rFonts w:ascii="JetBrainsMono NF" w:hAnsi="JetBrainsMono NF"/>
+          <w:color w:val="000000"/>
+        </w:rPr>
+        <w:t>a</w:t>
+      </w:r>
+      <w:r>
+        <w:rPr>
+          <w:rFonts w:ascii="JetBrainsMono NF" w:hAnsi="JetBrainsMono NF"/>
+          <w:color w:val="080808"/>
+        </w:rPr>
+        <w:t>:</w:t>
+      </w:r>
+      <w:r>
+        <w:rPr>
+          <w:rFonts w:ascii="JetBrainsMono NF" w:hAnsi="JetBrainsMono NF"/>
+          <w:color w:val="000000"/>
+        </w:rPr>
+        <w:t>Author</w:t>
+      </w:r>
+      <w:proofErr w:type="gramEnd"/>
+      <w:r>
+        <w:rPr>
+          <w:rFonts w:ascii="JetBrainsMono NF" w:hAnsi="JetBrainsMono NF"/>
+          <w:color w:val="080808"/>
+        </w:rPr>
+        <w:t>)-[:</w:t>
+      </w:r>
+      <w:r>
+        <w:rPr>
+          <w:rFonts w:ascii="JetBrainsMono NF" w:hAnsi="JetBrainsMono NF"/>
+          <w:color w:val="000000"/>
+        </w:rPr>
+        <w:t>writes</w:t>
+      </w:r>
+      <w:r>
+        <w:rPr>
+          <w:rFonts w:ascii="JetBrainsMono NF" w:hAnsi="JetBrainsMono NF"/>
+          <w:color w:val="080808"/>
+        </w:rPr>
+        <w:t>]-&gt;(</w:t>
+      </w:r>
+      <w:r>
+        <w:rPr>
+          <w:rFonts w:ascii="JetBrainsMono NF" w:hAnsi="JetBrainsMono NF"/>
+          <w:color w:val="000000"/>
+        </w:rPr>
+        <w:t>p</w:t>
+      </w:r>
+      <w:r>
+        <w:rPr>
+          <w:rFonts w:ascii="JetBrainsMono NF" w:hAnsi="JetBrainsMono NF"/>
+          <w:color w:val="080808"/>
+        </w:rPr>
+        <w:t>:</w:t>
+      </w:r>
+      <w:r>
+        <w:rPr>
+          <w:rFonts w:ascii="JetBrainsMono NF" w:hAnsi="JetBrainsMono NF"/>
+          <w:color w:val="000000"/>
+        </w:rPr>
+        <w:t>Publication</w:t>
+      </w:r>
+      <w:r>
+        <w:rPr>
+          <w:rFonts w:ascii="JetBrainsMono NF" w:hAnsi="JetBrainsMono NF"/>
+          <w:color w:val="080808"/>
+        </w:rPr>
+        <w:t>)-[:</w:t>
+      </w:r>
+      <w:r>
+        <w:rPr>
+          <w:rFonts w:ascii="JetBrainsMono NF" w:hAnsi="JetBrainsMono NF"/>
+          <w:color w:val="000000"/>
+        </w:rPr>
+        <w:t>published_in</w:t>
+      </w:r>
+      <w:r>
+        <w:rPr>
+          <w:rFonts w:ascii="JetBrainsMono NF" w:hAnsi="JetBrainsMono NF"/>
+          <w:color w:val="080808"/>
+        </w:rPr>
+        <w:t>]-&gt;(</w:t>
+      </w:r>
+      <w:r>
+        <w:rPr>
+          <w:rFonts w:ascii="JetBrainsMono NF" w:hAnsi="JetBrainsMono NF"/>
+          <w:color w:val="000000"/>
+        </w:rPr>
+        <w:t>ce</w:t>
+      </w:r>
+      <w:r>
+        <w:rPr>
+          <w:rFonts w:ascii="JetBrainsMono NF" w:hAnsi="JetBrainsMono NF"/>
+          <w:color w:val="080808"/>
+        </w:rPr>
+        <w:t>:</w:t>
+      </w:r>
+      <w:r>
+        <w:rPr>
+          <w:rFonts w:ascii="JetBrainsMono NF" w:hAnsi="JetBrainsMono NF"/>
+          <w:color w:val="000000"/>
+        </w:rPr>
+        <w:t>ConferenceEdition</w:t>
+      </w:r>
+      <w:r>
+        <w:rPr>
+          <w:rFonts w:ascii="JetBrainsMono NF" w:hAnsi="JetBrainsMono NF"/>
+          <w:color w:val="080808"/>
+        </w:rPr>
+        <w:t>)-[:</w:t>
+      </w:r>
+      <w:r>
+        <w:rPr>
+          <w:rFonts w:ascii="JetBrainsMono NF" w:hAnsi="JetBrainsMono NF"/>
+          <w:color w:val="000000"/>
+        </w:rPr>
+        <w:t>belongs_to</w:t>
+      </w:r>
+      <w:r>
+        <w:rPr>
+          <w:rFonts w:ascii="JetBrainsMono NF" w:hAnsi="JetBrainsMono NF"/>
+          <w:color w:val="080808"/>
+        </w:rPr>
+        <w:t>]-&gt;(</w:t>
+      </w:r>
+      <w:r>
+        <w:rPr>
+          <w:rFonts w:ascii="JetBrainsMono NF" w:hAnsi="JetBrainsMono NF"/>
+          <w:color w:val="000000"/>
+        </w:rPr>
+        <w:t>c</w:t>
+      </w:r>
+      <w:r>
+        <w:rPr>
+          <w:rFonts w:ascii="JetBrainsMono NF" w:hAnsi="JetBrainsMono NF"/>
+          <w:color w:val="080808"/>
+        </w:rPr>
+        <w:t>:</w:t>
+      </w:r>
+      <w:r>
+        <w:rPr>
+          <w:rFonts w:ascii="JetBrainsMono NF" w:hAnsi="JetBrainsMono NF"/>
+          <w:color w:val="000000"/>
+        </w:rPr>
+        <w:t>Conference</w:t>
+      </w:r>
+      <w:r>
+        <w:rPr>
+          <w:rFonts w:ascii="JetBrainsMono NF" w:hAnsi="JetBrainsMono NF"/>
+          <w:color w:val="080808"/>
+        </w:rPr>
+        <w:t>)</w:t>
+      </w:r>
+      <w:r>
+        <w:rPr>
+          <w:rFonts w:ascii="JetBrainsMono NF" w:hAnsi="JetBrainsMono NF"/>
+          <w:color w:val="080808"/>
+        </w:rPr>
+        <w:br/>
+      </w:r>
+      <w:r>
+        <w:rPr>
+          <w:rFonts w:ascii="JetBrainsMono NF" w:hAnsi="JetBrainsMono NF"/>
+          <w:color w:val="0033B3"/>
+        </w:rPr>
+        <w:t xml:space="preserve">WITH </w:t>
+      </w:r>
+      <w:r>
+        <w:rPr>
+          <w:rFonts w:ascii="JetBrainsMono NF" w:hAnsi="JetBrainsMono NF"/>
+          <w:color w:val="000000"/>
+        </w:rPr>
+        <w:t>c</w:t>
+      </w:r>
+      <w:r>
+        <w:rPr>
+          <w:rFonts w:ascii="JetBrainsMono NF" w:hAnsi="JetBrainsMono NF"/>
+          <w:color w:val="080808"/>
+        </w:rPr>
+        <w:t xml:space="preserve">, </w:t>
+      </w:r>
+      <w:r>
+        <w:rPr>
+          <w:rFonts w:ascii="JetBrainsMono NF" w:hAnsi="JetBrainsMono NF"/>
+          <w:color w:val="000000"/>
+        </w:rPr>
+        <w:t>a</w:t>
+      </w:r>
+      <w:r>
+        <w:rPr>
+          <w:rFonts w:ascii="JetBrainsMono NF" w:hAnsi="JetBrainsMono NF"/>
+          <w:color w:val="080808"/>
+        </w:rPr>
+        <w:t xml:space="preserve">, </w:t>
+      </w:r>
+      <w:r>
+        <w:rPr>
+          <w:rFonts w:ascii="JetBrainsMono NF" w:hAnsi="JetBrainsMono NF"/>
+          <w:color w:val="00627A"/>
+        </w:rPr>
+        <w:t>COUNT</w:t>
+      </w:r>
+      <w:r>
+        <w:rPr>
+          <w:rFonts w:ascii="JetBrainsMono NF" w:hAnsi="JetBrainsMono NF"/>
+          <w:color w:val="080808"/>
+        </w:rPr>
+        <w:t>(</w:t>
+      </w:r>
+      <w:r>
+        <w:rPr>
+          <w:rFonts w:ascii="JetBrainsMono NF" w:hAnsi="JetBrainsMono NF"/>
+          <w:color w:val="0033B3"/>
+        </w:rPr>
+        <w:t xml:space="preserve">DISTINCT </w:t>
+      </w:r>
+      <w:proofErr w:type="spellStart"/>
+      <w:r>
+        <w:rPr>
+          <w:rFonts w:ascii="JetBrainsMono NF" w:hAnsi="JetBrainsMono NF"/>
+          <w:color w:val="000000"/>
+        </w:rPr>
+        <w:t>ce</w:t>
+      </w:r>
+      <w:proofErr w:type="spellEnd"/>
+      <w:r>
+        <w:rPr>
+          <w:rFonts w:ascii="JetBrainsMono NF" w:hAnsi="JetBrainsMono NF"/>
+          <w:color w:val="080808"/>
+        </w:rPr>
+        <w:t xml:space="preserve">) </w:t>
+      </w:r>
+      <w:r>
+        <w:rPr>
+          <w:rFonts w:ascii="JetBrainsMono NF" w:hAnsi="JetBrainsMono NF"/>
+          <w:color w:val="0033B3"/>
+        </w:rPr>
+        <w:t xml:space="preserve">AS </w:t>
+      </w:r>
+      <w:proofErr w:type="spellStart"/>
+      <w:r>
+        <w:rPr>
+          <w:rFonts w:ascii="JetBrainsMono NF" w:hAnsi="JetBrainsMono NF"/>
+          <w:color w:val="000000"/>
+        </w:rPr>
+        <w:t>distinct_editions</w:t>
+      </w:r>
+      <w:proofErr w:type="spellEnd"/>
+      <w:r>
+        <w:rPr>
+          <w:rFonts w:ascii="JetBrainsMono NF" w:hAnsi="JetBrainsMono NF"/>
+          <w:color w:val="000000"/>
+        </w:rPr>
+        <w:br/>
+      </w:r>
+      <w:r>
+        <w:rPr>
+          <w:rFonts w:ascii="JetBrainsMono NF" w:hAnsi="JetBrainsMono NF"/>
+          <w:color w:val="0033B3"/>
+        </w:rPr>
+        <w:lastRenderedPageBreak/>
+        <w:t xml:space="preserve">WHERE </w:t>
+      </w:r>
+      <w:proofErr w:type="spellStart"/>
+      <w:r>
+        <w:rPr>
+          <w:rFonts w:ascii="JetBrainsMono NF" w:hAnsi="JetBrainsMono NF"/>
+          <w:color w:val="000000"/>
+        </w:rPr>
+        <w:t>distinct_editions</w:t>
+      </w:r>
+      <w:proofErr w:type="spellEnd"/>
+      <w:r>
+        <w:rPr>
+          <w:rFonts w:ascii="JetBrainsMono NF" w:hAnsi="JetBrainsMono NF"/>
+          <w:color w:val="000000"/>
+        </w:rPr>
+        <w:t xml:space="preserve"> </w:t>
+      </w:r>
+      <w:r>
+        <w:rPr>
+          <w:rFonts w:ascii="JetBrainsMono NF" w:hAnsi="JetBrainsMono NF"/>
+          <w:color w:val="080808"/>
+        </w:rPr>
+        <w:t xml:space="preserve">&gt;= </w:t>
+      </w:r>
+      <w:r>
+        <w:rPr>
+          <w:rFonts w:ascii="JetBrainsMono NF" w:hAnsi="JetBrainsMono NF"/>
+          <w:color w:val="1750EB"/>
+        </w:rPr>
+        <w:t>4</w:t>
+      </w:r>
+      <w:r>
+        <w:rPr>
+          <w:rFonts w:ascii="JetBrainsMono NF" w:hAnsi="JetBrainsMono NF"/>
+          <w:color w:val="1750EB"/>
+        </w:rPr>
+        <w:br/>
+      </w:r>
+      <w:r>
+        <w:rPr>
+          <w:rFonts w:ascii="JetBrainsMono NF" w:hAnsi="JetBrainsMono NF"/>
+          <w:color w:val="0033B3"/>
+        </w:rPr>
+        <w:t xml:space="preserve">RETURN </w:t>
+      </w:r>
+      <w:r>
+        <w:rPr>
+          <w:rFonts w:ascii="JetBrainsMono NF" w:hAnsi="JetBrainsMono NF"/>
+          <w:color w:val="000000"/>
+        </w:rPr>
+        <w:t>c</w:t>
+      </w:r>
+      <w:r>
+        <w:rPr>
+          <w:rFonts w:ascii="JetBrainsMono NF" w:hAnsi="JetBrainsMono NF"/>
+          <w:color w:val="080808"/>
+        </w:rPr>
+        <w:t xml:space="preserve">, </w:t>
+      </w:r>
+      <w:r>
+        <w:rPr>
+          <w:rFonts w:ascii="JetBrainsMono NF" w:hAnsi="JetBrainsMono NF"/>
+          <w:color w:val="000000"/>
+        </w:rPr>
+        <w:t>a</w:t>
+      </w:r>
+      <w:r>
+        <w:rPr>
+          <w:rFonts w:ascii="JetBrainsMono NF" w:hAnsi="JetBrainsMono NF"/>
+          <w:color w:val="000000"/>
+        </w:rPr>
+        <w:br/>
+      </w:r>
+      <w:r>
+        <w:rPr>
+          <w:rFonts w:ascii="JetBrainsMono NF" w:hAnsi="JetBrainsMono NF"/>
+          <w:color w:val="080808"/>
+        </w:rPr>
+        <w:t>;</w:t>
+      </w:r>
+    </w:p>
+    <w:p>
+      <w:pPr>
+        <w:pStyle w:val="ListParagraph"/>
+        <w:autoSpaceDE w:val="0"/>
+        <w:autoSpaceDN w:val="0"/>
+        <w:adjustRightInd w:val="0"/>
+        <w:spacing w:after="0" w:line="240" w:lineRule="auto"/>
+      </w:pPr>
+    </w:p>
+    <w:p>
+      <w:pPr>
+        <w:pStyle w:val="ListParagraph"/>
+        <w:numPr>
+          <w:ilvl w:val="0"/>
+          <w:numId w:val="5"/>
+        </w:numPr>
+        <w:autoSpaceDE w:val="0"/>
+        <w:autoSpaceDN w:val="0"/>
+        <w:adjustRightInd w:val="0"/>
+        <w:spacing w:after="0" w:line="240" w:lineRule="auto"/>
+      </w:pPr>
+      <w:r>
+        <w:t>Find the impact factors of the journals in your grap</w:t>
+      </w:r>
+      <w:r>
+        <w:t>h</w:t>
+      </w:r>
+      <w:r>
+        <w:t>.</w:t>
+      </w:r>
+    </w:p>
+    <w:p>
+      <w:pPr>
+        <w:pStyle w:val="HTMLPreformatted"/>
+        <w:shd w:val="clear" w:color="auto" w:fill="FFFFFF"/>
+        <w:ind w:left="720"/>
+        <w:rPr>
+          <w:color w:val="0033B3"/>
+        </w:rPr>
+      </w:pPr>
+    </w:p>
+    <w:p>
+      <w:pPr>
+        <w:pStyle w:val="HTMLPreformatted"/>
+        <w:shd w:val="clear" w:color="auto" w:fill="FFFFFF"/>
+        <w:ind w:left="720"/>
+        <w:rPr>
+          <w:rFonts w:ascii="JetBrainsMono NF" w:hAnsi="JetBrainsMono NF"/>
+          <w:color w:val="0033B3"/>
+        </w:rPr>
+      </w:pPr>
+      <w:r>
+        <w:rPr>
+          <w:rFonts w:ascii="JetBrainsMono NF" w:hAnsi="JetBrainsMono NF"/>
+          <w:color w:val="0033B3"/>
+        </w:rPr>
+        <w:t xml:space="preserve">MATCH </w:t>
+      </w:r>
+      <w:r>
+        <w:rPr>
+          <w:rFonts w:ascii="JetBrainsMono NF" w:hAnsi="JetBrainsMono NF"/>
+          <w:color w:val="080808"/>
+        </w:rPr>
+        <w:t>(</w:t>
+      </w:r>
+      <w:proofErr w:type="gramStart"/>
+      <w:r>
+        <w:rPr>
+          <w:rFonts w:ascii="JetBrainsMono NF" w:hAnsi="JetBrainsMono NF"/>
+          <w:color w:val="000000"/>
+        </w:rPr>
+        <w:t>journal</w:t>
+      </w:r>
+      <w:r>
+        <w:rPr>
+          <w:rFonts w:ascii="JetBrainsMono NF" w:hAnsi="JetBrainsMono NF"/>
+          <w:color w:val="080808"/>
+        </w:rPr>
+        <w:t>:</w:t>
+      </w:r>
+      <w:r>
+        <w:rPr>
+          <w:rFonts w:ascii="JetBrainsMono NF" w:hAnsi="JetBrainsMono NF"/>
+          <w:color w:val="000000"/>
+        </w:rPr>
+        <w:t>Journal</w:t>
+      </w:r>
+      <w:proofErr w:type="gramEnd"/>
+      <w:r>
+        <w:rPr>
+          <w:rFonts w:ascii="JetBrainsMono NF" w:hAnsi="JetBrainsMono NF"/>
+          <w:color w:val="080808"/>
+        </w:rPr>
+        <w:t>)&lt;-[:</w:t>
+      </w:r>
+      <w:r>
+        <w:rPr>
+          <w:rFonts w:ascii="JetBrainsMono NF" w:hAnsi="JetBrainsMono NF"/>
+          <w:color w:val="000000"/>
+        </w:rPr>
+        <w:t>published_in</w:t>
+      </w:r>
+      <w:r>
+        <w:rPr>
+          <w:rFonts w:ascii="JetBrainsMono NF" w:hAnsi="JetBrainsMono NF"/>
+          <w:color w:val="080808"/>
+        </w:rPr>
+        <w:t>]-(</w:t>
+      </w:r>
+      <w:r>
+        <w:rPr>
+          <w:rFonts w:ascii="JetBrainsMono NF" w:hAnsi="JetBrainsMono NF"/>
+          <w:color w:val="000000"/>
+        </w:rPr>
+        <w:t>p</w:t>
+      </w:r>
+      <w:r>
+        <w:rPr>
+          <w:rFonts w:ascii="JetBrainsMono NF" w:hAnsi="JetBrainsMono NF"/>
+          <w:color w:val="080808"/>
+        </w:rPr>
+        <w:t>:</w:t>
+      </w:r>
+      <w:r>
+        <w:rPr>
+          <w:rFonts w:ascii="JetBrainsMono NF" w:hAnsi="JetBrainsMono NF"/>
+          <w:color w:val="000000"/>
+        </w:rPr>
+        <w:t>Publication</w:t>
+      </w:r>
+      <w:r>
+        <w:rPr>
+          <w:rFonts w:ascii="JetBrainsMono NF" w:hAnsi="JetBrainsMono NF"/>
+          <w:color w:val="080808"/>
+        </w:rPr>
+        <w:t>)&lt;-[</w:t>
+      </w:r>
+      <w:r>
+        <w:rPr>
+          <w:rFonts w:ascii="JetBrainsMono NF" w:hAnsi="JetBrainsMono NF"/>
+          <w:color w:val="000000"/>
+        </w:rPr>
+        <w:t>c</w:t>
+      </w:r>
+      <w:r>
+        <w:rPr>
+          <w:rFonts w:ascii="JetBrainsMono NF" w:hAnsi="JetBrainsMono NF"/>
+          <w:color w:val="080808"/>
+        </w:rPr>
+        <w:t>:</w:t>
+      </w:r>
+      <w:r>
+        <w:rPr>
+          <w:rFonts w:ascii="JetBrainsMono NF" w:hAnsi="JetBrainsMono NF"/>
+          <w:color w:val="000000"/>
+        </w:rPr>
+        <w:t>cites</w:t>
+      </w:r>
+      <w:r>
+        <w:rPr>
+          <w:rFonts w:ascii="JetBrainsMono NF" w:hAnsi="JetBrainsMono NF"/>
+          <w:color w:val="080808"/>
+        </w:rPr>
+        <w:t>]-(:</w:t>
+      </w:r>
+      <w:r>
+        <w:rPr>
+          <w:rFonts w:ascii="JetBrainsMono NF" w:hAnsi="JetBrainsMono NF"/>
+          <w:color w:val="000000"/>
+        </w:rPr>
+        <w:t>Publication</w:t>
+      </w:r>
+      <w:r>
+        <w:rPr>
+          <w:rFonts w:ascii="JetBrainsMono NF" w:hAnsi="JetBrainsMono NF"/>
+          <w:color w:val="080808"/>
+        </w:rPr>
+        <w:t>)</w:t>
+      </w:r>
+      <w:r>
+        <w:rPr>
+          <w:rFonts w:ascii="JetBrainsMono NF" w:hAnsi="JetBrainsMono NF"/>
+          <w:color w:val="080808"/>
+        </w:rPr>
+        <w:br/>
+      </w:r>
+      <w:r>
+        <w:rPr>
+          <w:rFonts w:ascii="JetBrainsMono NF" w:hAnsi="JetBrainsMono NF"/>
+          <w:color w:val="0033B3"/>
+        </w:rPr>
+        <w:t xml:space="preserve">WITH </w:t>
+      </w:r>
+      <w:r>
+        <w:rPr>
+          <w:rFonts w:ascii="JetBrainsMono NF" w:hAnsi="JetBrainsMono NF"/>
+          <w:color w:val="000000"/>
+        </w:rPr>
+        <w:t>journal</w:t>
+      </w:r>
+      <w:r>
+        <w:rPr>
+          <w:rFonts w:ascii="JetBrainsMono NF" w:hAnsi="JetBrainsMono NF"/>
+          <w:color w:val="080808"/>
+        </w:rPr>
+        <w:t xml:space="preserve">, </w:t>
+      </w:r>
+      <w:proofErr w:type="spellStart"/>
+      <w:r>
+        <w:rPr>
+          <w:rFonts w:ascii="JetBrainsMono NF" w:hAnsi="JetBrainsMono NF"/>
+          <w:color w:val="000000"/>
+        </w:rPr>
+        <w:t>p</w:t>
+      </w:r>
+      <w:r>
+        <w:rPr>
+          <w:rFonts w:ascii="JetBrainsMono NF" w:hAnsi="JetBrainsMono NF"/>
+          <w:color w:val="080808"/>
+        </w:rPr>
+        <w:t>.</w:t>
+      </w:r>
+      <w:r>
+        <w:rPr>
+          <w:rFonts w:ascii="JetBrainsMono NF" w:hAnsi="JetBrainsMono NF"/>
+          <w:color w:val="000000"/>
+        </w:rPr>
+        <w:t>year</w:t>
+      </w:r>
+      <w:proofErr w:type="spellEnd"/>
+      <w:r>
+        <w:rPr>
+          <w:rFonts w:ascii="JetBrainsMono NF" w:hAnsi="JetBrainsMono NF"/>
+          <w:color w:val="000000"/>
+        </w:rPr>
+        <w:t xml:space="preserve"> </w:t>
+      </w:r>
+      <w:r>
+        <w:rPr>
+          <w:rFonts w:ascii="JetBrainsMono NF" w:hAnsi="JetBrainsMono NF"/>
+          <w:color w:val="0033B3"/>
+        </w:rPr>
+        <w:t xml:space="preserve">AS </w:t>
+      </w:r>
+      <w:r>
+        <w:rPr>
+          <w:rFonts w:ascii="JetBrainsMono NF" w:hAnsi="JetBrainsMono NF"/>
+          <w:color w:val="000000"/>
+        </w:rPr>
+        <w:t>year</w:t>
+      </w:r>
+      <w:r>
+        <w:rPr>
+          <w:rFonts w:ascii="JetBrainsMono NF" w:hAnsi="JetBrainsMono NF"/>
+          <w:color w:val="080808"/>
+        </w:rPr>
+        <w:t xml:space="preserve">, </w:t>
+      </w:r>
+      <w:r>
+        <w:rPr>
+          <w:rFonts w:ascii="JetBrainsMono NF" w:hAnsi="JetBrainsMono NF"/>
+          <w:color w:val="00627A"/>
+        </w:rPr>
+        <w:t>count</w:t>
+      </w:r>
+      <w:r>
+        <w:rPr>
+          <w:rFonts w:ascii="JetBrainsMono NF" w:hAnsi="JetBrainsMono NF"/>
+          <w:color w:val="080808"/>
+        </w:rPr>
+        <w:t>(</w:t>
+      </w:r>
+      <w:r>
+        <w:rPr>
+          <w:rFonts w:ascii="JetBrainsMono NF" w:hAnsi="JetBrainsMono NF"/>
+          <w:color w:val="000000"/>
+        </w:rPr>
+        <w:t>c</w:t>
+      </w:r>
+      <w:r>
+        <w:rPr>
+          <w:rFonts w:ascii="JetBrainsMono NF" w:hAnsi="JetBrainsMono NF"/>
+          <w:color w:val="080808"/>
+        </w:rPr>
+        <w:t xml:space="preserve">) </w:t>
+      </w:r>
+      <w:r>
+        <w:rPr>
+          <w:rFonts w:ascii="JetBrainsMono NF" w:hAnsi="JetBrainsMono NF"/>
+          <w:color w:val="0033B3"/>
+        </w:rPr>
+        <w:t xml:space="preserve">AS </w:t>
+      </w:r>
+      <w:r>
+        <w:rPr>
+          <w:rFonts w:ascii="JetBrainsMono NF" w:hAnsi="JetBrainsMono NF"/>
+          <w:color w:val="000000"/>
+        </w:rPr>
+        <w:t>citations</w:t>
+      </w:r>
+      <w:r>
+        <w:rPr>
+          <w:rFonts w:ascii="JetBrainsMono NF" w:hAnsi="JetBrainsMono NF"/>
+          <w:color w:val="000000"/>
+        </w:rPr>
+        <w:br/>
+      </w:r>
+      <w:r>
+        <w:rPr>
+          <w:rFonts w:ascii="JetBrainsMono NF" w:hAnsi="JetBrainsMono NF"/>
+          <w:color w:val="0033B3"/>
+        </w:rPr>
+        <w:t xml:space="preserve">MATCH </w:t>
+      </w:r>
+      <w:r>
+        <w:rPr>
+          <w:rFonts w:ascii="JetBrainsMono NF" w:hAnsi="JetBrainsMono NF"/>
+          <w:color w:val="080808"/>
+        </w:rPr>
+        <w:t>(</w:t>
+      </w:r>
+      <w:r>
+        <w:rPr>
+          <w:rFonts w:ascii="JetBrainsMono NF" w:hAnsi="JetBrainsMono NF"/>
+          <w:color w:val="000000"/>
+        </w:rPr>
+        <w:t>journal</w:t>
+      </w:r>
+      <w:r>
+        <w:rPr>
+          <w:rFonts w:ascii="JetBrainsMono NF" w:hAnsi="JetBrainsMono NF"/>
+          <w:color w:val="080808"/>
+        </w:rPr>
+        <w:t>)&lt;-[:</w:t>
+      </w:r>
+      <w:proofErr w:type="spellStart"/>
+      <w:r>
+        <w:rPr>
+          <w:rFonts w:ascii="JetBrainsMono NF" w:hAnsi="JetBrainsMono NF"/>
+          <w:color w:val="000000"/>
+        </w:rPr>
+        <w:t>published_in</w:t>
+      </w:r>
+      <w:proofErr w:type="spellEnd"/>
+      <w:r>
+        <w:rPr>
+          <w:rFonts w:ascii="JetBrainsMono NF" w:hAnsi="JetBrainsMono NF"/>
+          <w:color w:val="080808"/>
+        </w:rPr>
+        <w:t>]-(</w:t>
+      </w:r>
+      <w:proofErr w:type="spellStart"/>
+      <w:r>
+        <w:rPr>
+          <w:rFonts w:ascii="JetBrainsMono NF" w:hAnsi="JetBrainsMono NF"/>
+          <w:color w:val="000000"/>
+        </w:rPr>
+        <w:t>p</w:t>
+      </w:r>
+      <w:r>
+        <w:rPr>
+          <w:rFonts w:ascii="JetBrainsMono NF" w:hAnsi="JetBrainsMono NF"/>
+          <w:color w:val="080808"/>
+        </w:rPr>
+        <w:t>:</w:t>
+      </w:r>
+      <w:r>
+        <w:rPr>
+          <w:rFonts w:ascii="JetBrainsMono NF" w:hAnsi="JetBrainsMono NF"/>
+          <w:color w:val="000000"/>
+        </w:rPr>
+        <w:t>Publication</w:t>
+      </w:r>
+      <w:proofErr w:type="spellEnd"/>
+      <w:r>
+        <w:rPr>
+          <w:rFonts w:ascii="JetBrainsMono NF" w:hAnsi="JetBrainsMono NF"/>
+          <w:color w:val="080808"/>
+        </w:rPr>
+        <w:t>)</w:t>
+      </w:r>
+      <w:r>
+        <w:rPr>
+          <w:rFonts w:ascii="JetBrainsMono NF" w:hAnsi="JetBrainsMono NF"/>
+          <w:color w:val="080808"/>
+        </w:rPr>
+        <w:br/>
+        <w:t xml:space="preserve">  </w:t>
+      </w:r>
+      <w:r>
+        <w:rPr>
+          <w:rFonts w:ascii="JetBrainsMono NF" w:hAnsi="JetBrainsMono NF"/>
+          <w:color w:val="0033B3"/>
+        </w:rPr>
+        <w:t xml:space="preserve">WHERE </w:t>
+      </w:r>
+      <w:proofErr w:type="spellStart"/>
+      <w:r>
+        <w:rPr>
+          <w:rFonts w:ascii="JetBrainsMono NF" w:hAnsi="JetBrainsMono NF"/>
+          <w:color w:val="000000"/>
+        </w:rPr>
+        <w:t>p</w:t>
+      </w:r>
+      <w:r>
+        <w:rPr>
+          <w:rFonts w:ascii="JetBrainsMono NF" w:hAnsi="JetBrainsMono NF"/>
+          <w:color w:val="080808"/>
+        </w:rPr>
+        <w:t>.</w:t>
+      </w:r>
+      <w:r>
+        <w:rPr>
+          <w:rFonts w:ascii="JetBrainsMono NF" w:hAnsi="JetBrainsMono NF"/>
+          <w:color w:val="000000"/>
+        </w:rPr>
+        <w:t>year</w:t>
+      </w:r>
+      <w:proofErr w:type="spellEnd"/>
+      <w:r>
+        <w:rPr>
+          <w:rFonts w:ascii="JetBrainsMono NF" w:hAnsi="JetBrainsMono NF"/>
+          <w:color w:val="000000"/>
+        </w:rPr>
+        <w:t xml:space="preserve"> </w:t>
+      </w:r>
+      <w:r>
+        <w:rPr>
+          <w:rFonts w:ascii="JetBrainsMono NF" w:hAnsi="JetBrainsMono NF"/>
+          <w:color w:val="080808"/>
+        </w:rPr>
+        <w:t xml:space="preserve">= </w:t>
+      </w:r>
+      <w:r>
+        <w:rPr>
+          <w:rFonts w:ascii="JetBrainsMono NF" w:hAnsi="JetBrainsMono NF"/>
+          <w:color w:val="000000"/>
+        </w:rPr>
+        <w:t xml:space="preserve">year </w:t>
+      </w:r>
+      <w:r>
+        <w:rPr>
+          <w:rFonts w:ascii="JetBrainsMono NF" w:hAnsi="JetBrainsMono NF"/>
+          <w:color w:val="080808"/>
+        </w:rPr>
+        <w:t xml:space="preserve">- </w:t>
+      </w:r>
+      <w:r>
+        <w:rPr>
+          <w:rFonts w:ascii="JetBrainsMono NF" w:hAnsi="JetBrainsMono NF"/>
+          <w:color w:val="1750EB"/>
+        </w:rPr>
+        <w:t xml:space="preserve">1 </w:t>
+      </w:r>
+      <w:r>
+        <w:rPr>
+          <w:rFonts w:ascii="JetBrainsMono NF" w:hAnsi="JetBrainsMono NF"/>
+          <w:color w:val="0033B3"/>
+        </w:rPr>
+        <w:t xml:space="preserve">OR </w:t>
+      </w:r>
+      <w:proofErr w:type="spellStart"/>
+      <w:r>
+        <w:rPr>
+          <w:rFonts w:ascii="JetBrainsMono NF" w:hAnsi="JetBrainsMono NF"/>
+          <w:color w:val="000000"/>
+        </w:rPr>
+        <w:t>p</w:t>
+      </w:r>
+      <w:r>
+        <w:rPr>
+          <w:rFonts w:ascii="JetBrainsMono NF" w:hAnsi="JetBrainsMono NF"/>
+          <w:color w:val="080808"/>
+        </w:rPr>
+        <w:t>.</w:t>
+      </w:r>
+      <w:r>
+        <w:rPr>
+          <w:rFonts w:ascii="JetBrainsMono NF" w:hAnsi="JetBrainsMono NF"/>
+          <w:color w:val="000000"/>
+        </w:rPr>
+        <w:t>year</w:t>
+      </w:r>
+      <w:proofErr w:type="spellEnd"/>
+      <w:r>
+        <w:rPr>
+          <w:rFonts w:ascii="JetBrainsMono NF" w:hAnsi="JetBrainsMono NF"/>
+          <w:color w:val="000000"/>
+        </w:rPr>
+        <w:t xml:space="preserve"> </w:t>
+      </w:r>
+      <w:r>
+        <w:rPr>
+          <w:rFonts w:ascii="JetBrainsMono NF" w:hAnsi="JetBrainsMono NF"/>
+          <w:color w:val="080808"/>
+        </w:rPr>
+        <w:t xml:space="preserve">= </w:t>
+      </w:r>
+      <w:r>
+        <w:rPr>
+          <w:rFonts w:ascii="JetBrainsMono NF" w:hAnsi="JetBrainsMono NF"/>
+          <w:color w:val="000000"/>
+        </w:rPr>
+        <w:t xml:space="preserve">year </w:t>
+      </w:r>
+      <w:r>
+        <w:rPr>
+          <w:rFonts w:ascii="JetBrainsMono NF" w:hAnsi="JetBrainsMono NF"/>
+          <w:color w:val="080808"/>
+        </w:rPr>
+        <w:t xml:space="preserve">- </w:t>
+      </w:r>
+      <w:r>
+        <w:rPr>
+          <w:rFonts w:ascii="JetBrainsMono NF" w:hAnsi="JetBrainsMono NF"/>
+          <w:color w:val="1750EB"/>
+        </w:rPr>
+        <w:t>2</w:t>
+      </w:r>
+      <w:r>
+        <w:rPr>
+          <w:rFonts w:ascii="JetBrainsMono NF" w:hAnsi="JetBrainsMono NF"/>
+          <w:color w:val="1750EB"/>
+        </w:rPr>
+        <w:br/>
+      </w:r>
+      <w:r>
+        <w:rPr>
+          <w:rFonts w:ascii="JetBrainsMono NF" w:hAnsi="JetBrainsMono NF"/>
+          <w:color w:val="0033B3"/>
+        </w:rPr>
+        <w:t xml:space="preserve">WITH </w:t>
+      </w:r>
+      <w:r>
+        <w:rPr>
+          <w:rFonts w:ascii="JetBrainsMono NF" w:hAnsi="JetBrainsMono NF"/>
+          <w:color w:val="000000"/>
+        </w:rPr>
+        <w:t>journal</w:t>
+      </w:r>
+      <w:r>
+        <w:rPr>
+          <w:rFonts w:ascii="JetBrainsMono NF" w:hAnsi="JetBrainsMono NF"/>
+          <w:color w:val="080808"/>
+        </w:rPr>
+        <w:t xml:space="preserve">, </w:t>
+      </w:r>
+      <w:r>
+        <w:rPr>
+          <w:rFonts w:ascii="JetBrainsMono NF" w:hAnsi="JetBrainsMono NF"/>
+          <w:color w:val="000000"/>
+        </w:rPr>
+        <w:t>year</w:t>
+      </w:r>
+      <w:r>
+        <w:rPr>
+          <w:rFonts w:ascii="JetBrainsMono NF" w:hAnsi="JetBrainsMono NF"/>
+          <w:color w:val="080808"/>
+        </w:rPr>
+        <w:t xml:space="preserve">, </w:t>
+      </w:r>
+      <w:r>
+        <w:rPr>
+          <w:rFonts w:ascii="JetBrainsMono NF" w:hAnsi="JetBrainsMono NF"/>
+          <w:color w:val="000000"/>
+        </w:rPr>
+        <w:t>citations</w:t>
+      </w:r>
+      <w:r>
+        <w:rPr>
+          <w:rFonts w:ascii="JetBrainsMono NF" w:hAnsi="JetBrainsMono NF"/>
+          <w:color w:val="080808"/>
+        </w:rPr>
+        <w:t xml:space="preserve">, </w:t>
+      </w:r>
+      <w:r>
+        <w:rPr>
+          <w:rFonts w:ascii="JetBrainsMono NF" w:hAnsi="JetBrainsMono NF"/>
+          <w:color w:val="00627A"/>
+        </w:rPr>
+        <w:t>count</w:t>
+      </w:r>
+      <w:r>
+        <w:rPr>
+          <w:rFonts w:ascii="JetBrainsMono NF" w:hAnsi="JetBrainsMono NF"/>
+          <w:color w:val="080808"/>
+        </w:rPr>
+        <w:t>(</w:t>
+      </w:r>
+      <w:r>
+        <w:rPr>
+          <w:rFonts w:ascii="JetBrainsMono NF" w:hAnsi="JetBrainsMono NF"/>
+          <w:color w:val="000000"/>
+        </w:rPr>
+        <w:t>p</w:t>
+      </w:r>
+      <w:r>
+        <w:rPr>
+          <w:rFonts w:ascii="JetBrainsMono NF" w:hAnsi="JetBrainsMono NF"/>
+          <w:color w:val="080808"/>
+        </w:rPr>
+        <w:t xml:space="preserve">) </w:t>
+      </w:r>
+      <w:r>
+        <w:rPr>
+          <w:rFonts w:ascii="JetBrainsMono NF" w:hAnsi="JetBrainsMono NF"/>
+          <w:color w:val="0033B3"/>
+        </w:rPr>
+        <w:t xml:space="preserve">AS </w:t>
+      </w:r>
+      <w:r>
+        <w:rPr>
+          <w:rFonts w:ascii="JetBrainsMono NF" w:hAnsi="JetBrainsMono NF"/>
+          <w:color w:val="000000"/>
+        </w:rPr>
+        <w:t>publications</w:t>
+      </w:r>
+      <w:r>
+        <w:rPr>
+          <w:rFonts w:ascii="JetBrainsMono NF" w:hAnsi="JetBrainsMono NF"/>
+          <w:color w:val="000000"/>
+        </w:rPr>
+        <w:br/>
+        <w:t xml:space="preserve">  </w:t>
+      </w:r>
+      <w:r>
+        <w:rPr>
+          <w:rFonts w:ascii="JetBrainsMono NF" w:hAnsi="JetBrainsMono NF"/>
+          <w:color w:val="0033B3"/>
+        </w:rPr>
+        <w:t xml:space="preserve">WHERE </w:t>
+      </w:r>
+      <w:r>
+        <w:rPr>
+          <w:rFonts w:ascii="JetBrainsMono NF" w:hAnsi="JetBrainsMono NF"/>
+          <w:color w:val="000000"/>
+        </w:rPr>
+        <w:t xml:space="preserve">publications </w:t>
+      </w:r>
+      <w:r>
+        <w:rPr>
+          <w:rFonts w:ascii="JetBrainsMono NF" w:hAnsi="JetBrainsMono NF"/>
+          <w:color w:val="080808"/>
+        </w:rPr>
+        <w:t xml:space="preserve">&gt; </w:t>
+      </w:r>
+      <w:r>
+        <w:rPr>
+          <w:rFonts w:ascii="JetBrainsMono NF" w:hAnsi="JetBrainsMono NF"/>
+          <w:color w:val="1750EB"/>
+        </w:rPr>
+        <w:t>0</w:t>
+      </w:r>
+      <w:r>
+        <w:rPr>
+          <w:rFonts w:ascii="JetBrainsMono NF" w:hAnsi="JetBrainsMono NF"/>
+          <w:color w:val="1750EB"/>
+        </w:rPr>
+        <w:br/>
+      </w:r>
+      <w:r>
+        <w:rPr>
+          <w:rFonts w:ascii="JetBrainsMono NF" w:hAnsi="JetBrainsMono NF"/>
+          <w:color w:val="0033B3"/>
+        </w:rPr>
+        <w:t xml:space="preserve">RETURN </w:t>
+      </w:r>
+      <w:r>
+        <w:rPr>
+          <w:rFonts w:ascii="JetBrainsMono NF" w:hAnsi="JetBrainsMono NF"/>
+          <w:color w:val="000000"/>
+        </w:rPr>
+        <w:t>journal</w:t>
+      </w:r>
+      <w:r>
+        <w:rPr>
+          <w:rFonts w:ascii="JetBrainsMono NF" w:hAnsi="JetBrainsMono NF"/>
+          <w:color w:val="080808"/>
+        </w:rPr>
+        <w:t xml:space="preserve">, </w:t>
+      </w:r>
+      <w:r>
+        <w:rPr>
+          <w:rFonts w:ascii="JetBrainsMono NF" w:hAnsi="JetBrainsMono NF"/>
+          <w:color w:val="000000"/>
+        </w:rPr>
+        <w:t>year</w:t>
+      </w:r>
+      <w:r>
+        <w:rPr>
+          <w:rFonts w:ascii="JetBrainsMono NF" w:hAnsi="JetBrainsMono NF"/>
+          <w:color w:val="080808"/>
+        </w:rPr>
+        <w:t xml:space="preserve">, </w:t>
+      </w:r>
+      <w:proofErr w:type="spellStart"/>
+      <w:r>
+        <w:rPr>
+          <w:rFonts w:ascii="JetBrainsMono NF" w:hAnsi="JetBrainsMono NF"/>
+          <w:color w:val="00627A"/>
+        </w:rPr>
+        <w:t>toFloat</w:t>
+      </w:r>
+      <w:proofErr w:type="spellEnd"/>
+      <w:r>
+        <w:rPr>
+          <w:rFonts w:ascii="JetBrainsMono NF" w:hAnsi="JetBrainsMono NF"/>
+          <w:color w:val="080808"/>
+        </w:rPr>
+        <w:t>(</w:t>
+      </w:r>
+      <w:r>
+        <w:rPr>
+          <w:rFonts w:ascii="JetBrainsMono NF" w:hAnsi="JetBrainsMono NF"/>
+          <w:color w:val="000000"/>
+        </w:rPr>
+        <w:t>citations</w:t>
+      </w:r>
+      <w:r>
+        <w:rPr>
+          <w:rFonts w:ascii="JetBrainsMono NF" w:hAnsi="JetBrainsMono NF"/>
+          <w:color w:val="080808"/>
+        </w:rPr>
+        <w:t xml:space="preserve">) / </w:t>
+      </w:r>
+      <w:r>
+        <w:rPr>
+          <w:rFonts w:ascii="JetBrainsMono NF" w:hAnsi="JetBrainsMono NF"/>
+          <w:color w:val="000000"/>
+        </w:rPr>
+        <w:t xml:space="preserve">publications </w:t>
+      </w:r>
+      <w:r>
+        <w:rPr>
+          <w:rFonts w:ascii="JetBrainsMono NF" w:hAnsi="JetBrainsMono NF"/>
+          <w:color w:val="0033B3"/>
+        </w:rPr>
+        <w:t xml:space="preserve">AS </w:t>
+      </w:r>
+      <w:proofErr w:type="spellStart"/>
+      <w:r>
+        <w:rPr>
+          <w:rFonts w:ascii="JetBrainsMono NF" w:hAnsi="JetBrainsMono NF"/>
+          <w:color w:val="000000"/>
+        </w:rPr>
+        <w:t>ImpactFactor</w:t>
+      </w:r>
+      <w:proofErr w:type="spellEnd"/>
+      <w:r>
+        <w:rPr>
+          <w:rFonts w:ascii="JetBrainsMono NF" w:hAnsi="JetBrainsMono NF"/>
+          <w:color w:val="000000"/>
+        </w:rPr>
+        <w:br/>
+        <w:t xml:space="preserve">  </w:t>
+      </w:r>
+      <w:r>
+        <w:rPr>
+          <w:rFonts w:ascii="JetBrainsMono NF" w:hAnsi="JetBrainsMono NF"/>
+          <w:color w:val="0033B3"/>
+        </w:rPr>
+        <w:t xml:space="preserve">ORDER BY </w:t>
+      </w:r>
+      <w:proofErr w:type="spellStart"/>
+      <w:r>
+        <w:rPr>
+          <w:rFonts w:ascii="JetBrainsMono NF" w:hAnsi="JetBrainsMono NF"/>
+          <w:color w:val="000000"/>
+        </w:rPr>
+        <w:t>ImpactFactor</w:t>
+      </w:r>
+      <w:proofErr w:type="spellEnd"/>
+      <w:r>
+        <w:rPr>
+          <w:rFonts w:ascii="JetBrainsMono NF" w:hAnsi="JetBrainsMono NF"/>
+          <w:color w:val="000000"/>
+        </w:rPr>
+        <w:t xml:space="preserve"> </w:t>
+      </w:r>
+      <w:r>
+        <w:rPr>
+          <w:rFonts w:ascii="JetBrainsMono NF" w:hAnsi="JetBrainsMono NF"/>
+          <w:color w:val="0033B3"/>
+        </w:rPr>
+        <w:t>DESC</w:t>
+      </w:r>
+    </w:p>
+    <w:p>
+      <w:pPr>
+        <w:pStyle w:val="HTMLPreformatted"/>
+        <w:shd w:val="clear" w:color="auto" w:fill="FFFFFF"/>
+        <w:ind w:left="720"/>
+        <w:rPr>
+          <w:rFonts w:ascii="JetBrainsMono NF" w:hAnsi="JetBrainsMono NF"/>
+          <w:color w:val="000000"/>
+        </w:rPr>
+      </w:pPr>
+      <w:r>
+        <w:rPr>
+          <w:rFonts w:ascii="JetBrainsMono NF" w:hAnsi="JetBrainsMono NF"/>
+          <w:color w:val="000000"/>
+        </w:rPr>
+        <w:t>;</w:t>
+      </w:r>
+    </w:p>
+    <w:p>
+      <w:pPr>
+        <w:pStyle w:val="ListParagraph"/>
+        <w:autoSpaceDE w:val="0"/>
+        <w:autoSpaceDN w:val="0"/>
+        <w:adjustRightInd w:val="0"/>
+        <w:spacing w:after="0" w:line="240" w:lineRule="auto"/>
+      </w:pPr>
+    </w:p>
+    <w:p>
+      <w:pPr>
+        <w:pStyle w:val="ListParagraph"/>
+        <w:numPr>
+          <w:ilvl w:val="0"/>
+          <w:numId w:val="5"/>
+        </w:numPr>
+        <w:autoSpaceDE w:val="0"/>
+        <w:autoSpaceDN w:val="0"/>
+        <w:adjustRightInd w:val="0"/>
+        <w:spacing w:after="0" w:line="240" w:lineRule="auto"/>
+      </w:pPr>
+      <w:r>
+        <w:t>Find the h-indexes of the authors in your graph.</w:t>
+      </w:r>
+    </w:p>
+    <w:p>
+      <w:pPr>
+        <w:pStyle w:val="HTMLPreformatted"/>
+        <w:shd w:val="clear" w:color="auto" w:fill="FFFFFF"/>
+        <w:ind w:left="720"/>
+        <w:rPr>
+          <w:color w:val="0033B3"/>
+        </w:rPr>
+      </w:pPr>
+    </w:p>
+    <w:p>
+      <w:pPr>
+        <w:pStyle w:val="HTMLPreformatted"/>
+        <w:shd w:val="clear" w:color="auto" w:fill="FFFFFF"/>
+        <w:ind w:left="720"/>
+        <w:rPr>
+          <w:rFonts w:ascii="JetBrainsMono NF" w:hAnsi="JetBrainsMono NF"/>
+          <w:color w:val="080808"/>
+        </w:rPr>
+      </w:pPr>
+      <w:r>
+        <w:rPr>
+          <w:rFonts w:ascii="JetBrainsMono NF" w:hAnsi="JetBrainsMono NF"/>
+          <w:color w:val="0033B3"/>
+        </w:rPr>
+        <w:t xml:space="preserve">MATCH </w:t>
+      </w:r>
+      <w:r>
+        <w:rPr>
+          <w:rFonts w:ascii="JetBrainsMono NF" w:hAnsi="JetBrainsMono NF"/>
+          <w:color w:val="080808"/>
+        </w:rPr>
+        <w:t>(</w:t>
+      </w:r>
+      <w:proofErr w:type="spellStart"/>
+      <w:proofErr w:type="gramStart"/>
+      <w:r>
+        <w:rPr>
+          <w:rFonts w:ascii="JetBrainsMono NF" w:hAnsi="JetBrainsMono NF"/>
+          <w:color w:val="000000"/>
+        </w:rPr>
+        <w:t>author</w:t>
+      </w:r>
+      <w:r>
+        <w:rPr>
+          <w:rFonts w:ascii="JetBrainsMono NF" w:hAnsi="JetBrainsMono NF"/>
+          <w:color w:val="080808"/>
+        </w:rPr>
+        <w:t>:</w:t>
+      </w:r>
+      <w:r>
+        <w:rPr>
+          <w:rFonts w:ascii="JetBrainsMono NF" w:hAnsi="JetBrainsMono NF"/>
+          <w:color w:val="000000"/>
+        </w:rPr>
+        <w:t>Author</w:t>
+      </w:r>
+      <w:proofErr w:type="spellEnd"/>
+      <w:proofErr w:type="gramEnd"/>
+      <w:r>
+        <w:rPr>
+          <w:rFonts w:ascii="JetBrainsMono NF" w:hAnsi="JetBrainsMono NF"/>
+          <w:color w:val="080808"/>
+        </w:rPr>
+        <w:t>)-[:</w:t>
+      </w:r>
+      <w:r>
+        <w:rPr>
+          <w:rFonts w:ascii="JetBrainsMono NF" w:hAnsi="JetBrainsMono NF"/>
+          <w:color w:val="000000"/>
+        </w:rPr>
+        <w:t>writes</w:t>
+      </w:r>
+      <w:r>
+        <w:rPr>
+          <w:rFonts w:ascii="JetBrainsMono NF" w:hAnsi="JetBrainsMono NF"/>
+          <w:color w:val="080808"/>
+        </w:rPr>
+        <w:t>]-&gt;(</w:t>
+      </w:r>
+      <w:proofErr w:type="spellStart"/>
+      <w:r>
+        <w:rPr>
+          <w:rFonts w:ascii="JetBrainsMono NF" w:hAnsi="JetBrainsMono NF"/>
+          <w:color w:val="000000"/>
+        </w:rPr>
+        <w:t>paper</w:t>
+      </w:r>
+      <w:r>
+        <w:rPr>
+          <w:rFonts w:ascii="JetBrainsMono NF" w:hAnsi="JetBrainsMono NF"/>
+          <w:color w:val="080808"/>
+        </w:rPr>
+        <w:t>:</w:t>
+      </w:r>
+      <w:r>
+        <w:rPr>
+          <w:rFonts w:ascii="JetBrainsMono NF" w:hAnsi="JetBrainsMono NF"/>
+          <w:color w:val="000000"/>
+        </w:rPr>
+        <w:t>Publication</w:t>
+      </w:r>
+      <w:proofErr w:type="spellEnd"/>
+      <w:r>
+        <w:rPr>
+          <w:rFonts w:ascii="JetBrainsMono NF" w:hAnsi="JetBrainsMono NF"/>
+          <w:color w:val="080808"/>
+        </w:rPr>
+        <w:t>) &lt;-[</w:t>
+      </w:r>
+      <w:proofErr w:type="spellStart"/>
+      <w:r>
+        <w:rPr>
+          <w:rFonts w:ascii="JetBrainsMono NF" w:hAnsi="JetBrainsMono NF"/>
+          <w:color w:val="000000"/>
+        </w:rPr>
+        <w:t>c</w:t>
+      </w:r>
+      <w:r>
+        <w:rPr>
+          <w:rFonts w:ascii="JetBrainsMono NF" w:hAnsi="JetBrainsMono NF"/>
+          <w:color w:val="080808"/>
+        </w:rPr>
+        <w:t>:</w:t>
+      </w:r>
+      <w:r>
+        <w:rPr>
+          <w:rFonts w:ascii="JetBrainsMono NF" w:hAnsi="JetBrainsMono NF"/>
+          <w:color w:val="000000"/>
+        </w:rPr>
+        <w:t>cites</w:t>
+      </w:r>
+      <w:proofErr w:type="spellEnd"/>
+      <w:r>
+        <w:rPr>
+          <w:rFonts w:ascii="JetBrainsMono NF" w:hAnsi="JetBrainsMono NF"/>
+          <w:color w:val="080808"/>
+        </w:rPr>
+        <w:t>]-(:</w:t>
+      </w:r>
+      <w:r>
+        <w:rPr>
+          <w:rFonts w:ascii="JetBrainsMono NF" w:hAnsi="JetBrainsMono NF"/>
+          <w:color w:val="000000"/>
+        </w:rPr>
+        <w:t>Publication</w:t>
+      </w:r>
+      <w:r>
+        <w:rPr>
+          <w:rFonts w:ascii="JetBrainsMono NF" w:hAnsi="JetBrainsMono NF"/>
+          <w:color w:val="080808"/>
+        </w:rPr>
+        <w:t>)</w:t>
+      </w:r>
+      <w:r>
+        <w:rPr>
+          <w:rFonts w:ascii="JetBrainsMono NF" w:hAnsi="JetBrainsMono NF"/>
+          <w:color w:val="080808"/>
+        </w:rPr>
+        <w:br/>
+      </w:r>
+      <w:r>
+        <w:rPr>
+          <w:rFonts w:ascii="JetBrainsMono NF" w:hAnsi="JetBrainsMono NF"/>
+          <w:color w:val="0033B3"/>
+        </w:rPr>
+        <w:t xml:space="preserve">WITH </w:t>
+      </w:r>
+      <w:r>
+        <w:rPr>
+          <w:rFonts w:ascii="JetBrainsMono NF" w:hAnsi="JetBrainsMono NF"/>
+          <w:color w:val="000000"/>
+        </w:rPr>
+        <w:t>author</w:t>
+      </w:r>
+      <w:r>
+        <w:rPr>
+          <w:rFonts w:ascii="JetBrainsMono NF" w:hAnsi="JetBrainsMono NF"/>
+          <w:color w:val="080808"/>
+        </w:rPr>
+        <w:t xml:space="preserve">, </w:t>
+      </w:r>
+      <w:r>
+        <w:rPr>
+          <w:rFonts w:ascii="JetBrainsMono NF" w:hAnsi="JetBrainsMono NF"/>
+          <w:color w:val="000000"/>
+        </w:rPr>
+        <w:t>paper</w:t>
+      </w:r>
+      <w:r>
+        <w:rPr>
+          <w:rFonts w:ascii="JetBrainsMono NF" w:hAnsi="JetBrainsMono NF"/>
+          <w:color w:val="080808"/>
+        </w:rPr>
+        <w:t xml:space="preserve">, </w:t>
+      </w:r>
+      <w:r>
+        <w:rPr>
+          <w:rFonts w:ascii="JetBrainsMono NF" w:hAnsi="JetBrainsMono NF"/>
+          <w:color w:val="00627A"/>
+        </w:rPr>
+        <w:t>count</w:t>
+      </w:r>
+      <w:r>
+        <w:rPr>
+          <w:rFonts w:ascii="JetBrainsMono NF" w:hAnsi="JetBrainsMono NF"/>
+          <w:color w:val="080808"/>
+        </w:rPr>
+        <w:t>(</w:t>
+      </w:r>
+      <w:r>
+        <w:rPr>
+          <w:rFonts w:ascii="JetBrainsMono NF" w:hAnsi="JetBrainsMono NF"/>
+          <w:color w:val="000000"/>
+        </w:rPr>
+        <w:t>c</w:t>
+      </w:r>
+      <w:r>
+        <w:rPr>
+          <w:rFonts w:ascii="JetBrainsMono NF" w:hAnsi="JetBrainsMono NF"/>
+          <w:color w:val="080808"/>
+        </w:rPr>
+        <w:t xml:space="preserve">) </w:t>
+      </w:r>
+      <w:r>
+        <w:rPr>
+          <w:rFonts w:ascii="JetBrainsMono NF" w:hAnsi="JetBrainsMono NF"/>
+          <w:color w:val="0033B3"/>
+        </w:rPr>
+        <w:t xml:space="preserve">AS </w:t>
+      </w:r>
+      <w:r>
+        <w:rPr>
+          <w:rFonts w:ascii="JetBrainsMono NF" w:hAnsi="JetBrainsMono NF"/>
+          <w:color w:val="000000"/>
+        </w:rPr>
+        <w:t>citations</w:t>
+      </w:r>
+      <w:r>
+        <w:rPr>
+          <w:rFonts w:ascii="JetBrainsMono NF" w:hAnsi="JetBrainsMono NF"/>
+          <w:color w:val="000000"/>
+        </w:rPr>
+        <w:br/>
+        <w:t xml:space="preserve">  </w:t>
+      </w:r>
+      <w:r>
+        <w:rPr>
+          <w:rFonts w:ascii="JetBrainsMono NF" w:hAnsi="JetBrainsMono NF"/>
+          <w:color w:val="0033B3"/>
+        </w:rPr>
+        <w:t xml:space="preserve">ORDER BY </w:t>
+      </w:r>
+      <w:r>
+        <w:rPr>
+          <w:rFonts w:ascii="JetBrainsMono NF" w:hAnsi="JetBrainsMono NF"/>
+          <w:color w:val="000000"/>
+        </w:rPr>
+        <w:t>author</w:t>
+      </w:r>
+      <w:r>
+        <w:rPr>
+          <w:rFonts w:ascii="JetBrainsMono NF" w:hAnsi="JetBrainsMono NF"/>
+          <w:color w:val="080808"/>
+        </w:rPr>
+        <w:t xml:space="preserve">, </w:t>
+      </w:r>
+      <w:r>
+        <w:rPr>
+          <w:rFonts w:ascii="JetBrainsMono NF" w:hAnsi="JetBrainsMono NF"/>
+          <w:color w:val="000000"/>
+        </w:rPr>
+        <w:t xml:space="preserve">citations </w:t>
+      </w:r>
+      <w:r>
+        <w:rPr>
+          <w:rFonts w:ascii="JetBrainsMono NF" w:hAnsi="JetBrainsMono NF"/>
+          <w:color w:val="0033B3"/>
+        </w:rPr>
+        <w:t>DESC</w:t>
+      </w:r>
+      <w:r>
+        <w:rPr>
+          <w:rFonts w:ascii="JetBrainsMono NF" w:hAnsi="JetBrainsMono NF"/>
+          <w:color w:val="0033B3"/>
+        </w:rPr>
+        <w:br/>
+        <w:t xml:space="preserve">WITH </w:t>
+      </w:r>
+      <w:r>
+        <w:rPr>
+          <w:rFonts w:ascii="JetBrainsMono NF" w:hAnsi="JetBrainsMono NF"/>
+          <w:color w:val="000000"/>
+        </w:rPr>
+        <w:t>author</w:t>
+      </w:r>
+      <w:r>
+        <w:rPr>
+          <w:rFonts w:ascii="JetBrainsMono NF" w:hAnsi="JetBrainsMono NF"/>
+          <w:color w:val="080808"/>
+        </w:rPr>
+        <w:t xml:space="preserve">, </w:t>
+      </w:r>
+      <w:r>
+        <w:rPr>
+          <w:rFonts w:ascii="JetBrainsMono NF" w:hAnsi="JetBrainsMono NF"/>
+          <w:color w:val="00627A"/>
+        </w:rPr>
+        <w:t>collect</w:t>
+      </w:r>
+      <w:r>
+        <w:rPr>
+          <w:rFonts w:ascii="JetBrainsMono NF" w:hAnsi="JetBrainsMono NF"/>
+          <w:color w:val="080808"/>
+        </w:rPr>
+        <w:t>(</w:t>
+      </w:r>
+      <w:r>
+        <w:rPr>
+          <w:rFonts w:ascii="JetBrainsMono NF" w:hAnsi="JetBrainsMono NF"/>
+          <w:color w:val="000000"/>
+        </w:rPr>
+        <w:t>citations</w:t>
+      </w:r>
+      <w:r>
+        <w:rPr>
+          <w:rFonts w:ascii="JetBrainsMono NF" w:hAnsi="JetBrainsMono NF"/>
+          <w:color w:val="080808"/>
+        </w:rPr>
+        <w:t xml:space="preserve">) </w:t>
+      </w:r>
+      <w:r>
+        <w:rPr>
+          <w:rFonts w:ascii="JetBrainsMono NF" w:hAnsi="JetBrainsMono NF"/>
+          <w:color w:val="0033B3"/>
+        </w:rPr>
+        <w:t xml:space="preserve">AS </w:t>
+      </w:r>
+      <w:proofErr w:type="spellStart"/>
+      <w:r>
+        <w:rPr>
+          <w:rFonts w:ascii="JetBrainsMono NF" w:hAnsi="JetBrainsMono NF"/>
+          <w:color w:val="000000"/>
+        </w:rPr>
+        <w:t>paper_citations</w:t>
+      </w:r>
+      <w:proofErr w:type="spellEnd"/>
+      <w:r>
+        <w:rPr>
+          <w:rFonts w:ascii="JetBrainsMono NF" w:hAnsi="JetBrainsMono NF"/>
+          <w:color w:val="000000"/>
+        </w:rPr>
+        <w:br/>
+      </w:r>
+      <w:r>
+        <w:rPr>
+          <w:rFonts w:ascii="JetBrainsMono NF" w:hAnsi="JetBrainsMono NF"/>
+          <w:color w:val="0033B3"/>
+        </w:rPr>
+        <w:t xml:space="preserve">RETURN </w:t>
+      </w:r>
+      <w:r>
+        <w:rPr>
+          <w:rFonts w:ascii="JetBrainsMono NF" w:hAnsi="JetBrainsMono NF"/>
+          <w:color w:val="000000"/>
+        </w:rPr>
+        <w:t>author</w:t>
+      </w:r>
+      <w:r>
+        <w:rPr>
+          <w:rFonts w:ascii="JetBrainsMono NF" w:hAnsi="JetBrainsMono NF"/>
+          <w:color w:val="080808"/>
+        </w:rPr>
+        <w:t>,</w:t>
+      </w:r>
+      <w:r>
+        <w:rPr>
+          <w:rFonts w:ascii="JetBrainsMono NF" w:hAnsi="JetBrainsMono NF"/>
+          <w:color w:val="080808"/>
+        </w:rPr>
+        <w:br/>
+        <w:t xml:space="preserve">       </w:t>
+      </w:r>
+      <w:r>
+        <w:rPr>
+          <w:rFonts w:ascii="JetBrainsMono NF" w:hAnsi="JetBrainsMono NF"/>
+          <w:color w:val="00627A"/>
+        </w:rPr>
+        <w:t>reduce</w:t>
+      </w:r>
+      <w:r>
+        <w:rPr>
+          <w:rFonts w:ascii="JetBrainsMono NF" w:hAnsi="JetBrainsMono NF"/>
+          <w:color w:val="080808"/>
+        </w:rPr>
+        <w:t>(</w:t>
+      </w:r>
+      <w:proofErr w:type="spellStart"/>
+      <w:r>
+        <w:rPr>
+          <w:rFonts w:ascii="JetBrainsMono NF" w:hAnsi="JetBrainsMono NF"/>
+          <w:color w:val="000000"/>
+        </w:rPr>
+        <w:t>hindex</w:t>
+      </w:r>
+      <w:proofErr w:type="spellEnd"/>
+      <w:r>
+        <w:rPr>
+          <w:rFonts w:ascii="JetBrainsMono NF" w:hAnsi="JetBrainsMono NF"/>
+          <w:color w:val="000000"/>
+        </w:rPr>
+        <w:t xml:space="preserve"> </w:t>
+      </w:r>
+      <w:r>
+        <w:rPr>
+          <w:rFonts w:ascii="JetBrainsMono NF" w:hAnsi="JetBrainsMono NF"/>
+          <w:color w:val="080808"/>
+        </w:rPr>
+        <w:t xml:space="preserve">= </w:t>
+      </w:r>
+      <w:r>
+        <w:rPr>
+          <w:rFonts w:ascii="JetBrainsMono NF" w:hAnsi="JetBrainsMono NF"/>
+          <w:color w:val="1750EB"/>
+        </w:rPr>
+        <w:t>0</w:t>
+      </w:r>
+      <w:r>
+        <w:rPr>
+          <w:rFonts w:ascii="JetBrainsMono NF" w:hAnsi="JetBrainsMono NF"/>
+          <w:color w:val="080808"/>
+        </w:rPr>
+        <w:t>,</w:t>
+      </w:r>
+      <w:r>
+        <w:rPr>
+          <w:rFonts w:ascii="JetBrainsMono NF" w:hAnsi="JetBrainsMono NF"/>
+          <w:color w:val="080808"/>
+        </w:rPr>
+        <w:br/>
+        <w:t xml:space="preserve">       </w:t>
+      </w:r>
+      <w:r>
+        <w:rPr>
+          <w:rFonts w:ascii="JetBrainsMono NF" w:hAnsi="JetBrainsMono NF"/>
+          <w:color w:val="000000"/>
+        </w:rPr>
+        <w:t xml:space="preserve">citations </w:t>
+      </w:r>
+      <w:r>
+        <w:rPr>
+          <w:rFonts w:ascii="JetBrainsMono NF" w:hAnsi="JetBrainsMono NF"/>
+          <w:color w:val="0033B3"/>
+        </w:rPr>
+        <w:t xml:space="preserve">IN </w:t>
+      </w:r>
+      <w:proofErr w:type="spellStart"/>
+      <w:r>
+        <w:rPr>
+          <w:rFonts w:ascii="JetBrainsMono NF" w:hAnsi="JetBrainsMono NF"/>
+          <w:color w:val="000000"/>
+        </w:rPr>
+        <w:t>paper_citations</w:t>
+      </w:r>
+      <w:proofErr w:type="spellEnd"/>
+      <w:r>
+        <w:rPr>
+          <w:rFonts w:ascii="JetBrainsMono NF" w:hAnsi="JetBrainsMono NF"/>
+          <w:color w:val="000000"/>
+        </w:rPr>
+        <w:t xml:space="preserve"> </w:t>
+      </w:r>
+      <w:r>
+        <w:rPr>
+          <w:rFonts w:ascii="JetBrainsMono NF" w:hAnsi="JetBrainsMono NF"/>
+          <w:color w:val="080808"/>
+        </w:rPr>
+        <w:t>|</w:t>
+      </w:r>
+      <w:r>
+        <w:rPr>
+          <w:rFonts w:ascii="JetBrainsMono NF" w:hAnsi="JetBrainsMono NF"/>
+          <w:color w:val="080808"/>
+        </w:rPr>
+        <w:br/>
+        <w:t xml:space="preserve">       </w:t>
+      </w:r>
+      <w:r>
+        <w:rPr>
+          <w:rFonts w:ascii="JetBrainsMono NF" w:hAnsi="JetBrainsMono NF"/>
+          <w:color w:val="0033B3"/>
+        </w:rPr>
+        <w:t xml:space="preserve">CASE WHEN </w:t>
+      </w:r>
+      <w:r>
+        <w:rPr>
+          <w:rFonts w:ascii="JetBrainsMono NF" w:hAnsi="JetBrainsMono NF"/>
+          <w:color w:val="000000"/>
+        </w:rPr>
+        <w:t xml:space="preserve">citations </w:t>
+      </w:r>
+      <w:r>
+        <w:rPr>
+          <w:rFonts w:ascii="JetBrainsMono NF" w:hAnsi="JetBrainsMono NF"/>
+          <w:color w:val="080808"/>
+        </w:rPr>
+        <w:t xml:space="preserve">&gt; </w:t>
+      </w:r>
+      <w:proofErr w:type="spellStart"/>
+      <w:r>
+        <w:rPr>
+          <w:rFonts w:ascii="JetBrainsMono NF" w:hAnsi="JetBrainsMono NF"/>
+          <w:color w:val="000000"/>
+        </w:rPr>
+        <w:t>hindex</w:t>
+      </w:r>
+      <w:proofErr w:type="spellEnd"/>
+      <w:r>
+        <w:rPr>
+          <w:rFonts w:ascii="JetBrainsMono NF" w:hAnsi="JetBrainsMono NF"/>
+          <w:color w:val="000000"/>
+        </w:rPr>
+        <w:t xml:space="preserve"> </w:t>
+      </w:r>
+      <w:r>
+        <w:rPr>
+          <w:rFonts w:ascii="JetBrainsMono NF" w:hAnsi="JetBrainsMono NF"/>
+          <w:color w:val="0033B3"/>
+        </w:rPr>
+        <w:t xml:space="preserve">THEN </w:t>
+      </w:r>
+      <w:proofErr w:type="spellStart"/>
+      <w:r>
+        <w:rPr>
+          <w:rFonts w:ascii="JetBrainsMono NF" w:hAnsi="JetBrainsMono NF"/>
+          <w:color w:val="000000"/>
+        </w:rPr>
+        <w:t>hindex</w:t>
+      </w:r>
+      <w:proofErr w:type="spellEnd"/>
+      <w:r>
+        <w:rPr>
+          <w:rFonts w:ascii="JetBrainsMono NF" w:hAnsi="JetBrainsMono NF"/>
+          <w:color w:val="000000"/>
+        </w:rPr>
+        <w:t xml:space="preserve"> </w:t>
+      </w:r>
+      <w:r>
+        <w:rPr>
+          <w:rFonts w:ascii="JetBrainsMono NF" w:hAnsi="JetBrainsMono NF"/>
+          <w:color w:val="080808"/>
+        </w:rPr>
+        <w:t xml:space="preserve">+ </w:t>
+      </w:r>
+      <w:r>
+        <w:rPr>
+          <w:rFonts w:ascii="JetBrainsMono NF" w:hAnsi="JetBrainsMono NF"/>
+          <w:color w:val="1750EB"/>
+        </w:rPr>
+        <w:t>1</w:t>
+      </w:r>
+      <w:r>
+        <w:rPr>
+          <w:rFonts w:ascii="JetBrainsMono NF" w:hAnsi="JetBrainsMono NF"/>
+          <w:color w:val="1750EB"/>
+        </w:rPr>
+        <w:br/>
+        <w:t xml:space="preserve">         </w:t>
+      </w:r>
+      <w:r>
+        <w:rPr>
+          <w:rFonts w:ascii="JetBrainsMono NF" w:hAnsi="JetBrainsMono NF"/>
+          <w:color w:val="0033B3"/>
+        </w:rPr>
+        <w:t xml:space="preserve">ELSE </w:t>
+      </w:r>
+      <w:proofErr w:type="spellStart"/>
+      <w:r>
+        <w:rPr>
+          <w:rFonts w:ascii="JetBrainsMono NF" w:hAnsi="JetBrainsMono NF"/>
+          <w:color w:val="000000"/>
+        </w:rPr>
+        <w:t>hindex</w:t>
+      </w:r>
+      <w:proofErr w:type="spellEnd"/>
+      <w:r>
+        <w:rPr>
+          <w:rFonts w:ascii="JetBrainsMono NF" w:hAnsi="JetBrainsMono NF"/>
+          <w:color w:val="000000"/>
+        </w:rPr>
+        <w:br/>
+        <w:t xml:space="preserve">         </w:t>
+      </w:r>
+      <w:r>
+        <w:rPr>
+          <w:rFonts w:ascii="JetBrainsMono NF" w:hAnsi="JetBrainsMono NF"/>
+          <w:color w:val="0033B3"/>
+        </w:rPr>
+        <w:t>END</w:t>
+      </w:r>
+      <w:r>
+        <w:rPr>
+          <w:rFonts w:ascii="JetBrainsMono NF" w:hAnsi="JetBrainsMono NF"/>
+          <w:color w:val="080808"/>
+        </w:rPr>
+        <w:t xml:space="preserve">) </w:t>
+      </w:r>
+      <w:r>
+        <w:rPr>
+          <w:rFonts w:ascii="JetBrainsMono NF" w:hAnsi="JetBrainsMono NF"/>
+          <w:color w:val="0033B3"/>
+        </w:rPr>
+        <w:t xml:space="preserve">AS </w:t>
+      </w:r>
+      <w:r>
+        <w:rPr>
+          <w:rFonts w:ascii="JetBrainsMono NF" w:hAnsi="JetBrainsMono NF"/>
+          <w:color w:val="000000"/>
+        </w:rPr>
+        <w:t>`H-Index`</w:t>
+      </w:r>
+    </w:p>
+    <w:p>
+      <w:pPr>
+        <w:pStyle w:val="ListParagraph"/>
+        <w:autoSpaceDE w:val="0"/>
+        <w:autoSpaceDN w:val="0"/>
+        <w:adjustRightInd w:val="0"/>
+        <w:spacing w:after="0" w:line="240" w:lineRule="auto"/>
+      </w:pPr>
     </w:p>
     <w:sectPr>
       <w:headerReference w:type="default" r:id="rId10"/>
@@ -933,6 +3659,95 @@
 <file path=word/numbering.xml><?xml version="1.0" encoding="utf-8"?>
 <w:numbering xmlns:wpc="http://schemas.microsoft.com/office/word/2010/wordprocessingCanvas" xmlns:cx="http://schemas.microsoft.com/office/drawing/2014/chartex" xmlns:cx1="http://schemas.microsoft.com/office/drawing/2015/9/8/chartex" xmlns:cx2="http://schemas.microsoft.com/office/drawing/2015/10/21/chartex" xmlns:cx3="http://schemas.microsoft.com/office/drawing/2016/5/9/chartex" xmlns:cx4="http://schemas.microsoft.com/office/drawing/2016/5/10/chartex" xmlns:cx5="http://schemas.microsoft.com/office/drawing/2016/5/11/chartex" xmlns:cx6="http://schemas.microsoft.com/office/drawing/2016/5/12/chartex" xmlns:cx7="http://schemas.microsoft.com/office/drawing/2016/5/13/chartex" xmlns:cx8="http://schemas.microsoft.com/office/drawing/2016/5/14/chartex" xmlns:mc="http://schemas.openxmlformats.org/markup-compatibility/2006" xmlns:aink="http://schemas.microsoft.com/office/drawing/2016/ink" xmlns:am3d="http://schemas.microsoft.com/office/drawing/2017/model3d" xmlns:o="urn:schemas-microsoft-com:office:office" xmlns:r="http://schemas.openxmlformats.org/officeDocument/2006/relationships" xmlns:m="http://schemas.openxmlformats.org/officeDocument/2006/math" xmlns:v="urn:schemas-microsoft-com:vml" xmlns:wp14="http://schemas.microsoft.com/office/word/2010/wordprocessingDrawing" xmlns:wp="http://schemas.openxmlformats.org/drawingml/2006/wordprocessingDrawing" xmlns:w10="urn:schemas-microsoft-com:office:word" xmlns:w="http://schemas.openxmlformats.org/wordprocessingml/2006/main" xmlns:w14="http://schemas.microsoft.com/office/word/2010/wordml" xmlns:w15="http://schemas.microsoft.com/office/word/2012/wordml" xmlns:w16cex="http://schemas.microsoft.com/office/word/2018/wordml/cex" xmlns:w16cid="http://schemas.microsoft.com/office/word/2016/wordml/cid" xmlns:w16="http://schemas.microsoft.com/office/word/2018/wordml" xmlns:w16sdtdh="http://schemas.microsoft.com/office/word/2020/wordml/sdtdatahash" xmlns:w16se="http://schemas.microsoft.com/office/word/2015/wordml/symex" xmlns:wpg="http://schemas.microsoft.com/office/word/2010/wordprocessingGroup" xmlns:wpi="http://schemas.microsoft.com/office/word/2010/wordprocessingInk" xmlns:wne="http://schemas.microsoft.com/office/word/2006/wordml" xmlns:wps="http://schemas.microsoft.com/office/word/2010/wordprocessingShape" mc:Ignorable="w14 w15 w16se w16cid w16 w16cex w16sdtdh wp14">
   <w:abstractNum w:abstractNumId="0" w15:restartNumberingAfterBreak="0">
+    <w:nsid w:val="02AE01A2"/>
+    <w:multiLevelType w:val="hybridMultilevel"/>
+    <w:tmpl w:val="A176CB84"/>
+    <w:lvl w:ilvl="0" w:tplc="0409000F">
+      <w:start w:val="1"/>
+      <w:numFmt w:val="decimal"/>
+      <w:lvlText w:val="%1."/>
+      <w:lvlJc w:val="left"/>
+      <w:pPr>
+        <w:ind w:left="720" w:hanging="360"/>
+      </w:pPr>
+      <w:rPr>
+        <w:rFonts w:hint="default"/>
+      </w:rPr>
+    </w:lvl>
+    <w:lvl w:ilvl="1" w:tplc="04090019" w:tentative="1">
+      <w:start w:val="1"/>
+      <w:numFmt w:val="lowerLetter"/>
+      <w:lvlText w:val="%2."/>
+      <w:lvlJc w:val="left"/>
+      <w:pPr>
+        <w:ind w:left="1440" w:hanging="360"/>
+      </w:pPr>
+    </w:lvl>
+    <w:lvl w:ilvl="2" w:tplc="0409001B" w:tentative="1">
+      <w:start w:val="1"/>
+      <w:numFmt w:val="lowerRoman"/>
+      <w:lvlText w:val="%3."/>
+      <w:lvlJc w:val="right"/>
+      <w:pPr>
+        <w:ind w:left="2160" w:hanging="180"/>
+      </w:pPr>
+    </w:lvl>
+    <w:lvl w:ilvl="3" w:tplc="0409000F" w:tentative="1">
+      <w:start w:val="1"/>
+      <w:numFmt w:val="decimal"/>
+      <w:lvlText w:val="%4."/>
+      <w:lvlJc w:val="left"/>
+      <w:pPr>
+        <w:ind w:left="2880" w:hanging="360"/>
+      </w:pPr>
+    </w:lvl>
+    <w:lvl w:ilvl="4" w:tplc="04090019" w:tentative="1">
+      <w:start w:val="1"/>
+      <w:numFmt w:val="lowerLetter"/>
+      <w:lvlText w:val="%5."/>
+      <w:lvlJc w:val="left"/>
+      <w:pPr>
+        <w:ind w:left="3600" w:hanging="360"/>
+      </w:pPr>
+    </w:lvl>
+    <w:lvl w:ilvl="5" w:tplc="0409001B" w:tentative="1">
+      <w:start w:val="1"/>
+      <w:numFmt w:val="lowerRoman"/>
+      <w:lvlText w:val="%6."/>
+      <w:lvlJc w:val="right"/>
+      <w:pPr>
+        <w:ind w:left="4320" w:hanging="180"/>
+      </w:pPr>
+    </w:lvl>
+    <w:lvl w:ilvl="6" w:tplc="0409000F" w:tentative="1">
+      <w:start w:val="1"/>
+      <w:numFmt w:val="decimal"/>
+      <w:lvlText w:val="%7."/>
+      <w:lvlJc w:val="left"/>
+      <w:pPr>
+        <w:ind w:left="5040" w:hanging="360"/>
+      </w:pPr>
+    </w:lvl>
+    <w:lvl w:ilvl="7" w:tplc="04090019" w:tentative="1">
+      <w:start w:val="1"/>
+      <w:numFmt w:val="lowerLetter"/>
+      <w:lvlText w:val="%8."/>
+      <w:lvlJc w:val="left"/>
+      <w:pPr>
+        <w:ind w:left="5760" w:hanging="360"/>
+      </w:pPr>
+    </w:lvl>
+    <w:lvl w:ilvl="8" w:tplc="0409001B" w:tentative="1">
+      <w:start w:val="1"/>
+      <w:numFmt w:val="lowerRoman"/>
+      <w:lvlText w:val="%9."/>
+      <w:lvlJc w:val="right"/>
+      <w:pPr>
+        <w:ind w:left="6480" w:hanging="180"/>
+      </w:pPr>
+    </w:lvl>
+  </w:abstractNum>
+  <w:abstractNum w:abstractNumId="1" w15:restartNumberingAfterBreak="0">
     <w:nsid w:val="03F16146"/>
     <w:multiLevelType w:val="hybridMultilevel"/>
     <w:tmpl w:val="FC0E6242"/>
@@ -1018,7 +3833,7 @@
       </w:pPr>
     </w:lvl>
   </w:abstractNum>
-  <w:abstractNum w:abstractNumId="1" w15:restartNumberingAfterBreak="0">
+  <w:abstractNum w:abstractNumId="2" w15:restartNumberingAfterBreak="0">
     <w:nsid w:val="0F8762B3"/>
     <w:multiLevelType w:val="hybridMultilevel"/>
     <w:tmpl w:val="E696BF16"/>
@@ -1131,7 +3946,7 @@
       </w:rPr>
     </w:lvl>
   </w:abstractNum>
-  <w:abstractNum w:abstractNumId="2" w15:restartNumberingAfterBreak="0">
+  <w:abstractNum w:abstractNumId="3" w15:restartNumberingAfterBreak="0">
     <w:nsid w:val="24A0399D"/>
     <w:multiLevelType w:val="hybridMultilevel"/>
     <w:tmpl w:val="12B288A0"/>
@@ -1244,14 +4059,195 @@
       </w:rPr>
     </w:lvl>
   </w:abstractNum>
+  <w:abstractNum w:abstractNumId="4" w15:restartNumberingAfterBreak="0">
+    <w:nsid w:val="3A5F1846"/>
+    <w:multiLevelType w:val="hybridMultilevel"/>
+    <w:tmpl w:val="E40C2ED0"/>
+    <w:lvl w:ilvl="0" w:tplc="0409000F">
+      <w:start w:val="1"/>
+      <w:numFmt w:val="decimal"/>
+      <w:lvlText w:val="%1."/>
+      <w:lvlJc w:val="left"/>
+      <w:pPr>
+        <w:ind w:left="720" w:hanging="360"/>
+      </w:pPr>
+    </w:lvl>
+    <w:lvl w:ilvl="1" w:tplc="04090019" w:tentative="1">
+      <w:start w:val="1"/>
+      <w:numFmt w:val="lowerLetter"/>
+      <w:lvlText w:val="%2."/>
+      <w:lvlJc w:val="left"/>
+      <w:pPr>
+        <w:ind w:left="1440" w:hanging="360"/>
+      </w:pPr>
+    </w:lvl>
+    <w:lvl w:ilvl="2" w:tplc="0409001B" w:tentative="1">
+      <w:start w:val="1"/>
+      <w:numFmt w:val="lowerRoman"/>
+      <w:lvlText w:val="%3."/>
+      <w:lvlJc w:val="right"/>
+      <w:pPr>
+        <w:ind w:left="2160" w:hanging="180"/>
+      </w:pPr>
+    </w:lvl>
+    <w:lvl w:ilvl="3" w:tplc="0409000F" w:tentative="1">
+      <w:start w:val="1"/>
+      <w:numFmt w:val="decimal"/>
+      <w:lvlText w:val="%4."/>
+      <w:lvlJc w:val="left"/>
+      <w:pPr>
+        <w:ind w:left="2880" w:hanging="360"/>
+      </w:pPr>
+    </w:lvl>
+    <w:lvl w:ilvl="4" w:tplc="04090019" w:tentative="1">
+      <w:start w:val="1"/>
+      <w:numFmt w:val="lowerLetter"/>
+      <w:lvlText w:val="%5."/>
+      <w:lvlJc w:val="left"/>
+      <w:pPr>
+        <w:ind w:left="3600" w:hanging="360"/>
+      </w:pPr>
+    </w:lvl>
+    <w:lvl w:ilvl="5" w:tplc="0409001B" w:tentative="1">
+      <w:start w:val="1"/>
+      <w:numFmt w:val="lowerRoman"/>
+      <w:lvlText w:val="%6."/>
+      <w:lvlJc w:val="right"/>
+      <w:pPr>
+        <w:ind w:left="4320" w:hanging="180"/>
+      </w:pPr>
+    </w:lvl>
+    <w:lvl w:ilvl="6" w:tplc="0409000F" w:tentative="1">
+      <w:start w:val="1"/>
+      <w:numFmt w:val="decimal"/>
+      <w:lvlText w:val="%7."/>
+      <w:lvlJc w:val="left"/>
+      <w:pPr>
+        <w:ind w:left="5040" w:hanging="360"/>
+      </w:pPr>
+    </w:lvl>
+    <w:lvl w:ilvl="7" w:tplc="04090019" w:tentative="1">
+      <w:start w:val="1"/>
+      <w:numFmt w:val="lowerLetter"/>
+      <w:lvlText w:val="%8."/>
+      <w:lvlJc w:val="left"/>
+      <w:pPr>
+        <w:ind w:left="5760" w:hanging="360"/>
+      </w:pPr>
+    </w:lvl>
+    <w:lvl w:ilvl="8" w:tplc="0409001B" w:tentative="1">
+      <w:start w:val="1"/>
+      <w:numFmt w:val="lowerRoman"/>
+      <w:lvlText w:val="%9."/>
+      <w:lvlJc w:val="right"/>
+      <w:pPr>
+        <w:ind w:left="6480" w:hanging="180"/>
+      </w:pPr>
+    </w:lvl>
+  </w:abstractNum>
+  <w:abstractNum w:abstractNumId="5" w15:restartNumberingAfterBreak="0">
+    <w:nsid w:val="3F5D17DB"/>
+    <w:multiLevelType w:val="hybridMultilevel"/>
+    <w:tmpl w:val="C980D4A0"/>
+    <w:lvl w:ilvl="0" w:tplc="0409000F">
+      <w:start w:val="1"/>
+      <w:numFmt w:val="decimal"/>
+      <w:lvlText w:val="%1."/>
+      <w:lvlJc w:val="left"/>
+      <w:pPr>
+        <w:ind w:left="720" w:hanging="360"/>
+      </w:pPr>
+    </w:lvl>
+    <w:lvl w:ilvl="1" w:tplc="04090019" w:tentative="1">
+      <w:start w:val="1"/>
+      <w:numFmt w:val="lowerLetter"/>
+      <w:lvlText w:val="%2."/>
+      <w:lvlJc w:val="left"/>
+      <w:pPr>
+        <w:ind w:left="1440" w:hanging="360"/>
+      </w:pPr>
+    </w:lvl>
+    <w:lvl w:ilvl="2" w:tplc="0409001B" w:tentative="1">
+      <w:start w:val="1"/>
+      <w:numFmt w:val="lowerRoman"/>
+      <w:lvlText w:val="%3."/>
+      <w:lvlJc w:val="right"/>
+      <w:pPr>
+        <w:ind w:left="2160" w:hanging="180"/>
+      </w:pPr>
+    </w:lvl>
+    <w:lvl w:ilvl="3" w:tplc="0409000F" w:tentative="1">
+      <w:start w:val="1"/>
+      <w:numFmt w:val="decimal"/>
+      <w:lvlText w:val="%4."/>
+      <w:lvlJc w:val="left"/>
+      <w:pPr>
+        <w:ind w:left="2880" w:hanging="360"/>
+      </w:pPr>
+    </w:lvl>
+    <w:lvl w:ilvl="4" w:tplc="04090019" w:tentative="1">
+      <w:start w:val="1"/>
+      <w:numFmt w:val="lowerLetter"/>
+      <w:lvlText w:val="%5."/>
+      <w:lvlJc w:val="left"/>
+      <w:pPr>
+        <w:ind w:left="3600" w:hanging="360"/>
+      </w:pPr>
+    </w:lvl>
+    <w:lvl w:ilvl="5" w:tplc="0409001B" w:tentative="1">
+      <w:start w:val="1"/>
+      <w:numFmt w:val="lowerRoman"/>
+      <w:lvlText w:val="%6."/>
+      <w:lvlJc w:val="right"/>
+      <w:pPr>
+        <w:ind w:left="4320" w:hanging="180"/>
+      </w:pPr>
+    </w:lvl>
+    <w:lvl w:ilvl="6" w:tplc="0409000F" w:tentative="1">
+      <w:start w:val="1"/>
+      <w:numFmt w:val="decimal"/>
+      <w:lvlText w:val="%7."/>
+      <w:lvlJc w:val="left"/>
+      <w:pPr>
+        <w:ind w:left="5040" w:hanging="360"/>
+      </w:pPr>
+    </w:lvl>
+    <w:lvl w:ilvl="7" w:tplc="04090019" w:tentative="1">
+      <w:start w:val="1"/>
+      <w:numFmt w:val="lowerLetter"/>
+      <w:lvlText w:val="%8."/>
+      <w:lvlJc w:val="left"/>
+      <w:pPr>
+        <w:ind w:left="5760" w:hanging="360"/>
+      </w:pPr>
+    </w:lvl>
+    <w:lvl w:ilvl="8" w:tplc="0409001B" w:tentative="1">
+      <w:start w:val="1"/>
+      <w:numFmt w:val="lowerRoman"/>
+      <w:lvlText w:val="%9."/>
+      <w:lvlJc w:val="right"/>
+      <w:pPr>
+        <w:ind w:left="6480" w:hanging="180"/>
+      </w:pPr>
+    </w:lvl>
+  </w:abstractNum>
   <w:num w:numId="1">
+    <w:abstractNumId w:val="2"/>
+  </w:num>
+  <w:num w:numId="2">
+    <w:abstractNumId w:val="3"/>
+  </w:num>
+  <w:num w:numId="3">
     <w:abstractNumId w:val="1"/>
   </w:num>
-  <w:num w:numId="2">
-    <w:abstractNumId w:val="2"/>
+  <w:num w:numId="4">
+    <w:abstractNumId w:val="4"/>
   </w:num>
-  <w:num w:numId="3">
+  <w:num w:numId="5">
     <w:abstractNumId w:val="0"/>
+  </w:num>
+  <w:num w:numId="6">
+    <w:abstractNumId w:val="5"/>
   </w:num>
 </w:numbering>
 </file>
@@ -1975,6 +4971,54 @@
       <w:shd w:val="clear" w:color="auto" w:fill="E1DFDD"/>
     </w:rPr>
   </w:style>
+  <w:style w:type="paragraph" w:styleId="HTMLPreformatted">
+    <w:name w:val="HTML Preformatted"/>
+    <w:basedOn w:val="Normal"/>
+    <w:link w:val="HTMLPreformattedChar"/>
+    <w:uiPriority w:val="99"/>
+    <w:semiHidden/>
+    <w:unhideWhenUsed/>
+    <w:rsid w:val="00166078"/>
+    <w:pPr>
+      <w:tabs>
+        <w:tab w:val="left" w:pos="916"/>
+        <w:tab w:val="left" w:pos="1832"/>
+        <w:tab w:val="left" w:pos="2748"/>
+        <w:tab w:val="left" w:pos="3664"/>
+        <w:tab w:val="left" w:pos="4580"/>
+        <w:tab w:val="left" w:pos="5496"/>
+        <w:tab w:val="left" w:pos="6412"/>
+        <w:tab w:val="left" w:pos="7328"/>
+        <w:tab w:val="left" w:pos="8244"/>
+        <w:tab w:val="left" w:pos="9160"/>
+        <w:tab w:val="left" w:pos="10076"/>
+        <w:tab w:val="left" w:pos="10992"/>
+        <w:tab w:val="left" w:pos="11908"/>
+        <w:tab w:val="left" w:pos="12824"/>
+        <w:tab w:val="left" w:pos="13740"/>
+        <w:tab w:val="left" w:pos="14656"/>
+      </w:tabs>
+      <w:spacing w:after="0" w:line="240" w:lineRule="auto"/>
+    </w:pPr>
+    <w:rPr>
+      <w:rFonts w:ascii="Courier New" w:eastAsia="Times New Roman" w:hAnsi="Courier New" w:cs="Courier New"/>
+      <w:sz w:val="20"/>
+      <w:szCs w:val="20"/>
+    </w:rPr>
+  </w:style>
+  <w:style w:type="character" w:customStyle="1" w:styleId="HTMLPreformattedChar">
+    <w:name w:val="HTML Preformatted Char"/>
+    <w:basedOn w:val="DefaultParagraphFont"/>
+    <w:link w:val="HTMLPreformatted"/>
+    <w:uiPriority w:val="99"/>
+    <w:semiHidden/>
+    <w:rsid w:val="00166078"/>
+    <w:rPr>
+      <w:rFonts w:ascii="Courier New" w:eastAsia="Times New Roman" w:hAnsi="Courier New" w:cs="Courier New"/>
+      <w:sz w:val="20"/>
+      <w:szCs w:val="20"/>
+    </w:rPr>
+  </w:style>
 </w:styles>
 </file>
 

</xml_diff>

<commit_message>
Add the 3 first queries for part D and reduce the number of pages in the report
</commit_message>
<xml_diff>
--- a/Report.docx
+++ b/Report.docx
@@ -34,15 +34,16 @@
     <w:p>
       <w:pPr>
         <w:spacing w:line="276" w:lineRule="auto"/>
+        <w:jc w:val="center"/>
       </w:pPr>
       <w:r>
         <w:rPr>
           <w:noProof/>
         </w:rPr>
         <w:drawing>
-          <wp:inline distT="0" distB="0" distL="0" distR="0" wp14:anchorId="0258B17E" wp14:editId="5E0BC150">
-            <wp:extent cx="5943600" cy="2627630"/>
-            <wp:effectExtent l="0" t="0" r="0" b="1270"/>
+          <wp:inline distT="0" distB="0" distL="0" distR="0" wp14:anchorId="0258B17E" wp14:editId="32B79BDE">
+            <wp:extent cx="4863353" cy="2150059"/>
+            <wp:effectExtent l="0" t="0" r="0" b="3175"/>
             <wp:docPr id="1" name="Picture 1" descr="A screenshot of a computer&#10;&#10;Description automatically generated with medium confidence"/>
             <wp:cNvGraphicFramePr>
               <a:graphicFrameLocks xmlns:a="http://schemas.openxmlformats.org/drawingml/2006/main" noChangeAspect="1"/>
@@ -72,7 +73,7 @@
                   <pic:spPr bwMode="auto">
                     <a:xfrm>
                       <a:off x="0" y="0"/>
-                      <a:ext cx="5943600" cy="2627630"/>
+                      <a:ext cx="4863353" cy="2150059"/>
                     </a:xfrm>
                     <a:prstGeom prst="rect">
                       <a:avLst/>
@@ -224,20 +225,23 @@
         <w:spacing w:line="276" w:lineRule="auto"/>
       </w:pPr>
       <w:r>
+        <w:t>We obtained the base for our data from the BYU Engineering Publications in Scopus 2017-21 Kaggle dataset</w:t>
+      </w:r>
+      <w:r>
+        <w:rPr>
+          <w:rStyle w:val="FootnoteReference"/>
+        </w:rPr>
+        <w:footnoteReference w:id="1"/>
+      </w:r>
+      <w:r>
+        <w:t xml:space="preserve"> as a csv file</w:t>
+      </w:r>
+      <w:r>
+        <w:t xml:space="preserve">, which presents data about publications and already provided real </w:t>
+      </w:r>
+      <w:r>
         <w:lastRenderedPageBreak/>
-        <w:t>We obtained the base for our data from the BYU Engineering Publications in Scopus 2017-21 Kaggle dataset</w:t>
-      </w:r>
-      <w:r>
-        <w:rPr>
-          <w:rStyle w:val="FootnoteReference"/>
-        </w:rPr>
-        <w:footnoteReference w:id="1"/>
-      </w:r>
-      <w:r>
-        <w:t xml:space="preserve"> as a csv file</w:t>
-      </w:r>
-      <w:r>
-        <w:t xml:space="preserve">, which presents data about publications and already provided real data regarding authors, publication title, publication year, volume, DOI, access link, </w:t>
+        <w:t xml:space="preserve">data regarding authors, publication title, publication year, volume, DOI, access link, </w:t>
       </w:r>
       <w:r>
         <w:t>author’s affiliations, keywords, document type (if article, conference paper or other), and publication stage. The Python script generate_data.py processes this file with the following steps:</w:t>
@@ -502,15 +506,15 @@
     </w:p>
     <w:p>
       <w:r>
+        <w:t>1. The modifications made on the graph model are shown below and highlighted in purple.</w:t>
+      </w:r>
+    </w:p>
+    <w:p>
+      <w:r>
+        <w:rPr>
+          <w:noProof/>
+        </w:rPr>
         <w:lastRenderedPageBreak/>
-        <w:t>1. The modifications made on the graph model are shown below and highlighted in purple.</w:t>
-      </w:r>
-    </w:p>
-    <w:p>
-      <w:r>
-        <w:rPr>
-          <w:noProof/>
-        </w:rPr>
         <mc:AlternateContent>
           <mc:Choice Requires="wps">
             <w:drawing>
@@ -650,7 +654,6 @@
         <w:t>We also decided to represent the review and suggested decision of a reviewer as properties of the relationship “reviews” since we thought it wouldn’t make sense to create a separate node just for a reviewer (since they are authors as well).</w:t>
       </w:r>
     </w:p>
-    <w:p/>
     <w:p>
       <w:pPr>
         <w:pStyle w:val="Heading1"/>
@@ -663,7 +666,6 @@
         <w:t>Querying</w:t>
       </w:r>
     </w:p>
-    <w:p/>
     <w:p>
       <w:pPr>
         <w:pStyle w:val="ListParagraph"/>
@@ -736,7 +738,7 @@
         <w:spacing w:after="0" w:line="240" w:lineRule="auto"/>
         <w:rPr>
           <w:rFonts w:ascii="JetBrainsMono NF" w:eastAsia="Times New Roman" w:hAnsi="JetBrainsMono NF" w:cs="Courier New"/>
-          <w:color w:val="080808"/>
+          <w:color w:val="000000"/>
           <w:sz w:val="20"/>
           <w:szCs w:val="20"/>
         </w:rPr>
@@ -1463,15 +1465,6 @@
           <w:szCs w:val="20"/>
         </w:rPr>
         <w:t>top3_paper</w:t>
-      </w:r>
-      <w:r>
-        <w:rPr>
-          <w:rFonts w:ascii="JetBrainsMono NF" w:eastAsia="Times New Roman" w:hAnsi="JetBrainsMono NF" w:cs="Courier New"/>
-          <w:color w:val="000000"/>
-          <w:sz w:val="20"/>
-          <w:szCs w:val="20"/>
-        </w:rPr>
-        <w:br/>
       </w:r>
       <w:r>
         <w:rPr>
@@ -1505,25 +1498,7 @@
         <w:spacing w:after="0" w:line="240" w:lineRule="auto"/>
       </w:pPr>
       <w:r>
-        <w:t xml:space="preserve">For each conference </w:t>
-      </w:r>
-      <w:r>
-        <w:t>a</w:t>
-      </w:r>
-      <w:r>
-        <w:t>nd its community: i.e., those authors that have published papers</w:t>
-      </w:r>
-      <w:r>
-        <w:t xml:space="preserve"> </w:t>
-      </w:r>
-      <w:r>
-        <w:t>on that conference in, at least, 4 di</w:t>
-      </w:r>
-      <w:r>
-        <w:t>ff</w:t>
-      </w:r>
-      <w:r>
-        <w:t>erent editions.</w:t>
+        <w:t>For each conference and its community: i.e., those authors that have published papers on that conference in, at least, 4 different editions.</w:t>
       </w:r>
     </w:p>
     <w:p>
@@ -1542,7 +1517,7 @@
         <w:ind w:left="720"/>
         <w:rPr>
           <w:rFonts w:ascii="JetBrainsMono NF" w:hAnsi="JetBrainsMono NF"/>
-          <w:color w:val="080808"/>
+          <w:color w:val="000000"/>
         </w:rPr>
       </w:pPr>
       <w:r>
@@ -1822,7 +1797,6 @@
           <w:rFonts w:ascii="JetBrainsMono NF" w:hAnsi="JetBrainsMono NF"/>
           <w:color w:val="0033B3"/>
         </w:rPr>
-        <w:lastRenderedPageBreak/>
         <w:t xml:space="preserve">WHERE </w:t>
       </w:r>
       <w:proofErr w:type="spellStart"/>
@@ -1893,13 +1867,6 @@
       <w:r>
         <w:rPr>
           <w:rFonts w:ascii="JetBrainsMono NF" w:hAnsi="JetBrainsMono NF"/>
-          <w:color w:val="000000"/>
-        </w:rPr>
-        <w:br/>
-      </w:r>
-      <w:r>
-        <w:rPr>
-          <w:rFonts w:ascii="JetBrainsMono NF" w:hAnsi="JetBrainsMono NF"/>
           <w:color w:val="080808"/>
         </w:rPr>
         <w:t>;</w:t>
@@ -1907,7 +1874,6 @@
     </w:p>
     <w:p>
       <w:pPr>
-        <w:pStyle w:val="ListParagraph"/>
         <w:autoSpaceDE w:val="0"/>
         <w:autoSpaceDN w:val="0"/>
         <w:adjustRightInd w:val="0"/>
@@ -1927,13 +1893,7 @@
         <w:spacing w:after="0" w:line="240" w:lineRule="auto"/>
       </w:pPr>
       <w:r>
-        <w:t>Find the impact factors of the journals in your grap</w:t>
-      </w:r>
-      <w:r>
-        <w:t>h</w:t>
-      </w:r>
-      <w:r>
-        <w:t>.</w:t>
+        <w:t>Find the impact factors of the journals in your graph.</w:t>
       </w:r>
     </w:p>
     <w:p>
@@ -1961,6 +1921,7 @@
           <w:rFonts w:ascii="JetBrainsMono NF" w:hAnsi="JetBrainsMono NF"/>
           <w:color w:val="0033B3"/>
         </w:rPr>
+        <w:lastRenderedPageBreak/>
         <w:t xml:space="preserve">MATCH </w:t>
       </w:r>
       <w:r>
@@ -1970,7 +1931,6 @@
         </w:rPr>
         <w:t>(</w:t>
       </w:r>
-      <w:proofErr w:type="gramStart"/>
       <w:r>
         <w:rPr>
           <w:rFonts w:ascii="JetBrainsMono NF" w:hAnsi="JetBrainsMono NF"/>
@@ -1992,7 +1952,6 @@
         </w:rPr>
         <w:t>Journal</w:t>
       </w:r>
-      <w:proofErr w:type="gramEnd"/>
       <w:r>
         <w:rPr>
           <w:rFonts w:ascii="JetBrainsMono NF" w:hAnsi="JetBrainsMono NF"/>
@@ -2691,17 +2650,6 @@
         </w:rPr>
         <w:t>DESC</w:t>
       </w:r>
-    </w:p>
-    <w:p>
-      <w:pPr>
-        <w:pStyle w:val="HTMLPreformatted"/>
-        <w:shd w:val="clear" w:color="auto" w:fill="FFFFFF"/>
-        <w:ind w:left="720"/>
-        <w:rPr>
-          <w:rFonts w:ascii="JetBrainsMono NF" w:hAnsi="JetBrainsMono NF"/>
-          <w:color w:val="000000"/>
-        </w:rPr>
-      </w:pPr>
       <w:r>
         <w:rPr>
           <w:rFonts w:ascii="JetBrainsMono NF" w:hAnsi="JetBrainsMono NF"/>
@@ -2752,7 +2700,7 @@
         <w:ind w:left="720"/>
         <w:rPr>
           <w:rFonts w:ascii="JetBrainsMono NF" w:hAnsi="JetBrainsMono NF"/>
-          <w:color w:val="080808"/>
+          <w:color w:val="000000"/>
         </w:rPr>
       </w:pPr>
       <w:r>
@@ -3356,13 +3304,23 @@
         </w:rPr>
         <w:t>`H-Index`</w:t>
       </w:r>
-    </w:p>
-    <w:p>
-      <w:pPr>
-        <w:autoSpaceDE w:val="0"/>
-        <w:autoSpaceDN w:val="0"/>
-        <w:adjustRightInd w:val="0"/>
-        <w:spacing w:after="0" w:line="240" w:lineRule="auto"/>
+      <w:r>
+        <w:rPr>
+          <w:rFonts w:ascii="JetBrainsMono NF" w:hAnsi="JetBrainsMono NF"/>
+          <w:color w:val="000000"/>
+        </w:rPr>
+        <w:t>;</w:t>
+      </w:r>
+    </w:p>
+    <w:p>
+      <w:pPr>
+        <w:pStyle w:val="HTMLPreformatted"/>
+        <w:shd w:val="clear" w:color="auto" w:fill="FFFFFF"/>
+        <w:ind w:left="720"/>
+        <w:rPr>
+          <w:rFonts w:ascii="JetBrainsMono NF" w:hAnsi="JetBrainsMono NF"/>
+          <w:color w:val="000000"/>
+        </w:rPr>
       </w:pPr>
     </w:p>
     <w:p>
@@ -3379,25 +3337,18 @@
     </w:p>
     <w:p>
       <w:r>
-        <w:t xml:space="preserve">We are going to apply the Page Rank algorithm in order to find the most relevant papers, and the Louvain algorithm to </w:t>
-      </w:r>
-      <w:r>
-        <w:rPr>
-          <w:highlight w:val="yellow"/>
-        </w:rPr>
-        <w:t>[</w:t>
-      </w:r>
-      <w:r>
-        <w:rPr>
-          <w:highlight w:val="yellow"/>
-        </w:rPr>
-        <w:t>INSERT REASON HERE</w:t>
-      </w:r>
-      <w:r>
-        <w:rPr>
-          <w:highlight w:val="yellow"/>
-        </w:rPr>
-        <w:t>]</w:t>
+        <w:t xml:space="preserve">We are going to apply the Page Rank algorithm </w:t>
+      </w:r>
+      <w:proofErr w:type="gramStart"/>
+      <w:r>
+        <w:t>in order to</w:t>
+      </w:r>
+      <w:proofErr w:type="gramEnd"/>
+      <w:r>
+        <w:t xml:space="preserve"> find the most relevant papers, and the Louvain algorithm to</w:t>
+      </w:r>
+      <w:r>
+        <w:t xml:space="preserve"> find communities of publications by comparing how densely they cite each other against how connected they would be in a random network</w:t>
       </w:r>
       <w:r>
         <w:t>. Since for both we use the Publication nodes and the Cites edges, we use the same projection for both:</w:t>
@@ -3543,11 +3494,7 @@
         <w:t xml:space="preserve">We use the Page Rank algorithm to find the most relevant papers </w:t>
       </w:r>
       <w:r>
-        <w:t xml:space="preserve">using the citation network. The score provided by the Page Rank algorithm is probably more relevant than the number of citations, since it takes into account the importance of the citing papers. For example, a paper </w:t>
-      </w:r>
-      <w:r>
-        <w:lastRenderedPageBreak/>
-        <w:t xml:space="preserve">that is cited 5 times by papers that nobody cites is probably less relevant than a paper that is cited by only </w:t>
+        <w:t xml:space="preserve">using the citation network. The score provided by the Page Rank algorithm is probably more relevant than the number of citations, since it takes into account the importance of the citing papers. For example, a paper that is cited 5 times by papers that nobody cites is probably less relevant than a paper that is cited by only </w:t>
       </w:r>
       <w:r>
         <w:t xml:space="preserve">2 </w:t>
@@ -3789,7 +3736,21 @@
         <w:pStyle w:val="Heading3"/>
       </w:pPr>
       <w:r>
+        <w:lastRenderedPageBreak/>
         <w:t>Louvain (Community Detection)</w:t>
+      </w:r>
+    </w:p>
+    <w:p>
+      <w:r>
+        <w:t xml:space="preserve">We use the Louvain algorithm to find communities among the papers, by detecting communities of papers that cite each other more densely than if they were cited in a random network. Since it is a hierarchical clustering algorithm, it can show not only the main </w:t>
+      </w:r>
+      <w:proofErr w:type="gramStart"/>
+      <w:r>
+        <w:t>communities</w:t>
+      </w:r>
+      <w:proofErr w:type="gramEnd"/>
+      <w:r>
+        <w:t xml:space="preserve"> but also secondary communities found in the graph.</w:t>
       </w:r>
     </w:p>
     <w:p>
@@ -4043,6 +4004,4441 @@
         <w:tab/>
         <w:t>Recommender</w:t>
       </w:r>
+    </w:p>
+    <w:p>
+      <w:pPr>
+        <w:pStyle w:val="ListParagraph"/>
+        <w:numPr>
+          <w:ilvl w:val="0"/>
+          <w:numId w:val="2"/>
+        </w:numPr>
+      </w:pPr>
+      <w:r>
+        <w:t>Find the database community defined through keywords</w:t>
+      </w:r>
+    </w:p>
+    <w:p>
+      <w:pPr>
+        <w:pStyle w:val="ListParagraph"/>
+        <w:shd w:val="clear" w:color="auto" w:fill="FFFFFF"/>
+        <w:spacing w:after="0" w:line="285" w:lineRule="atLeast"/>
+        <w:ind w:left="709"/>
+        <w:rPr>
+          <w:rFonts w:ascii="JetBrainsMono NF" w:eastAsia="Times New Roman" w:hAnsi="JetBrainsMono NF" w:cs="Times New Roman"/>
+          <w:color w:val="000000"/>
+          <w:sz w:val="19"/>
+          <w:szCs w:val="19"/>
+          <w:lang w:eastAsia="pt-BR"/>
+        </w:rPr>
+      </w:pPr>
+      <w:r>
+        <w:rPr>
+          <w:rFonts w:ascii="JetBrainsMono NF" w:eastAsia="Times New Roman" w:hAnsi="JetBrainsMono NF" w:cs="Times New Roman"/>
+          <w:color w:val="0000FF"/>
+          <w:sz w:val="19"/>
+          <w:szCs w:val="19"/>
+          <w:lang w:eastAsia="pt-BR"/>
+        </w:rPr>
+        <w:t>MATCH</w:t>
+      </w:r>
+      <w:r>
+        <w:rPr>
+          <w:rFonts w:ascii="JetBrainsMono NF" w:eastAsia="Times New Roman" w:hAnsi="JetBrainsMono NF" w:cs="Times New Roman"/>
+          <w:color w:val="000000"/>
+          <w:sz w:val="19"/>
+          <w:szCs w:val="19"/>
+          <w:lang w:eastAsia="pt-BR"/>
+        </w:rPr>
+        <w:t xml:space="preserve"> (</w:t>
+      </w:r>
+      <w:proofErr w:type="spellStart"/>
+      <w:proofErr w:type="gramStart"/>
+      <w:r>
+        <w:rPr>
+          <w:rFonts w:ascii="JetBrainsMono NF" w:eastAsia="Times New Roman" w:hAnsi="JetBrainsMono NF" w:cs="Times New Roman"/>
+          <w:color w:val="000000"/>
+          <w:sz w:val="19"/>
+          <w:szCs w:val="19"/>
+          <w:lang w:eastAsia="pt-BR"/>
+        </w:rPr>
+        <w:t>n:Publication</w:t>
+      </w:r>
+      <w:proofErr w:type="spellEnd"/>
+      <w:proofErr w:type="gramEnd"/>
+      <w:r>
+        <w:rPr>
+          <w:rFonts w:ascii="JetBrainsMono NF" w:eastAsia="Times New Roman" w:hAnsi="JetBrainsMono NF" w:cs="Times New Roman"/>
+          <w:color w:val="000000"/>
+          <w:sz w:val="19"/>
+          <w:szCs w:val="19"/>
+          <w:lang w:eastAsia="pt-BR"/>
+        </w:rPr>
+        <w:t>)-[</w:t>
+      </w:r>
+      <w:proofErr w:type="spellStart"/>
+      <w:r>
+        <w:rPr>
+          <w:rFonts w:ascii="JetBrainsMono NF" w:eastAsia="Times New Roman" w:hAnsi="JetBrainsMono NF" w:cs="Times New Roman"/>
+          <w:color w:val="000000"/>
+          <w:sz w:val="19"/>
+          <w:szCs w:val="19"/>
+          <w:lang w:eastAsia="pt-BR"/>
+        </w:rPr>
+        <w:t>h:has</w:t>
+      </w:r>
+      <w:proofErr w:type="spellEnd"/>
+      <w:r>
+        <w:rPr>
+          <w:rFonts w:ascii="JetBrainsMono NF" w:eastAsia="Times New Roman" w:hAnsi="JetBrainsMono NF" w:cs="Times New Roman"/>
+          <w:color w:val="000000"/>
+          <w:sz w:val="19"/>
+          <w:szCs w:val="19"/>
+          <w:lang w:eastAsia="pt-BR"/>
+        </w:rPr>
+        <w:t>]-&gt;(</w:t>
+      </w:r>
+      <w:proofErr w:type="spellStart"/>
+      <w:r>
+        <w:rPr>
+          <w:rFonts w:ascii="JetBrainsMono NF" w:eastAsia="Times New Roman" w:hAnsi="JetBrainsMono NF" w:cs="Times New Roman"/>
+          <w:color w:val="000000"/>
+          <w:sz w:val="19"/>
+          <w:szCs w:val="19"/>
+          <w:lang w:eastAsia="pt-BR"/>
+        </w:rPr>
+        <w:t>k:Keyword</w:t>
+      </w:r>
+      <w:proofErr w:type="spellEnd"/>
+      <w:r>
+        <w:rPr>
+          <w:rFonts w:ascii="JetBrainsMono NF" w:eastAsia="Times New Roman" w:hAnsi="JetBrainsMono NF" w:cs="Times New Roman"/>
+          <w:color w:val="000000"/>
+          <w:sz w:val="19"/>
+          <w:szCs w:val="19"/>
+          <w:lang w:eastAsia="pt-BR"/>
+        </w:rPr>
+        <w:t>)</w:t>
+      </w:r>
+    </w:p>
+    <w:p>
+      <w:pPr>
+        <w:pStyle w:val="ListParagraph"/>
+        <w:shd w:val="clear" w:color="auto" w:fill="FFFFFF"/>
+        <w:spacing w:after="0" w:line="285" w:lineRule="atLeast"/>
+        <w:ind w:left="709"/>
+        <w:rPr>
+          <w:rFonts w:ascii="JetBrainsMono NF" w:eastAsia="Times New Roman" w:hAnsi="JetBrainsMono NF" w:cs="Times New Roman"/>
+          <w:color w:val="000000"/>
+          <w:sz w:val="19"/>
+          <w:szCs w:val="19"/>
+          <w:lang w:eastAsia="pt-BR"/>
+        </w:rPr>
+      </w:pPr>
+      <w:r>
+        <w:rPr>
+          <w:rFonts w:ascii="JetBrainsMono NF" w:eastAsia="Times New Roman" w:hAnsi="JetBrainsMono NF" w:cs="Times New Roman"/>
+          <w:color w:val="0000FF"/>
+          <w:sz w:val="19"/>
+          <w:szCs w:val="19"/>
+          <w:lang w:eastAsia="pt-BR"/>
+        </w:rPr>
+        <w:t>WHERE</w:t>
+      </w:r>
+      <w:r>
+        <w:rPr>
+          <w:rFonts w:ascii="JetBrainsMono NF" w:eastAsia="Times New Roman" w:hAnsi="JetBrainsMono NF" w:cs="Times New Roman"/>
+          <w:color w:val="000000"/>
+          <w:sz w:val="19"/>
+          <w:szCs w:val="19"/>
+          <w:lang w:eastAsia="pt-BR"/>
+        </w:rPr>
+        <w:t xml:space="preserve"> </w:t>
+      </w:r>
+      <w:proofErr w:type="spellStart"/>
+      <w:proofErr w:type="gramStart"/>
+      <w:r>
+        <w:rPr>
+          <w:rFonts w:ascii="JetBrainsMono NF" w:eastAsia="Times New Roman" w:hAnsi="JetBrainsMono NF" w:cs="Times New Roman"/>
+          <w:color w:val="000000"/>
+          <w:sz w:val="19"/>
+          <w:szCs w:val="19"/>
+          <w:lang w:eastAsia="pt-BR"/>
+        </w:rPr>
+        <w:t>k.keyword</w:t>
+      </w:r>
+      <w:proofErr w:type="spellEnd"/>
+      <w:proofErr w:type="gramEnd"/>
+      <w:r>
+        <w:rPr>
+          <w:rFonts w:ascii="JetBrainsMono NF" w:eastAsia="Times New Roman" w:hAnsi="JetBrainsMono NF" w:cs="Times New Roman"/>
+          <w:color w:val="000000"/>
+          <w:sz w:val="19"/>
+          <w:szCs w:val="19"/>
+          <w:lang w:eastAsia="pt-BR"/>
+        </w:rPr>
+        <w:t xml:space="preserve"> IN [</w:t>
+      </w:r>
+      <w:r>
+        <w:rPr>
+          <w:rFonts w:ascii="JetBrainsMono NF" w:eastAsia="Times New Roman" w:hAnsi="JetBrainsMono NF" w:cs="Times New Roman"/>
+          <w:color w:val="A31515"/>
+          <w:sz w:val="19"/>
+          <w:szCs w:val="19"/>
+          <w:lang w:eastAsia="pt-BR"/>
+        </w:rPr>
+        <w:t>"data management"</w:t>
+      </w:r>
+      <w:r>
+        <w:rPr>
+          <w:rFonts w:ascii="JetBrainsMono NF" w:eastAsia="Times New Roman" w:hAnsi="JetBrainsMono NF" w:cs="Times New Roman"/>
+          <w:color w:val="000000"/>
+          <w:sz w:val="19"/>
+          <w:szCs w:val="19"/>
+          <w:lang w:eastAsia="pt-BR"/>
+        </w:rPr>
+        <w:t xml:space="preserve">, </w:t>
+      </w:r>
+      <w:r>
+        <w:rPr>
+          <w:rFonts w:ascii="JetBrainsMono NF" w:eastAsia="Times New Roman" w:hAnsi="JetBrainsMono NF" w:cs="Times New Roman"/>
+          <w:color w:val="A31515"/>
+          <w:sz w:val="19"/>
+          <w:szCs w:val="19"/>
+          <w:lang w:eastAsia="pt-BR"/>
+        </w:rPr>
+        <w:t>"indexing"</w:t>
+      </w:r>
+      <w:r>
+        <w:rPr>
+          <w:rFonts w:ascii="JetBrainsMono NF" w:eastAsia="Times New Roman" w:hAnsi="JetBrainsMono NF" w:cs="Times New Roman"/>
+          <w:color w:val="000000"/>
+          <w:sz w:val="19"/>
+          <w:szCs w:val="19"/>
+          <w:lang w:eastAsia="pt-BR"/>
+        </w:rPr>
+        <w:t xml:space="preserve">, </w:t>
+      </w:r>
+      <w:r>
+        <w:rPr>
+          <w:rFonts w:ascii="JetBrainsMono NF" w:eastAsia="Times New Roman" w:hAnsi="JetBrainsMono NF" w:cs="Times New Roman"/>
+          <w:color w:val="A31515"/>
+          <w:sz w:val="19"/>
+          <w:szCs w:val="19"/>
+          <w:lang w:eastAsia="pt-BR"/>
+        </w:rPr>
+        <w:t>"data modeling"</w:t>
+      </w:r>
+      <w:r>
+        <w:rPr>
+          <w:rFonts w:ascii="JetBrainsMono NF" w:eastAsia="Times New Roman" w:hAnsi="JetBrainsMono NF" w:cs="Times New Roman"/>
+          <w:color w:val="000000"/>
+          <w:sz w:val="19"/>
+          <w:szCs w:val="19"/>
+          <w:lang w:eastAsia="pt-BR"/>
+        </w:rPr>
+        <w:t xml:space="preserve">, </w:t>
+      </w:r>
+      <w:r>
+        <w:rPr>
+          <w:rFonts w:ascii="JetBrainsMono NF" w:eastAsia="Times New Roman" w:hAnsi="JetBrainsMono NF" w:cs="Times New Roman"/>
+          <w:color w:val="A31515"/>
+          <w:sz w:val="19"/>
+          <w:szCs w:val="19"/>
+          <w:lang w:eastAsia="pt-BR"/>
+        </w:rPr>
+        <w:t>"big data"</w:t>
+      </w:r>
+      <w:r>
+        <w:rPr>
+          <w:rFonts w:ascii="JetBrainsMono NF" w:eastAsia="Times New Roman" w:hAnsi="JetBrainsMono NF" w:cs="Times New Roman"/>
+          <w:color w:val="000000"/>
+          <w:sz w:val="19"/>
+          <w:szCs w:val="19"/>
+          <w:lang w:eastAsia="pt-BR"/>
+        </w:rPr>
+        <w:t xml:space="preserve">, </w:t>
+      </w:r>
+      <w:r>
+        <w:rPr>
+          <w:rFonts w:ascii="JetBrainsMono NF" w:eastAsia="Times New Roman" w:hAnsi="JetBrainsMono NF" w:cs="Times New Roman"/>
+          <w:color w:val="A31515"/>
+          <w:sz w:val="19"/>
+          <w:szCs w:val="19"/>
+          <w:lang w:eastAsia="pt-BR"/>
+        </w:rPr>
+        <w:t>"data processing"</w:t>
+      </w:r>
+      <w:r>
+        <w:rPr>
+          <w:rFonts w:ascii="JetBrainsMono NF" w:eastAsia="Times New Roman" w:hAnsi="JetBrainsMono NF" w:cs="Times New Roman"/>
+          <w:color w:val="000000"/>
+          <w:sz w:val="19"/>
+          <w:szCs w:val="19"/>
+          <w:lang w:eastAsia="pt-BR"/>
+        </w:rPr>
+        <w:t xml:space="preserve">, </w:t>
+      </w:r>
+      <w:r>
+        <w:rPr>
+          <w:rFonts w:ascii="JetBrainsMono NF" w:eastAsia="Times New Roman" w:hAnsi="JetBrainsMono NF" w:cs="Times New Roman"/>
+          <w:color w:val="A31515"/>
+          <w:sz w:val="19"/>
+          <w:szCs w:val="19"/>
+          <w:lang w:eastAsia="pt-BR"/>
+        </w:rPr>
+        <w:t xml:space="preserve">"data </w:t>
+      </w:r>
+      <w:proofErr w:type="spellStart"/>
+      <w:r>
+        <w:rPr>
+          <w:rFonts w:ascii="JetBrainsMono NF" w:eastAsia="Times New Roman" w:hAnsi="JetBrainsMono NF" w:cs="Times New Roman"/>
+          <w:color w:val="A31515"/>
+          <w:sz w:val="19"/>
+          <w:szCs w:val="19"/>
+          <w:lang w:eastAsia="pt-BR"/>
+        </w:rPr>
+        <w:t>storage"</w:t>
+      </w:r>
+      <w:r>
+        <w:rPr>
+          <w:rFonts w:ascii="JetBrainsMono NF" w:eastAsia="Times New Roman" w:hAnsi="JetBrainsMono NF" w:cs="Times New Roman"/>
+          <w:color w:val="000000"/>
+          <w:sz w:val="19"/>
+          <w:szCs w:val="19"/>
+          <w:lang w:eastAsia="pt-BR"/>
+        </w:rPr>
+        <w:t>,</w:t>
+      </w:r>
+      <w:r>
+        <w:rPr>
+          <w:rFonts w:ascii="JetBrainsMono NF" w:eastAsia="Times New Roman" w:hAnsi="JetBrainsMono NF" w:cs="Times New Roman"/>
+          <w:color w:val="A31515"/>
+          <w:sz w:val="19"/>
+          <w:szCs w:val="19"/>
+          <w:lang w:eastAsia="pt-BR"/>
+        </w:rPr>
+        <w:t>"data</w:t>
+      </w:r>
+      <w:proofErr w:type="spellEnd"/>
+      <w:r>
+        <w:rPr>
+          <w:rFonts w:ascii="JetBrainsMono NF" w:eastAsia="Times New Roman" w:hAnsi="JetBrainsMono NF" w:cs="Times New Roman"/>
+          <w:color w:val="A31515"/>
+          <w:sz w:val="19"/>
+          <w:szCs w:val="19"/>
+          <w:lang w:eastAsia="pt-BR"/>
+        </w:rPr>
+        <w:t xml:space="preserve"> querying"</w:t>
+      </w:r>
+      <w:r>
+        <w:rPr>
+          <w:rFonts w:ascii="JetBrainsMono NF" w:eastAsia="Times New Roman" w:hAnsi="JetBrainsMono NF" w:cs="Times New Roman"/>
+          <w:color w:val="000000"/>
+          <w:sz w:val="19"/>
+          <w:szCs w:val="19"/>
+          <w:lang w:eastAsia="pt-BR"/>
+        </w:rPr>
+        <w:t>]</w:t>
+      </w:r>
+    </w:p>
+    <w:p>
+      <w:pPr>
+        <w:pStyle w:val="ListParagraph"/>
+        <w:shd w:val="clear" w:color="auto" w:fill="FFFFFF"/>
+        <w:spacing w:after="0" w:line="285" w:lineRule="atLeast"/>
+        <w:ind w:left="709"/>
+        <w:rPr>
+          <w:rFonts w:ascii="JetBrainsMono NF" w:eastAsia="Times New Roman" w:hAnsi="JetBrainsMono NF" w:cs="Times New Roman"/>
+          <w:color w:val="000000"/>
+          <w:sz w:val="19"/>
+          <w:szCs w:val="19"/>
+          <w:lang w:val="pt-BR" w:eastAsia="pt-BR"/>
+        </w:rPr>
+      </w:pPr>
+      <w:r>
+        <w:rPr>
+          <w:rFonts w:ascii="JetBrainsMono NF" w:eastAsia="Times New Roman" w:hAnsi="JetBrainsMono NF" w:cs="Times New Roman"/>
+          <w:color w:val="0000FF"/>
+          <w:sz w:val="19"/>
+          <w:szCs w:val="19"/>
+          <w:lang w:val="pt-BR" w:eastAsia="pt-BR"/>
+        </w:rPr>
+        <w:t>RETURN</w:t>
+      </w:r>
+      <w:r>
+        <w:rPr>
+          <w:rFonts w:ascii="JetBrainsMono NF" w:eastAsia="Times New Roman" w:hAnsi="JetBrainsMono NF" w:cs="Times New Roman"/>
+          <w:color w:val="000000"/>
+          <w:sz w:val="19"/>
+          <w:szCs w:val="19"/>
+          <w:lang w:val="pt-BR" w:eastAsia="pt-BR"/>
+        </w:rPr>
+        <w:t xml:space="preserve"> *</w:t>
+      </w:r>
+      <w:r>
+        <w:rPr>
+          <w:rFonts w:ascii="JetBrainsMono NF" w:eastAsia="Times New Roman" w:hAnsi="JetBrainsMono NF" w:cs="Times New Roman"/>
+          <w:color w:val="000000"/>
+          <w:sz w:val="19"/>
+          <w:szCs w:val="19"/>
+          <w:lang w:val="pt-BR" w:eastAsia="pt-BR"/>
+        </w:rPr>
+        <w:t>;</w:t>
+      </w:r>
+    </w:p>
+    <w:p>
+      <w:pPr>
+        <w:pStyle w:val="ListParagraph"/>
+        <w:shd w:val="clear" w:color="auto" w:fill="FFFFFF"/>
+        <w:spacing w:after="0" w:line="285" w:lineRule="atLeast"/>
+        <w:ind w:left="1418"/>
+        <w:rPr>
+          <w:rFonts w:ascii="JetBrainsMono NF" w:eastAsia="Times New Roman" w:hAnsi="JetBrainsMono NF" w:cs="Times New Roman"/>
+          <w:color w:val="000000"/>
+          <w:sz w:val="19"/>
+          <w:szCs w:val="19"/>
+          <w:lang w:val="pt-BR" w:eastAsia="pt-BR"/>
+        </w:rPr>
+      </w:pPr>
+    </w:p>
+    <w:p>
+      <w:pPr>
+        <w:pStyle w:val="ListParagraph"/>
+        <w:numPr>
+          <w:ilvl w:val="0"/>
+          <w:numId w:val="2"/>
+        </w:numPr>
+      </w:pPr>
+      <w:r>
+        <w:t xml:space="preserve">Find </w:t>
+      </w:r>
+      <w:r>
+        <w:t>the conferences and journals related to the database community</w:t>
+      </w:r>
+    </w:p>
+    <w:p>
+      <w:pPr>
+        <w:shd w:val="clear" w:color="auto" w:fill="FFFFFF"/>
+        <w:spacing w:after="0" w:line="285" w:lineRule="atLeast"/>
+        <w:ind w:left="709"/>
+        <w:rPr>
+          <w:rFonts w:ascii="JetBrainsMono NF" w:eastAsia="Times New Roman" w:hAnsi="JetBrainsMono NF" w:cs="Times New Roman"/>
+          <w:color w:val="000000"/>
+          <w:sz w:val="20"/>
+          <w:szCs w:val="20"/>
+          <w:lang w:eastAsia="pt-BR"/>
+        </w:rPr>
+      </w:pPr>
+      <w:r>
+        <w:rPr>
+          <w:rFonts w:ascii="JetBrainsMono NF" w:eastAsia="Times New Roman" w:hAnsi="JetBrainsMono NF" w:cs="Times New Roman"/>
+          <w:color w:val="0000FF"/>
+          <w:sz w:val="20"/>
+          <w:szCs w:val="20"/>
+          <w:lang w:eastAsia="pt-BR"/>
+        </w:rPr>
+        <w:t>MATCH</w:t>
+      </w:r>
+      <w:r>
+        <w:rPr>
+          <w:rFonts w:ascii="JetBrainsMono NF" w:eastAsia="Times New Roman" w:hAnsi="JetBrainsMono NF" w:cs="Times New Roman"/>
+          <w:color w:val="000000"/>
+          <w:sz w:val="20"/>
+          <w:szCs w:val="20"/>
+          <w:lang w:eastAsia="pt-BR"/>
+        </w:rPr>
+        <w:t xml:space="preserve"> (</w:t>
+      </w:r>
+      <w:proofErr w:type="spellStart"/>
+      <w:proofErr w:type="gramStart"/>
+      <w:r>
+        <w:rPr>
+          <w:rFonts w:ascii="JetBrainsMono NF" w:eastAsia="Times New Roman" w:hAnsi="JetBrainsMono NF" w:cs="Times New Roman"/>
+          <w:color w:val="000000"/>
+          <w:sz w:val="20"/>
+          <w:szCs w:val="20"/>
+          <w:lang w:eastAsia="pt-BR"/>
+        </w:rPr>
+        <w:t>p:Publication</w:t>
+      </w:r>
+      <w:proofErr w:type="spellEnd"/>
+      <w:proofErr w:type="gramEnd"/>
+      <w:r>
+        <w:rPr>
+          <w:rFonts w:ascii="JetBrainsMono NF" w:eastAsia="Times New Roman" w:hAnsi="JetBrainsMono NF" w:cs="Times New Roman"/>
+          <w:color w:val="000000"/>
+          <w:sz w:val="20"/>
+          <w:szCs w:val="20"/>
+          <w:lang w:eastAsia="pt-BR"/>
+        </w:rPr>
+        <w:t>)-[:</w:t>
+      </w:r>
+      <w:proofErr w:type="spellStart"/>
+      <w:r>
+        <w:rPr>
+          <w:rFonts w:ascii="JetBrainsMono NF" w:eastAsia="Times New Roman" w:hAnsi="JetBrainsMono NF" w:cs="Times New Roman"/>
+          <w:color w:val="000000"/>
+          <w:sz w:val="20"/>
+          <w:szCs w:val="20"/>
+          <w:lang w:eastAsia="pt-BR"/>
+        </w:rPr>
+        <w:t>published_in</w:t>
+      </w:r>
+      <w:proofErr w:type="spellEnd"/>
+      <w:r>
+        <w:rPr>
+          <w:rFonts w:ascii="JetBrainsMono NF" w:eastAsia="Times New Roman" w:hAnsi="JetBrainsMono NF" w:cs="Times New Roman"/>
+          <w:color w:val="000000"/>
+          <w:sz w:val="20"/>
+          <w:szCs w:val="20"/>
+          <w:lang w:eastAsia="pt-BR"/>
+        </w:rPr>
+        <w:t>]-&gt;()-[:</w:t>
+      </w:r>
+      <w:proofErr w:type="spellStart"/>
+      <w:r>
+        <w:rPr>
+          <w:rFonts w:ascii="JetBrainsMono NF" w:eastAsia="Times New Roman" w:hAnsi="JetBrainsMono NF" w:cs="Times New Roman"/>
+          <w:color w:val="000000"/>
+          <w:sz w:val="20"/>
+          <w:szCs w:val="20"/>
+          <w:lang w:eastAsia="pt-BR"/>
+        </w:rPr>
+        <w:t>belongs_to</w:t>
+      </w:r>
+      <w:proofErr w:type="spellEnd"/>
+      <w:r>
+        <w:rPr>
+          <w:rFonts w:ascii="JetBrainsMono NF" w:eastAsia="Times New Roman" w:hAnsi="JetBrainsMono NF" w:cs="Times New Roman"/>
+          <w:color w:val="000000"/>
+          <w:sz w:val="20"/>
+          <w:szCs w:val="20"/>
+          <w:lang w:eastAsia="pt-BR"/>
+        </w:rPr>
+        <w:t>*0..1]-&gt;(c)</w:t>
+      </w:r>
+    </w:p>
+    <w:p>
+      <w:pPr>
+        <w:shd w:val="clear" w:color="auto" w:fill="FFFFFF"/>
+        <w:spacing w:after="0" w:line="285" w:lineRule="atLeast"/>
+        <w:ind w:left="709"/>
+        <w:rPr>
+          <w:rFonts w:ascii="JetBrainsMono NF" w:eastAsia="Times New Roman" w:hAnsi="JetBrainsMono NF" w:cs="Times New Roman"/>
+          <w:color w:val="000000"/>
+          <w:sz w:val="20"/>
+          <w:szCs w:val="20"/>
+          <w:lang w:eastAsia="pt-BR"/>
+        </w:rPr>
+      </w:pPr>
+      <w:r>
+        <w:rPr>
+          <w:rFonts w:ascii="JetBrainsMono NF" w:eastAsia="Times New Roman" w:hAnsi="JetBrainsMono NF" w:cs="Times New Roman"/>
+          <w:color w:val="000000"/>
+          <w:sz w:val="20"/>
+          <w:szCs w:val="20"/>
+          <w:lang w:eastAsia="pt-BR"/>
+        </w:rPr>
+        <w:t xml:space="preserve">  </w:t>
+      </w:r>
+      <w:r>
+        <w:rPr>
+          <w:rFonts w:ascii="JetBrainsMono NF" w:eastAsia="Times New Roman" w:hAnsi="JetBrainsMono NF" w:cs="Times New Roman"/>
+          <w:color w:val="0000FF"/>
+          <w:sz w:val="20"/>
+          <w:szCs w:val="20"/>
+          <w:lang w:eastAsia="pt-BR"/>
+        </w:rPr>
+        <w:t>WHERE</w:t>
+      </w:r>
+      <w:r>
+        <w:rPr>
+          <w:rFonts w:ascii="JetBrainsMono NF" w:eastAsia="Times New Roman" w:hAnsi="JetBrainsMono NF" w:cs="Times New Roman"/>
+          <w:color w:val="000000"/>
+          <w:sz w:val="20"/>
+          <w:szCs w:val="20"/>
+          <w:lang w:eastAsia="pt-BR"/>
+        </w:rPr>
+        <w:t xml:space="preserve"> </w:t>
+      </w:r>
+      <w:proofErr w:type="gramStart"/>
+      <w:r>
+        <w:rPr>
+          <w:rFonts w:ascii="JetBrainsMono NF" w:eastAsia="Times New Roman" w:hAnsi="JetBrainsMono NF" w:cs="Times New Roman"/>
+          <w:color w:val="000000"/>
+          <w:sz w:val="20"/>
+          <w:szCs w:val="20"/>
+          <w:lang w:eastAsia="pt-BR"/>
+        </w:rPr>
+        <w:t>c:Conference</w:t>
+      </w:r>
+      <w:proofErr w:type="gramEnd"/>
+      <w:r>
+        <w:rPr>
+          <w:rFonts w:ascii="JetBrainsMono NF" w:eastAsia="Times New Roman" w:hAnsi="JetBrainsMono NF" w:cs="Times New Roman"/>
+          <w:color w:val="000000"/>
+          <w:sz w:val="20"/>
+          <w:szCs w:val="20"/>
+          <w:lang w:eastAsia="pt-BR"/>
+        </w:rPr>
+        <w:t xml:space="preserve"> OR c:Journal</w:t>
+      </w:r>
+    </w:p>
+    <w:p>
+      <w:pPr>
+        <w:shd w:val="clear" w:color="auto" w:fill="FFFFFF"/>
+        <w:spacing w:after="0" w:line="285" w:lineRule="atLeast"/>
+        <w:ind w:left="709"/>
+        <w:rPr>
+          <w:rFonts w:ascii="JetBrainsMono NF" w:eastAsia="Times New Roman" w:hAnsi="JetBrainsMono NF" w:cs="Times New Roman"/>
+          <w:color w:val="000000"/>
+          <w:sz w:val="20"/>
+          <w:szCs w:val="20"/>
+          <w:lang w:eastAsia="pt-BR"/>
+        </w:rPr>
+      </w:pPr>
+      <w:r>
+        <w:rPr>
+          <w:rFonts w:ascii="JetBrainsMono NF" w:eastAsia="Times New Roman" w:hAnsi="JetBrainsMono NF" w:cs="Times New Roman"/>
+          <w:color w:val="0000FF"/>
+          <w:sz w:val="20"/>
+          <w:szCs w:val="20"/>
+          <w:lang w:eastAsia="pt-BR"/>
+        </w:rPr>
+        <w:t>WITH</w:t>
+      </w:r>
+      <w:r>
+        <w:rPr>
+          <w:rFonts w:ascii="JetBrainsMono NF" w:eastAsia="Times New Roman" w:hAnsi="JetBrainsMono NF" w:cs="Times New Roman"/>
+          <w:color w:val="000000"/>
+          <w:sz w:val="20"/>
+          <w:szCs w:val="20"/>
+          <w:lang w:eastAsia="pt-BR"/>
+        </w:rPr>
+        <w:t xml:space="preserve"> c, </w:t>
+      </w:r>
+      <w:proofErr w:type="gramStart"/>
+      <w:r>
+        <w:rPr>
+          <w:rFonts w:ascii="JetBrainsMono NF" w:eastAsia="Times New Roman" w:hAnsi="JetBrainsMono NF" w:cs="Times New Roman"/>
+          <w:color w:val="000000"/>
+          <w:sz w:val="20"/>
+          <w:szCs w:val="20"/>
+          <w:lang w:eastAsia="pt-BR"/>
+        </w:rPr>
+        <w:t>count(</w:t>
+      </w:r>
+      <w:proofErr w:type="gramEnd"/>
+      <w:r>
+        <w:rPr>
+          <w:rFonts w:ascii="JetBrainsMono NF" w:eastAsia="Times New Roman" w:hAnsi="JetBrainsMono NF" w:cs="Times New Roman"/>
+          <w:color w:val="0000FF"/>
+          <w:sz w:val="20"/>
+          <w:szCs w:val="20"/>
+          <w:lang w:eastAsia="pt-BR"/>
+        </w:rPr>
+        <w:t>DISTINCT</w:t>
+      </w:r>
+      <w:r>
+        <w:rPr>
+          <w:rFonts w:ascii="JetBrainsMono NF" w:eastAsia="Times New Roman" w:hAnsi="JetBrainsMono NF" w:cs="Times New Roman"/>
+          <w:color w:val="000000"/>
+          <w:sz w:val="20"/>
+          <w:szCs w:val="20"/>
+          <w:lang w:eastAsia="pt-BR"/>
+        </w:rPr>
+        <w:t xml:space="preserve"> p) </w:t>
+      </w:r>
+      <w:r>
+        <w:rPr>
+          <w:rFonts w:ascii="JetBrainsMono NF" w:eastAsia="Times New Roman" w:hAnsi="JetBrainsMono NF" w:cs="Times New Roman"/>
+          <w:color w:val="0000FF"/>
+          <w:sz w:val="20"/>
+          <w:szCs w:val="20"/>
+          <w:lang w:eastAsia="pt-BR"/>
+        </w:rPr>
+        <w:t>as</w:t>
+      </w:r>
+      <w:r>
+        <w:rPr>
+          <w:rFonts w:ascii="JetBrainsMono NF" w:eastAsia="Times New Roman" w:hAnsi="JetBrainsMono NF" w:cs="Times New Roman"/>
+          <w:color w:val="000000"/>
+          <w:sz w:val="20"/>
+          <w:szCs w:val="20"/>
+          <w:lang w:eastAsia="pt-BR"/>
+        </w:rPr>
+        <w:t xml:space="preserve"> </w:t>
+      </w:r>
+      <w:proofErr w:type="spellStart"/>
+      <w:r>
+        <w:rPr>
+          <w:rFonts w:ascii="JetBrainsMono NF" w:eastAsia="Times New Roman" w:hAnsi="JetBrainsMono NF" w:cs="Times New Roman"/>
+          <w:color w:val="000000"/>
+          <w:sz w:val="20"/>
+          <w:szCs w:val="20"/>
+          <w:lang w:eastAsia="pt-BR"/>
+        </w:rPr>
+        <w:t>total_papers</w:t>
+      </w:r>
+      <w:proofErr w:type="spellEnd"/>
+    </w:p>
+    <w:p>
+      <w:pPr>
+        <w:shd w:val="clear" w:color="auto" w:fill="FFFFFF"/>
+        <w:spacing w:after="0" w:line="285" w:lineRule="atLeast"/>
+        <w:ind w:left="709"/>
+        <w:rPr>
+          <w:rFonts w:ascii="JetBrainsMono NF" w:eastAsia="Times New Roman" w:hAnsi="JetBrainsMono NF" w:cs="Times New Roman"/>
+          <w:color w:val="000000"/>
+          <w:sz w:val="20"/>
+          <w:szCs w:val="20"/>
+          <w:lang w:eastAsia="pt-BR"/>
+        </w:rPr>
+      </w:pPr>
+      <w:r>
+        <w:rPr>
+          <w:rFonts w:ascii="JetBrainsMono NF" w:eastAsia="Times New Roman" w:hAnsi="JetBrainsMono NF" w:cs="Times New Roman"/>
+          <w:color w:val="0000FF"/>
+          <w:sz w:val="20"/>
+          <w:szCs w:val="20"/>
+          <w:lang w:eastAsia="pt-BR"/>
+        </w:rPr>
+        <w:t>MATCH</w:t>
+      </w:r>
+      <w:r>
+        <w:rPr>
+          <w:rFonts w:ascii="JetBrainsMono NF" w:eastAsia="Times New Roman" w:hAnsi="JetBrainsMono NF" w:cs="Times New Roman"/>
+          <w:color w:val="000000"/>
+          <w:sz w:val="20"/>
+          <w:szCs w:val="20"/>
+          <w:lang w:eastAsia="pt-BR"/>
+        </w:rPr>
+        <w:t xml:space="preserve"> (</w:t>
+      </w:r>
+      <w:proofErr w:type="gramStart"/>
+      <w:r>
+        <w:rPr>
+          <w:rFonts w:ascii="JetBrainsMono NF" w:eastAsia="Times New Roman" w:hAnsi="JetBrainsMono NF" w:cs="Times New Roman"/>
+          <w:color w:val="000000"/>
+          <w:sz w:val="20"/>
+          <w:szCs w:val="20"/>
+          <w:lang w:eastAsia="pt-BR"/>
+        </w:rPr>
+        <w:t>k:Keyword</w:t>
+      </w:r>
+      <w:proofErr w:type="gramEnd"/>
+      <w:r>
+        <w:rPr>
+          <w:rFonts w:ascii="JetBrainsMono NF" w:eastAsia="Times New Roman" w:hAnsi="JetBrainsMono NF" w:cs="Times New Roman"/>
+          <w:color w:val="000000"/>
+          <w:sz w:val="20"/>
+          <w:szCs w:val="20"/>
+          <w:lang w:eastAsia="pt-BR"/>
+        </w:rPr>
+        <w:t>)&lt;-[:has]-(p_db:Publication)-[:published_in]-&gt;(c:Journal)</w:t>
+      </w:r>
+    </w:p>
+    <w:p>
+      <w:pPr>
+        <w:shd w:val="clear" w:color="auto" w:fill="FFFFFF"/>
+        <w:spacing w:after="0" w:line="285" w:lineRule="atLeast"/>
+        <w:ind w:left="709"/>
+        <w:rPr>
+          <w:rFonts w:ascii="JetBrainsMono NF" w:eastAsia="Times New Roman" w:hAnsi="JetBrainsMono NF" w:cs="Times New Roman"/>
+          <w:color w:val="000000"/>
+          <w:sz w:val="20"/>
+          <w:szCs w:val="20"/>
+          <w:lang w:eastAsia="pt-BR"/>
+        </w:rPr>
+      </w:pPr>
+      <w:r>
+        <w:rPr>
+          <w:rFonts w:ascii="JetBrainsMono NF" w:eastAsia="Times New Roman" w:hAnsi="JetBrainsMono NF" w:cs="Times New Roman"/>
+          <w:color w:val="000000"/>
+          <w:sz w:val="20"/>
+          <w:szCs w:val="20"/>
+          <w:lang w:eastAsia="pt-BR"/>
+        </w:rPr>
+        <w:t xml:space="preserve">  </w:t>
+      </w:r>
+      <w:r>
+        <w:rPr>
+          <w:rFonts w:ascii="JetBrainsMono NF" w:eastAsia="Times New Roman" w:hAnsi="JetBrainsMono NF" w:cs="Times New Roman"/>
+          <w:color w:val="0000FF"/>
+          <w:sz w:val="20"/>
+          <w:szCs w:val="20"/>
+          <w:lang w:eastAsia="pt-BR"/>
+        </w:rPr>
+        <w:t>WHERE</w:t>
+      </w:r>
+      <w:r>
+        <w:rPr>
+          <w:rFonts w:ascii="JetBrainsMono NF" w:eastAsia="Times New Roman" w:hAnsi="JetBrainsMono NF" w:cs="Times New Roman"/>
+          <w:color w:val="000000"/>
+          <w:sz w:val="20"/>
+          <w:szCs w:val="20"/>
+          <w:lang w:eastAsia="pt-BR"/>
+        </w:rPr>
+        <w:t xml:space="preserve"> </w:t>
+      </w:r>
+      <w:proofErr w:type="spellStart"/>
+      <w:proofErr w:type="gramStart"/>
+      <w:r>
+        <w:rPr>
+          <w:rFonts w:ascii="JetBrainsMono NF" w:eastAsia="Times New Roman" w:hAnsi="JetBrainsMono NF" w:cs="Times New Roman"/>
+          <w:color w:val="000000"/>
+          <w:sz w:val="20"/>
+          <w:szCs w:val="20"/>
+          <w:lang w:eastAsia="pt-BR"/>
+        </w:rPr>
+        <w:t>k.keyword</w:t>
+      </w:r>
+      <w:proofErr w:type="spellEnd"/>
+      <w:proofErr w:type="gramEnd"/>
+      <w:r>
+        <w:rPr>
+          <w:rFonts w:ascii="JetBrainsMono NF" w:eastAsia="Times New Roman" w:hAnsi="JetBrainsMono NF" w:cs="Times New Roman"/>
+          <w:color w:val="000000"/>
+          <w:sz w:val="20"/>
+          <w:szCs w:val="20"/>
+          <w:lang w:eastAsia="pt-BR"/>
+        </w:rPr>
+        <w:t xml:space="preserve"> IN [</w:t>
+      </w:r>
+      <w:r>
+        <w:rPr>
+          <w:rFonts w:ascii="JetBrainsMono NF" w:eastAsia="Times New Roman" w:hAnsi="JetBrainsMono NF" w:cs="Times New Roman"/>
+          <w:color w:val="A31515"/>
+          <w:sz w:val="20"/>
+          <w:szCs w:val="20"/>
+          <w:lang w:eastAsia="pt-BR"/>
+        </w:rPr>
+        <w:t>"data management"</w:t>
+      </w:r>
+      <w:r>
+        <w:rPr>
+          <w:rFonts w:ascii="JetBrainsMono NF" w:eastAsia="Times New Roman" w:hAnsi="JetBrainsMono NF" w:cs="Times New Roman"/>
+          <w:color w:val="000000"/>
+          <w:sz w:val="20"/>
+          <w:szCs w:val="20"/>
+          <w:lang w:eastAsia="pt-BR"/>
+        </w:rPr>
+        <w:t xml:space="preserve">, </w:t>
+      </w:r>
+      <w:r>
+        <w:rPr>
+          <w:rFonts w:ascii="JetBrainsMono NF" w:eastAsia="Times New Roman" w:hAnsi="JetBrainsMono NF" w:cs="Times New Roman"/>
+          <w:color w:val="A31515"/>
+          <w:sz w:val="20"/>
+          <w:szCs w:val="20"/>
+          <w:lang w:eastAsia="pt-BR"/>
+        </w:rPr>
+        <w:t>"indexing"</w:t>
+      </w:r>
+      <w:r>
+        <w:rPr>
+          <w:rFonts w:ascii="JetBrainsMono NF" w:eastAsia="Times New Roman" w:hAnsi="JetBrainsMono NF" w:cs="Times New Roman"/>
+          <w:color w:val="000000"/>
+          <w:sz w:val="20"/>
+          <w:szCs w:val="20"/>
+          <w:lang w:eastAsia="pt-BR"/>
+        </w:rPr>
+        <w:t xml:space="preserve">, </w:t>
+      </w:r>
+      <w:r>
+        <w:rPr>
+          <w:rFonts w:ascii="JetBrainsMono NF" w:eastAsia="Times New Roman" w:hAnsi="JetBrainsMono NF" w:cs="Times New Roman"/>
+          <w:color w:val="A31515"/>
+          <w:sz w:val="20"/>
+          <w:szCs w:val="20"/>
+          <w:lang w:eastAsia="pt-BR"/>
+        </w:rPr>
+        <w:t>"data modeling"</w:t>
+      </w:r>
+      <w:r>
+        <w:rPr>
+          <w:rFonts w:ascii="JetBrainsMono NF" w:eastAsia="Times New Roman" w:hAnsi="JetBrainsMono NF" w:cs="Times New Roman"/>
+          <w:color w:val="000000"/>
+          <w:sz w:val="20"/>
+          <w:szCs w:val="20"/>
+          <w:lang w:eastAsia="pt-BR"/>
+        </w:rPr>
+        <w:t xml:space="preserve">, </w:t>
+      </w:r>
+      <w:r>
+        <w:rPr>
+          <w:rFonts w:ascii="JetBrainsMono NF" w:eastAsia="Times New Roman" w:hAnsi="JetBrainsMono NF" w:cs="Times New Roman"/>
+          <w:color w:val="A31515"/>
+          <w:sz w:val="20"/>
+          <w:szCs w:val="20"/>
+          <w:lang w:eastAsia="pt-BR"/>
+        </w:rPr>
+        <w:t>"big data"</w:t>
+      </w:r>
+      <w:r>
+        <w:rPr>
+          <w:rFonts w:ascii="JetBrainsMono NF" w:eastAsia="Times New Roman" w:hAnsi="JetBrainsMono NF" w:cs="Times New Roman"/>
+          <w:color w:val="000000"/>
+          <w:sz w:val="20"/>
+          <w:szCs w:val="20"/>
+          <w:lang w:eastAsia="pt-BR"/>
+        </w:rPr>
+        <w:t xml:space="preserve">, </w:t>
+      </w:r>
+      <w:r>
+        <w:rPr>
+          <w:rFonts w:ascii="JetBrainsMono NF" w:eastAsia="Times New Roman" w:hAnsi="JetBrainsMono NF" w:cs="Times New Roman"/>
+          <w:color w:val="A31515"/>
+          <w:sz w:val="20"/>
+          <w:szCs w:val="20"/>
+          <w:lang w:eastAsia="pt-BR"/>
+        </w:rPr>
+        <w:t>"data processing"</w:t>
+      </w:r>
+      <w:r>
+        <w:rPr>
+          <w:rFonts w:ascii="JetBrainsMono NF" w:eastAsia="Times New Roman" w:hAnsi="JetBrainsMono NF" w:cs="Times New Roman"/>
+          <w:color w:val="000000"/>
+          <w:sz w:val="20"/>
+          <w:szCs w:val="20"/>
+          <w:lang w:eastAsia="pt-BR"/>
+        </w:rPr>
+        <w:t xml:space="preserve">, </w:t>
+      </w:r>
+      <w:r>
+        <w:rPr>
+          <w:rFonts w:ascii="JetBrainsMono NF" w:eastAsia="Times New Roman" w:hAnsi="JetBrainsMono NF" w:cs="Times New Roman"/>
+          <w:color w:val="A31515"/>
+          <w:sz w:val="20"/>
+          <w:szCs w:val="20"/>
+          <w:lang w:eastAsia="pt-BR"/>
+        </w:rPr>
+        <w:t xml:space="preserve">"data </w:t>
+      </w:r>
+      <w:proofErr w:type="spellStart"/>
+      <w:r>
+        <w:rPr>
+          <w:rFonts w:ascii="JetBrainsMono NF" w:eastAsia="Times New Roman" w:hAnsi="JetBrainsMono NF" w:cs="Times New Roman"/>
+          <w:color w:val="A31515"/>
+          <w:sz w:val="20"/>
+          <w:szCs w:val="20"/>
+          <w:lang w:eastAsia="pt-BR"/>
+        </w:rPr>
+        <w:t>storage"</w:t>
+      </w:r>
+      <w:r>
+        <w:rPr>
+          <w:rFonts w:ascii="JetBrainsMono NF" w:eastAsia="Times New Roman" w:hAnsi="JetBrainsMono NF" w:cs="Times New Roman"/>
+          <w:color w:val="000000"/>
+          <w:sz w:val="20"/>
+          <w:szCs w:val="20"/>
+          <w:lang w:eastAsia="pt-BR"/>
+        </w:rPr>
+        <w:t>,</w:t>
+      </w:r>
+      <w:r>
+        <w:rPr>
+          <w:rFonts w:ascii="JetBrainsMono NF" w:eastAsia="Times New Roman" w:hAnsi="JetBrainsMono NF" w:cs="Times New Roman"/>
+          <w:color w:val="A31515"/>
+          <w:sz w:val="20"/>
+          <w:szCs w:val="20"/>
+          <w:lang w:eastAsia="pt-BR"/>
+        </w:rPr>
+        <w:t>"data</w:t>
+      </w:r>
+      <w:proofErr w:type="spellEnd"/>
+      <w:r>
+        <w:rPr>
+          <w:rFonts w:ascii="JetBrainsMono NF" w:eastAsia="Times New Roman" w:hAnsi="JetBrainsMono NF" w:cs="Times New Roman"/>
+          <w:color w:val="A31515"/>
+          <w:sz w:val="20"/>
+          <w:szCs w:val="20"/>
+          <w:lang w:eastAsia="pt-BR"/>
+        </w:rPr>
+        <w:t xml:space="preserve"> querying"</w:t>
+      </w:r>
+      <w:r>
+        <w:rPr>
+          <w:rFonts w:ascii="JetBrainsMono NF" w:eastAsia="Times New Roman" w:hAnsi="JetBrainsMono NF" w:cs="Times New Roman"/>
+          <w:color w:val="000000"/>
+          <w:sz w:val="20"/>
+          <w:szCs w:val="20"/>
+          <w:lang w:eastAsia="pt-BR"/>
+        </w:rPr>
+        <w:t>]</w:t>
+      </w:r>
+    </w:p>
+    <w:p>
+      <w:pPr>
+        <w:shd w:val="clear" w:color="auto" w:fill="FFFFFF"/>
+        <w:spacing w:after="0" w:line="285" w:lineRule="atLeast"/>
+        <w:ind w:left="709"/>
+        <w:rPr>
+          <w:rFonts w:ascii="JetBrainsMono NF" w:eastAsia="Times New Roman" w:hAnsi="JetBrainsMono NF" w:cs="Times New Roman"/>
+          <w:color w:val="000000"/>
+          <w:sz w:val="20"/>
+          <w:szCs w:val="20"/>
+          <w:lang w:eastAsia="pt-BR"/>
+        </w:rPr>
+      </w:pPr>
+      <w:r>
+        <w:rPr>
+          <w:rFonts w:ascii="JetBrainsMono NF" w:eastAsia="Times New Roman" w:hAnsi="JetBrainsMono NF" w:cs="Times New Roman"/>
+          <w:color w:val="0000FF"/>
+          <w:sz w:val="20"/>
+          <w:szCs w:val="20"/>
+          <w:lang w:eastAsia="pt-BR"/>
+        </w:rPr>
+        <w:t>WITH</w:t>
+      </w:r>
+      <w:r>
+        <w:rPr>
+          <w:rFonts w:ascii="JetBrainsMono NF" w:eastAsia="Times New Roman" w:hAnsi="JetBrainsMono NF" w:cs="Times New Roman"/>
+          <w:color w:val="000000"/>
+          <w:sz w:val="20"/>
+          <w:szCs w:val="20"/>
+          <w:lang w:eastAsia="pt-BR"/>
+        </w:rPr>
+        <w:t xml:space="preserve"> c, </w:t>
+      </w:r>
+      <w:proofErr w:type="spellStart"/>
+      <w:r>
+        <w:rPr>
+          <w:rFonts w:ascii="JetBrainsMono NF" w:eastAsia="Times New Roman" w:hAnsi="JetBrainsMono NF" w:cs="Times New Roman"/>
+          <w:color w:val="000000"/>
+          <w:sz w:val="20"/>
+          <w:szCs w:val="20"/>
+          <w:lang w:eastAsia="pt-BR"/>
+        </w:rPr>
+        <w:t>total_papers</w:t>
+      </w:r>
+      <w:proofErr w:type="spellEnd"/>
+      <w:r>
+        <w:rPr>
+          <w:rFonts w:ascii="JetBrainsMono NF" w:eastAsia="Times New Roman" w:hAnsi="JetBrainsMono NF" w:cs="Times New Roman"/>
+          <w:color w:val="000000"/>
+          <w:sz w:val="20"/>
+          <w:szCs w:val="20"/>
+          <w:lang w:eastAsia="pt-BR"/>
+        </w:rPr>
+        <w:t xml:space="preserve">, </w:t>
+      </w:r>
+      <w:proofErr w:type="gramStart"/>
+      <w:r>
+        <w:rPr>
+          <w:rFonts w:ascii="JetBrainsMono NF" w:eastAsia="Times New Roman" w:hAnsi="JetBrainsMono NF" w:cs="Times New Roman"/>
+          <w:color w:val="000000"/>
+          <w:sz w:val="20"/>
+          <w:szCs w:val="20"/>
+          <w:lang w:eastAsia="pt-BR"/>
+        </w:rPr>
+        <w:t>count(</w:t>
+      </w:r>
+      <w:proofErr w:type="gramEnd"/>
+      <w:r>
+        <w:rPr>
+          <w:rFonts w:ascii="JetBrainsMono NF" w:eastAsia="Times New Roman" w:hAnsi="JetBrainsMono NF" w:cs="Times New Roman"/>
+          <w:color w:val="0000FF"/>
+          <w:sz w:val="20"/>
+          <w:szCs w:val="20"/>
+          <w:lang w:eastAsia="pt-BR"/>
+        </w:rPr>
+        <w:t>DISTINCT</w:t>
+      </w:r>
+      <w:r>
+        <w:rPr>
+          <w:rFonts w:ascii="JetBrainsMono NF" w:eastAsia="Times New Roman" w:hAnsi="JetBrainsMono NF" w:cs="Times New Roman"/>
+          <w:color w:val="000000"/>
+          <w:sz w:val="20"/>
+          <w:szCs w:val="20"/>
+          <w:lang w:eastAsia="pt-BR"/>
+        </w:rPr>
+        <w:t xml:space="preserve"> </w:t>
+      </w:r>
+      <w:proofErr w:type="spellStart"/>
+      <w:r>
+        <w:rPr>
+          <w:rFonts w:ascii="JetBrainsMono NF" w:eastAsia="Times New Roman" w:hAnsi="JetBrainsMono NF" w:cs="Times New Roman"/>
+          <w:color w:val="000000"/>
+          <w:sz w:val="20"/>
+          <w:szCs w:val="20"/>
+          <w:lang w:eastAsia="pt-BR"/>
+        </w:rPr>
+        <w:t>p_db</w:t>
+      </w:r>
+      <w:proofErr w:type="spellEnd"/>
+      <w:r>
+        <w:rPr>
+          <w:rFonts w:ascii="JetBrainsMono NF" w:eastAsia="Times New Roman" w:hAnsi="JetBrainsMono NF" w:cs="Times New Roman"/>
+          <w:color w:val="000000"/>
+          <w:sz w:val="20"/>
+          <w:szCs w:val="20"/>
+          <w:lang w:eastAsia="pt-BR"/>
+        </w:rPr>
+        <w:t xml:space="preserve">) </w:t>
+      </w:r>
+      <w:r>
+        <w:rPr>
+          <w:rFonts w:ascii="JetBrainsMono NF" w:eastAsia="Times New Roman" w:hAnsi="JetBrainsMono NF" w:cs="Times New Roman"/>
+          <w:color w:val="0000FF"/>
+          <w:sz w:val="20"/>
+          <w:szCs w:val="20"/>
+          <w:lang w:eastAsia="pt-BR"/>
+        </w:rPr>
+        <w:t>as</w:t>
+      </w:r>
+      <w:r>
+        <w:rPr>
+          <w:rFonts w:ascii="JetBrainsMono NF" w:eastAsia="Times New Roman" w:hAnsi="JetBrainsMono NF" w:cs="Times New Roman"/>
+          <w:color w:val="000000"/>
+          <w:sz w:val="20"/>
+          <w:szCs w:val="20"/>
+          <w:lang w:eastAsia="pt-BR"/>
+        </w:rPr>
+        <w:t xml:space="preserve"> </w:t>
+      </w:r>
+      <w:proofErr w:type="spellStart"/>
+      <w:r>
+        <w:rPr>
+          <w:rFonts w:ascii="JetBrainsMono NF" w:eastAsia="Times New Roman" w:hAnsi="JetBrainsMono NF" w:cs="Times New Roman"/>
+          <w:color w:val="000000"/>
+          <w:sz w:val="20"/>
+          <w:szCs w:val="20"/>
+          <w:lang w:eastAsia="pt-BR"/>
+        </w:rPr>
+        <w:t>database_community_papers</w:t>
+      </w:r>
+      <w:proofErr w:type="spellEnd"/>
+    </w:p>
+    <w:p>
+      <w:pPr>
+        <w:shd w:val="clear" w:color="auto" w:fill="FFFFFF"/>
+        <w:spacing w:after="0" w:line="285" w:lineRule="atLeast"/>
+        <w:ind w:left="709"/>
+        <w:rPr>
+          <w:rFonts w:ascii="JetBrainsMono NF" w:eastAsia="Times New Roman" w:hAnsi="JetBrainsMono NF" w:cs="Times New Roman"/>
+          <w:color w:val="000000"/>
+          <w:sz w:val="20"/>
+          <w:szCs w:val="20"/>
+          <w:lang w:eastAsia="pt-BR"/>
+        </w:rPr>
+      </w:pPr>
+      <w:r>
+        <w:rPr>
+          <w:rFonts w:ascii="JetBrainsMono NF" w:eastAsia="Times New Roman" w:hAnsi="JetBrainsMono NF" w:cs="Times New Roman"/>
+          <w:color w:val="000000"/>
+          <w:sz w:val="20"/>
+          <w:szCs w:val="20"/>
+          <w:lang w:eastAsia="pt-BR"/>
+        </w:rPr>
+        <w:t xml:space="preserve">  </w:t>
+      </w:r>
+      <w:r>
+        <w:rPr>
+          <w:rFonts w:ascii="JetBrainsMono NF" w:eastAsia="Times New Roman" w:hAnsi="JetBrainsMono NF" w:cs="Times New Roman"/>
+          <w:color w:val="0000FF"/>
+          <w:sz w:val="20"/>
+          <w:szCs w:val="20"/>
+          <w:lang w:eastAsia="pt-BR"/>
+        </w:rPr>
+        <w:t>WHERE</w:t>
+      </w:r>
+      <w:r>
+        <w:rPr>
+          <w:rFonts w:ascii="JetBrainsMono NF" w:eastAsia="Times New Roman" w:hAnsi="JetBrainsMono NF" w:cs="Times New Roman"/>
+          <w:color w:val="000000"/>
+          <w:sz w:val="20"/>
+          <w:szCs w:val="20"/>
+          <w:lang w:eastAsia="pt-BR"/>
+        </w:rPr>
+        <w:t xml:space="preserve"> </w:t>
+      </w:r>
+      <w:proofErr w:type="spellStart"/>
+      <w:r>
+        <w:rPr>
+          <w:rFonts w:ascii="JetBrainsMono NF" w:eastAsia="Times New Roman" w:hAnsi="JetBrainsMono NF" w:cs="Times New Roman"/>
+          <w:color w:val="000000"/>
+          <w:sz w:val="20"/>
+          <w:szCs w:val="20"/>
+          <w:lang w:eastAsia="pt-BR"/>
+        </w:rPr>
+        <w:t>toFloat</w:t>
+      </w:r>
+      <w:proofErr w:type="spellEnd"/>
+      <w:r>
+        <w:rPr>
+          <w:rFonts w:ascii="JetBrainsMono NF" w:eastAsia="Times New Roman" w:hAnsi="JetBrainsMono NF" w:cs="Times New Roman"/>
+          <w:color w:val="000000"/>
+          <w:sz w:val="20"/>
+          <w:szCs w:val="20"/>
+          <w:lang w:eastAsia="pt-BR"/>
+        </w:rPr>
+        <w:t>(</w:t>
+      </w:r>
+      <w:proofErr w:type="spellStart"/>
+      <w:r>
+        <w:rPr>
+          <w:rFonts w:ascii="JetBrainsMono NF" w:eastAsia="Times New Roman" w:hAnsi="JetBrainsMono NF" w:cs="Times New Roman"/>
+          <w:color w:val="000000"/>
+          <w:sz w:val="20"/>
+          <w:szCs w:val="20"/>
+          <w:lang w:eastAsia="pt-BR"/>
+        </w:rPr>
+        <w:t>database_community_papers</w:t>
+      </w:r>
+      <w:proofErr w:type="spellEnd"/>
+      <w:r>
+        <w:rPr>
+          <w:rFonts w:ascii="JetBrainsMono NF" w:eastAsia="Times New Roman" w:hAnsi="JetBrainsMono NF" w:cs="Times New Roman"/>
+          <w:color w:val="000000"/>
+          <w:sz w:val="20"/>
+          <w:szCs w:val="20"/>
+          <w:lang w:eastAsia="pt-BR"/>
+        </w:rPr>
+        <w:t>)/</w:t>
+      </w:r>
+      <w:proofErr w:type="spellStart"/>
+      <w:r>
+        <w:rPr>
+          <w:rFonts w:ascii="JetBrainsMono NF" w:eastAsia="Times New Roman" w:hAnsi="JetBrainsMono NF" w:cs="Times New Roman"/>
+          <w:color w:val="000000"/>
+          <w:sz w:val="20"/>
+          <w:szCs w:val="20"/>
+          <w:lang w:eastAsia="pt-BR"/>
+        </w:rPr>
+        <w:t>total_papers</w:t>
+      </w:r>
+      <w:proofErr w:type="spellEnd"/>
+      <w:r>
+        <w:rPr>
+          <w:rFonts w:ascii="JetBrainsMono NF" w:eastAsia="Times New Roman" w:hAnsi="JetBrainsMono NF" w:cs="Times New Roman"/>
+          <w:color w:val="000000"/>
+          <w:sz w:val="20"/>
+          <w:szCs w:val="20"/>
+          <w:lang w:eastAsia="pt-BR"/>
+        </w:rPr>
+        <w:t xml:space="preserve"> &gt; </w:t>
+      </w:r>
+      <w:r>
+        <w:rPr>
+          <w:rFonts w:ascii="JetBrainsMono NF" w:eastAsia="Times New Roman" w:hAnsi="JetBrainsMono NF" w:cs="Times New Roman"/>
+          <w:color w:val="098658"/>
+          <w:sz w:val="20"/>
+          <w:szCs w:val="20"/>
+          <w:lang w:eastAsia="pt-BR"/>
+        </w:rPr>
+        <w:t>0.9</w:t>
+      </w:r>
+    </w:p>
+    <w:p>
+      <w:pPr>
+        <w:shd w:val="clear" w:color="auto" w:fill="FFFFFF"/>
+        <w:spacing w:after="0" w:line="285" w:lineRule="atLeast"/>
+        <w:ind w:left="709"/>
+        <w:rPr>
+          <w:rFonts w:ascii="JetBrainsMono NF" w:eastAsia="Times New Roman" w:hAnsi="JetBrainsMono NF" w:cs="Times New Roman"/>
+          <w:color w:val="000000"/>
+          <w:sz w:val="20"/>
+          <w:szCs w:val="20"/>
+          <w:lang w:val="pt-BR" w:eastAsia="pt-BR"/>
+        </w:rPr>
+      </w:pPr>
+      <w:r>
+        <w:rPr>
+          <w:rFonts w:ascii="JetBrainsMono NF" w:eastAsia="Times New Roman" w:hAnsi="JetBrainsMono NF" w:cs="Times New Roman"/>
+          <w:color w:val="0000FF"/>
+          <w:sz w:val="20"/>
+          <w:szCs w:val="20"/>
+          <w:lang w:val="pt-BR" w:eastAsia="pt-BR"/>
+        </w:rPr>
+        <w:t>RETURN</w:t>
+      </w:r>
+      <w:r>
+        <w:rPr>
+          <w:rFonts w:ascii="JetBrainsMono NF" w:eastAsia="Times New Roman" w:hAnsi="JetBrainsMono NF" w:cs="Times New Roman"/>
+          <w:color w:val="000000"/>
+          <w:sz w:val="20"/>
+          <w:szCs w:val="20"/>
+          <w:lang w:val="pt-BR" w:eastAsia="pt-BR"/>
+        </w:rPr>
+        <w:t xml:space="preserve"> c;</w:t>
+      </w:r>
+    </w:p>
+    <w:p>
+      <w:pPr>
+        <w:pStyle w:val="ListParagraph"/>
+        <w:ind w:left="1560"/>
+      </w:pPr>
+    </w:p>
+    <w:p>
+      <w:pPr>
+        <w:pStyle w:val="ListParagraph"/>
+        <w:numPr>
+          <w:ilvl w:val="0"/>
+          <w:numId w:val="2"/>
+        </w:numPr>
+      </w:pPr>
+      <w:r>
+        <w:t xml:space="preserve">Find </w:t>
+      </w:r>
+      <w:r>
+        <w:t>the top papers of these conferences/journals</w:t>
+      </w:r>
+    </w:p>
+    <w:p>
+      <w:pPr>
+        <w:pStyle w:val="ListParagraph"/>
+      </w:pPr>
+      <w:r>
+        <w:t>We assumed that the page rank calculation must only be done by citations from the papers of the same community, hence the projection having only such papers.</w:t>
+      </w:r>
+    </w:p>
+    <w:p>
+      <w:pPr>
+        <w:shd w:val="clear" w:color="auto" w:fill="FFFFFF"/>
+        <w:tabs>
+          <w:tab w:val="left" w:pos="993"/>
+        </w:tabs>
+        <w:spacing w:after="0" w:line="285" w:lineRule="atLeast"/>
+        <w:ind w:left="709"/>
+        <w:rPr>
+          <w:rFonts w:ascii="JetBrainsMono NF" w:eastAsia="Times New Roman" w:hAnsi="JetBrainsMono NF" w:cs="Times New Roman"/>
+          <w:color w:val="000000"/>
+          <w:sz w:val="20"/>
+          <w:szCs w:val="20"/>
+          <w:lang w:eastAsia="pt-BR"/>
+        </w:rPr>
+      </w:pPr>
+      <w:r>
+        <w:rPr>
+          <w:rFonts w:ascii="JetBrainsMono NF" w:eastAsia="Times New Roman" w:hAnsi="JetBrainsMono NF" w:cs="Times New Roman"/>
+          <w:color w:val="008000"/>
+          <w:sz w:val="20"/>
+          <w:szCs w:val="20"/>
+          <w:lang w:eastAsia="pt-BR"/>
+        </w:rPr>
+        <w:t>// Create projection of papers published in journals/conferences that are in the database community</w:t>
+      </w:r>
+    </w:p>
+    <w:p>
+      <w:pPr>
+        <w:shd w:val="clear" w:color="auto" w:fill="FFFFFF"/>
+        <w:tabs>
+          <w:tab w:val="left" w:pos="993"/>
+        </w:tabs>
+        <w:spacing w:after="0" w:line="285" w:lineRule="atLeast"/>
+        <w:ind w:left="709"/>
+        <w:rPr>
+          <w:rFonts w:ascii="JetBrainsMono NF" w:eastAsia="Times New Roman" w:hAnsi="JetBrainsMono NF" w:cs="Times New Roman"/>
+          <w:color w:val="000000"/>
+          <w:sz w:val="20"/>
+          <w:szCs w:val="20"/>
+          <w:lang w:eastAsia="pt-BR"/>
+        </w:rPr>
+      </w:pPr>
+      <w:r>
+        <w:rPr>
+          <w:rFonts w:ascii="JetBrainsMono NF" w:eastAsia="Times New Roman" w:hAnsi="JetBrainsMono NF" w:cs="Times New Roman"/>
+          <w:color w:val="000000"/>
+          <w:sz w:val="20"/>
+          <w:szCs w:val="20"/>
+          <w:lang w:eastAsia="pt-BR"/>
+        </w:rPr>
+        <w:t xml:space="preserve">CALL </w:t>
+      </w:r>
+      <w:proofErr w:type="spellStart"/>
+      <w:proofErr w:type="gramStart"/>
+      <w:r>
+        <w:rPr>
+          <w:rFonts w:ascii="JetBrainsMono NF" w:eastAsia="Times New Roman" w:hAnsi="JetBrainsMono NF" w:cs="Times New Roman"/>
+          <w:color w:val="000000"/>
+          <w:sz w:val="20"/>
+          <w:szCs w:val="20"/>
+          <w:lang w:eastAsia="pt-BR"/>
+        </w:rPr>
+        <w:t>gds.graph</w:t>
+      </w:r>
+      <w:proofErr w:type="gramEnd"/>
+      <w:r>
+        <w:rPr>
+          <w:rFonts w:ascii="JetBrainsMono NF" w:eastAsia="Times New Roman" w:hAnsi="JetBrainsMono NF" w:cs="Times New Roman"/>
+          <w:color w:val="000000"/>
+          <w:sz w:val="20"/>
+          <w:szCs w:val="20"/>
+          <w:lang w:eastAsia="pt-BR"/>
+        </w:rPr>
+        <w:t>.</w:t>
+      </w:r>
+      <w:r>
+        <w:rPr>
+          <w:rFonts w:ascii="JetBrainsMono NF" w:eastAsia="Times New Roman" w:hAnsi="JetBrainsMono NF" w:cs="Times New Roman"/>
+          <w:color w:val="0000FF"/>
+          <w:sz w:val="20"/>
+          <w:szCs w:val="20"/>
+          <w:lang w:eastAsia="pt-BR"/>
+        </w:rPr>
+        <w:t>create</w:t>
+      </w:r>
+      <w:r>
+        <w:rPr>
+          <w:rFonts w:ascii="JetBrainsMono NF" w:eastAsia="Times New Roman" w:hAnsi="JetBrainsMono NF" w:cs="Times New Roman"/>
+          <w:color w:val="000000"/>
+          <w:sz w:val="20"/>
+          <w:szCs w:val="20"/>
+          <w:lang w:eastAsia="pt-BR"/>
+        </w:rPr>
+        <w:t>.cypher</w:t>
+      </w:r>
+      <w:proofErr w:type="spellEnd"/>
+      <w:r>
+        <w:rPr>
+          <w:rFonts w:ascii="JetBrainsMono NF" w:eastAsia="Times New Roman" w:hAnsi="JetBrainsMono NF" w:cs="Times New Roman"/>
+          <w:color w:val="000000"/>
+          <w:sz w:val="20"/>
+          <w:szCs w:val="20"/>
+          <w:lang w:eastAsia="pt-BR"/>
+        </w:rPr>
+        <w:t>(</w:t>
+      </w:r>
+    </w:p>
+    <w:p>
+      <w:pPr>
+        <w:shd w:val="clear" w:color="auto" w:fill="FFFFFF"/>
+        <w:tabs>
+          <w:tab w:val="left" w:pos="993"/>
+        </w:tabs>
+        <w:spacing w:after="0" w:line="285" w:lineRule="atLeast"/>
+        <w:ind w:left="709"/>
+        <w:rPr>
+          <w:rFonts w:ascii="JetBrainsMono NF" w:eastAsia="Times New Roman" w:hAnsi="JetBrainsMono NF" w:cs="Times New Roman"/>
+          <w:color w:val="000000"/>
+          <w:sz w:val="20"/>
+          <w:szCs w:val="20"/>
+          <w:lang w:eastAsia="pt-BR"/>
+        </w:rPr>
+      </w:pPr>
+      <w:r>
+        <w:rPr>
+          <w:rFonts w:ascii="JetBrainsMono NF" w:eastAsia="Times New Roman" w:hAnsi="JetBrainsMono NF" w:cs="Times New Roman"/>
+          <w:color w:val="008000"/>
+          <w:sz w:val="20"/>
+          <w:szCs w:val="20"/>
+          <w:lang w:eastAsia="pt-BR"/>
+        </w:rPr>
+        <w:t xml:space="preserve">  </w:t>
+      </w:r>
+      <w:r>
+        <w:rPr>
+          <w:rFonts w:ascii="JetBrainsMono NF" w:eastAsia="Times New Roman" w:hAnsi="JetBrainsMono NF" w:cs="Times New Roman"/>
+          <w:color w:val="008000"/>
+          <w:sz w:val="20"/>
+          <w:szCs w:val="20"/>
+          <w:lang w:eastAsia="pt-BR"/>
+        </w:rPr>
+        <w:t>// graph name</w:t>
+      </w:r>
+    </w:p>
+    <w:p>
+      <w:pPr>
+        <w:shd w:val="clear" w:color="auto" w:fill="FFFFFF"/>
+        <w:tabs>
+          <w:tab w:val="left" w:pos="993"/>
+        </w:tabs>
+        <w:spacing w:after="0" w:line="285" w:lineRule="atLeast"/>
+        <w:ind w:left="709"/>
+        <w:rPr>
+          <w:rFonts w:ascii="JetBrainsMono NF" w:eastAsia="Times New Roman" w:hAnsi="JetBrainsMono NF" w:cs="Times New Roman"/>
+          <w:color w:val="000000"/>
+          <w:sz w:val="20"/>
+          <w:szCs w:val="20"/>
+          <w:lang w:eastAsia="pt-BR"/>
+        </w:rPr>
+      </w:pPr>
+      <w:r>
+        <w:rPr>
+          <w:rFonts w:ascii="JetBrainsMono NF" w:eastAsia="Times New Roman" w:hAnsi="JetBrainsMono NF" w:cs="Times New Roman"/>
+          <w:color w:val="000000"/>
+          <w:sz w:val="20"/>
+          <w:szCs w:val="20"/>
+          <w:lang w:eastAsia="pt-BR"/>
+        </w:rPr>
+        <w:t xml:space="preserve">  </w:t>
+      </w:r>
+      <w:r>
+        <w:rPr>
+          <w:rFonts w:ascii="JetBrainsMono NF" w:eastAsia="Times New Roman" w:hAnsi="JetBrainsMono NF" w:cs="Times New Roman"/>
+          <w:color w:val="A31515"/>
+          <w:sz w:val="20"/>
+          <w:szCs w:val="20"/>
+          <w:lang w:eastAsia="pt-BR"/>
+        </w:rPr>
+        <w:t>'</w:t>
+      </w:r>
+      <w:proofErr w:type="spellStart"/>
+      <w:proofErr w:type="gramStart"/>
+      <w:r>
+        <w:rPr>
+          <w:rFonts w:ascii="JetBrainsMono NF" w:eastAsia="Times New Roman" w:hAnsi="JetBrainsMono NF" w:cs="Times New Roman"/>
+          <w:color w:val="A31515"/>
+          <w:sz w:val="20"/>
+          <w:szCs w:val="20"/>
+          <w:lang w:eastAsia="pt-BR"/>
+        </w:rPr>
+        <w:t>papers</w:t>
+      </w:r>
+      <w:proofErr w:type="gramEnd"/>
+      <w:r>
+        <w:rPr>
+          <w:rFonts w:ascii="JetBrainsMono NF" w:eastAsia="Times New Roman" w:hAnsi="JetBrainsMono NF" w:cs="Times New Roman"/>
+          <w:color w:val="A31515"/>
+          <w:sz w:val="20"/>
+          <w:szCs w:val="20"/>
+          <w:lang w:eastAsia="pt-BR"/>
+        </w:rPr>
+        <w:t>_in_database_communities_journals_or_conferences</w:t>
+      </w:r>
+      <w:proofErr w:type="spellEnd"/>
+      <w:r>
+        <w:rPr>
+          <w:rFonts w:ascii="JetBrainsMono NF" w:eastAsia="Times New Roman" w:hAnsi="JetBrainsMono NF" w:cs="Times New Roman"/>
+          <w:color w:val="A31515"/>
+          <w:sz w:val="20"/>
+          <w:szCs w:val="20"/>
+          <w:lang w:eastAsia="pt-BR"/>
+        </w:rPr>
+        <w:t>'</w:t>
+      </w:r>
+      <w:r>
+        <w:rPr>
+          <w:rFonts w:ascii="JetBrainsMono NF" w:eastAsia="Times New Roman" w:hAnsi="JetBrainsMono NF" w:cs="Times New Roman"/>
+          <w:color w:val="000000"/>
+          <w:sz w:val="20"/>
+          <w:szCs w:val="20"/>
+          <w:lang w:eastAsia="pt-BR"/>
+        </w:rPr>
+        <w:t>,</w:t>
+      </w:r>
+      <w:r>
+        <w:rPr>
+          <w:rFonts w:ascii="JetBrainsMono NF" w:eastAsia="Times New Roman" w:hAnsi="JetBrainsMono NF" w:cs="Times New Roman"/>
+          <w:color w:val="000000"/>
+          <w:sz w:val="20"/>
+          <w:szCs w:val="20"/>
+          <w:lang w:eastAsia="pt-BR"/>
+        </w:rPr>
+        <w:t xml:space="preserve"> </w:t>
+      </w:r>
+    </w:p>
+    <w:p>
+      <w:pPr>
+        <w:shd w:val="clear" w:color="auto" w:fill="FFFFFF"/>
+        <w:tabs>
+          <w:tab w:val="left" w:pos="993"/>
+        </w:tabs>
+        <w:spacing w:after="0" w:line="285" w:lineRule="atLeast"/>
+        <w:ind w:left="709"/>
+        <w:rPr>
+          <w:rFonts w:ascii="JetBrainsMono NF" w:eastAsia="Times New Roman" w:hAnsi="JetBrainsMono NF" w:cs="Times New Roman"/>
+          <w:color w:val="000000"/>
+          <w:sz w:val="20"/>
+          <w:szCs w:val="20"/>
+          <w:lang w:eastAsia="pt-BR"/>
+        </w:rPr>
+      </w:pPr>
+      <w:r>
+        <w:rPr>
+          <w:rFonts w:ascii="JetBrainsMono NF" w:eastAsia="Times New Roman" w:hAnsi="JetBrainsMono NF" w:cs="Times New Roman"/>
+          <w:color w:val="000000"/>
+          <w:sz w:val="20"/>
+          <w:szCs w:val="20"/>
+          <w:lang w:eastAsia="pt-BR"/>
+        </w:rPr>
+        <w:t xml:space="preserve">  </w:t>
+      </w:r>
+      <w:r>
+        <w:rPr>
+          <w:rFonts w:ascii="JetBrainsMono NF" w:eastAsia="Times New Roman" w:hAnsi="JetBrainsMono NF" w:cs="Times New Roman"/>
+          <w:color w:val="008000"/>
+          <w:sz w:val="20"/>
+          <w:szCs w:val="20"/>
+          <w:lang w:eastAsia="pt-BR"/>
+        </w:rPr>
+        <w:t>// node query: return the publications published in journals/conferences from the database community</w:t>
+      </w:r>
+    </w:p>
+    <w:p>
+      <w:pPr>
+        <w:shd w:val="clear" w:color="auto" w:fill="FFFFFF"/>
+        <w:tabs>
+          <w:tab w:val="left" w:pos="993"/>
+        </w:tabs>
+        <w:spacing w:after="0" w:line="285" w:lineRule="atLeast"/>
+        <w:ind w:left="709"/>
+        <w:rPr>
+          <w:rFonts w:ascii="JetBrainsMono NF" w:eastAsia="Times New Roman" w:hAnsi="JetBrainsMono NF" w:cs="Times New Roman"/>
+          <w:color w:val="000000"/>
+          <w:sz w:val="20"/>
+          <w:szCs w:val="20"/>
+          <w:lang w:eastAsia="pt-BR"/>
+        </w:rPr>
+      </w:pPr>
+      <w:r>
+        <w:rPr>
+          <w:rFonts w:ascii="JetBrainsMono NF" w:eastAsia="Times New Roman" w:hAnsi="JetBrainsMono NF" w:cs="Times New Roman"/>
+          <w:color w:val="000000"/>
+          <w:sz w:val="20"/>
+          <w:szCs w:val="20"/>
+          <w:lang w:eastAsia="pt-BR"/>
+        </w:rPr>
+        <w:t xml:space="preserve">  </w:t>
+      </w:r>
+      <w:r>
+        <w:rPr>
+          <w:rFonts w:ascii="JetBrainsMono NF" w:eastAsia="Times New Roman" w:hAnsi="JetBrainsMono NF" w:cs="Times New Roman"/>
+          <w:color w:val="A31515"/>
+          <w:sz w:val="20"/>
+          <w:szCs w:val="20"/>
+          <w:lang w:eastAsia="pt-BR"/>
+        </w:rPr>
+        <w:t>'MATCH (</w:t>
+      </w:r>
+      <w:proofErr w:type="spellStart"/>
+      <w:proofErr w:type="gramStart"/>
+      <w:r>
+        <w:rPr>
+          <w:rFonts w:ascii="JetBrainsMono NF" w:eastAsia="Times New Roman" w:hAnsi="JetBrainsMono NF" w:cs="Times New Roman"/>
+          <w:color w:val="A31515"/>
+          <w:sz w:val="20"/>
+          <w:szCs w:val="20"/>
+          <w:lang w:eastAsia="pt-BR"/>
+        </w:rPr>
+        <w:t>p:Publication</w:t>
+      </w:r>
+      <w:proofErr w:type="spellEnd"/>
+      <w:proofErr w:type="gramEnd"/>
+      <w:r>
+        <w:rPr>
+          <w:rFonts w:ascii="JetBrainsMono NF" w:eastAsia="Times New Roman" w:hAnsi="JetBrainsMono NF" w:cs="Times New Roman"/>
+          <w:color w:val="A31515"/>
+          <w:sz w:val="20"/>
+          <w:szCs w:val="20"/>
+          <w:lang w:eastAsia="pt-BR"/>
+        </w:rPr>
+        <w:t>)-[:</w:t>
+      </w:r>
+      <w:proofErr w:type="spellStart"/>
+      <w:r>
+        <w:rPr>
+          <w:rFonts w:ascii="JetBrainsMono NF" w:eastAsia="Times New Roman" w:hAnsi="JetBrainsMono NF" w:cs="Times New Roman"/>
+          <w:color w:val="A31515"/>
+          <w:sz w:val="20"/>
+          <w:szCs w:val="20"/>
+          <w:lang w:eastAsia="pt-BR"/>
+        </w:rPr>
+        <w:t>published_in</w:t>
+      </w:r>
+      <w:proofErr w:type="spellEnd"/>
+      <w:r>
+        <w:rPr>
+          <w:rFonts w:ascii="JetBrainsMono NF" w:eastAsia="Times New Roman" w:hAnsi="JetBrainsMono NF" w:cs="Times New Roman"/>
+          <w:color w:val="A31515"/>
+          <w:sz w:val="20"/>
+          <w:szCs w:val="20"/>
+          <w:lang w:eastAsia="pt-BR"/>
+        </w:rPr>
+        <w:t>]-&gt;()-[:</w:t>
+      </w:r>
+      <w:proofErr w:type="spellStart"/>
+      <w:r>
+        <w:rPr>
+          <w:rFonts w:ascii="JetBrainsMono NF" w:eastAsia="Times New Roman" w:hAnsi="JetBrainsMono NF" w:cs="Times New Roman"/>
+          <w:color w:val="A31515"/>
+          <w:sz w:val="20"/>
+          <w:szCs w:val="20"/>
+          <w:lang w:eastAsia="pt-BR"/>
+        </w:rPr>
+        <w:t>belongs_to</w:t>
+      </w:r>
+      <w:proofErr w:type="spellEnd"/>
+      <w:r>
+        <w:rPr>
+          <w:rFonts w:ascii="JetBrainsMono NF" w:eastAsia="Times New Roman" w:hAnsi="JetBrainsMono NF" w:cs="Times New Roman"/>
+          <w:color w:val="A31515"/>
+          <w:sz w:val="20"/>
+          <w:szCs w:val="20"/>
+          <w:lang w:eastAsia="pt-BR"/>
+        </w:rPr>
+        <w:t>*0..1]-&gt;(c)</w:t>
+      </w:r>
+    </w:p>
+    <w:p>
+      <w:pPr>
+        <w:shd w:val="clear" w:color="auto" w:fill="FFFFFF"/>
+        <w:tabs>
+          <w:tab w:val="left" w:pos="993"/>
+        </w:tabs>
+        <w:spacing w:after="0" w:line="285" w:lineRule="atLeast"/>
+        <w:ind w:left="709"/>
+        <w:rPr>
+          <w:rFonts w:ascii="JetBrainsMono NF" w:eastAsia="Times New Roman" w:hAnsi="JetBrainsMono NF" w:cs="Times New Roman"/>
+          <w:color w:val="000000"/>
+          <w:sz w:val="20"/>
+          <w:szCs w:val="20"/>
+          <w:lang w:eastAsia="pt-BR"/>
+        </w:rPr>
+      </w:pPr>
+      <w:r>
+        <w:rPr>
+          <w:rFonts w:ascii="JetBrainsMono NF" w:eastAsia="Times New Roman" w:hAnsi="JetBrainsMono NF" w:cs="Times New Roman"/>
+          <w:color w:val="A31515"/>
+          <w:sz w:val="20"/>
+          <w:szCs w:val="20"/>
+          <w:lang w:eastAsia="pt-BR"/>
+        </w:rPr>
+        <w:t xml:space="preserve">      WHERE </w:t>
+      </w:r>
+      <w:proofErr w:type="gramStart"/>
+      <w:r>
+        <w:rPr>
+          <w:rFonts w:ascii="JetBrainsMono NF" w:eastAsia="Times New Roman" w:hAnsi="JetBrainsMono NF" w:cs="Times New Roman"/>
+          <w:color w:val="A31515"/>
+          <w:sz w:val="20"/>
+          <w:szCs w:val="20"/>
+          <w:lang w:eastAsia="pt-BR"/>
+        </w:rPr>
+        <w:t>c:Conference</w:t>
+      </w:r>
+      <w:proofErr w:type="gramEnd"/>
+      <w:r>
+        <w:rPr>
+          <w:rFonts w:ascii="JetBrainsMono NF" w:eastAsia="Times New Roman" w:hAnsi="JetBrainsMono NF" w:cs="Times New Roman"/>
+          <w:color w:val="A31515"/>
+          <w:sz w:val="20"/>
+          <w:szCs w:val="20"/>
+          <w:lang w:eastAsia="pt-BR"/>
+        </w:rPr>
+        <w:t xml:space="preserve"> OR c:Journal</w:t>
+      </w:r>
+    </w:p>
+    <w:p>
+      <w:pPr>
+        <w:shd w:val="clear" w:color="auto" w:fill="FFFFFF"/>
+        <w:tabs>
+          <w:tab w:val="left" w:pos="993"/>
+        </w:tabs>
+        <w:spacing w:after="0" w:line="285" w:lineRule="atLeast"/>
+        <w:ind w:left="709"/>
+        <w:rPr>
+          <w:rFonts w:ascii="JetBrainsMono NF" w:eastAsia="Times New Roman" w:hAnsi="JetBrainsMono NF" w:cs="Times New Roman"/>
+          <w:color w:val="000000"/>
+          <w:sz w:val="20"/>
+          <w:szCs w:val="20"/>
+          <w:lang w:eastAsia="pt-BR"/>
+        </w:rPr>
+      </w:pPr>
+      <w:r>
+        <w:rPr>
+          <w:rFonts w:ascii="JetBrainsMono NF" w:eastAsia="Times New Roman" w:hAnsi="JetBrainsMono NF" w:cs="Times New Roman"/>
+          <w:color w:val="A31515"/>
+          <w:sz w:val="20"/>
+          <w:szCs w:val="20"/>
+          <w:lang w:eastAsia="pt-BR"/>
+        </w:rPr>
+        <w:t xml:space="preserve">    WITH c, </w:t>
+      </w:r>
+      <w:proofErr w:type="gramStart"/>
+      <w:r>
+        <w:rPr>
+          <w:rFonts w:ascii="JetBrainsMono NF" w:eastAsia="Times New Roman" w:hAnsi="JetBrainsMono NF" w:cs="Times New Roman"/>
+          <w:color w:val="A31515"/>
+          <w:sz w:val="20"/>
+          <w:szCs w:val="20"/>
+          <w:lang w:eastAsia="pt-BR"/>
+        </w:rPr>
+        <w:t>count(</w:t>
+      </w:r>
+      <w:proofErr w:type="gramEnd"/>
+      <w:r>
+        <w:rPr>
+          <w:rFonts w:ascii="JetBrainsMono NF" w:eastAsia="Times New Roman" w:hAnsi="JetBrainsMono NF" w:cs="Times New Roman"/>
+          <w:color w:val="A31515"/>
+          <w:sz w:val="20"/>
+          <w:szCs w:val="20"/>
+          <w:lang w:eastAsia="pt-BR"/>
+        </w:rPr>
+        <w:t xml:space="preserve">DISTINCT p) as </w:t>
+      </w:r>
+      <w:proofErr w:type="spellStart"/>
+      <w:r>
+        <w:rPr>
+          <w:rFonts w:ascii="JetBrainsMono NF" w:eastAsia="Times New Roman" w:hAnsi="JetBrainsMono NF" w:cs="Times New Roman"/>
+          <w:color w:val="A31515"/>
+          <w:sz w:val="20"/>
+          <w:szCs w:val="20"/>
+          <w:lang w:eastAsia="pt-BR"/>
+        </w:rPr>
+        <w:t>total_papers</w:t>
+      </w:r>
+      <w:proofErr w:type="spellEnd"/>
+    </w:p>
+    <w:p>
+      <w:pPr>
+        <w:shd w:val="clear" w:color="auto" w:fill="FFFFFF"/>
+        <w:tabs>
+          <w:tab w:val="left" w:pos="993"/>
+        </w:tabs>
+        <w:spacing w:after="0" w:line="285" w:lineRule="atLeast"/>
+        <w:ind w:left="709"/>
+        <w:rPr>
+          <w:rFonts w:ascii="JetBrainsMono NF" w:eastAsia="Times New Roman" w:hAnsi="JetBrainsMono NF" w:cs="Times New Roman"/>
+          <w:color w:val="000000"/>
+          <w:sz w:val="20"/>
+          <w:szCs w:val="20"/>
+          <w:lang w:eastAsia="pt-BR"/>
+        </w:rPr>
+      </w:pPr>
+      <w:r>
+        <w:rPr>
+          <w:rFonts w:ascii="JetBrainsMono NF" w:eastAsia="Times New Roman" w:hAnsi="JetBrainsMono NF" w:cs="Times New Roman"/>
+          <w:color w:val="A31515"/>
+          <w:sz w:val="20"/>
+          <w:szCs w:val="20"/>
+          <w:lang w:eastAsia="pt-BR"/>
+        </w:rPr>
+        <w:t>    MATCH (</w:t>
+      </w:r>
+      <w:proofErr w:type="gramStart"/>
+      <w:r>
+        <w:rPr>
+          <w:rFonts w:ascii="JetBrainsMono NF" w:eastAsia="Times New Roman" w:hAnsi="JetBrainsMono NF" w:cs="Times New Roman"/>
+          <w:color w:val="A31515"/>
+          <w:sz w:val="20"/>
+          <w:szCs w:val="20"/>
+          <w:lang w:eastAsia="pt-BR"/>
+        </w:rPr>
+        <w:t>k:Keyword</w:t>
+      </w:r>
+      <w:proofErr w:type="gramEnd"/>
+      <w:r>
+        <w:rPr>
+          <w:rFonts w:ascii="JetBrainsMono NF" w:eastAsia="Times New Roman" w:hAnsi="JetBrainsMono NF" w:cs="Times New Roman"/>
+          <w:color w:val="A31515"/>
+          <w:sz w:val="20"/>
+          <w:szCs w:val="20"/>
+          <w:lang w:eastAsia="pt-BR"/>
+        </w:rPr>
+        <w:t>)&lt;-[:has]-(p_db:Publication)-[:published_in]-&gt;(c:Journal)</w:t>
+      </w:r>
+    </w:p>
+    <w:p>
+      <w:pPr>
+        <w:shd w:val="clear" w:color="auto" w:fill="FFFFFF"/>
+        <w:tabs>
+          <w:tab w:val="left" w:pos="993"/>
+        </w:tabs>
+        <w:spacing w:after="0" w:line="285" w:lineRule="atLeast"/>
+        <w:ind w:left="709"/>
+        <w:rPr>
+          <w:rFonts w:ascii="JetBrainsMono NF" w:eastAsia="Times New Roman" w:hAnsi="JetBrainsMono NF" w:cs="Times New Roman"/>
+          <w:color w:val="000000"/>
+          <w:sz w:val="20"/>
+          <w:szCs w:val="20"/>
+          <w:lang w:eastAsia="pt-BR"/>
+        </w:rPr>
+      </w:pPr>
+      <w:r>
+        <w:rPr>
+          <w:rFonts w:ascii="JetBrainsMono NF" w:eastAsia="Times New Roman" w:hAnsi="JetBrainsMono NF" w:cs="Times New Roman"/>
+          <w:color w:val="A31515"/>
+          <w:sz w:val="20"/>
+          <w:szCs w:val="20"/>
+          <w:lang w:eastAsia="pt-BR"/>
+        </w:rPr>
+        <w:lastRenderedPageBreak/>
+        <w:t xml:space="preserve">      WHERE </w:t>
+      </w:r>
+      <w:proofErr w:type="spellStart"/>
+      <w:proofErr w:type="gramStart"/>
+      <w:r>
+        <w:rPr>
+          <w:rFonts w:ascii="JetBrainsMono NF" w:eastAsia="Times New Roman" w:hAnsi="JetBrainsMono NF" w:cs="Times New Roman"/>
+          <w:color w:val="A31515"/>
+          <w:sz w:val="20"/>
+          <w:szCs w:val="20"/>
+          <w:lang w:eastAsia="pt-BR"/>
+        </w:rPr>
+        <w:t>k.keyword</w:t>
+      </w:r>
+      <w:proofErr w:type="spellEnd"/>
+      <w:proofErr w:type="gramEnd"/>
+      <w:r>
+        <w:rPr>
+          <w:rFonts w:ascii="JetBrainsMono NF" w:eastAsia="Times New Roman" w:hAnsi="JetBrainsMono NF" w:cs="Times New Roman"/>
+          <w:color w:val="A31515"/>
+          <w:sz w:val="20"/>
+          <w:szCs w:val="20"/>
+          <w:lang w:eastAsia="pt-BR"/>
+        </w:rPr>
+        <w:t xml:space="preserve"> IN ["data management", "indexing", "data modeling", "big data", "data processing", "data </w:t>
+      </w:r>
+      <w:proofErr w:type="spellStart"/>
+      <w:r>
+        <w:rPr>
+          <w:rFonts w:ascii="JetBrainsMono NF" w:eastAsia="Times New Roman" w:hAnsi="JetBrainsMono NF" w:cs="Times New Roman"/>
+          <w:color w:val="A31515"/>
+          <w:sz w:val="20"/>
+          <w:szCs w:val="20"/>
+          <w:lang w:eastAsia="pt-BR"/>
+        </w:rPr>
+        <w:t>storage","data</w:t>
+      </w:r>
+      <w:proofErr w:type="spellEnd"/>
+      <w:r>
+        <w:rPr>
+          <w:rFonts w:ascii="JetBrainsMono NF" w:eastAsia="Times New Roman" w:hAnsi="JetBrainsMono NF" w:cs="Times New Roman"/>
+          <w:color w:val="A31515"/>
+          <w:sz w:val="20"/>
+          <w:szCs w:val="20"/>
+          <w:lang w:eastAsia="pt-BR"/>
+        </w:rPr>
+        <w:t xml:space="preserve"> querying"]</w:t>
+      </w:r>
+    </w:p>
+    <w:p>
+      <w:pPr>
+        <w:shd w:val="clear" w:color="auto" w:fill="FFFFFF"/>
+        <w:tabs>
+          <w:tab w:val="left" w:pos="993"/>
+        </w:tabs>
+        <w:spacing w:after="0" w:line="285" w:lineRule="atLeast"/>
+        <w:ind w:left="709"/>
+        <w:rPr>
+          <w:rFonts w:ascii="JetBrainsMono NF" w:eastAsia="Times New Roman" w:hAnsi="JetBrainsMono NF" w:cs="Times New Roman"/>
+          <w:color w:val="000000"/>
+          <w:sz w:val="20"/>
+          <w:szCs w:val="20"/>
+          <w:lang w:eastAsia="pt-BR"/>
+        </w:rPr>
+      </w:pPr>
+      <w:r>
+        <w:rPr>
+          <w:rFonts w:ascii="JetBrainsMono NF" w:eastAsia="Times New Roman" w:hAnsi="JetBrainsMono NF" w:cs="Times New Roman"/>
+          <w:color w:val="A31515"/>
+          <w:sz w:val="20"/>
+          <w:szCs w:val="20"/>
+          <w:lang w:eastAsia="pt-BR"/>
+        </w:rPr>
+        <w:t xml:space="preserve">    WITH c, </w:t>
+      </w:r>
+      <w:proofErr w:type="spellStart"/>
+      <w:r>
+        <w:rPr>
+          <w:rFonts w:ascii="JetBrainsMono NF" w:eastAsia="Times New Roman" w:hAnsi="JetBrainsMono NF" w:cs="Times New Roman"/>
+          <w:color w:val="A31515"/>
+          <w:sz w:val="20"/>
+          <w:szCs w:val="20"/>
+          <w:lang w:eastAsia="pt-BR"/>
+        </w:rPr>
+        <w:t>total_papers</w:t>
+      </w:r>
+      <w:proofErr w:type="spellEnd"/>
+      <w:r>
+        <w:rPr>
+          <w:rFonts w:ascii="JetBrainsMono NF" w:eastAsia="Times New Roman" w:hAnsi="JetBrainsMono NF" w:cs="Times New Roman"/>
+          <w:color w:val="A31515"/>
+          <w:sz w:val="20"/>
+          <w:szCs w:val="20"/>
+          <w:lang w:eastAsia="pt-BR"/>
+        </w:rPr>
+        <w:t xml:space="preserve">, </w:t>
+      </w:r>
+      <w:proofErr w:type="gramStart"/>
+      <w:r>
+        <w:rPr>
+          <w:rFonts w:ascii="JetBrainsMono NF" w:eastAsia="Times New Roman" w:hAnsi="JetBrainsMono NF" w:cs="Times New Roman"/>
+          <w:color w:val="A31515"/>
+          <w:sz w:val="20"/>
+          <w:szCs w:val="20"/>
+          <w:lang w:eastAsia="pt-BR"/>
+        </w:rPr>
+        <w:t>count(</w:t>
+      </w:r>
+      <w:proofErr w:type="gramEnd"/>
+      <w:r>
+        <w:rPr>
+          <w:rFonts w:ascii="JetBrainsMono NF" w:eastAsia="Times New Roman" w:hAnsi="JetBrainsMono NF" w:cs="Times New Roman"/>
+          <w:color w:val="A31515"/>
+          <w:sz w:val="20"/>
+          <w:szCs w:val="20"/>
+          <w:lang w:eastAsia="pt-BR"/>
+        </w:rPr>
+        <w:t xml:space="preserve">DISTINCT </w:t>
+      </w:r>
+      <w:proofErr w:type="spellStart"/>
+      <w:r>
+        <w:rPr>
+          <w:rFonts w:ascii="JetBrainsMono NF" w:eastAsia="Times New Roman" w:hAnsi="JetBrainsMono NF" w:cs="Times New Roman"/>
+          <w:color w:val="A31515"/>
+          <w:sz w:val="20"/>
+          <w:szCs w:val="20"/>
+          <w:lang w:eastAsia="pt-BR"/>
+        </w:rPr>
+        <w:t>p_db</w:t>
+      </w:r>
+      <w:proofErr w:type="spellEnd"/>
+      <w:r>
+        <w:rPr>
+          <w:rFonts w:ascii="JetBrainsMono NF" w:eastAsia="Times New Roman" w:hAnsi="JetBrainsMono NF" w:cs="Times New Roman"/>
+          <w:color w:val="A31515"/>
+          <w:sz w:val="20"/>
+          <w:szCs w:val="20"/>
+          <w:lang w:eastAsia="pt-BR"/>
+        </w:rPr>
+        <w:t xml:space="preserve">) as </w:t>
+      </w:r>
+      <w:proofErr w:type="spellStart"/>
+      <w:r>
+        <w:rPr>
+          <w:rFonts w:ascii="JetBrainsMono NF" w:eastAsia="Times New Roman" w:hAnsi="JetBrainsMono NF" w:cs="Times New Roman"/>
+          <w:color w:val="A31515"/>
+          <w:sz w:val="20"/>
+          <w:szCs w:val="20"/>
+          <w:lang w:eastAsia="pt-BR"/>
+        </w:rPr>
+        <w:t>database_community_papers</w:t>
+      </w:r>
+      <w:proofErr w:type="spellEnd"/>
+    </w:p>
+    <w:p>
+      <w:pPr>
+        <w:shd w:val="clear" w:color="auto" w:fill="FFFFFF"/>
+        <w:tabs>
+          <w:tab w:val="left" w:pos="993"/>
+        </w:tabs>
+        <w:spacing w:after="0" w:line="285" w:lineRule="atLeast"/>
+        <w:ind w:left="709"/>
+        <w:rPr>
+          <w:rFonts w:ascii="JetBrainsMono NF" w:eastAsia="Times New Roman" w:hAnsi="JetBrainsMono NF" w:cs="Times New Roman"/>
+          <w:color w:val="000000"/>
+          <w:sz w:val="20"/>
+          <w:szCs w:val="20"/>
+          <w:lang w:eastAsia="pt-BR"/>
+        </w:rPr>
+      </w:pPr>
+      <w:r>
+        <w:rPr>
+          <w:rFonts w:ascii="JetBrainsMono NF" w:eastAsia="Times New Roman" w:hAnsi="JetBrainsMono NF" w:cs="Times New Roman"/>
+          <w:color w:val="A31515"/>
+          <w:sz w:val="20"/>
+          <w:szCs w:val="20"/>
+          <w:lang w:eastAsia="pt-BR"/>
+        </w:rPr>
+        <w:t xml:space="preserve">      WHERE </w:t>
+      </w:r>
+      <w:proofErr w:type="spellStart"/>
+      <w:r>
+        <w:rPr>
+          <w:rFonts w:ascii="JetBrainsMono NF" w:eastAsia="Times New Roman" w:hAnsi="JetBrainsMono NF" w:cs="Times New Roman"/>
+          <w:color w:val="A31515"/>
+          <w:sz w:val="20"/>
+          <w:szCs w:val="20"/>
+          <w:lang w:eastAsia="pt-BR"/>
+        </w:rPr>
+        <w:t>toFloat</w:t>
+      </w:r>
+      <w:proofErr w:type="spellEnd"/>
+      <w:r>
+        <w:rPr>
+          <w:rFonts w:ascii="JetBrainsMono NF" w:eastAsia="Times New Roman" w:hAnsi="JetBrainsMono NF" w:cs="Times New Roman"/>
+          <w:color w:val="A31515"/>
+          <w:sz w:val="20"/>
+          <w:szCs w:val="20"/>
+          <w:lang w:eastAsia="pt-BR"/>
+        </w:rPr>
+        <w:t>(</w:t>
+      </w:r>
+      <w:proofErr w:type="spellStart"/>
+      <w:r>
+        <w:rPr>
+          <w:rFonts w:ascii="JetBrainsMono NF" w:eastAsia="Times New Roman" w:hAnsi="JetBrainsMono NF" w:cs="Times New Roman"/>
+          <w:color w:val="A31515"/>
+          <w:sz w:val="20"/>
+          <w:szCs w:val="20"/>
+          <w:lang w:eastAsia="pt-BR"/>
+        </w:rPr>
+        <w:t>database_community_papers</w:t>
+      </w:r>
+      <w:proofErr w:type="spellEnd"/>
+      <w:r>
+        <w:rPr>
+          <w:rFonts w:ascii="JetBrainsMono NF" w:eastAsia="Times New Roman" w:hAnsi="JetBrainsMono NF" w:cs="Times New Roman"/>
+          <w:color w:val="A31515"/>
+          <w:sz w:val="20"/>
+          <w:szCs w:val="20"/>
+          <w:lang w:eastAsia="pt-BR"/>
+        </w:rPr>
+        <w:t>)/</w:t>
+      </w:r>
+      <w:proofErr w:type="spellStart"/>
+      <w:r>
+        <w:rPr>
+          <w:rFonts w:ascii="JetBrainsMono NF" w:eastAsia="Times New Roman" w:hAnsi="JetBrainsMono NF" w:cs="Times New Roman"/>
+          <w:color w:val="A31515"/>
+          <w:sz w:val="20"/>
+          <w:szCs w:val="20"/>
+          <w:lang w:eastAsia="pt-BR"/>
+        </w:rPr>
+        <w:t>total_papers</w:t>
+      </w:r>
+      <w:proofErr w:type="spellEnd"/>
+      <w:r>
+        <w:rPr>
+          <w:rFonts w:ascii="JetBrainsMono NF" w:eastAsia="Times New Roman" w:hAnsi="JetBrainsMono NF" w:cs="Times New Roman"/>
+          <w:color w:val="A31515"/>
+          <w:sz w:val="20"/>
+          <w:szCs w:val="20"/>
+          <w:lang w:eastAsia="pt-BR"/>
+        </w:rPr>
+        <w:t xml:space="preserve"> &gt; 0.9</w:t>
+      </w:r>
+    </w:p>
+    <w:p>
+      <w:pPr>
+        <w:shd w:val="clear" w:color="auto" w:fill="FFFFFF"/>
+        <w:tabs>
+          <w:tab w:val="left" w:pos="993"/>
+        </w:tabs>
+        <w:spacing w:after="0" w:line="285" w:lineRule="atLeast"/>
+        <w:ind w:left="709"/>
+        <w:rPr>
+          <w:rFonts w:ascii="JetBrainsMono NF" w:eastAsia="Times New Roman" w:hAnsi="JetBrainsMono NF" w:cs="Times New Roman"/>
+          <w:color w:val="000000"/>
+          <w:sz w:val="20"/>
+          <w:szCs w:val="20"/>
+          <w:lang w:eastAsia="pt-BR"/>
+        </w:rPr>
+      </w:pPr>
+      <w:r>
+        <w:rPr>
+          <w:rFonts w:ascii="JetBrainsMono NF" w:eastAsia="Times New Roman" w:hAnsi="JetBrainsMono NF" w:cs="Times New Roman"/>
+          <w:color w:val="A31515"/>
+          <w:sz w:val="20"/>
+          <w:szCs w:val="20"/>
+          <w:lang w:eastAsia="pt-BR"/>
+        </w:rPr>
+        <w:t>    WITH c</w:t>
+      </w:r>
+    </w:p>
+    <w:p>
+      <w:pPr>
+        <w:shd w:val="clear" w:color="auto" w:fill="FFFFFF"/>
+        <w:tabs>
+          <w:tab w:val="left" w:pos="993"/>
+        </w:tabs>
+        <w:spacing w:after="0" w:line="285" w:lineRule="atLeast"/>
+        <w:ind w:left="709"/>
+        <w:rPr>
+          <w:rFonts w:ascii="JetBrainsMono NF" w:eastAsia="Times New Roman" w:hAnsi="JetBrainsMono NF" w:cs="Times New Roman"/>
+          <w:color w:val="000000"/>
+          <w:sz w:val="20"/>
+          <w:szCs w:val="20"/>
+          <w:lang w:eastAsia="pt-BR"/>
+        </w:rPr>
+      </w:pPr>
+      <w:r>
+        <w:rPr>
+          <w:rFonts w:ascii="JetBrainsMono NF" w:eastAsia="Times New Roman" w:hAnsi="JetBrainsMono NF" w:cs="Times New Roman"/>
+          <w:color w:val="A31515"/>
+          <w:sz w:val="20"/>
+          <w:szCs w:val="20"/>
+          <w:lang w:eastAsia="pt-BR"/>
+        </w:rPr>
+        <w:t>    MATCH (</w:t>
+      </w:r>
+      <w:proofErr w:type="spellStart"/>
+      <w:proofErr w:type="gramStart"/>
+      <w:r>
+        <w:rPr>
+          <w:rFonts w:ascii="JetBrainsMono NF" w:eastAsia="Times New Roman" w:hAnsi="JetBrainsMono NF" w:cs="Times New Roman"/>
+          <w:color w:val="A31515"/>
+          <w:sz w:val="20"/>
+          <w:szCs w:val="20"/>
+          <w:lang w:eastAsia="pt-BR"/>
+        </w:rPr>
+        <w:t>p:Publication</w:t>
+      </w:r>
+      <w:proofErr w:type="spellEnd"/>
+      <w:proofErr w:type="gramEnd"/>
+      <w:r>
+        <w:rPr>
+          <w:rFonts w:ascii="JetBrainsMono NF" w:eastAsia="Times New Roman" w:hAnsi="JetBrainsMono NF" w:cs="Times New Roman"/>
+          <w:color w:val="A31515"/>
+          <w:sz w:val="20"/>
+          <w:szCs w:val="20"/>
+          <w:lang w:eastAsia="pt-BR"/>
+        </w:rPr>
+        <w:t>)-[:</w:t>
+      </w:r>
+      <w:proofErr w:type="spellStart"/>
+      <w:r>
+        <w:rPr>
+          <w:rFonts w:ascii="JetBrainsMono NF" w:eastAsia="Times New Roman" w:hAnsi="JetBrainsMono NF" w:cs="Times New Roman"/>
+          <w:color w:val="A31515"/>
+          <w:sz w:val="20"/>
+          <w:szCs w:val="20"/>
+          <w:lang w:eastAsia="pt-BR"/>
+        </w:rPr>
+        <w:t>published_in</w:t>
+      </w:r>
+      <w:proofErr w:type="spellEnd"/>
+      <w:r>
+        <w:rPr>
+          <w:rFonts w:ascii="JetBrainsMono NF" w:eastAsia="Times New Roman" w:hAnsi="JetBrainsMono NF" w:cs="Times New Roman"/>
+          <w:color w:val="A31515"/>
+          <w:sz w:val="20"/>
+          <w:szCs w:val="20"/>
+          <w:lang w:eastAsia="pt-BR"/>
+        </w:rPr>
+        <w:t>]-&gt;()-[:</w:t>
+      </w:r>
+      <w:proofErr w:type="spellStart"/>
+      <w:r>
+        <w:rPr>
+          <w:rFonts w:ascii="JetBrainsMono NF" w:eastAsia="Times New Roman" w:hAnsi="JetBrainsMono NF" w:cs="Times New Roman"/>
+          <w:color w:val="A31515"/>
+          <w:sz w:val="20"/>
+          <w:szCs w:val="20"/>
+          <w:lang w:eastAsia="pt-BR"/>
+        </w:rPr>
+        <w:t>belongs_to</w:t>
+      </w:r>
+      <w:proofErr w:type="spellEnd"/>
+      <w:r>
+        <w:rPr>
+          <w:rFonts w:ascii="JetBrainsMono NF" w:eastAsia="Times New Roman" w:hAnsi="JetBrainsMono NF" w:cs="Times New Roman"/>
+          <w:color w:val="A31515"/>
+          <w:sz w:val="20"/>
+          <w:szCs w:val="20"/>
+          <w:lang w:eastAsia="pt-BR"/>
+        </w:rPr>
+        <w:t>*0..1]-&gt;(c)</w:t>
+      </w:r>
+    </w:p>
+    <w:p>
+      <w:pPr>
+        <w:shd w:val="clear" w:color="auto" w:fill="FFFFFF"/>
+        <w:tabs>
+          <w:tab w:val="left" w:pos="993"/>
+        </w:tabs>
+        <w:spacing w:after="0" w:line="285" w:lineRule="atLeast"/>
+        <w:ind w:left="709"/>
+        <w:rPr>
+          <w:rFonts w:ascii="JetBrainsMono NF" w:eastAsia="Times New Roman" w:hAnsi="JetBrainsMono NF" w:cs="Times New Roman"/>
+          <w:color w:val="000000"/>
+          <w:sz w:val="20"/>
+          <w:szCs w:val="20"/>
+          <w:lang w:eastAsia="pt-BR"/>
+        </w:rPr>
+      </w:pPr>
+      <w:r>
+        <w:rPr>
+          <w:rFonts w:ascii="JetBrainsMono NF" w:eastAsia="Times New Roman" w:hAnsi="JetBrainsMono NF" w:cs="Times New Roman"/>
+          <w:color w:val="A31515"/>
+          <w:sz w:val="20"/>
+          <w:szCs w:val="20"/>
+          <w:lang w:eastAsia="pt-BR"/>
+        </w:rPr>
+        <w:t xml:space="preserve">      WHERE </w:t>
+      </w:r>
+      <w:proofErr w:type="gramStart"/>
+      <w:r>
+        <w:rPr>
+          <w:rFonts w:ascii="JetBrainsMono NF" w:eastAsia="Times New Roman" w:hAnsi="JetBrainsMono NF" w:cs="Times New Roman"/>
+          <w:color w:val="A31515"/>
+          <w:sz w:val="20"/>
+          <w:szCs w:val="20"/>
+          <w:lang w:eastAsia="pt-BR"/>
+        </w:rPr>
+        <w:t>c:Conference</w:t>
+      </w:r>
+      <w:proofErr w:type="gramEnd"/>
+      <w:r>
+        <w:rPr>
+          <w:rFonts w:ascii="JetBrainsMono NF" w:eastAsia="Times New Roman" w:hAnsi="JetBrainsMono NF" w:cs="Times New Roman"/>
+          <w:color w:val="A31515"/>
+          <w:sz w:val="20"/>
+          <w:szCs w:val="20"/>
+          <w:lang w:eastAsia="pt-BR"/>
+        </w:rPr>
+        <w:t xml:space="preserve"> OR c:Journal</w:t>
+      </w:r>
+    </w:p>
+    <w:p>
+      <w:pPr>
+        <w:shd w:val="clear" w:color="auto" w:fill="FFFFFF"/>
+        <w:tabs>
+          <w:tab w:val="left" w:pos="993"/>
+        </w:tabs>
+        <w:spacing w:after="0" w:line="285" w:lineRule="atLeast"/>
+        <w:ind w:left="709"/>
+        <w:rPr>
+          <w:rFonts w:ascii="JetBrainsMono NF" w:eastAsia="Times New Roman" w:hAnsi="JetBrainsMono NF" w:cs="Times New Roman"/>
+          <w:color w:val="000000"/>
+          <w:sz w:val="20"/>
+          <w:szCs w:val="20"/>
+          <w:lang w:eastAsia="pt-BR"/>
+        </w:rPr>
+      </w:pPr>
+      <w:r>
+        <w:rPr>
+          <w:rFonts w:ascii="JetBrainsMono NF" w:eastAsia="Times New Roman" w:hAnsi="JetBrainsMono NF" w:cs="Times New Roman"/>
+          <w:color w:val="A31515"/>
+          <w:sz w:val="20"/>
+          <w:szCs w:val="20"/>
+          <w:lang w:eastAsia="pt-BR"/>
+        </w:rPr>
+        <w:t>    RETURN id(p) AS id'</w:t>
+      </w:r>
+      <w:r>
+        <w:rPr>
+          <w:rFonts w:ascii="JetBrainsMono NF" w:eastAsia="Times New Roman" w:hAnsi="JetBrainsMono NF" w:cs="Times New Roman"/>
+          <w:color w:val="000000"/>
+          <w:sz w:val="20"/>
+          <w:szCs w:val="20"/>
+          <w:lang w:eastAsia="pt-BR"/>
+        </w:rPr>
+        <w:t>,</w:t>
+      </w:r>
+    </w:p>
+    <w:p>
+      <w:pPr>
+        <w:shd w:val="clear" w:color="auto" w:fill="FFFFFF"/>
+        <w:tabs>
+          <w:tab w:val="left" w:pos="993"/>
+        </w:tabs>
+        <w:spacing w:after="0" w:line="285" w:lineRule="atLeast"/>
+        <w:ind w:left="709"/>
+        <w:rPr>
+          <w:rFonts w:ascii="JetBrainsMono NF" w:eastAsia="Times New Roman" w:hAnsi="JetBrainsMono NF" w:cs="Times New Roman"/>
+          <w:color w:val="000000"/>
+          <w:sz w:val="20"/>
+          <w:szCs w:val="20"/>
+          <w:lang w:eastAsia="pt-BR"/>
+        </w:rPr>
+      </w:pPr>
+      <w:r>
+        <w:rPr>
+          <w:rFonts w:ascii="JetBrainsMono NF" w:eastAsia="Times New Roman" w:hAnsi="JetBrainsMono NF" w:cs="Times New Roman"/>
+          <w:color w:val="000000"/>
+          <w:sz w:val="20"/>
+          <w:szCs w:val="20"/>
+          <w:lang w:eastAsia="pt-BR"/>
+        </w:rPr>
+        <w:t xml:space="preserve">  </w:t>
+      </w:r>
+      <w:r>
+        <w:rPr>
+          <w:rFonts w:ascii="JetBrainsMono NF" w:eastAsia="Times New Roman" w:hAnsi="JetBrainsMono NF" w:cs="Times New Roman"/>
+          <w:color w:val="008000"/>
+          <w:sz w:val="20"/>
+          <w:szCs w:val="20"/>
+          <w:lang w:eastAsia="pt-BR"/>
+        </w:rPr>
+        <w:t>// relationship query</w:t>
+      </w:r>
+    </w:p>
+    <w:p>
+      <w:pPr>
+        <w:shd w:val="clear" w:color="auto" w:fill="FFFFFF"/>
+        <w:tabs>
+          <w:tab w:val="left" w:pos="993"/>
+        </w:tabs>
+        <w:spacing w:after="0" w:line="285" w:lineRule="atLeast"/>
+        <w:ind w:left="709"/>
+        <w:rPr>
+          <w:rFonts w:ascii="JetBrainsMono NF" w:eastAsia="Times New Roman" w:hAnsi="JetBrainsMono NF" w:cs="Times New Roman"/>
+          <w:color w:val="000000"/>
+          <w:sz w:val="20"/>
+          <w:szCs w:val="20"/>
+          <w:lang w:eastAsia="pt-BR"/>
+        </w:rPr>
+      </w:pPr>
+      <w:r>
+        <w:rPr>
+          <w:rFonts w:ascii="JetBrainsMono NF" w:eastAsia="Times New Roman" w:hAnsi="JetBrainsMono NF" w:cs="Times New Roman"/>
+          <w:color w:val="000000"/>
+          <w:sz w:val="20"/>
+          <w:szCs w:val="20"/>
+          <w:lang w:eastAsia="pt-BR"/>
+        </w:rPr>
+        <w:t xml:space="preserve">  </w:t>
+      </w:r>
+      <w:r>
+        <w:rPr>
+          <w:rFonts w:ascii="JetBrainsMono NF" w:eastAsia="Times New Roman" w:hAnsi="JetBrainsMono NF" w:cs="Times New Roman"/>
+          <w:color w:val="A31515"/>
+          <w:sz w:val="20"/>
+          <w:szCs w:val="20"/>
+          <w:lang w:eastAsia="pt-BR"/>
+        </w:rPr>
+        <w:t>'MATCH (</w:t>
+      </w:r>
+      <w:proofErr w:type="spellStart"/>
+      <w:proofErr w:type="gramStart"/>
+      <w:r>
+        <w:rPr>
+          <w:rFonts w:ascii="JetBrainsMono NF" w:eastAsia="Times New Roman" w:hAnsi="JetBrainsMono NF" w:cs="Times New Roman"/>
+          <w:color w:val="A31515"/>
+          <w:sz w:val="20"/>
+          <w:szCs w:val="20"/>
+          <w:lang w:eastAsia="pt-BR"/>
+        </w:rPr>
+        <w:t>n:Publication</w:t>
+      </w:r>
+      <w:proofErr w:type="spellEnd"/>
+      <w:proofErr w:type="gramEnd"/>
+      <w:r>
+        <w:rPr>
+          <w:rFonts w:ascii="JetBrainsMono NF" w:eastAsia="Times New Roman" w:hAnsi="JetBrainsMono NF" w:cs="Times New Roman"/>
+          <w:color w:val="A31515"/>
+          <w:sz w:val="20"/>
+          <w:szCs w:val="20"/>
+          <w:lang w:eastAsia="pt-BR"/>
+        </w:rPr>
+        <w:t>)-[</w:t>
+      </w:r>
+      <w:proofErr w:type="spellStart"/>
+      <w:r>
+        <w:rPr>
+          <w:rFonts w:ascii="JetBrainsMono NF" w:eastAsia="Times New Roman" w:hAnsi="JetBrainsMono NF" w:cs="Times New Roman"/>
+          <w:color w:val="A31515"/>
+          <w:sz w:val="20"/>
+          <w:szCs w:val="20"/>
+          <w:lang w:eastAsia="pt-BR"/>
+        </w:rPr>
+        <w:t>r:cites</w:t>
+      </w:r>
+      <w:proofErr w:type="spellEnd"/>
+      <w:r>
+        <w:rPr>
+          <w:rFonts w:ascii="JetBrainsMono NF" w:eastAsia="Times New Roman" w:hAnsi="JetBrainsMono NF" w:cs="Times New Roman"/>
+          <w:color w:val="A31515"/>
+          <w:sz w:val="20"/>
+          <w:szCs w:val="20"/>
+          <w:lang w:eastAsia="pt-BR"/>
+        </w:rPr>
+        <w:t>]-&gt;(</w:t>
+      </w:r>
+      <w:proofErr w:type="spellStart"/>
+      <w:r>
+        <w:rPr>
+          <w:rFonts w:ascii="JetBrainsMono NF" w:eastAsia="Times New Roman" w:hAnsi="JetBrainsMono NF" w:cs="Times New Roman"/>
+          <w:color w:val="A31515"/>
+          <w:sz w:val="20"/>
+          <w:szCs w:val="20"/>
+          <w:lang w:eastAsia="pt-BR"/>
+        </w:rPr>
+        <w:t>m:Publication</w:t>
+      </w:r>
+      <w:proofErr w:type="spellEnd"/>
+      <w:r>
+        <w:rPr>
+          <w:rFonts w:ascii="JetBrainsMono NF" w:eastAsia="Times New Roman" w:hAnsi="JetBrainsMono NF" w:cs="Times New Roman"/>
+          <w:color w:val="A31515"/>
+          <w:sz w:val="20"/>
+          <w:szCs w:val="20"/>
+          <w:lang w:eastAsia="pt-BR"/>
+        </w:rPr>
+        <w:t>) RETURN id(n) AS source, id(m) AS target'</w:t>
+      </w:r>
+      <w:r>
+        <w:rPr>
+          <w:rFonts w:ascii="JetBrainsMono NF" w:eastAsia="Times New Roman" w:hAnsi="JetBrainsMono NF" w:cs="Times New Roman"/>
+          <w:color w:val="000000"/>
+          <w:sz w:val="20"/>
+          <w:szCs w:val="20"/>
+          <w:lang w:eastAsia="pt-BR"/>
+        </w:rPr>
+        <w:t>,</w:t>
+      </w:r>
+    </w:p>
+    <w:p>
+      <w:pPr>
+        <w:shd w:val="clear" w:color="auto" w:fill="FFFFFF"/>
+        <w:tabs>
+          <w:tab w:val="left" w:pos="993"/>
+        </w:tabs>
+        <w:spacing w:after="0" w:line="285" w:lineRule="atLeast"/>
+        <w:ind w:left="709"/>
+        <w:rPr>
+          <w:rFonts w:ascii="JetBrainsMono NF" w:eastAsia="Times New Roman" w:hAnsi="JetBrainsMono NF" w:cs="Times New Roman"/>
+          <w:color w:val="000000"/>
+          <w:sz w:val="20"/>
+          <w:szCs w:val="20"/>
+          <w:lang w:eastAsia="pt-BR"/>
+        </w:rPr>
+      </w:pPr>
+      <w:r>
+        <w:rPr>
+          <w:rFonts w:ascii="JetBrainsMono NF" w:eastAsia="Times New Roman" w:hAnsi="JetBrainsMono NF" w:cs="Times New Roman"/>
+          <w:color w:val="000000"/>
+          <w:sz w:val="20"/>
+          <w:szCs w:val="20"/>
+          <w:lang w:eastAsia="pt-BR"/>
+        </w:rPr>
+        <w:t xml:space="preserve">  </w:t>
+      </w:r>
+      <w:r>
+        <w:rPr>
+          <w:rFonts w:ascii="JetBrainsMono NF" w:eastAsia="Times New Roman" w:hAnsi="JetBrainsMono NF" w:cs="Times New Roman"/>
+          <w:color w:val="0000FF"/>
+          <w:sz w:val="20"/>
+          <w:szCs w:val="20"/>
+          <w:lang w:eastAsia="pt-BR"/>
+        </w:rPr>
+        <w:t>{</w:t>
+      </w:r>
+      <w:proofErr w:type="spellStart"/>
+      <w:proofErr w:type="gramStart"/>
+      <w:r>
+        <w:rPr>
+          <w:rFonts w:ascii="JetBrainsMono NF" w:eastAsia="Times New Roman" w:hAnsi="JetBrainsMono NF" w:cs="Times New Roman"/>
+          <w:color w:val="000000"/>
+          <w:sz w:val="20"/>
+          <w:szCs w:val="20"/>
+          <w:lang w:eastAsia="pt-BR"/>
+        </w:rPr>
+        <w:t>validateRelationships</w:t>
+      </w:r>
+      <w:r>
+        <w:rPr>
+          <w:rFonts w:ascii="JetBrainsMono NF" w:eastAsia="Times New Roman" w:hAnsi="JetBrainsMono NF" w:cs="Times New Roman"/>
+          <w:color w:val="0000FF"/>
+          <w:sz w:val="20"/>
+          <w:szCs w:val="20"/>
+          <w:lang w:eastAsia="pt-BR"/>
+        </w:rPr>
+        <w:t>:false</w:t>
+      </w:r>
+      <w:proofErr w:type="spellEnd"/>
+      <w:proofErr w:type="gramEnd"/>
+      <w:r>
+        <w:rPr>
+          <w:rFonts w:ascii="JetBrainsMono NF" w:eastAsia="Times New Roman" w:hAnsi="JetBrainsMono NF" w:cs="Times New Roman"/>
+          <w:color w:val="0000FF"/>
+          <w:sz w:val="20"/>
+          <w:szCs w:val="20"/>
+          <w:lang w:eastAsia="pt-BR"/>
+        </w:rPr>
+        <w:t>}</w:t>
+      </w:r>
+    </w:p>
+    <w:p>
+      <w:pPr>
+        <w:shd w:val="clear" w:color="auto" w:fill="FFFFFF"/>
+        <w:tabs>
+          <w:tab w:val="left" w:pos="993"/>
+        </w:tabs>
+        <w:spacing w:after="0" w:line="285" w:lineRule="atLeast"/>
+        <w:ind w:left="709"/>
+        <w:rPr>
+          <w:rFonts w:ascii="JetBrainsMono NF" w:eastAsia="Times New Roman" w:hAnsi="JetBrainsMono NF" w:cs="Times New Roman"/>
+          <w:color w:val="000000"/>
+          <w:sz w:val="20"/>
+          <w:szCs w:val="20"/>
+          <w:lang w:eastAsia="pt-BR"/>
+        </w:rPr>
+      </w:pPr>
+      <w:r>
+        <w:rPr>
+          <w:rFonts w:ascii="JetBrainsMono NF" w:eastAsia="Times New Roman" w:hAnsi="JetBrainsMono NF" w:cs="Times New Roman"/>
+          <w:color w:val="000000"/>
+          <w:sz w:val="20"/>
+          <w:szCs w:val="20"/>
+          <w:lang w:eastAsia="pt-BR"/>
+        </w:rPr>
+        <w:t>);</w:t>
+      </w:r>
+    </w:p>
+    <w:p>
+      <w:pPr>
+        <w:shd w:val="clear" w:color="auto" w:fill="FFFFFF"/>
+        <w:tabs>
+          <w:tab w:val="left" w:pos="993"/>
+        </w:tabs>
+        <w:spacing w:after="0" w:line="285" w:lineRule="atLeast"/>
+        <w:ind w:left="709"/>
+        <w:rPr>
+          <w:rFonts w:ascii="JetBrainsMono NF" w:eastAsia="Times New Roman" w:hAnsi="JetBrainsMono NF" w:cs="Times New Roman"/>
+          <w:color w:val="000000"/>
+          <w:sz w:val="20"/>
+          <w:szCs w:val="20"/>
+          <w:lang w:eastAsia="pt-BR"/>
+        </w:rPr>
+      </w:pPr>
+    </w:p>
+    <w:p>
+      <w:pPr>
+        <w:shd w:val="clear" w:color="auto" w:fill="FFFFFF"/>
+        <w:tabs>
+          <w:tab w:val="left" w:pos="993"/>
+        </w:tabs>
+        <w:spacing w:after="0" w:line="285" w:lineRule="atLeast"/>
+        <w:ind w:left="709"/>
+        <w:rPr>
+          <w:rFonts w:ascii="JetBrainsMono NF" w:eastAsia="Times New Roman" w:hAnsi="JetBrainsMono NF" w:cs="Times New Roman"/>
+          <w:color w:val="000000"/>
+          <w:sz w:val="20"/>
+          <w:szCs w:val="20"/>
+          <w:lang w:eastAsia="pt-BR"/>
+        </w:rPr>
+      </w:pPr>
+      <w:r>
+        <w:rPr>
+          <w:rFonts w:ascii="JetBrainsMono NF" w:eastAsia="Times New Roman" w:hAnsi="JetBrainsMono NF" w:cs="Times New Roman"/>
+          <w:color w:val="008000"/>
+          <w:sz w:val="20"/>
+          <w:szCs w:val="20"/>
+          <w:lang w:eastAsia="pt-BR"/>
+        </w:rPr>
+        <w:t>// Run the PageRank algorithm</w:t>
+      </w:r>
+      <w:r>
+        <w:rPr>
+          <w:rFonts w:ascii="JetBrainsMono NF" w:eastAsia="Times New Roman" w:hAnsi="JetBrainsMono NF" w:cs="Times New Roman"/>
+          <w:color w:val="008000"/>
+          <w:sz w:val="20"/>
+          <w:szCs w:val="20"/>
+          <w:lang w:eastAsia="pt-BR"/>
+        </w:rPr>
+        <w:t xml:space="preserve"> and</w:t>
+      </w:r>
+      <w:r>
+        <w:rPr>
+          <w:rFonts w:ascii="JetBrainsMono NF" w:eastAsia="Times New Roman" w:hAnsi="JetBrainsMono NF" w:cs="Times New Roman"/>
+          <w:color w:val="008000"/>
+          <w:sz w:val="20"/>
+          <w:szCs w:val="20"/>
+          <w:lang w:eastAsia="pt-BR"/>
+        </w:rPr>
+        <w:t xml:space="preserve"> write the page rank as a property for the papers</w:t>
+      </w:r>
+      <w:r>
+        <w:rPr>
+          <w:rFonts w:ascii="JetBrainsMono NF" w:eastAsia="Times New Roman" w:hAnsi="JetBrainsMono NF" w:cs="Times New Roman"/>
+          <w:color w:val="008000"/>
+          <w:sz w:val="20"/>
+          <w:szCs w:val="20"/>
+          <w:lang w:eastAsia="pt-BR"/>
+        </w:rPr>
+        <w:t xml:space="preserve"> described</w:t>
+      </w:r>
+      <w:r>
+        <w:rPr>
+          <w:rFonts w:ascii="JetBrainsMono NF" w:eastAsia="Times New Roman" w:hAnsi="JetBrainsMono NF" w:cs="Times New Roman"/>
+          <w:color w:val="008000"/>
+          <w:sz w:val="20"/>
+          <w:szCs w:val="20"/>
+          <w:lang w:eastAsia="pt-BR"/>
+        </w:rPr>
+        <w:t xml:space="preserve"> above</w:t>
+      </w:r>
+    </w:p>
+    <w:p>
+      <w:pPr>
+        <w:shd w:val="clear" w:color="auto" w:fill="FFFFFF"/>
+        <w:tabs>
+          <w:tab w:val="left" w:pos="993"/>
+        </w:tabs>
+        <w:spacing w:after="0" w:line="285" w:lineRule="atLeast"/>
+        <w:ind w:left="709"/>
+        <w:rPr>
+          <w:rFonts w:ascii="JetBrainsMono NF" w:eastAsia="Times New Roman" w:hAnsi="JetBrainsMono NF" w:cs="Times New Roman"/>
+          <w:color w:val="000000"/>
+          <w:sz w:val="20"/>
+          <w:szCs w:val="20"/>
+          <w:lang w:eastAsia="pt-BR"/>
+        </w:rPr>
+      </w:pPr>
+      <w:r>
+        <w:rPr>
+          <w:rFonts w:ascii="JetBrainsMono NF" w:eastAsia="Times New Roman" w:hAnsi="JetBrainsMono NF" w:cs="Times New Roman"/>
+          <w:color w:val="000000"/>
+          <w:sz w:val="20"/>
+          <w:szCs w:val="20"/>
+          <w:lang w:eastAsia="pt-BR"/>
+        </w:rPr>
+        <w:t xml:space="preserve">CALL </w:t>
+      </w:r>
+      <w:proofErr w:type="gramStart"/>
+      <w:r>
+        <w:rPr>
+          <w:rFonts w:ascii="JetBrainsMono NF" w:eastAsia="Times New Roman" w:hAnsi="JetBrainsMono NF" w:cs="Times New Roman"/>
+          <w:color w:val="000000"/>
+          <w:sz w:val="20"/>
+          <w:szCs w:val="20"/>
+          <w:lang w:eastAsia="pt-BR"/>
+        </w:rPr>
+        <w:t>gds.pageRank.write</w:t>
+      </w:r>
+      <w:proofErr w:type="gramEnd"/>
+      <w:r>
+        <w:rPr>
+          <w:rFonts w:ascii="JetBrainsMono NF" w:eastAsia="Times New Roman" w:hAnsi="JetBrainsMono NF" w:cs="Times New Roman"/>
+          <w:color w:val="000000"/>
+          <w:sz w:val="20"/>
+          <w:szCs w:val="20"/>
+          <w:lang w:eastAsia="pt-BR"/>
+        </w:rPr>
+        <w:t>(</w:t>
+      </w:r>
+      <w:r>
+        <w:rPr>
+          <w:rFonts w:ascii="JetBrainsMono NF" w:eastAsia="Times New Roman" w:hAnsi="JetBrainsMono NF" w:cs="Times New Roman"/>
+          <w:color w:val="A31515"/>
+          <w:sz w:val="20"/>
+          <w:szCs w:val="20"/>
+          <w:lang w:eastAsia="pt-BR"/>
+        </w:rPr>
+        <w:t>'papers_in_database_communities_journals_or_conferences'</w:t>
+      </w:r>
+      <w:r>
+        <w:rPr>
+          <w:rFonts w:ascii="JetBrainsMono NF" w:eastAsia="Times New Roman" w:hAnsi="JetBrainsMono NF" w:cs="Times New Roman"/>
+          <w:color w:val="000000"/>
+          <w:sz w:val="20"/>
+          <w:szCs w:val="20"/>
+          <w:lang w:eastAsia="pt-BR"/>
+        </w:rPr>
+        <w:t xml:space="preserve">, </w:t>
+      </w:r>
+      <w:r>
+        <w:rPr>
+          <w:rFonts w:ascii="JetBrainsMono NF" w:eastAsia="Times New Roman" w:hAnsi="JetBrainsMono NF" w:cs="Times New Roman"/>
+          <w:color w:val="0000FF"/>
+          <w:sz w:val="20"/>
+          <w:szCs w:val="20"/>
+          <w:lang w:eastAsia="pt-BR"/>
+        </w:rPr>
+        <w:t>{</w:t>
+      </w:r>
+    </w:p>
+    <w:p>
+      <w:pPr>
+        <w:shd w:val="clear" w:color="auto" w:fill="FFFFFF"/>
+        <w:tabs>
+          <w:tab w:val="left" w:pos="993"/>
+        </w:tabs>
+        <w:spacing w:after="0" w:line="285" w:lineRule="atLeast"/>
+        <w:ind w:left="709"/>
+        <w:rPr>
+          <w:rFonts w:ascii="JetBrainsMono NF" w:eastAsia="Times New Roman" w:hAnsi="JetBrainsMono NF" w:cs="Times New Roman"/>
+          <w:color w:val="000000"/>
+          <w:sz w:val="20"/>
+          <w:szCs w:val="20"/>
+          <w:lang w:eastAsia="pt-BR"/>
+        </w:rPr>
+      </w:pPr>
+      <w:r>
+        <w:rPr>
+          <w:rFonts w:ascii="JetBrainsMono NF" w:eastAsia="Times New Roman" w:hAnsi="JetBrainsMono NF" w:cs="Times New Roman"/>
+          <w:color w:val="000000"/>
+          <w:sz w:val="20"/>
+          <w:szCs w:val="20"/>
+          <w:lang w:eastAsia="pt-BR"/>
+        </w:rPr>
+        <w:t xml:space="preserve">  </w:t>
+      </w:r>
+      <w:proofErr w:type="spellStart"/>
+      <w:r>
+        <w:rPr>
+          <w:rFonts w:ascii="JetBrainsMono NF" w:eastAsia="Times New Roman" w:hAnsi="JetBrainsMono NF" w:cs="Times New Roman"/>
+          <w:color w:val="000000"/>
+          <w:sz w:val="20"/>
+          <w:szCs w:val="20"/>
+          <w:lang w:eastAsia="pt-BR"/>
+        </w:rPr>
+        <w:t>maxIterations</w:t>
+      </w:r>
+      <w:proofErr w:type="spellEnd"/>
+      <w:r>
+        <w:rPr>
+          <w:rFonts w:ascii="JetBrainsMono NF" w:eastAsia="Times New Roman" w:hAnsi="JetBrainsMono NF" w:cs="Times New Roman"/>
+          <w:color w:val="0000FF"/>
+          <w:sz w:val="20"/>
+          <w:szCs w:val="20"/>
+          <w:lang w:eastAsia="pt-BR"/>
+        </w:rPr>
+        <w:t>:</w:t>
+      </w:r>
+      <w:r>
+        <w:rPr>
+          <w:rFonts w:ascii="JetBrainsMono NF" w:eastAsia="Times New Roman" w:hAnsi="JetBrainsMono NF" w:cs="Times New Roman"/>
+          <w:color w:val="000000"/>
+          <w:sz w:val="20"/>
+          <w:szCs w:val="20"/>
+          <w:lang w:eastAsia="pt-BR"/>
+        </w:rPr>
+        <w:t xml:space="preserve"> </w:t>
+      </w:r>
+      <w:r>
+        <w:rPr>
+          <w:rFonts w:ascii="JetBrainsMono NF" w:eastAsia="Times New Roman" w:hAnsi="JetBrainsMono NF" w:cs="Times New Roman"/>
+          <w:color w:val="098658"/>
+          <w:sz w:val="20"/>
+          <w:szCs w:val="20"/>
+          <w:lang w:eastAsia="pt-BR"/>
+        </w:rPr>
+        <w:t>20</w:t>
+      </w:r>
+      <w:r>
+        <w:rPr>
+          <w:rFonts w:ascii="JetBrainsMono NF" w:eastAsia="Times New Roman" w:hAnsi="JetBrainsMono NF" w:cs="Times New Roman"/>
+          <w:color w:val="0000FF"/>
+          <w:sz w:val="20"/>
+          <w:szCs w:val="20"/>
+          <w:lang w:eastAsia="pt-BR"/>
+        </w:rPr>
+        <w:t>,</w:t>
+      </w:r>
+    </w:p>
+    <w:p>
+      <w:pPr>
+        <w:shd w:val="clear" w:color="auto" w:fill="FFFFFF"/>
+        <w:tabs>
+          <w:tab w:val="left" w:pos="993"/>
+        </w:tabs>
+        <w:spacing w:after="0" w:line="285" w:lineRule="atLeast"/>
+        <w:ind w:left="709"/>
+        <w:rPr>
+          <w:rFonts w:ascii="JetBrainsMono NF" w:eastAsia="Times New Roman" w:hAnsi="JetBrainsMono NF" w:cs="Times New Roman"/>
+          <w:color w:val="000000"/>
+          <w:sz w:val="20"/>
+          <w:szCs w:val="20"/>
+          <w:lang w:eastAsia="pt-BR"/>
+        </w:rPr>
+      </w:pPr>
+      <w:r>
+        <w:rPr>
+          <w:rFonts w:ascii="JetBrainsMono NF" w:eastAsia="Times New Roman" w:hAnsi="JetBrainsMono NF" w:cs="Times New Roman"/>
+          <w:color w:val="000000"/>
+          <w:sz w:val="20"/>
+          <w:szCs w:val="20"/>
+          <w:lang w:eastAsia="pt-BR"/>
+        </w:rPr>
+        <w:t xml:space="preserve">  </w:t>
+      </w:r>
+      <w:proofErr w:type="spellStart"/>
+      <w:r>
+        <w:rPr>
+          <w:rFonts w:ascii="JetBrainsMono NF" w:eastAsia="Times New Roman" w:hAnsi="JetBrainsMono NF" w:cs="Times New Roman"/>
+          <w:color w:val="000000"/>
+          <w:sz w:val="20"/>
+          <w:szCs w:val="20"/>
+          <w:lang w:eastAsia="pt-BR"/>
+        </w:rPr>
+        <w:t>dampingFactor</w:t>
+      </w:r>
+      <w:proofErr w:type="spellEnd"/>
+      <w:r>
+        <w:rPr>
+          <w:rFonts w:ascii="JetBrainsMono NF" w:eastAsia="Times New Roman" w:hAnsi="JetBrainsMono NF" w:cs="Times New Roman"/>
+          <w:color w:val="0000FF"/>
+          <w:sz w:val="20"/>
+          <w:szCs w:val="20"/>
+          <w:lang w:eastAsia="pt-BR"/>
+        </w:rPr>
+        <w:t>:</w:t>
+      </w:r>
+      <w:r>
+        <w:rPr>
+          <w:rFonts w:ascii="JetBrainsMono NF" w:eastAsia="Times New Roman" w:hAnsi="JetBrainsMono NF" w:cs="Times New Roman"/>
+          <w:color w:val="000000"/>
+          <w:sz w:val="20"/>
+          <w:szCs w:val="20"/>
+          <w:lang w:eastAsia="pt-BR"/>
+        </w:rPr>
+        <w:t xml:space="preserve"> </w:t>
+      </w:r>
+      <w:r>
+        <w:rPr>
+          <w:rFonts w:ascii="JetBrainsMono NF" w:eastAsia="Times New Roman" w:hAnsi="JetBrainsMono NF" w:cs="Times New Roman"/>
+          <w:color w:val="098658"/>
+          <w:sz w:val="20"/>
+          <w:szCs w:val="20"/>
+          <w:lang w:eastAsia="pt-BR"/>
+        </w:rPr>
+        <w:t>0.85</w:t>
+      </w:r>
+      <w:r>
+        <w:rPr>
+          <w:rFonts w:ascii="JetBrainsMono NF" w:eastAsia="Times New Roman" w:hAnsi="JetBrainsMono NF" w:cs="Times New Roman"/>
+          <w:color w:val="0000FF"/>
+          <w:sz w:val="20"/>
+          <w:szCs w:val="20"/>
+          <w:lang w:eastAsia="pt-BR"/>
+        </w:rPr>
+        <w:t>,</w:t>
+      </w:r>
+    </w:p>
+    <w:p>
+      <w:pPr>
+        <w:shd w:val="clear" w:color="auto" w:fill="FFFFFF"/>
+        <w:tabs>
+          <w:tab w:val="left" w:pos="993"/>
+        </w:tabs>
+        <w:spacing w:after="0" w:line="285" w:lineRule="atLeast"/>
+        <w:ind w:left="709"/>
+        <w:rPr>
+          <w:rFonts w:ascii="JetBrainsMono NF" w:eastAsia="Times New Roman" w:hAnsi="JetBrainsMono NF" w:cs="Times New Roman"/>
+          <w:color w:val="000000"/>
+          <w:sz w:val="20"/>
+          <w:szCs w:val="20"/>
+          <w:lang w:eastAsia="pt-BR"/>
+        </w:rPr>
+      </w:pPr>
+      <w:r>
+        <w:rPr>
+          <w:rFonts w:ascii="JetBrainsMono NF" w:eastAsia="Times New Roman" w:hAnsi="JetBrainsMono NF" w:cs="Times New Roman"/>
+          <w:color w:val="000000"/>
+          <w:sz w:val="20"/>
+          <w:szCs w:val="20"/>
+          <w:lang w:eastAsia="pt-BR"/>
+        </w:rPr>
+        <w:t xml:space="preserve">  </w:t>
+      </w:r>
+      <w:proofErr w:type="spellStart"/>
+      <w:r>
+        <w:rPr>
+          <w:rFonts w:ascii="JetBrainsMono NF" w:eastAsia="Times New Roman" w:hAnsi="JetBrainsMono NF" w:cs="Times New Roman"/>
+          <w:color w:val="000000"/>
+          <w:sz w:val="20"/>
+          <w:szCs w:val="20"/>
+          <w:lang w:eastAsia="pt-BR"/>
+        </w:rPr>
+        <w:t>writeProperty</w:t>
+      </w:r>
+      <w:proofErr w:type="spellEnd"/>
+      <w:r>
+        <w:rPr>
+          <w:rFonts w:ascii="JetBrainsMono NF" w:eastAsia="Times New Roman" w:hAnsi="JetBrainsMono NF" w:cs="Times New Roman"/>
+          <w:color w:val="0000FF"/>
+          <w:sz w:val="20"/>
+          <w:szCs w:val="20"/>
+          <w:lang w:eastAsia="pt-BR"/>
+        </w:rPr>
+        <w:t>:</w:t>
+      </w:r>
+      <w:r>
+        <w:rPr>
+          <w:rFonts w:ascii="JetBrainsMono NF" w:eastAsia="Times New Roman" w:hAnsi="JetBrainsMono NF" w:cs="Times New Roman"/>
+          <w:color w:val="000000"/>
+          <w:sz w:val="20"/>
+          <w:szCs w:val="20"/>
+          <w:lang w:eastAsia="pt-BR"/>
+        </w:rPr>
+        <w:t xml:space="preserve"> </w:t>
+      </w:r>
+      <w:r>
+        <w:rPr>
+          <w:rFonts w:ascii="JetBrainsMono NF" w:eastAsia="Times New Roman" w:hAnsi="JetBrainsMono NF" w:cs="Times New Roman"/>
+          <w:color w:val="A31515"/>
+          <w:sz w:val="20"/>
+          <w:szCs w:val="20"/>
+          <w:lang w:eastAsia="pt-BR"/>
+        </w:rPr>
+        <w:t>'</w:t>
+      </w:r>
+      <w:proofErr w:type="spellStart"/>
+      <w:r>
+        <w:rPr>
+          <w:rFonts w:ascii="JetBrainsMono NF" w:eastAsia="Times New Roman" w:hAnsi="JetBrainsMono NF" w:cs="Times New Roman"/>
+          <w:color w:val="A31515"/>
+          <w:sz w:val="20"/>
+          <w:szCs w:val="20"/>
+          <w:lang w:eastAsia="pt-BR"/>
+        </w:rPr>
+        <w:t>pagerank</w:t>
+      </w:r>
+      <w:proofErr w:type="spellEnd"/>
+      <w:r>
+        <w:rPr>
+          <w:rFonts w:ascii="JetBrainsMono NF" w:eastAsia="Times New Roman" w:hAnsi="JetBrainsMono NF" w:cs="Times New Roman"/>
+          <w:color w:val="A31515"/>
+          <w:sz w:val="20"/>
+          <w:szCs w:val="20"/>
+          <w:lang w:eastAsia="pt-BR"/>
+        </w:rPr>
+        <w:t>'</w:t>
+      </w:r>
+    </w:p>
+    <w:p>
+      <w:pPr>
+        <w:shd w:val="clear" w:color="auto" w:fill="FFFFFF"/>
+        <w:tabs>
+          <w:tab w:val="left" w:pos="993"/>
+        </w:tabs>
+        <w:spacing w:after="0" w:line="285" w:lineRule="atLeast"/>
+        <w:ind w:left="709"/>
+        <w:rPr>
+          <w:rFonts w:ascii="JetBrainsMono NF" w:eastAsia="Times New Roman" w:hAnsi="JetBrainsMono NF" w:cs="Times New Roman"/>
+          <w:color w:val="000000"/>
+          <w:sz w:val="20"/>
+          <w:szCs w:val="20"/>
+          <w:lang w:eastAsia="pt-BR"/>
+        </w:rPr>
+      </w:pPr>
+      <w:r>
+        <w:rPr>
+          <w:rFonts w:ascii="JetBrainsMono NF" w:eastAsia="Times New Roman" w:hAnsi="JetBrainsMono NF" w:cs="Times New Roman"/>
+          <w:color w:val="0000FF"/>
+          <w:sz w:val="20"/>
+          <w:szCs w:val="20"/>
+          <w:lang w:eastAsia="pt-BR"/>
+        </w:rPr>
+        <w:t>}</w:t>
+      </w:r>
+      <w:r>
+        <w:rPr>
+          <w:rFonts w:ascii="JetBrainsMono NF" w:eastAsia="Times New Roman" w:hAnsi="JetBrainsMono NF" w:cs="Times New Roman"/>
+          <w:color w:val="000000"/>
+          <w:sz w:val="20"/>
+          <w:szCs w:val="20"/>
+          <w:lang w:eastAsia="pt-BR"/>
+        </w:rPr>
+        <w:t>);</w:t>
+      </w:r>
+    </w:p>
+    <w:p>
+      <w:pPr>
+        <w:shd w:val="clear" w:color="auto" w:fill="FFFFFF"/>
+        <w:tabs>
+          <w:tab w:val="left" w:pos="993"/>
+        </w:tabs>
+        <w:spacing w:after="0" w:line="285" w:lineRule="atLeast"/>
+        <w:ind w:left="709"/>
+        <w:rPr>
+          <w:rFonts w:ascii="JetBrainsMono NF" w:eastAsia="Times New Roman" w:hAnsi="JetBrainsMono NF" w:cs="Times New Roman"/>
+          <w:color w:val="000000"/>
+          <w:sz w:val="20"/>
+          <w:szCs w:val="20"/>
+          <w:lang w:eastAsia="pt-BR"/>
+        </w:rPr>
+      </w:pPr>
+    </w:p>
+    <w:p>
+      <w:pPr>
+        <w:shd w:val="clear" w:color="auto" w:fill="FFFFFF"/>
+        <w:tabs>
+          <w:tab w:val="left" w:pos="993"/>
+        </w:tabs>
+        <w:spacing w:after="0" w:line="285" w:lineRule="atLeast"/>
+        <w:ind w:left="709"/>
+        <w:rPr>
+          <w:rFonts w:ascii="JetBrainsMono NF" w:eastAsia="Times New Roman" w:hAnsi="JetBrainsMono NF" w:cs="Times New Roman"/>
+          <w:color w:val="000000"/>
+          <w:sz w:val="20"/>
+          <w:szCs w:val="20"/>
+          <w:lang w:eastAsia="pt-BR"/>
+        </w:rPr>
+      </w:pPr>
+      <w:r>
+        <w:rPr>
+          <w:rFonts w:ascii="JetBrainsMono NF" w:eastAsia="Times New Roman" w:hAnsi="JetBrainsMono NF" w:cs="Times New Roman"/>
+          <w:color w:val="008000"/>
+          <w:sz w:val="20"/>
+          <w:szCs w:val="20"/>
+          <w:lang w:eastAsia="pt-BR"/>
+        </w:rPr>
+        <w:t>// Return the top</w:t>
+      </w:r>
+      <w:r>
+        <w:rPr>
+          <w:rFonts w:ascii="JetBrainsMono NF" w:eastAsia="Times New Roman" w:hAnsi="JetBrainsMono NF" w:cs="Times New Roman"/>
+          <w:color w:val="008000"/>
+          <w:sz w:val="20"/>
+          <w:szCs w:val="20"/>
+          <w:lang w:eastAsia="pt-BR"/>
+        </w:rPr>
+        <w:t xml:space="preserve"> 100</w:t>
+      </w:r>
+      <w:r>
+        <w:rPr>
+          <w:rFonts w:ascii="JetBrainsMono NF" w:eastAsia="Times New Roman" w:hAnsi="JetBrainsMono NF" w:cs="Times New Roman"/>
+          <w:color w:val="008000"/>
+          <w:sz w:val="20"/>
+          <w:szCs w:val="20"/>
+          <w:lang w:eastAsia="pt-BR"/>
+        </w:rPr>
+        <w:t xml:space="preserve"> papers for each community based on their page rank</w:t>
+      </w:r>
+    </w:p>
+    <w:p>
+      <w:pPr>
+        <w:shd w:val="clear" w:color="auto" w:fill="FFFFFF"/>
+        <w:tabs>
+          <w:tab w:val="left" w:pos="993"/>
+        </w:tabs>
+        <w:spacing w:after="0" w:line="285" w:lineRule="atLeast"/>
+        <w:ind w:left="709"/>
+        <w:rPr>
+          <w:rFonts w:ascii="JetBrainsMono NF" w:eastAsia="Times New Roman" w:hAnsi="JetBrainsMono NF" w:cs="Times New Roman"/>
+          <w:color w:val="000000"/>
+          <w:sz w:val="20"/>
+          <w:szCs w:val="20"/>
+          <w:lang w:eastAsia="pt-BR"/>
+        </w:rPr>
+      </w:pPr>
+      <w:r>
+        <w:rPr>
+          <w:rFonts w:ascii="JetBrainsMono NF" w:eastAsia="Times New Roman" w:hAnsi="JetBrainsMono NF" w:cs="Times New Roman"/>
+          <w:color w:val="0000FF"/>
+          <w:sz w:val="20"/>
+          <w:szCs w:val="20"/>
+          <w:lang w:eastAsia="pt-BR"/>
+        </w:rPr>
+        <w:t>MATCH</w:t>
+      </w:r>
+      <w:r>
+        <w:rPr>
+          <w:rFonts w:ascii="JetBrainsMono NF" w:eastAsia="Times New Roman" w:hAnsi="JetBrainsMono NF" w:cs="Times New Roman"/>
+          <w:color w:val="000000"/>
+          <w:sz w:val="20"/>
+          <w:szCs w:val="20"/>
+          <w:lang w:eastAsia="pt-BR"/>
+        </w:rPr>
+        <w:t xml:space="preserve"> (</w:t>
+      </w:r>
+      <w:proofErr w:type="spellStart"/>
+      <w:proofErr w:type="gramStart"/>
+      <w:r>
+        <w:rPr>
+          <w:rFonts w:ascii="JetBrainsMono NF" w:eastAsia="Times New Roman" w:hAnsi="JetBrainsMono NF" w:cs="Times New Roman"/>
+          <w:color w:val="000000"/>
+          <w:sz w:val="20"/>
+          <w:szCs w:val="20"/>
+          <w:lang w:eastAsia="pt-BR"/>
+        </w:rPr>
+        <w:t>p:Publication</w:t>
+      </w:r>
+      <w:proofErr w:type="spellEnd"/>
+      <w:proofErr w:type="gramEnd"/>
+      <w:r>
+        <w:rPr>
+          <w:rFonts w:ascii="JetBrainsMono NF" w:eastAsia="Times New Roman" w:hAnsi="JetBrainsMono NF" w:cs="Times New Roman"/>
+          <w:color w:val="000000"/>
+          <w:sz w:val="20"/>
+          <w:szCs w:val="20"/>
+          <w:lang w:eastAsia="pt-BR"/>
+        </w:rPr>
+        <w:t>)-[:</w:t>
+      </w:r>
+      <w:proofErr w:type="spellStart"/>
+      <w:r>
+        <w:rPr>
+          <w:rFonts w:ascii="JetBrainsMono NF" w:eastAsia="Times New Roman" w:hAnsi="JetBrainsMono NF" w:cs="Times New Roman"/>
+          <w:color w:val="000000"/>
+          <w:sz w:val="20"/>
+          <w:szCs w:val="20"/>
+          <w:lang w:eastAsia="pt-BR"/>
+        </w:rPr>
+        <w:t>published_in</w:t>
+      </w:r>
+      <w:proofErr w:type="spellEnd"/>
+      <w:r>
+        <w:rPr>
+          <w:rFonts w:ascii="JetBrainsMono NF" w:eastAsia="Times New Roman" w:hAnsi="JetBrainsMono NF" w:cs="Times New Roman"/>
+          <w:color w:val="000000"/>
+          <w:sz w:val="20"/>
+          <w:szCs w:val="20"/>
+          <w:lang w:eastAsia="pt-BR"/>
+        </w:rPr>
+        <w:t>]-&gt;()-[:</w:t>
+      </w:r>
+      <w:proofErr w:type="spellStart"/>
+      <w:r>
+        <w:rPr>
+          <w:rFonts w:ascii="JetBrainsMono NF" w:eastAsia="Times New Roman" w:hAnsi="JetBrainsMono NF" w:cs="Times New Roman"/>
+          <w:color w:val="000000"/>
+          <w:sz w:val="20"/>
+          <w:szCs w:val="20"/>
+          <w:lang w:eastAsia="pt-BR"/>
+        </w:rPr>
+        <w:t>belongs_to</w:t>
+      </w:r>
+      <w:proofErr w:type="spellEnd"/>
+      <w:r>
+        <w:rPr>
+          <w:rFonts w:ascii="JetBrainsMono NF" w:eastAsia="Times New Roman" w:hAnsi="JetBrainsMono NF" w:cs="Times New Roman"/>
+          <w:color w:val="000000"/>
+          <w:sz w:val="20"/>
+          <w:szCs w:val="20"/>
+          <w:lang w:eastAsia="pt-BR"/>
+        </w:rPr>
+        <w:t>*0..1]-&gt;(c)</w:t>
+      </w:r>
+    </w:p>
+    <w:p>
+      <w:pPr>
+        <w:shd w:val="clear" w:color="auto" w:fill="FFFFFF"/>
+        <w:tabs>
+          <w:tab w:val="left" w:pos="993"/>
+        </w:tabs>
+        <w:spacing w:after="0" w:line="285" w:lineRule="atLeast"/>
+        <w:ind w:left="709"/>
+        <w:rPr>
+          <w:rFonts w:ascii="JetBrainsMono NF" w:eastAsia="Times New Roman" w:hAnsi="JetBrainsMono NF" w:cs="Times New Roman"/>
+          <w:color w:val="000000"/>
+          <w:sz w:val="20"/>
+          <w:szCs w:val="20"/>
+          <w:lang w:eastAsia="pt-BR"/>
+        </w:rPr>
+      </w:pPr>
+      <w:r>
+        <w:rPr>
+          <w:rFonts w:ascii="JetBrainsMono NF" w:eastAsia="Times New Roman" w:hAnsi="JetBrainsMono NF" w:cs="Times New Roman"/>
+          <w:color w:val="000000"/>
+          <w:sz w:val="20"/>
+          <w:szCs w:val="20"/>
+          <w:lang w:eastAsia="pt-BR"/>
+        </w:rPr>
+        <w:t xml:space="preserve">      </w:t>
+      </w:r>
+      <w:r>
+        <w:rPr>
+          <w:rFonts w:ascii="JetBrainsMono NF" w:eastAsia="Times New Roman" w:hAnsi="JetBrainsMono NF" w:cs="Times New Roman"/>
+          <w:color w:val="0000FF"/>
+          <w:sz w:val="20"/>
+          <w:szCs w:val="20"/>
+          <w:lang w:eastAsia="pt-BR"/>
+        </w:rPr>
+        <w:t>WHERE</w:t>
+      </w:r>
+      <w:r>
+        <w:rPr>
+          <w:rFonts w:ascii="JetBrainsMono NF" w:eastAsia="Times New Roman" w:hAnsi="JetBrainsMono NF" w:cs="Times New Roman"/>
+          <w:color w:val="000000"/>
+          <w:sz w:val="20"/>
+          <w:szCs w:val="20"/>
+          <w:lang w:eastAsia="pt-BR"/>
+        </w:rPr>
+        <w:t xml:space="preserve"> </w:t>
+      </w:r>
+      <w:proofErr w:type="gramStart"/>
+      <w:r>
+        <w:rPr>
+          <w:rFonts w:ascii="JetBrainsMono NF" w:eastAsia="Times New Roman" w:hAnsi="JetBrainsMono NF" w:cs="Times New Roman"/>
+          <w:color w:val="000000"/>
+          <w:sz w:val="20"/>
+          <w:szCs w:val="20"/>
+          <w:lang w:eastAsia="pt-BR"/>
+        </w:rPr>
+        <w:t>c:Conference</w:t>
+      </w:r>
+      <w:proofErr w:type="gramEnd"/>
+      <w:r>
+        <w:rPr>
+          <w:rFonts w:ascii="JetBrainsMono NF" w:eastAsia="Times New Roman" w:hAnsi="JetBrainsMono NF" w:cs="Times New Roman"/>
+          <w:color w:val="000000"/>
+          <w:sz w:val="20"/>
+          <w:szCs w:val="20"/>
+          <w:lang w:eastAsia="pt-BR"/>
+        </w:rPr>
+        <w:t xml:space="preserve"> OR c:Journal</w:t>
+      </w:r>
+    </w:p>
+    <w:p>
+      <w:pPr>
+        <w:shd w:val="clear" w:color="auto" w:fill="FFFFFF"/>
+        <w:tabs>
+          <w:tab w:val="left" w:pos="993"/>
+        </w:tabs>
+        <w:spacing w:after="0" w:line="285" w:lineRule="atLeast"/>
+        <w:ind w:left="709"/>
+        <w:rPr>
+          <w:rFonts w:ascii="JetBrainsMono NF" w:eastAsia="Times New Roman" w:hAnsi="JetBrainsMono NF" w:cs="Times New Roman"/>
+          <w:color w:val="000000"/>
+          <w:sz w:val="20"/>
+          <w:szCs w:val="20"/>
+          <w:lang w:eastAsia="pt-BR"/>
+        </w:rPr>
+      </w:pPr>
+      <w:r>
+        <w:rPr>
+          <w:rFonts w:ascii="JetBrainsMono NF" w:eastAsia="Times New Roman" w:hAnsi="JetBrainsMono NF" w:cs="Times New Roman"/>
+          <w:color w:val="0000FF"/>
+          <w:sz w:val="20"/>
+          <w:szCs w:val="20"/>
+          <w:lang w:eastAsia="pt-BR"/>
+        </w:rPr>
+        <w:t>WITH</w:t>
+      </w:r>
+      <w:r>
+        <w:rPr>
+          <w:rFonts w:ascii="JetBrainsMono NF" w:eastAsia="Times New Roman" w:hAnsi="JetBrainsMono NF" w:cs="Times New Roman"/>
+          <w:color w:val="000000"/>
+          <w:sz w:val="20"/>
+          <w:szCs w:val="20"/>
+          <w:lang w:eastAsia="pt-BR"/>
+        </w:rPr>
+        <w:t xml:space="preserve"> c, </w:t>
+      </w:r>
+      <w:proofErr w:type="gramStart"/>
+      <w:r>
+        <w:rPr>
+          <w:rFonts w:ascii="JetBrainsMono NF" w:eastAsia="Times New Roman" w:hAnsi="JetBrainsMono NF" w:cs="Times New Roman"/>
+          <w:color w:val="000000"/>
+          <w:sz w:val="20"/>
+          <w:szCs w:val="20"/>
+          <w:lang w:eastAsia="pt-BR"/>
+        </w:rPr>
+        <w:t>count(</w:t>
+      </w:r>
+      <w:proofErr w:type="gramEnd"/>
+      <w:r>
+        <w:rPr>
+          <w:rFonts w:ascii="JetBrainsMono NF" w:eastAsia="Times New Roman" w:hAnsi="JetBrainsMono NF" w:cs="Times New Roman"/>
+          <w:color w:val="0000FF"/>
+          <w:sz w:val="20"/>
+          <w:szCs w:val="20"/>
+          <w:lang w:eastAsia="pt-BR"/>
+        </w:rPr>
+        <w:t>DISTINCT</w:t>
+      </w:r>
+      <w:r>
+        <w:rPr>
+          <w:rFonts w:ascii="JetBrainsMono NF" w:eastAsia="Times New Roman" w:hAnsi="JetBrainsMono NF" w:cs="Times New Roman"/>
+          <w:color w:val="000000"/>
+          <w:sz w:val="20"/>
+          <w:szCs w:val="20"/>
+          <w:lang w:eastAsia="pt-BR"/>
+        </w:rPr>
+        <w:t xml:space="preserve"> p) </w:t>
+      </w:r>
+      <w:r>
+        <w:rPr>
+          <w:rFonts w:ascii="JetBrainsMono NF" w:eastAsia="Times New Roman" w:hAnsi="JetBrainsMono NF" w:cs="Times New Roman"/>
+          <w:color w:val="0000FF"/>
+          <w:sz w:val="20"/>
+          <w:szCs w:val="20"/>
+          <w:lang w:eastAsia="pt-BR"/>
+        </w:rPr>
+        <w:t>as</w:t>
+      </w:r>
+      <w:r>
+        <w:rPr>
+          <w:rFonts w:ascii="JetBrainsMono NF" w:eastAsia="Times New Roman" w:hAnsi="JetBrainsMono NF" w:cs="Times New Roman"/>
+          <w:color w:val="000000"/>
+          <w:sz w:val="20"/>
+          <w:szCs w:val="20"/>
+          <w:lang w:eastAsia="pt-BR"/>
+        </w:rPr>
+        <w:t xml:space="preserve"> </w:t>
+      </w:r>
+      <w:proofErr w:type="spellStart"/>
+      <w:r>
+        <w:rPr>
+          <w:rFonts w:ascii="JetBrainsMono NF" w:eastAsia="Times New Roman" w:hAnsi="JetBrainsMono NF" w:cs="Times New Roman"/>
+          <w:color w:val="000000"/>
+          <w:sz w:val="20"/>
+          <w:szCs w:val="20"/>
+          <w:lang w:eastAsia="pt-BR"/>
+        </w:rPr>
+        <w:t>total_papers</w:t>
+      </w:r>
+      <w:proofErr w:type="spellEnd"/>
+    </w:p>
+    <w:p>
+      <w:pPr>
+        <w:shd w:val="clear" w:color="auto" w:fill="FFFFFF"/>
+        <w:tabs>
+          <w:tab w:val="left" w:pos="993"/>
+        </w:tabs>
+        <w:spacing w:after="0" w:line="285" w:lineRule="atLeast"/>
+        <w:ind w:left="709"/>
+        <w:rPr>
+          <w:rFonts w:ascii="JetBrainsMono NF" w:eastAsia="Times New Roman" w:hAnsi="JetBrainsMono NF" w:cs="Times New Roman"/>
+          <w:color w:val="000000"/>
+          <w:sz w:val="20"/>
+          <w:szCs w:val="20"/>
+          <w:lang w:eastAsia="pt-BR"/>
+        </w:rPr>
+      </w:pPr>
+      <w:r>
+        <w:rPr>
+          <w:rFonts w:ascii="JetBrainsMono NF" w:eastAsia="Times New Roman" w:hAnsi="JetBrainsMono NF" w:cs="Times New Roman"/>
+          <w:color w:val="0000FF"/>
+          <w:sz w:val="20"/>
+          <w:szCs w:val="20"/>
+          <w:lang w:eastAsia="pt-BR"/>
+        </w:rPr>
+        <w:t>MATCH</w:t>
+      </w:r>
+      <w:r>
+        <w:rPr>
+          <w:rFonts w:ascii="JetBrainsMono NF" w:eastAsia="Times New Roman" w:hAnsi="JetBrainsMono NF" w:cs="Times New Roman"/>
+          <w:color w:val="000000"/>
+          <w:sz w:val="20"/>
+          <w:szCs w:val="20"/>
+          <w:lang w:eastAsia="pt-BR"/>
+        </w:rPr>
+        <w:t xml:space="preserve"> (</w:t>
+      </w:r>
+      <w:proofErr w:type="gramStart"/>
+      <w:r>
+        <w:rPr>
+          <w:rFonts w:ascii="JetBrainsMono NF" w:eastAsia="Times New Roman" w:hAnsi="JetBrainsMono NF" w:cs="Times New Roman"/>
+          <w:color w:val="000000"/>
+          <w:sz w:val="20"/>
+          <w:szCs w:val="20"/>
+          <w:lang w:eastAsia="pt-BR"/>
+        </w:rPr>
+        <w:t>k:Keyword</w:t>
+      </w:r>
+      <w:proofErr w:type="gramEnd"/>
+      <w:r>
+        <w:rPr>
+          <w:rFonts w:ascii="JetBrainsMono NF" w:eastAsia="Times New Roman" w:hAnsi="JetBrainsMono NF" w:cs="Times New Roman"/>
+          <w:color w:val="000000"/>
+          <w:sz w:val="20"/>
+          <w:szCs w:val="20"/>
+          <w:lang w:eastAsia="pt-BR"/>
+        </w:rPr>
+        <w:t>)&lt;-[:has]-(p_db:Publication)-[:published_in]-&gt;(c:Journal)</w:t>
+      </w:r>
+    </w:p>
+    <w:p>
+      <w:pPr>
+        <w:shd w:val="clear" w:color="auto" w:fill="FFFFFF"/>
+        <w:tabs>
+          <w:tab w:val="left" w:pos="993"/>
+        </w:tabs>
+        <w:spacing w:after="0" w:line="285" w:lineRule="atLeast"/>
+        <w:ind w:left="709"/>
+        <w:rPr>
+          <w:rFonts w:ascii="JetBrainsMono NF" w:eastAsia="Times New Roman" w:hAnsi="JetBrainsMono NF" w:cs="Times New Roman"/>
+          <w:color w:val="000000"/>
+          <w:sz w:val="20"/>
+          <w:szCs w:val="20"/>
+          <w:lang w:eastAsia="pt-BR"/>
+        </w:rPr>
+      </w:pPr>
+      <w:r>
+        <w:rPr>
+          <w:rFonts w:ascii="JetBrainsMono NF" w:eastAsia="Times New Roman" w:hAnsi="JetBrainsMono NF" w:cs="Times New Roman"/>
+          <w:color w:val="000000"/>
+          <w:sz w:val="20"/>
+          <w:szCs w:val="20"/>
+          <w:lang w:eastAsia="pt-BR"/>
+        </w:rPr>
+        <w:t xml:space="preserve">  </w:t>
+      </w:r>
+      <w:r>
+        <w:rPr>
+          <w:rFonts w:ascii="JetBrainsMono NF" w:eastAsia="Times New Roman" w:hAnsi="JetBrainsMono NF" w:cs="Times New Roman"/>
+          <w:color w:val="0000FF"/>
+          <w:sz w:val="20"/>
+          <w:szCs w:val="20"/>
+          <w:lang w:eastAsia="pt-BR"/>
+        </w:rPr>
+        <w:t>WHERE</w:t>
+      </w:r>
+      <w:r>
+        <w:rPr>
+          <w:rFonts w:ascii="JetBrainsMono NF" w:eastAsia="Times New Roman" w:hAnsi="JetBrainsMono NF" w:cs="Times New Roman"/>
+          <w:color w:val="000000"/>
+          <w:sz w:val="20"/>
+          <w:szCs w:val="20"/>
+          <w:lang w:eastAsia="pt-BR"/>
+        </w:rPr>
+        <w:t xml:space="preserve"> </w:t>
+      </w:r>
+      <w:proofErr w:type="spellStart"/>
+      <w:proofErr w:type="gramStart"/>
+      <w:r>
+        <w:rPr>
+          <w:rFonts w:ascii="JetBrainsMono NF" w:eastAsia="Times New Roman" w:hAnsi="JetBrainsMono NF" w:cs="Times New Roman"/>
+          <w:color w:val="000000"/>
+          <w:sz w:val="20"/>
+          <w:szCs w:val="20"/>
+          <w:lang w:eastAsia="pt-BR"/>
+        </w:rPr>
+        <w:t>k.keyword</w:t>
+      </w:r>
+      <w:proofErr w:type="spellEnd"/>
+      <w:proofErr w:type="gramEnd"/>
+      <w:r>
+        <w:rPr>
+          <w:rFonts w:ascii="JetBrainsMono NF" w:eastAsia="Times New Roman" w:hAnsi="JetBrainsMono NF" w:cs="Times New Roman"/>
+          <w:color w:val="000000"/>
+          <w:sz w:val="20"/>
+          <w:szCs w:val="20"/>
+          <w:lang w:eastAsia="pt-BR"/>
+        </w:rPr>
+        <w:t xml:space="preserve"> IN [</w:t>
+      </w:r>
+      <w:r>
+        <w:rPr>
+          <w:rFonts w:ascii="JetBrainsMono NF" w:eastAsia="Times New Roman" w:hAnsi="JetBrainsMono NF" w:cs="Times New Roman"/>
+          <w:color w:val="A31515"/>
+          <w:sz w:val="20"/>
+          <w:szCs w:val="20"/>
+          <w:lang w:eastAsia="pt-BR"/>
+        </w:rPr>
+        <w:t>"data management"</w:t>
+      </w:r>
+      <w:r>
+        <w:rPr>
+          <w:rFonts w:ascii="JetBrainsMono NF" w:eastAsia="Times New Roman" w:hAnsi="JetBrainsMono NF" w:cs="Times New Roman"/>
+          <w:color w:val="000000"/>
+          <w:sz w:val="20"/>
+          <w:szCs w:val="20"/>
+          <w:lang w:eastAsia="pt-BR"/>
+        </w:rPr>
+        <w:t xml:space="preserve">, </w:t>
+      </w:r>
+      <w:r>
+        <w:rPr>
+          <w:rFonts w:ascii="JetBrainsMono NF" w:eastAsia="Times New Roman" w:hAnsi="JetBrainsMono NF" w:cs="Times New Roman"/>
+          <w:color w:val="A31515"/>
+          <w:sz w:val="20"/>
+          <w:szCs w:val="20"/>
+          <w:lang w:eastAsia="pt-BR"/>
+        </w:rPr>
+        <w:t>"indexing"</w:t>
+      </w:r>
+      <w:r>
+        <w:rPr>
+          <w:rFonts w:ascii="JetBrainsMono NF" w:eastAsia="Times New Roman" w:hAnsi="JetBrainsMono NF" w:cs="Times New Roman"/>
+          <w:color w:val="000000"/>
+          <w:sz w:val="20"/>
+          <w:szCs w:val="20"/>
+          <w:lang w:eastAsia="pt-BR"/>
+        </w:rPr>
+        <w:t xml:space="preserve">, </w:t>
+      </w:r>
+      <w:r>
+        <w:rPr>
+          <w:rFonts w:ascii="JetBrainsMono NF" w:eastAsia="Times New Roman" w:hAnsi="JetBrainsMono NF" w:cs="Times New Roman"/>
+          <w:color w:val="A31515"/>
+          <w:sz w:val="20"/>
+          <w:szCs w:val="20"/>
+          <w:lang w:eastAsia="pt-BR"/>
+        </w:rPr>
+        <w:t>"data modeling"</w:t>
+      </w:r>
+      <w:r>
+        <w:rPr>
+          <w:rFonts w:ascii="JetBrainsMono NF" w:eastAsia="Times New Roman" w:hAnsi="JetBrainsMono NF" w:cs="Times New Roman"/>
+          <w:color w:val="000000"/>
+          <w:sz w:val="20"/>
+          <w:szCs w:val="20"/>
+          <w:lang w:eastAsia="pt-BR"/>
+        </w:rPr>
+        <w:t xml:space="preserve">, </w:t>
+      </w:r>
+      <w:r>
+        <w:rPr>
+          <w:rFonts w:ascii="JetBrainsMono NF" w:eastAsia="Times New Roman" w:hAnsi="JetBrainsMono NF" w:cs="Times New Roman"/>
+          <w:color w:val="A31515"/>
+          <w:sz w:val="20"/>
+          <w:szCs w:val="20"/>
+          <w:lang w:eastAsia="pt-BR"/>
+        </w:rPr>
+        <w:t>"big data"</w:t>
+      </w:r>
+      <w:r>
+        <w:rPr>
+          <w:rFonts w:ascii="JetBrainsMono NF" w:eastAsia="Times New Roman" w:hAnsi="JetBrainsMono NF" w:cs="Times New Roman"/>
+          <w:color w:val="000000"/>
+          <w:sz w:val="20"/>
+          <w:szCs w:val="20"/>
+          <w:lang w:eastAsia="pt-BR"/>
+        </w:rPr>
+        <w:t xml:space="preserve">, </w:t>
+      </w:r>
+      <w:r>
+        <w:rPr>
+          <w:rFonts w:ascii="JetBrainsMono NF" w:eastAsia="Times New Roman" w:hAnsi="JetBrainsMono NF" w:cs="Times New Roman"/>
+          <w:color w:val="A31515"/>
+          <w:sz w:val="20"/>
+          <w:szCs w:val="20"/>
+          <w:lang w:eastAsia="pt-BR"/>
+        </w:rPr>
+        <w:t>"data processing"</w:t>
+      </w:r>
+      <w:r>
+        <w:rPr>
+          <w:rFonts w:ascii="JetBrainsMono NF" w:eastAsia="Times New Roman" w:hAnsi="JetBrainsMono NF" w:cs="Times New Roman"/>
+          <w:color w:val="000000"/>
+          <w:sz w:val="20"/>
+          <w:szCs w:val="20"/>
+          <w:lang w:eastAsia="pt-BR"/>
+        </w:rPr>
+        <w:t xml:space="preserve">, </w:t>
+      </w:r>
+      <w:r>
+        <w:rPr>
+          <w:rFonts w:ascii="JetBrainsMono NF" w:eastAsia="Times New Roman" w:hAnsi="JetBrainsMono NF" w:cs="Times New Roman"/>
+          <w:color w:val="A31515"/>
+          <w:sz w:val="20"/>
+          <w:szCs w:val="20"/>
+          <w:lang w:eastAsia="pt-BR"/>
+        </w:rPr>
+        <w:t xml:space="preserve">"data </w:t>
+      </w:r>
+      <w:proofErr w:type="spellStart"/>
+      <w:r>
+        <w:rPr>
+          <w:rFonts w:ascii="JetBrainsMono NF" w:eastAsia="Times New Roman" w:hAnsi="JetBrainsMono NF" w:cs="Times New Roman"/>
+          <w:color w:val="A31515"/>
+          <w:sz w:val="20"/>
+          <w:szCs w:val="20"/>
+          <w:lang w:eastAsia="pt-BR"/>
+        </w:rPr>
+        <w:t>storage"</w:t>
+      </w:r>
+      <w:r>
+        <w:rPr>
+          <w:rFonts w:ascii="JetBrainsMono NF" w:eastAsia="Times New Roman" w:hAnsi="JetBrainsMono NF" w:cs="Times New Roman"/>
+          <w:color w:val="000000"/>
+          <w:sz w:val="20"/>
+          <w:szCs w:val="20"/>
+          <w:lang w:eastAsia="pt-BR"/>
+        </w:rPr>
+        <w:t>,</w:t>
+      </w:r>
+      <w:r>
+        <w:rPr>
+          <w:rFonts w:ascii="JetBrainsMono NF" w:eastAsia="Times New Roman" w:hAnsi="JetBrainsMono NF" w:cs="Times New Roman"/>
+          <w:color w:val="A31515"/>
+          <w:sz w:val="20"/>
+          <w:szCs w:val="20"/>
+          <w:lang w:eastAsia="pt-BR"/>
+        </w:rPr>
+        <w:t>"data</w:t>
+      </w:r>
+      <w:proofErr w:type="spellEnd"/>
+      <w:r>
+        <w:rPr>
+          <w:rFonts w:ascii="JetBrainsMono NF" w:eastAsia="Times New Roman" w:hAnsi="JetBrainsMono NF" w:cs="Times New Roman"/>
+          <w:color w:val="A31515"/>
+          <w:sz w:val="20"/>
+          <w:szCs w:val="20"/>
+          <w:lang w:eastAsia="pt-BR"/>
+        </w:rPr>
+        <w:t xml:space="preserve"> querying"</w:t>
+      </w:r>
+      <w:r>
+        <w:rPr>
+          <w:rFonts w:ascii="JetBrainsMono NF" w:eastAsia="Times New Roman" w:hAnsi="JetBrainsMono NF" w:cs="Times New Roman"/>
+          <w:color w:val="000000"/>
+          <w:sz w:val="20"/>
+          <w:szCs w:val="20"/>
+          <w:lang w:eastAsia="pt-BR"/>
+        </w:rPr>
+        <w:t>]</w:t>
+      </w:r>
+    </w:p>
+    <w:p>
+      <w:pPr>
+        <w:shd w:val="clear" w:color="auto" w:fill="FFFFFF"/>
+        <w:tabs>
+          <w:tab w:val="left" w:pos="993"/>
+        </w:tabs>
+        <w:spacing w:after="0" w:line="285" w:lineRule="atLeast"/>
+        <w:ind w:left="709"/>
+        <w:rPr>
+          <w:rFonts w:ascii="JetBrainsMono NF" w:eastAsia="Times New Roman" w:hAnsi="JetBrainsMono NF" w:cs="Times New Roman"/>
+          <w:color w:val="000000"/>
+          <w:sz w:val="20"/>
+          <w:szCs w:val="20"/>
+          <w:lang w:eastAsia="pt-BR"/>
+        </w:rPr>
+      </w:pPr>
+      <w:r>
+        <w:rPr>
+          <w:rFonts w:ascii="JetBrainsMono NF" w:eastAsia="Times New Roman" w:hAnsi="JetBrainsMono NF" w:cs="Times New Roman"/>
+          <w:color w:val="0000FF"/>
+          <w:sz w:val="20"/>
+          <w:szCs w:val="20"/>
+          <w:lang w:eastAsia="pt-BR"/>
+        </w:rPr>
+        <w:t>WITH</w:t>
+      </w:r>
+      <w:r>
+        <w:rPr>
+          <w:rFonts w:ascii="JetBrainsMono NF" w:eastAsia="Times New Roman" w:hAnsi="JetBrainsMono NF" w:cs="Times New Roman"/>
+          <w:color w:val="000000"/>
+          <w:sz w:val="20"/>
+          <w:szCs w:val="20"/>
+          <w:lang w:eastAsia="pt-BR"/>
+        </w:rPr>
+        <w:t xml:space="preserve"> c, </w:t>
+      </w:r>
+      <w:proofErr w:type="spellStart"/>
+      <w:r>
+        <w:rPr>
+          <w:rFonts w:ascii="JetBrainsMono NF" w:eastAsia="Times New Roman" w:hAnsi="JetBrainsMono NF" w:cs="Times New Roman"/>
+          <w:color w:val="000000"/>
+          <w:sz w:val="20"/>
+          <w:szCs w:val="20"/>
+          <w:lang w:eastAsia="pt-BR"/>
+        </w:rPr>
+        <w:t>total_papers</w:t>
+      </w:r>
+      <w:proofErr w:type="spellEnd"/>
+      <w:r>
+        <w:rPr>
+          <w:rFonts w:ascii="JetBrainsMono NF" w:eastAsia="Times New Roman" w:hAnsi="JetBrainsMono NF" w:cs="Times New Roman"/>
+          <w:color w:val="000000"/>
+          <w:sz w:val="20"/>
+          <w:szCs w:val="20"/>
+          <w:lang w:eastAsia="pt-BR"/>
+        </w:rPr>
+        <w:t xml:space="preserve">, </w:t>
+      </w:r>
+      <w:proofErr w:type="gramStart"/>
+      <w:r>
+        <w:rPr>
+          <w:rFonts w:ascii="JetBrainsMono NF" w:eastAsia="Times New Roman" w:hAnsi="JetBrainsMono NF" w:cs="Times New Roman"/>
+          <w:color w:val="000000"/>
+          <w:sz w:val="20"/>
+          <w:szCs w:val="20"/>
+          <w:lang w:eastAsia="pt-BR"/>
+        </w:rPr>
+        <w:t>count(</w:t>
+      </w:r>
+      <w:proofErr w:type="gramEnd"/>
+      <w:r>
+        <w:rPr>
+          <w:rFonts w:ascii="JetBrainsMono NF" w:eastAsia="Times New Roman" w:hAnsi="JetBrainsMono NF" w:cs="Times New Roman"/>
+          <w:color w:val="0000FF"/>
+          <w:sz w:val="20"/>
+          <w:szCs w:val="20"/>
+          <w:lang w:eastAsia="pt-BR"/>
+        </w:rPr>
+        <w:t>DISTINCT</w:t>
+      </w:r>
+      <w:r>
+        <w:rPr>
+          <w:rFonts w:ascii="JetBrainsMono NF" w:eastAsia="Times New Roman" w:hAnsi="JetBrainsMono NF" w:cs="Times New Roman"/>
+          <w:color w:val="000000"/>
+          <w:sz w:val="20"/>
+          <w:szCs w:val="20"/>
+          <w:lang w:eastAsia="pt-BR"/>
+        </w:rPr>
+        <w:t xml:space="preserve"> </w:t>
+      </w:r>
+      <w:proofErr w:type="spellStart"/>
+      <w:r>
+        <w:rPr>
+          <w:rFonts w:ascii="JetBrainsMono NF" w:eastAsia="Times New Roman" w:hAnsi="JetBrainsMono NF" w:cs="Times New Roman"/>
+          <w:color w:val="000000"/>
+          <w:sz w:val="20"/>
+          <w:szCs w:val="20"/>
+          <w:lang w:eastAsia="pt-BR"/>
+        </w:rPr>
+        <w:t>p_db</w:t>
+      </w:r>
+      <w:proofErr w:type="spellEnd"/>
+      <w:r>
+        <w:rPr>
+          <w:rFonts w:ascii="JetBrainsMono NF" w:eastAsia="Times New Roman" w:hAnsi="JetBrainsMono NF" w:cs="Times New Roman"/>
+          <w:color w:val="000000"/>
+          <w:sz w:val="20"/>
+          <w:szCs w:val="20"/>
+          <w:lang w:eastAsia="pt-BR"/>
+        </w:rPr>
+        <w:t xml:space="preserve">) </w:t>
+      </w:r>
+      <w:r>
+        <w:rPr>
+          <w:rFonts w:ascii="JetBrainsMono NF" w:eastAsia="Times New Roman" w:hAnsi="JetBrainsMono NF" w:cs="Times New Roman"/>
+          <w:color w:val="0000FF"/>
+          <w:sz w:val="20"/>
+          <w:szCs w:val="20"/>
+          <w:lang w:eastAsia="pt-BR"/>
+        </w:rPr>
+        <w:t>as</w:t>
+      </w:r>
+      <w:r>
+        <w:rPr>
+          <w:rFonts w:ascii="JetBrainsMono NF" w:eastAsia="Times New Roman" w:hAnsi="JetBrainsMono NF" w:cs="Times New Roman"/>
+          <w:color w:val="000000"/>
+          <w:sz w:val="20"/>
+          <w:szCs w:val="20"/>
+          <w:lang w:eastAsia="pt-BR"/>
+        </w:rPr>
+        <w:t xml:space="preserve"> </w:t>
+      </w:r>
+      <w:proofErr w:type="spellStart"/>
+      <w:r>
+        <w:rPr>
+          <w:rFonts w:ascii="JetBrainsMono NF" w:eastAsia="Times New Roman" w:hAnsi="JetBrainsMono NF" w:cs="Times New Roman"/>
+          <w:color w:val="000000"/>
+          <w:sz w:val="20"/>
+          <w:szCs w:val="20"/>
+          <w:lang w:eastAsia="pt-BR"/>
+        </w:rPr>
+        <w:t>database_community_papers</w:t>
+      </w:r>
+      <w:proofErr w:type="spellEnd"/>
+    </w:p>
+    <w:p>
+      <w:pPr>
+        <w:shd w:val="clear" w:color="auto" w:fill="FFFFFF"/>
+        <w:tabs>
+          <w:tab w:val="left" w:pos="993"/>
+        </w:tabs>
+        <w:spacing w:after="0" w:line="285" w:lineRule="atLeast"/>
+        <w:ind w:left="709"/>
+        <w:rPr>
+          <w:rFonts w:ascii="JetBrainsMono NF" w:eastAsia="Times New Roman" w:hAnsi="JetBrainsMono NF" w:cs="Times New Roman"/>
+          <w:color w:val="000000"/>
+          <w:sz w:val="20"/>
+          <w:szCs w:val="20"/>
+          <w:lang w:eastAsia="pt-BR"/>
+        </w:rPr>
+      </w:pPr>
+      <w:r>
+        <w:rPr>
+          <w:rFonts w:ascii="JetBrainsMono NF" w:eastAsia="Times New Roman" w:hAnsi="JetBrainsMono NF" w:cs="Times New Roman"/>
+          <w:color w:val="000000"/>
+          <w:sz w:val="20"/>
+          <w:szCs w:val="20"/>
+          <w:lang w:eastAsia="pt-BR"/>
+        </w:rPr>
+        <w:t xml:space="preserve">  </w:t>
+      </w:r>
+      <w:r>
+        <w:rPr>
+          <w:rFonts w:ascii="JetBrainsMono NF" w:eastAsia="Times New Roman" w:hAnsi="JetBrainsMono NF" w:cs="Times New Roman"/>
+          <w:color w:val="0000FF"/>
+          <w:sz w:val="20"/>
+          <w:szCs w:val="20"/>
+          <w:lang w:eastAsia="pt-BR"/>
+        </w:rPr>
+        <w:t>WHERE</w:t>
+      </w:r>
+      <w:r>
+        <w:rPr>
+          <w:rFonts w:ascii="JetBrainsMono NF" w:eastAsia="Times New Roman" w:hAnsi="JetBrainsMono NF" w:cs="Times New Roman"/>
+          <w:color w:val="000000"/>
+          <w:sz w:val="20"/>
+          <w:szCs w:val="20"/>
+          <w:lang w:eastAsia="pt-BR"/>
+        </w:rPr>
+        <w:t xml:space="preserve"> </w:t>
+      </w:r>
+      <w:proofErr w:type="spellStart"/>
+      <w:r>
+        <w:rPr>
+          <w:rFonts w:ascii="JetBrainsMono NF" w:eastAsia="Times New Roman" w:hAnsi="JetBrainsMono NF" w:cs="Times New Roman"/>
+          <w:color w:val="000000"/>
+          <w:sz w:val="20"/>
+          <w:szCs w:val="20"/>
+          <w:lang w:eastAsia="pt-BR"/>
+        </w:rPr>
+        <w:t>toFloat</w:t>
+      </w:r>
+      <w:proofErr w:type="spellEnd"/>
+      <w:r>
+        <w:rPr>
+          <w:rFonts w:ascii="JetBrainsMono NF" w:eastAsia="Times New Roman" w:hAnsi="JetBrainsMono NF" w:cs="Times New Roman"/>
+          <w:color w:val="000000"/>
+          <w:sz w:val="20"/>
+          <w:szCs w:val="20"/>
+          <w:lang w:eastAsia="pt-BR"/>
+        </w:rPr>
+        <w:t>(</w:t>
+      </w:r>
+      <w:proofErr w:type="spellStart"/>
+      <w:r>
+        <w:rPr>
+          <w:rFonts w:ascii="JetBrainsMono NF" w:eastAsia="Times New Roman" w:hAnsi="JetBrainsMono NF" w:cs="Times New Roman"/>
+          <w:color w:val="000000"/>
+          <w:sz w:val="20"/>
+          <w:szCs w:val="20"/>
+          <w:lang w:eastAsia="pt-BR"/>
+        </w:rPr>
+        <w:t>database_community_papers</w:t>
+      </w:r>
+      <w:proofErr w:type="spellEnd"/>
+      <w:r>
+        <w:rPr>
+          <w:rFonts w:ascii="JetBrainsMono NF" w:eastAsia="Times New Roman" w:hAnsi="JetBrainsMono NF" w:cs="Times New Roman"/>
+          <w:color w:val="000000"/>
+          <w:sz w:val="20"/>
+          <w:szCs w:val="20"/>
+          <w:lang w:eastAsia="pt-BR"/>
+        </w:rPr>
+        <w:t>)/</w:t>
+      </w:r>
+      <w:proofErr w:type="spellStart"/>
+      <w:r>
+        <w:rPr>
+          <w:rFonts w:ascii="JetBrainsMono NF" w:eastAsia="Times New Roman" w:hAnsi="JetBrainsMono NF" w:cs="Times New Roman"/>
+          <w:color w:val="000000"/>
+          <w:sz w:val="20"/>
+          <w:szCs w:val="20"/>
+          <w:lang w:eastAsia="pt-BR"/>
+        </w:rPr>
+        <w:t>total_papers</w:t>
+      </w:r>
+      <w:proofErr w:type="spellEnd"/>
+      <w:r>
+        <w:rPr>
+          <w:rFonts w:ascii="JetBrainsMono NF" w:eastAsia="Times New Roman" w:hAnsi="JetBrainsMono NF" w:cs="Times New Roman"/>
+          <w:color w:val="000000"/>
+          <w:sz w:val="20"/>
+          <w:szCs w:val="20"/>
+          <w:lang w:eastAsia="pt-BR"/>
+        </w:rPr>
+        <w:t xml:space="preserve"> &gt; </w:t>
+      </w:r>
+      <w:r>
+        <w:rPr>
+          <w:rFonts w:ascii="JetBrainsMono NF" w:eastAsia="Times New Roman" w:hAnsi="JetBrainsMono NF" w:cs="Times New Roman"/>
+          <w:color w:val="098658"/>
+          <w:sz w:val="20"/>
+          <w:szCs w:val="20"/>
+          <w:lang w:eastAsia="pt-BR"/>
+        </w:rPr>
+        <w:t>0.9</w:t>
+      </w:r>
+    </w:p>
+    <w:p>
+      <w:pPr>
+        <w:shd w:val="clear" w:color="auto" w:fill="FFFFFF"/>
+        <w:tabs>
+          <w:tab w:val="left" w:pos="993"/>
+        </w:tabs>
+        <w:spacing w:after="0" w:line="285" w:lineRule="atLeast"/>
+        <w:ind w:left="709"/>
+        <w:rPr>
+          <w:rFonts w:ascii="JetBrainsMono NF" w:eastAsia="Times New Roman" w:hAnsi="JetBrainsMono NF" w:cs="Times New Roman"/>
+          <w:color w:val="000000"/>
+          <w:sz w:val="20"/>
+          <w:szCs w:val="20"/>
+          <w:lang w:eastAsia="pt-BR"/>
+        </w:rPr>
+      </w:pPr>
+      <w:r>
+        <w:rPr>
+          <w:rFonts w:ascii="JetBrainsMono NF" w:eastAsia="Times New Roman" w:hAnsi="JetBrainsMono NF" w:cs="Times New Roman"/>
+          <w:color w:val="0000FF"/>
+          <w:sz w:val="20"/>
+          <w:szCs w:val="20"/>
+          <w:lang w:eastAsia="pt-BR"/>
+        </w:rPr>
+        <w:t>WITH</w:t>
+      </w:r>
+      <w:r>
+        <w:rPr>
+          <w:rFonts w:ascii="JetBrainsMono NF" w:eastAsia="Times New Roman" w:hAnsi="JetBrainsMono NF" w:cs="Times New Roman"/>
+          <w:color w:val="000000"/>
+          <w:sz w:val="20"/>
+          <w:szCs w:val="20"/>
+          <w:lang w:eastAsia="pt-BR"/>
+        </w:rPr>
+        <w:t xml:space="preserve"> c</w:t>
+      </w:r>
+    </w:p>
+    <w:p>
+      <w:pPr>
+        <w:shd w:val="clear" w:color="auto" w:fill="FFFFFF"/>
+        <w:tabs>
+          <w:tab w:val="left" w:pos="993"/>
+        </w:tabs>
+        <w:spacing w:after="0" w:line="285" w:lineRule="atLeast"/>
+        <w:ind w:left="709"/>
+        <w:rPr>
+          <w:rFonts w:ascii="JetBrainsMono NF" w:eastAsia="Times New Roman" w:hAnsi="JetBrainsMono NF" w:cs="Times New Roman"/>
+          <w:color w:val="000000"/>
+          <w:sz w:val="20"/>
+          <w:szCs w:val="20"/>
+          <w:lang w:eastAsia="pt-BR"/>
+        </w:rPr>
+      </w:pPr>
+      <w:r>
+        <w:rPr>
+          <w:rFonts w:ascii="JetBrainsMono NF" w:eastAsia="Times New Roman" w:hAnsi="JetBrainsMono NF" w:cs="Times New Roman"/>
+          <w:color w:val="0000FF"/>
+          <w:sz w:val="20"/>
+          <w:szCs w:val="20"/>
+          <w:lang w:eastAsia="pt-BR"/>
+        </w:rPr>
+        <w:t>MATCH</w:t>
+      </w:r>
+      <w:r>
+        <w:rPr>
+          <w:rFonts w:ascii="JetBrainsMono NF" w:eastAsia="Times New Roman" w:hAnsi="JetBrainsMono NF" w:cs="Times New Roman"/>
+          <w:color w:val="000000"/>
+          <w:sz w:val="20"/>
+          <w:szCs w:val="20"/>
+          <w:lang w:eastAsia="pt-BR"/>
+        </w:rPr>
+        <w:t xml:space="preserve"> (</w:t>
+      </w:r>
+      <w:proofErr w:type="spellStart"/>
+      <w:proofErr w:type="gramStart"/>
+      <w:r>
+        <w:rPr>
+          <w:rFonts w:ascii="JetBrainsMono NF" w:eastAsia="Times New Roman" w:hAnsi="JetBrainsMono NF" w:cs="Times New Roman"/>
+          <w:color w:val="000000"/>
+          <w:sz w:val="20"/>
+          <w:szCs w:val="20"/>
+          <w:lang w:eastAsia="pt-BR"/>
+        </w:rPr>
+        <w:t>p:Publication</w:t>
+      </w:r>
+      <w:proofErr w:type="spellEnd"/>
+      <w:proofErr w:type="gramEnd"/>
+      <w:r>
+        <w:rPr>
+          <w:rFonts w:ascii="JetBrainsMono NF" w:eastAsia="Times New Roman" w:hAnsi="JetBrainsMono NF" w:cs="Times New Roman"/>
+          <w:color w:val="000000"/>
+          <w:sz w:val="20"/>
+          <w:szCs w:val="20"/>
+          <w:lang w:eastAsia="pt-BR"/>
+        </w:rPr>
+        <w:t>)-[:</w:t>
+      </w:r>
+      <w:proofErr w:type="spellStart"/>
+      <w:r>
+        <w:rPr>
+          <w:rFonts w:ascii="JetBrainsMono NF" w:eastAsia="Times New Roman" w:hAnsi="JetBrainsMono NF" w:cs="Times New Roman"/>
+          <w:color w:val="000000"/>
+          <w:sz w:val="20"/>
+          <w:szCs w:val="20"/>
+          <w:lang w:eastAsia="pt-BR"/>
+        </w:rPr>
+        <w:t>published_in</w:t>
+      </w:r>
+      <w:proofErr w:type="spellEnd"/>
+      <w:r>
+        <w:rPr>
+          <w:rFonts w:ascii="JetBrainsMono NF" w:eastAsia="Times New Roman" w:hAnsi="JetBrainsMono NF" w:cs="Times New Roman"/>
+          <w:color w:val="000000"/>
+          <w:sz w:val="20"/>
+          <w:szCs w:val="20"/>
+          <w:lang w:eastAsia="pt-BR"/>
+        </w:rPr>
+        <w:t>]-&gt;()-[:</w:t>
+      </w:r>
+      <w:proofErr w:type="spellStart"/>
+      <w:r>
+        <w:rPr>
+          <w:rFonts w:ascii="JetBrainsMono NF" w:eastAsia="Times New Roman" w:hAnsi="JetBrainsMono NF" w:cs="Times New Roman"/>
+          <w:color w:val="000000"/>
+          <w:sz w:val="20"/>
+          <w:szCs w:val="20"/>
+          <w:lang w:eastAsia="pt-BR"/>
+        </w:rPr>
+        <w:t>belongs_to</w:t>
+      </w:r>
+      <w:proofErr w:type="spellEnd"/>
+      <w:r>
+        <w:rPr>
+          <w:rFonts w:ascii="JetBrainsMono NF" w:eastAsia="Times New Roman" w:hAnsi="JetBrainsMono NF" w:cs="Times New Roman"/>
+          <w:color w:val="000000"/>
+          <w:sz w:val="20"/>
+          <w:szCs w:val="20"/>
+          <w:lang w:eastAsia="pt-BR"/>
+        </w:rPr>
+        <w:t>*0..1]-&gt;(c)</w:t>
+      </w:r>
+    </w:p>
+    <w:p>
+      <w:pPr>
+        <w:shd w:val="clear" w:color="auto" w:fill="FFFFFF"/>
+        <w:tabs>
+          <w:tab w:val="left" w:pos="993"/>
+        </w:tabs>
+        <w:spacing w:after="0" w:line="285" w:lineRule="atLeast"/>
+        <w:ind w:left="709"/>
+        <w:rPr>
+          <w:rFonts w:ascii="JetBrainsMono NF" w:eastAsia="Times New Roman" w:hAnsi="JetBrainsMono NF" w:cs="Times New Roman"/>
+          <w:color w:val="000000"/>
+          <w:sz w:val="20"/>
+          <w:szCs w:val="20"/>
+          <w:lang w:eastAsia="pt-BR"/>
+        </w:rPr>
+      </w:pPr>
+      <w:r>
+        <w:rPr>
+          <w:rFonts w:ascii="JetBrainsMono NF" w:eastAsia="Times New Roman" w:hAnsi="JetBrainsMono NF" w:cs="Times New Roman"/>
+          <w:color w:val="000000"/>
+          <w:sz w:val="20"/>
+          <w:szCs w:val="20"/>
+          <w:lang w:eastAsia="pt-BR"/>
+        </w:rPr>
+        <w:t xml:space="preserve">  </w:t>
+      </w:r>
+      <w:r>
+        <w:rPr>
+          <w:rFonts w:ascii="JetBrainsMono NF" w:eastAsia="Times New Roman" w:hAnsi="JetBrainsMono NF" w:cs="Times New Roman"/>
+          <w:color w:val="0000FF"/>
+          <w:sz w:val="20"/>
+          <w:szCs w:val="20"/>
+          <w:lang w:eastAsia="pt-BR"/>
+        </w:rPr>
+        <w:t>WHERE</w:t>
+      </w:r>
+      <w:r>
+        <w:rPr>
+          <w:rFonts w:ascii="JetBrainsMono NF" w:eastAsia="Times New Roman" w:hAnsi="JetBrainsMono NF" w:cs="Times New Roman"/>
+          <w:color w:val="000000"/>
+          <w:sz w:val="20"/>
+          <w:szCs w:val="20"/>
+          <w:lang w:eastAsia="pt-BR"/>
+        </w:rPr>
+        <w:t xml:space="preserve"> </w:t>
+      </w:r>
+      <w:proofErr w:type="gramStart"/>
+      <w:r>
+        <w:rPr>
+          <w:rFonts w:ascii="JetBrainsMono NF" w:eastAsia="Times New Roman" w:hAnsi="JetBrainsMono NF" w:cs="Times New Roman"/>
+          <w:color w:val="000000"/>
+          <w:sz w:val="20"/>
+          <w:szCs w:val="20"/>
+          <w:lang w:eastAsia="pt-BR"/>
+        </w:rPr>
+        <w:t>c:Conference</w:t>
+      </w:r>
+      <w:proofErr w:type="gramEnd"/>
+      <w:r>
+        <w:rPr>
+          <w:rFonts w:ascii="JetBrainsMono NF" w:eastAsia="Times New Roman" w:hAnsi="JetBrainsMono NF" w:cs="Times New Roman"/>
+          <w:color w:val="000000"/>
+          <w:sz w:val="20"/>
+          <w:szCs w:val="20"/>
+          <w:lang w:eastAsia="pt-BR"/>
+        </w:rPr>
+        <w:t xml:space="preserve"> OR c:Journal</w:t>
+      </w:r>
+    </w:p>
+    <w:p>
+      <w:pPr>
+        <w:shd w:val="clear" w:color="auto" w:fill="FFFFFF"/>
+        <w:tabs>
+          <w:tab w:val="left" w:pos="993"/>
+        </w:tabs>
+        <w:spacing w:after="0" w:line="285" w:lineRule="atLeast"/>
+        <w:ind w:left="709"/>
+        <w:rPr>
+          <w:rFonts w:ascii="JetBrainsMono NF" w:eastAsia="Times New Roman" w:hAnsi="JetBrainsMono NF" w:cs="Times New Roman"/>
+          <w:color w:val="000000"/>
+          <w:sz w:val="20"/>
+          <w:szCs w:val="20"/>
+          <w:lang w:eastAsia="pt-BR"/>
+        </w:rPr>
+      </w:pPr>
+      <w:r>
+        <w:rPr>
+          <w:rFonts w:ascii="JetBrainsMono NF" w:eastAsia="Times New Roman" w:hAnsi="JetBrainsMono NF" w:cs="Times New Roman"/>
+          <w:color w:val="0000FF"/>
+          <w:sz w:val="20"/>
+          <w:szCs w:val="20"/>
+          <w:lang w:eastAsia="pt-BR"/>
+        </w:rPr>
+        <w:t>WITH</w:t>
+      </w:r>
+      <w:r>
+        <w:rPr>
+          <w:rFonts w:ascii="JetBrainsMono NF" w:eastAsia="Times New Roman" w:hAnsi="JetBrainsMono NF" w:cs="Times New Roman"/>
+          <w:color w:val="000000"/>
+          <w:sz w:val="20"/>
+          <w:szCs w:val="20"/>
+          <w:lang w:eastAsia="pt-BR"/>
+        </w:rPr>
+        <w:t xml:space="preserve"> c, p </w:t>
+      </w:r>
+      <w:r>
+        <w:rPr>
+          <w:rFonts w:ascii="JetBrainsMono NF" w:eastAsia="Times New Roman" w:hAnsi="JetBrainsMono NF" w:cs="Times New Roman"/>
+          <w:color w:val="0000FF"/>
+          <w:sz w:val="20"/>
+          <w:szCs w:val="20"/>
+          <w:lang w:eastAsia="pt-BR"/>
+        </w:rPr>
+        <w:t>ORDER BY</w:t>
+      </w:r>
+      <w:r>
+        <w:rPr>
+          <w:rFonts w:ascii="JetBrainsMono NF" w:eastAsia="Times New Roman" w:hAnsi="JetBrainsMono NF" w:cs="Times New Roman"/>
+          <w:color w:val="000000"/>
+          <w:sz w:val="20"/>
+          <w:szCs w:val="20"/>
+          <w:lang w:eastAsia="pt-BR"/>
+        </w:rPr>
+        <w:t xml:space="preserve"> </w:t>
+      </w:r>
+      <w:proofErr w:type="spellStart"/>
+      <w:proofErr w:type="gramStart"/>
+      <w:r>
+        <w:rPr>
+          <w:rFonts w:ascii="JetBrainsMono NF" w:eastAsia="Times New Roman" w:hAnsi="JetBrainsMono NF" w:cs="Times New Roman"/>
+          <w:color w:val="000000"/>
+          <w:sz w:val="20"/>
+          <w:szCs w:val="20"/>
+          <w:lang w:eastAsia="pt-BR"/>
+        </w:rPr>
+        <w:t>p.pagerank</w:t>
+      </w:r>
+      <w:proofErr w:type="spellEnd"/>
+      <w:proofErr w:type="gramEnd"/>
+      <w:r>
+        <w:rPr>
+          <w:rFonts w:ascii="JetBrainsMono NF" w:eastAsia="Times New Roman" w:hAnsi="JetBrainsMono NF" w:cs="Times New Roman"/>
+          <w:color w:val="000000"/>
+          <w:sz w:val="20"/>
+          <w:szCs w:val="20"/>
+          <w:lang w:eastAsia="pt-BR"/>
+        </w:rPr>
+        <w:t xml:space="preserve"> </w:t>
+      </w:r>
+      <w:r>
+        <w:rPr>
+          <w:rFonts w:ascii="JetBrainsMono NF" w:eastAsia="Times New Roman" w:hAnsi="JetBrainsMono NF" w:cs="Times New Roman"/>
+          <w:color w:val="0000FF"/>
+          <w:sz w:val="20"/>
+          <w:szCs w:val="20"/>
+          <w:lang w:eastAsia="pt-BR"/>
+        </w:rPr>
+        <w:t>DESC</w:t>
+      </w:r>
+    </w:p>
+    <w:p>
+      <w:pPr>
+        <w:shd w:val="clear" w:color="auto" w:fill="FFFFFF"/>
+        <w:tabs>
+          <w:tab w:val="left" w:pos="993"/>
+        </w:tabs>
+        <w:spacing w:after="0" w:line="285" w:lineRule="atLeast"/>
+        <w:ind w:left="709"/>
+        <w:rPr>
+          <w:rFonts w:ascii="JetBrainsMono NF" w:eastAsia="Times New Roman" w:hAnsi="JetBrainsMono NF" w:cs="Times New Roman"/>
+          <w:color w:val="000000"/>
+          <w:sz w:val="20"/>
+          <w:szCs w:val="20"/>
+          <w:lang w:eastAsia="pt-BR"/>
+        </w:rPr>
+      </w:pPr>
+      <w:r>
+        <w:rPr>
+          <w:rFonts w:ascii="JetBrainsMono NF" w:eastAsia="Times New Roman" w:hAnsi="JetBrainsMono NF" w:cs="Times New Roman"/>
+          <w:color w:val="0000FF"/>
+          <w:sz w:val="20"/>
+          <w:szCs w:val="20"/>
+          <w:lang w:eastAsia="pt-BR"/>
+        </w:rPr>
+        <w:t>WITH</w:t>
+      </w:r>
+      <w:r>
+        <w:rPr>
+          <w:rFonts w:ascii="JetBrainsMono NF" w:eastAsia="Times New Roman" w:hAnsi="JetBrainsMono NF" w:cs="Times New Roman"/>
+          <w:color w:val="000000"/>
+          <w:sz w:val="20"/>
+          <w:szCs w:val="20"/>
+          <w:lang w:eastAsia="pt-BR"/>
+        </w:rPr>
+        <w:t xml:space="preserve"> c, COLLECT(p) </w:t>
+      </w:r>
+      <w:r>
+        <w:rPr>
+          <w:rFonts w:ascii="JetBrainsMono NF" w:eastAsia="Times New Roman" w:hAnsi="JetBrainsMono NF" w:cs="Times New Roman"/>
+          <w:color w:val="0000FF"/>
+          <w:sz w:val="20"/>
+          <w:szCs w:val="20"/>
+          <w:lang w:eastAsia="pt-BR"/>
+        </w:rPr>
+        <w:t>AS</w:t>
+      </w:r>
+      <w:r>
+        <w:rPr>
+          <w:rFonts w:ascii="JetBrainsMono NF" w:eastAsia="Times New Roman" w:hAnsi="JetBrainsMono NF" w:cs="Times New Roman"/>
+          <w:color w:val="000000"/>
+          <w:sz w:val="20"/>
+          <w:szCs w:val="20"/>
+          <w:lang w:eastAsia="pt-BR"/>
+        </w:rPr>
+        <w:t xml:space="preserve"> p</w:t>
+      </w:r>
+    </w:p>
+    <w:p>
+      <w:pPr>
+        <w:shd w:val="clear" w:color="auto" w:fill="FFFFFF"/>
+        <w:tabs>
+          <w:tab w:val="left" w:pos="993"/>
+        </w:tabs>
+        <w:spacing w:after="0" w:line="285" w:lineRule="atLeast"/>
+        <w:ind w:left="709"/>
+        <w:rPr>
+          <w:rFonts w:ascii="JetBrainsMono NF" w:eastAsia="Times New Roman" w:hAnsi="JetBrainsMono NF" w:cs="Times New Roman"/>
+          <w:color w:val="000000"/>
+          <w:sz w:val="20"/>
+          <w:szCs w:val="20"/>
+          <w:lang w:eastAsia="pt-BR"/>
+        </w:rPr>
+      </w:pPr>
+      <w:r>
+        <w:rPr>
+          <w:rFonts w:ascii="JetBrainsMono NF" w:eastAsia="Times New Roman" w:hAnsi="JetBrainsMono NF" w:cs="Times New Roman"/>
+          <w:color w:val="0000FF"/>
+          <w:sz w:val="20"/>
+          <w:szCs w:val="20"/>
+          <w:lang w:eastAsia="pt-BR"/>
+        </w:rPr>
+        <w:t>RETURN</w:t>
+      </w:r>
+      <w:r>
+        <w:rPr>
+          <w:rFonts w:ascii="JetBrainsMono NF" w:eastAsia="Times New Roman" w:hAnsi="JetBrainsMono NF" w:cs="Times New Roman"/>
+          <w:color w:val="000000"/>
+          <w:sz w:val="20"/>
+          <w:szCs w:val="20"/>
+          <w:lang w:eastAsia="pt-BR"/>
+        </w:rPr>
+        <w:t xml:space="preserve"> </w:t>
+      </w:r>
+      <w:proofErr w:type="spellStart"/>
+      <w:proofErr w:type="gramStart"/>
+      <w:r>
+        <w:rPr>
+          <w:rFonts w:ascii="JetBrainsMono NF" w:eastAsia="Times New Roman" w:hAnsi="JetBrainsMono NF" w:cs="Times New Roman"/>
+          <w:color w:val="000000"/>
+          <w:sz w:val="20"/>
+          <w:szCs w:val="20"/>
+          <w:lang w:eastAsia="pt-BR"/>
+        </w:rPr>
+        <w:t>c,p</w:t>
+      </w:r>
+      <w:proofErr w:type="spellEnd"/>
+      <w:proofErr w:type="gramEnd"/>
+      <w:r>
+        <w:rPr>
+          <w:rFonts w:ascii="JetBrainsMono NF" w:eastAsia="Times New Roman" w:hAnsi="JetBrainsMono NF" w:cs="Times New Roman"/>
+          <w:color w:val="000000"/>
+          <w:sz w:val="20"/>
+          <w:szCs w:val="20"/>
+          <w:lang w:eastAsia="pt-BR"/>
+        </w:rPr>
+        <w:t>[</w:t>
+      </w:r>
+      <w:r>
+        <w:rPr>
+          <w:rFonts w:ascii="JetBrainsMono NF" w:eastAsia="Times New Roman" w:hAnsi="JetBrainsMono NF" w:cs="Times New Roman"/>
+          <w:color w:val="098658"/>
+          <w:sz w:val="20"/>
+          <w:szCs w:val="20"/>
+          <w:lang w:eastAsia="pt-BR"/>
+        </w:rPr>
+        <w:t>0</w:t>
+      </w:r>
+      <w:r>
+        <w:rPr>
+          <w:rFonts w:ascii="JetBrainsMono NF" w:eastAsia="Times New Roman" w:hAnsi="JetBrainsMono NF" w:cs="Times New Roman"/>
+          <w:color w:val="000000"/>
+          <w:sz w:val="20"/>
+          <w:szCs w:val="20"/>
+          <w:lang w:eastAsia="pt-BR"/>
+        </w:rPr>
+        <w:t>..</w:t>
+      </w:r>
+      <w:r>
+        <w:rPr>
+          <w:rFonts w:ascii="JetBrainsMono NF" w:eastAsia="Times New Roman" w:hAnsi="JetBrainsMono NF" w:cs="Times New Roman"/>
+          <w:color w:val="098658"/>
+          <w:sz w:val="20"/>
+          <w:szCs w:val="20"/>
+          <w:lang w:eastAsia="pt-BR"/>
+        </w:rPr>
+        <w:t>100</w:t>
+      </w:r>
+      <w:r>
+        <w:rPr>
+          <w:rFonts w:ascii="JetBrainsMono NF" w:eastAsia="Times New Roman" w:hAnsi="JetBrainsMono NF" w:cs="Times New Roman"/>
+          <w:color w:val="000000"/>
+          <w:sz w:val="20"/>
+          <w:szCs w:val="20"/>
+          <w:lang w:eastAsia="pt-BR"/>
+        </w:rPr>
+        <w:t>]</w:t>
+      </w:r>
+    </w:p>
+    <w:p>
+      <w:pPr>
+        <w:shd w:val="clear" w:color="auto" w:fill="FFFFFF"/>
+        <w:tabs>
+          <w:tab w:val="left" w:pos="993"/>
+        </w:tabs>
+        <w:spacing w:after="0" w:line="285" w:lineRule="atLeast"/>
+        <w:ind w:left="709"/>
+        <w:rPr>
+          <w:rFonts w:ascii="JetBrainsMono NF" w:eastAsia="Times New Roman" w:hAnsi="JetBrainsMono NF" w:cs="Times New Roman"/>
+          <w:color w:val="000000"/>
+          <w:sz w:val="20"/>
+          <w:szCs w:val="20"/>
+          <w:lang w:eastAsia="pt-BR"/>
+        </w:rPr>
+      </w:pPr>
+      <w:r>
+        <w:rPr>
+          <w:rFonts w:ascii="JetBrainsMono NF" w:eastAsia="Times New Roman" w:hAnsi="JetBrainsMono NF" w:cs="Times New Roman"/>
+          <w:color w:val="0000FF"/>
+          <w:sz w:val="20"/>
+          <w:szCs w:val="20"/>
+          <w:lang w:eastAsia="pt-BR"/>
+        </w:rPr>
+        <w:t>ORDER BY</w:t>
+      </w:r>
+      <w:r>
+        <w:rPr>
+          <w:rFonts w:ascii="JetBrainsMono NF" w:eastAsia="Times New Roman" w:hAnsi="JetBrainsMono NF" w:cs="Times New Roman"/>
+          <w:color w:val="000000"/>
+          <w:sz w:val="20"/>
+          <w:szCs w:val="20"/>
+          <w:lang w:eastAsia="pt-BR"/>
+        </w:rPr>
+        <w:t xml:space="preserve"> </w:t>
+      </w:r>
+      <w:proofErr w:type="gramStart"/>
+      <w:r>
+        <w:rPr>
+          <w:rFonts w:ascii="JetBrainsMono NF" w:eastAsia="Times New Roman" w:hAnsi="JetBrainsMono NF" w:cs="Times New Roman"/>
+          <w:color w:val="000000"/>
+          <w:sz w:val="20"/>
+          <w:szCs w:val="20"/>
+          <w:lang w:eastAsia="pt-BR"/>
+        </w:rPr>
+        <w:t>c</w:t>
+      </w:r>
+      <w:r>
+        <w:rPr>
+          <w:rFonts w:ascii="JetBrainsMono NF" w:eastAsia="Times New Roman" w:hAnsi="JetBrainsMono NF" w:cs="Times New Roman"/>
+          <w:color w:val="000000"/>
+          <w:sz w:val="20"/>
+          <w:szCs w:val="20"/>
+          <w:lang w:eastAsia="pt-BR"/>
+        </w:rPr>
+        <w:t>;</w:t>
+      </w:r>
+      <w:proofErr w:type="gramEnd"/>
+    </w:p>
+    <w:p>
+      <w:pPr>
+        <w:tabs>
+          <w:tab w:val="left" w:pos="993"/>
+        </w:tabs>
+        <w:ind w:left="1418"/>
+        <w:rPr>
+          <w:rFonts w:ascii="JetBrainsMono NF" w:hAnsi="JetBrainsMono NF"/>
+          <w:sz w:val="20"/>
+          <w:szCs w:val="20"/>
+        </w:rPr>
+      </w:pPr>
     </w:p>
     <w:sectPr>
       <w:headerReference w:type="default" r:id="rId10"/>
@@ -4197,13 +8593,8 @@
       <w:jc w:val="center"/>
     </w:pPr>
     <w:r>
-      <w:t xml:space="preserve">Nicole </w:t>
+      <w:t>Nicole Zafalon</w:t>
     </w:r>
-    <w:proofErr w:type="spellStart"/>
-    <w:r>
-      <w:t>Zafalon</w:t>
-    </w:r>
-    <w:proofErr w:type="spellEnd"/>
     <w:r>
       <w:rPr>
         <w:b/>
@@ -4627,7 +9018,7 @@
   <w:abstractNum w:abstractNumId="3" w15:restartNumberingAfterBreak="0">
     <w:nsid w:val="24A0399D"/>
     <w:multiLevelType w:val="hybridMultilevel"/>
-    <w:tmpl w:val="12B288A0"/>
+    <w:tmpl w:val="131A433E"/>
     <w:lvl w:ilvl="0" w:tplc="04160005">
       <w:start w:val="1"/>
       <w:numFmt w:val="bullet"/>
@@ -4998,25 +9389,25 @@
       </w:pPr>
     </w:lvl>
   </w:abstractNum>
-  <w:num w:numId="1">
+  <w:num w:numId="1" w16cid:durableId="1505894986">
     <w:abstractNumId w:val="2"/>
   </w:num>
-  <w:num w:numId="2">
+  <w:num w:numId="2" w16cid:durableId="1226187240">
     <w:abstractNumId w:val="3"/>
   </w:num>
-  <w:num w:numId="3">
+  <w:num w:numId="3" w16cid:durableId="740299154">
     <w:abstractNumId w:val="1"/>
   </w:num>
-  <w:num w:numId="4">
+  <w:num w:numId="4" w16cid:durableId="622156498">
     <w:abstractNumId w:val="4"/>
   </w:num>
-  <w:num w:numId="5">
+  <w:num w:numId="5" w16cid:durableId="1434012145">
     <w:abstractNumId w:val="0"/>
   </w:num>
-  <w:num w:numId="6">
+  <w:num w:numId="6" w16cid:durableId="2099018471">
     <w:abstractNumId w:val="5"/>
   </w:num>
-  <w:num w:numId="7">
+  <w:num w:numId="7" w16cid:durableId="653948776">
     <w:abstractNumId w:val="6"/>
   </w:num>
 </w:numbering>
@@ -5432,11 +9823,11 @@
     <w:link w:val="Heading1Char"/>
     <w:uiPriority w:val="9"/>
     <w:qFormat/>
-    <w:rsid w:val="00BE39B1"/>
+    <w:rsid w:val="00490A81"/>
     <w:pPr>
       <w:keepNext/>
       <w:keepLines/>
-      <w:spacing w:before="240" w:after="0"/>
+      <w:spacing w:before="240" w:after="120"/>
       <w:outlineLvl w:val="0"/>
     </w:pPr>
     <w:rPr>
@@ -5576,7 +9967,7 @@
     <w:basedOn w:val="DefaultParagraphFont"/>
     <w:link w:val="Heading1"/>
     <w:uiPriority w:val="9"/>
-    <w:rsid w:val="00BE39B1"/>
+    <w:rsid w:val="00490A81"/>
     <w:rPr>
       <w:rFonts w:ascii="LM Roman 10" w:eastAsiaTheme="majorEastAsia" w:hAnsi="LM Roman 10" w:cstheme="majorBidi"/>
       <w:color w:val="2F5496" w:themeColor="accent1" w:themeShade="BF"/>

</xml_diff>